<commit_message>
Anlage 30: LB-Note Arbeitswelt
Beim Wahlpflichtfach Wirtschaft und Arbeitswelt wird die LB-Note ausgegeben, falls vorhanden.
</commit_message>
<xml_diff>
--- a/Zeugnisse-Sek-1-Versionsgeschichte.docx
+++ b/Zeugnisse-Sek-1-Versionsgeschichte.docx
@@ -77,6 +77,55 @@
       </w:r>
     </w:p>
     <w:p/>
+    <w:p>
+      <w:pPr>
+        <w:spacing w:after="0"/>
+        <w:rPr>
+          <w:b/>
+          <w:bCs/>
+          <w:sz w:val="24"/>
+          <w:szCs w:val="24"/>
+        </w:rPr>
+      </w:pPr>
+      <w:r>
+        <w:rPr>
+          <w:b/>
+          <w:bCs/>
+          <w:sz w:val="24"/>
+          <w:szCs w:val="24"/>
+        </w:rPr>
+        <w:t>????</w:t>
+      </w:r>
+    </w:p>
+    <w:p>
+      <w:pPr>
+        <w:spacing w:after="0"/>
+        <w:rPr>
+          <w:bCs/>
+          <w:sz w:val="24"/>
+          <w:szCs w:val="24"/>
+        </w:rPr>
+      </w:pPr>
+      <w:r>
+        <w:rPr>
+          <w:bCs/>
+          <w:sz w:val="24"/>
+          <w:szCs w:val="24"/>
+        </w:rPr>
+        <w:t>RS-Anlage 30 (HA10 für HS-Gliederung): Bei „Wirtschaft und Arbeitswelt“ wird, falls vorhanden, die Lernbereichsnote ausgegeben.</w:t>
+      </w:r>
+    </w:p>
+    <w:p>
+      <w:pPr>
+        <w:spacing w:after="0"/>
+        <w:rPr>
+          <w:b/>
+          <w:bCs/>
+          <w:sz w:val="24"/>
+          <w:szCs w:val="24"/>
+        </w:rPr>
+      </w:pPr>
+    </w:p>
     <w:p>
       <w:pPr>
         <w:spacing w:after="0"/>
@@ -726,6 +775,7 @@
           <w:szCs w:val="24"/>
           <w:lang w:eastAsia="de-DE"/>
         </w:rPr>
+        <w:lastRenderedPageBreak/>
         <w:t>alle Schulformen</w:t>
       </w:r>
       <w:r>
@@ -868,7 +918,6 @@
           <w:sz w:val="24"/>
           <w:szCs w:val="24"/>
         </w:rPr>
-        <w:lastRenderedPageBreak/>
         <w:t>28.08.2020</w:t>
       </w:r>
     </w:p>
@@ -1184,7 +1233,15 @@
           <w:szCs w:val="24"/>
         </w:rPr>
         <w:br/>
-        <w:t>Alle Bemerkungen zum FÖS können nun bei den Schülern im akt. Abschnitt eingegeben werden. Dies kann über angelegte Floskeln auch per Grup</w:t>
+        <w:t xml:space="preserve">Alle Bemerkungen zum FÖS können nun bei den Schülern im akt. Abschnitt </w:t>
+      </w:r>
+      <w:r>
+        <w:rPr>
+          <w:sz w:val="24"/>
+          <w:szCs w:val="24"/>
+        </w:rPr>
+        <w:lastRenderedPageBreak/>
+        <w:t>eingegeben werden. Dies kann über angelegte Floskeln auch per Grup</w:t>
       </w:r>
       <w:r>
         <w:rPr>
@@ -1636,6 +1693,7 @@
           <w:sz w:val="24"/>
           <w:szCs w:val="24"/>
         </w:rPr>
+        <w:lastRenderedPageBreak/>
         <w:t>Die größte Änderung betrifft die Umstellung der Steuerung der Zeugnisparameter über die INI-Dateien, die mit in den Zeugnispaketen liegen. Diese können mit Doppelklick geöffnet und bearbeitet werden.</w:t>
       </w:r>
     </w:p>

</xml_diff>

<commit_message>
Prognosemitteilung und Versetungsvermerk angepasst
Anlage 38 und 47 benutzen neue Abschlussbezeichnungen
Versetzungsvermerk bei Versetzung in gymOb angepasst.
siehe Versionsgeschichte
</commit_message>
<xml_diff>
--- a/Zeugnisse-Sek-1-Versionsgeschichte.docx
+++ b/Zeugnisse-Sek-1-Versionsgeschichte.docx
@@ -100,24 +100,42 @@
     <w:p>
       <w:pPr>
         <w:spacing w:after="0"/>
-        <w:rPr>
-          <w:bCs/>
-          <w:sz w:val="24"/>
-          <w:szCs w:val="24"/>
-        </w:rPr>
-      </w:pPr>
-      <w:r>
-        <w:rPr>
-          <w:bCs/>
-          <w:sz w:val="24"/>
-          <w:szCs w:val="24"/>
-        </w:rPr>
-        <w:t>RS-Anlage 30 (HA10 für HS-Gliederung): Bei „Wirtschaft und Arbeitswelt“ wird, falls vorhanden, die Lernbereichsnote ausgegeben.</w:t>
+        <w:ind w:left="426" w:hanging="426"/>
+        <w:rPr>
+          <w:bCs/>
+          <w:sz w:val="24"/>
+          <w:szCs w:val="24"/>
+        </w:rPr>
+      </w:pPr>
+      <w:r>
+        <w:rPr>
+          <w:bCs/>
+          <w:sz w:val="24"/>
+          <w:szCs w:val="24"/>
+        </w:rPr>
+        <w:t xml:space="preserve">RS-Anlage 30 (HA10 für HS-Gliederung): </w:t>
+      </w:r>
+      <w:r>
+        <w:rPr>
+          <w:bCs/>
+          <w:sz w:val="24"/>
+          <w:szCs w:val="24"/>
+        </w:rPr>
+        <w:br/>
+      </w:r>
+      <w:r>
+        <w:rPr>
+          <w:bCs/>
+          <w:sz w:val="24"/>
+          <w:szCs w:val="24"/>
+        </w:rPr>
+        <w:t>Bei „Wirtschaft und Arbeitswelt“ wird, falls vorhanden, die Lernbereichsnote ausgegeben.</w:t>
       </w:r>
     </w:p>
     <w:p>
       <w:pPr>
         <w:spacing w:after="0"/>
+        <w:ind w:left="426" w:hanging="426"/>
         <w:rPr>
           <w:bCs/>
           <w:sz w:val="24"/>
@@ -146,44 +164,286 @@
           <w:sz w:val="24"/>
           <w:szCs w:val="24"/>
         </w:rPr>
-        <w:t xml:space="preserve"> Größe der Memofelder für ASV und AUE korrigiert.</w:t>
+        <w:t xml:space="preserve"> </w:t>
+      </w:r>
+      <w:r>
+        <w:rPr>
+          <w:bCs/>
+          <w:sz w:val="24"/>
+          <w:szCs w:val="24"/>
+        </w:rPr>
+        <w:br/>
+      </w:r>
+      <w:r>
+        <w:rPr>
+          <w:bCs/>
+          <w:sz w:val="24"/>
+          <w:szCs w:val="24"/>
+        </w:rPr>
+        <w:t>Größe der Memofelder für ASV und AUE korrigiert.</w:t>
       </w:r>
     </w:p>
     <w:p>
       <w:pPr>
         <w:spacing w:after="0"/>
-        <w:rPr>
-          <w:bCs/>
-          <w:sz w:val="24"/>
-          <w:szCs w:val="24"/>
-        </w:rPr>
-      </w:pPr>
-      <w:r>
-        <w:rPr>
-          <w:bCs/>
-          <w:sz w:val="24"/>
-          <w:szCs w:val="24"/>
-        </w:rPr>
-        <w:t>HS-Anlage 12u13: Rand erschien auf Seite 2 nicht vollständig, jetzt korrigiert</w:t>
+        <w:ind w:left="426" w:hanging="426"/>
+        <w:rPr>
+          <w:bCs/>
+          <w:sz w:val="24"/>
+          <w:szCs w:val="24"/>
+        </w:rPr>
+      </w:pPr>
+      <w:r>
+        <w:rPr>
+          <w:bCs/>
+          <w:sz w:val="24"/>
+          <w:szCs w:val="24"/>
+        </w:rPr>
+        <w:t xml:space="preserve">HS-Anlage 12u13: </w:t>
+      </w:r>
+      <w:r>
+        <w:rPr>
+          <w:bCs/>
+          <w:sz w:val="24"/>
+          <w:szCs w:val="24"/>
+        </w:rPr>
+        <w:br/>
+      </w:r>
+      <w:r>
+        <w:rPr>
+          <w:bCs/>
+          <w:sz w:val="24"/>
+          <w:szCs w:val="24"/>
+        </w:rPr>
+        <w:t>Rand erschien auf Seite 2 nicht vollständig, jetzt korrigiert</w:t>
       </w:r>
     </w:p>
     <w:p>
       <w:pPr>
         <w:spacing w:after="0"/>
-        <w:rPr>
-          <w:bCs/>
-          <w:sz w:val="24"/>
-          <w:szCs w:val="24"/>
-        </w:rPr>
-      </w:pPr>
-      <w:r>
-        <w:rPr>
-          <w:bCs/>
-          <w:sz w:val="24"/>
-          <w:szCs w:val="24"/>
-        </w:rPr>
-        <w:t>HS-Anlage 15: Bei Mathematik fehlte die Kursart, jetzt korrigiert.</w:t>
-      </w:r>
+        <w:ind w:left="426" w:hanging="426"/>
+        <w:rPr>
+          <w:bCs/>
+          <w:sz w:val="24"/>
+          <w:szCs w:val="24"/>
+        </w:rPr>
+      </w:pPr>
+      <w:r>
+        <w:rPr>
+          <w:bCs/>
+          <w:sz w:val="24"/>
+          <w:szCs w:val="24"/>
+        </w:rPr>
+        <w:t xml:space="preserve">HS-Anlage 15: </w:t>
+      </w:r>
+      <w:r>
+        <w:rPr>
+          <w:bCs/>
+          <w:sz w:val="24"/>
+          <w:szCs w:val="24"/>
+        </w:rPr>
+        <w:br/>
+      </w:r>
+      <w:r>
+        <w:rPr>
+          <w:bCs/>
+          <w:sz w:val="24"/>
+          <w:szCs w:val="24"/>
+        </w:rPr>
+        <w:t>Bei Mathematik fehlte die Kursart, jetzt korrigiert.</w:t>
+      </w:r>
+    </w:p>
+    <w:p>
+      <w:pPr>
+        <w:spacing w:after="0"/>
+        <w:ind w:left="426" w:hanging="426"/>
+        <w:rPr>
+          <w:bCs/>
+          <w:sz w:val="24"/>
+          <w:szCs w:val="24"/>
+        </w:rPr>
+      </w:pPr>
+      <w:r>
+        <w:rPr>
+          <w:bCs/>
+          <w:sz w:val="24"/>
+          <w:szCs w:val="24"/>
+        </w:rPr>
+        <w:t xml:space="preserve">GE-Anlage 38: </w:t>
+      </w:r>
+      <w:r>
+        <w:rPr>
+          <w:bCs/>
+          <w:sz w:val="24"/>
+          <w:szCs w:val="24"/>
+        </w:rPr>
+        <w:br/>
+      </w:r>
+      <w:r>
+        <w:rPr>
+          <w:bCs/>
+          <w:sz w:val="24"/>
+          <w:szCs w:val="24"/>
+        </w:rPr>
+        <w:t xml:space="preserve">In der Prognosemitteilung werden jetzt die neuen Abschlussbezeichnungen verwendet. </w:t>
+      </w:r>
+      <w:r>
+        <w:rPr>
+          <w:bCs/>
+          <w:sz w:val="24"/>
+          <w:szCs w:val="24"/>
+        </w:rPr>
+        <w:br/>
+      </w:r>
+      <w:r>
+        <w:rPr>
+          <w:bCs/>
+          <w:sz w:val="24"/>
+          <w:szCs w:val="24"/>
+        </w:rPr>
+        <w:t>Die Formulierung des Prognosetextes wurde leicht angepasst.</w:t>
+      </w:r>
+    </w:p>
+    <w:p>
+      <w:pPr>
+        <w:spacing w:after="0"/>
+        <w:ind w:left="426" w:hanging="426"/>
+        <w:rPr>
+          <w:bCs/>
+          <w:sz w:val="24"/>
+          <w:szCs w:val="24"/>
+        </w:rPr>
+      </w:pPr>
+      <w:r>
+        <w:rPr>
+          <w:bCs/>
+          <w:sz w:val="24"/>
+          <w:szCs w:val="24"/>
+        </w:rPr>
+        <w:t>SK</w:t>
+      </w:r>
+      <w:r>
+        <w:rPr>
+          <w:bCs/>
+          <w:sz w:val="24"/>
+          <w:szCs w:val="24"/>
+        </w:rPr>
+        <w:t xml:space="preserve">-Anlage </w:t>
+      </w:r>
+      <w:r>
+        <w:rPr>
+          <w:bCs/>
+          <w:sz w:val="24"/>
+          <w:szCs w:val="24"/>
+        </w:rPr>
+        <w:t>47</w:t>
+      </w:r>
+      <w:r>
+        <w:rPr>
+          <w:bCs/>
+          <w:sz w:val="24"/>
+          <w:szCs w:val="24"/>
+        </w:rPr>
+        <w:t xml:space="preserve">: </w:t>
+      </w:r>
+      <w:r>
+        <w:rPr>
+          <w:bCs/>
+          <w:sz w:val="24"/>
+          <w:szCs w:val="24"/>
+        </w:rPr>
+        <w:br/>
+      </w:r>
+      <w:r>
+        <w:rPr>
+          <w:bCs/>
+          <w:sz w:val="24"/>
+          <w:szCs w:val="24"/>
+        </w:rPr>
+        <w:t xml:space="preserve">In der Prognosemitteilung werden jetzt die neuen Abschlussbezeichnungen verwendet. </w:t>
+      </w:r>
+      <w:r>
+        <w:rPr>
+          <w:bCs/>
+          <w:sz w:val="24"/>
+          <w:szCs w:val="24"/>
+        </w:rPr>
+        <w:br/>
+        <w:t>Die Formulierung des Prognosetextes wurde leicht angepasst.</w:t>
+      </w:r>
+      <w:r>
+        <w:rPr>
+          <w:bCs/>
+          <w:sz w:val="24"/>
+          <w:szCs w:val="24"/>
+        </w:rPr>
+        <w:br/>
+        <w:t>Die Anlage verwendet jetzt auch eine INI-Datei.</w:t>
+      </w:r>
+    </w:p>
+    <w:p>
+      <w:pPr>
+        <w:spacing w:after="0"/>
+        <w:ind w:left="426" w:hanging="426"/>
+        <w:rPr>
+          <w:bCs/>
+          <w:sz w:val="24"/>
+          <w:szCs w:val="24"/>
+        </w:rPr>
+      </w:pPr>
+    </w:p>
+    <w:p>
+      <w:pPr>
+        <w:spacing w:after="0"/>
+        <w:ind w:left="426" w:hanging="426"/>
+        <w:rPr>
+          <w:bCs/>
+          <w:sz w:val="24"/>
+          <w:szCs w:val="24"/>
+        </w:rPr>
+      </w:pPr>
+      <w:r>
+        <w:rPr>
+          <w:bCs/>
+          <w:sz w:val="24"/>
+          <w:szCs w:val="24"/>
+        </w:rPr>
+        <w:t>Alle Schulformen Sek1:</w:t>
+      </w:r>
+    </w:p>
+    <w:p>
+      <w:pPr>
+        <w:pStyle w:val="Listenabsatz"/>
+        <w:numPr>
+          <w:ilvl w:val="0"/>
+          <w:numId w:val="5"/>
+        </w:numPr>
+        <w:spacing w:after="0"/>
+        <w:rPr>
+          <w:bCs/>
+          <w:sz w:val="24"/>
+          <w:szCs w:val="24"/>
+        </w:rPr>
+      </w:pPr>
+      <w:r>
+        <w:rPr>
+          <w:bCs/>
+          <w:sz w:val="24"/>
+          <w:szCs w:val="24"/>
+        </w:rPr>
+        <w:t>Die Programmierung des Versetzungsvermerks wurde angepasst, so dass bei der Versetzung in die gymnasiale Oberstufe auch dann der korrekte Text erscheint, wenn die Bezeichnung der Folgeklasse nicht „EF“ bzw. „Q1“ ist.</w:t>
+      </w:r>
+    </w:p>
+    <w:p>
+      <w:pPr>
+        <w:spacing w:after="0"/>
+        <w:ind w:left="426" w:hanging="426"/>
+        <w:rPr>
+          <w:bCs/>
+          <w:sz w:val="24"/>
+          <w:szCs w:val="24"/>
+        </w:rPr>
+      </w:pPr>
     </w:p>
     <w:p>
       <w:pPr>
@@ -441,6 +701,7 @@
           <w:sz w:val="24"/>
           <w:szCs w:val="24"/>
         </w:rPr>
+        <w:lastRenderedPageBreak/>
         <w:t>05.11.2021</w:t>
       </w:r>
     </w:p>
@@ -740,7 +1001,6 @@
           <w:szCs w:val="24"/>
           <w:lang w:eastAsia="de-DE"/>
         </w:rPr>
-        <w:lastRenderedPageBreak/>
         <w:t>Anpassung an neue Vorlage wie in den anderen Schulformen</w:t>
       </w:r>
     </w:p>
@@ -1034,7 +1294,21 @@
           <w:szCs w:val="24"/>
         </w:rPr>
         <w:br/>
-        <w:t>Bei den Zeugnissen für den HS-Bildungsgang wurde ein doppelte Subreport für den WP-Bereich entfernt.</w:t>
+        <w:t>Bei den Zeugnissen für den HS-Bildungsgang wurde ein doppelte</w:t>
+      </w:r>
+      <w:r>
+        <w:rPr>
+          <w:sz w:val="24"/>
+          <w:szCs w:val="24"/>
+        </w:rPr>
+        <w:t>r</w:t>
+      </w:r>
+      <w:r>
+        <w:rPr>
+          <w:sz w:val="24"/>
+          <w:szCs w:val="24"/>
+        </w:rPr>
+        <w:t xml:space="preserve"> Subreport für den WP-Bereich entfernt.</w:t>
       </w:r>
     </w:p>
     <w:p>
@@ -1139,6 +1413,7 @@
           <w:sz w:val="24"/>
           <w:szCs w:val="24"/>
         </w:rPr>
+        <w:lastRenderedPageBreak/>
         <w:t>In den HS-Zeugnissen wurde der individuelle Versetzungsvermerk nicht gedruckt.</w:t>
       </w:r>
     </w:p>
@@ -1295,7 +1570,6 @@
           <w:sz w:val="24"/>
           <w:szCs w:val="24"/>
         </w:rPr>
-        <w:lastRenderedPageBreak/>
         <w:t>Es werden keine Bemerkungen zum Förderschwerpunkt mehr automatisch gedruckt.</w:t>
       </w:r>
       <w:r>
@@ -1598,6 +1872,7 @@
           <w:sz w:val="24"/>
           <w:szCs w:val="24"/>
         </w:rPr>
+        <w:lastRenderedPageBreak/>
         <w:t>12</w:t>
       </w:r>
       <w:r>
@@ -1756,7 +2031,6 @@
           <w:sz w:val="24"/>
           <w:szCs w:val="24"/>
         </w:rPr>
-        <w:lastRenderedPageBreak/>
         <w:t>Die größte Änderung betrifft die Umstellung der Steuerung der Zeugnisparameter über die INI-Dateien, die mit in den Zeugnispaketen liegen. Diese können mit Doppelklick geöffnet und bearbeitet werden.</w:t>
       </w:r>
     </w:p>
@@ -1805,6 +2079,119 @@
 <file path=word/numbering.xml><?xml version="1.0" encoding="utf-8"?>
 <w:numbering xmlns:wpc="http://schemas.microsoft.com/office/word/2010/wordprocessingCanvas" xmlns:cx="http://schemas.microsoft.com/office/drawing/2014/chartex" xmlns:cx1="http://schemas.microsoft.com/office/drawing/2015/9/8/chartex" xmlns:cx2="http://schemas.microsoft.com/office/drawing/2015/10/21/chartex" xmlns:cx3="http://schemas.microsoft.com/office/drawing/2016/5/9/chartex" xmlns:cx4="http://schemas.microsoft.com/office/drawing/2016/5/10/chartex" xmlns:cx5="http://schemas.microsoft.com/office/drawing/2016/5/11/chartex" xmlns:cx6="http://schemas.microsoft.com/office/drawing/2016/5/12/chartex" xmlns:cx7="http://schemas.microsoft.com/office/drawing/2016/5/13/chartex" xmlns:cx8="http://schemas.microsoft.com/office/drawing/2016/5/14/chartex" xmlns:mc="http://schemas.openxmlformats.org/markup-compatibility/2006" xmlns:aink="http://schemas.microsoft.com/office/drawing/2016/ink" xmlns:am3d="http://schemas.microsoft.com/office/drawing/2017/model3d" xmlns:o="urn:schemas-microsoft-com:office:office" xmlns:oel="http://schemas.microsoft.com/office/2019/extlst" xmlns:r="http://schemas.openxmlformats.org/officeDocument/2006/relationships" xmlns:m="http://schemas.openxmlformats.org/officeDocument/2006/math" xmlns:v="urn:schemas-microsoft-com:vml" xmlns:wp14="http://schemas.microsoft.com/office/word/2010/wordprocessingDrawing" xmlns:wp="http://schemas.openxmlformats.org/drawingml/2006/wordprocessingDrawing" xmlns:w10="urn:schemas-microsoft-com:office:word" xmlns:w="http://schemas.openxmlformats.org/wordprocessingml/2006/main" xmlns:w14="http://schemas.microsoft.com/office/word/2010/wordml" xmlns:w15="http://schemas.microsoft.com/office/word/2012/wordml" xmlns:w16cex="http://schemas.microsoft.com/office/word/2018/wordml/cex" xmlns:w16cid="http://schemas.microsoft.com/office/word/2016/wordml/cid" xmlns:w16="http://schemas.microsoft.com/office/word/2018/wordml" xmlns:w16sdtdh="http://schemas.microsoft.com/office/word/2020/wordml/sdtdatahash" xmlns:w16se="http://schemas.microsoft.com/office/word/2015/wordml/symex" xmlns:wpg="http://schemas.microsoft.com/office/word/2010/wordprocessingGroup" xmlns:wpi="http://schemas.microsoft.com/office/word/2010/wordprocessingInk" xmlns:wne="http://schemas.microsoft.com/office/word/2006/wordml" xmlns:wps="http://schemas.microsoft.com/office/word/2010/wordprocessingShape" mc:Ignorable="w14 w15 w16se w16cid w16 w16cex w16sdtdh wp14">
   <w:abstractNum w:abstractNumId="0" w15:restartNumberingAfterBreak="0">
+    <w:nsid w:val="21C54711"/>
+    <w:multiLevelType w:val="hybridMultilevel"/>
+    <w:tmpl w:val="3462E8A6"/>
+    <w:lvl w:ilvl="0" w:tplc="04070001">
+      <w:start w:val="1"/>
+      <w:numFmt w:val="bullet"/>
+      <w:lvlText w:val=""/>
+      <w:lvlJc w:val="left"/>
+      <w:pPr>
+        <w:ind w:left="720" w:hanging="360"/>
+      </w:pPr>
+      <w:rPr>
+        <w:rFonts w:ascii="Symbol" w:hAnsi="Symbol" w:hint="default"/>
+      </w:rPr>
+    </w:lvl>
+    <w:lvl w:ilvl="1" w:tplc="04070003" w:tentative="1">
+      <w:start w:val="1"/>
+      <w:numFmt w:val="bullet"/>
+      <w:lvlText w:val="o"/>
+      <w:lvlJc w:val="left"/>
+      <w:pPr>
+        <w:ind w:left="1440" w:hanging="360"/>
+      </w:pPr>
+      <w:rPr>
+        <w:rFonts w:ascii="Courier New" w:hAnsi="Courier New" w:cs="Courier New" w:hint="default"/>
+      </w:rPr>
+    </w:lvl>
+    <w:lvl w:ilvl="2" w:tplc="04070005" w:tentative="1">
+      <w:start w:val="1"/>
+      <w:numFmt w:val="bullet"/>
+      <w:lvlText w:val=""/>
+      <w:lvlJc w:val="left"/>
+      <w:pPr>
+        <w:ind w:left="2160" w:hanging="360"/>
+      </w:pPr>
+      <w:rPr>
+        <w:rFonts w:ascii="Wingdings" w:hAnsi="Wingdings" w:hint="default"/>
+      </w:rPr>
+    </w:lvl>
+    <w:lvl w:ilvl="3" w:tplc="04070001" w:tentative="1">
+      <w:start w:val="1"/>
+      <w:numFmt w:val="bullet"/>
+      <w:lvlText w:val=""/>
+      <w:lvlJc w:val="left"/>
+      <w:pPr>
+        <w:ind w:left="2880" w:hanging="360"/>
+      </w:pPr>
+      <w:rPr>
+        <w:rFonts w:ascii="Symbol" w:hAnsi="Symbol" w:hint="default"/>
+      </w:rPr>
+    </w:lvl>
+    <w:lvl w:ilvl="4" w:tplc="04070003" w:tentative="1">
+      <w:start w:val="1"/>
+      <w:numFmt w:val="bullet"/>
+      <w:lvlText w:val="o"/>
+      <w:lvlJc w:val="left"/>
+      <w:pPr>
+        <w:ind w:left="3600" w:hanging="360"/>
+      </w:pPr>
+      <w:rPr>
+        <w:rFonts w:ascii="Courier New" w:hAnsi="Courier New" w:cs="Courier New" w:hint="default"/>
+      </w:rPr>
+    </w:lvl>
+    <w:lvl w:ilvl="5" w:tplc="04070005" w:tentative="1">
+      <w:start w:val="1"/>
+      <w:numFmt w:val="bullet"/>
+      <w:lvlText w:val=""/>
+      <w:lvlJc w:val="left"/>
+      <w:pPr>
+        <w:ind w:left="4320" w:hanging="360"/>
+      </w:pPr>
+      <w:rPr>
+        <w:rFonts w:ascii="Wingdings" w:hAnsi="Wingdings" w:hint="default"/>
+      </w:rPr>
+    </w:lvl>
+    <w:lvl w:ilvl="6" w:tplc="04070001" w:tentative="1">
+      <w:start w:val="1"/>
+      <w:numFmt w:val="bullet"/>
+      <w:lvlText w:val=""/>
+      <w:lvlJc w:val="left"/>
+      <w:pPr>
+        <w:ind w:left="5040" w:hanging="360"/>
+      </w:pPr>
+      <w:rPr>
+        <w:rFonts w:ascii="Symbol" w:hAnsi="Symbol" w:hint="default"/>
+      </w:rPr>
+    </w:lvl>
+    <w:lvl w:ilvl="7" w:tplc="04070003" w:tentative="1">
+      <w:start w:val="1"/>
+      <w:numFmt w:val="bullet"/>
+      <w:lvlText w:val="o"/>
+      <w:lvlJc w:val="left"/>
+      <w:pPr>
+        <w:ind w:left="5760" w:hanging="360"/>
+      </w:pPr>
+      <w:rPr>
+        <w:rFonts w:ascii="Courier New" w:hAnsi="Courier New" w:cs="Courier New" w:hint="default"/>
+      </w:rPr>
+    </w:lvl>
+    <w:lvl w:ilvl="8" w:tplc="04070005" w:tentative="1">
+      <w:start w:val="1"/>
+      <w:numFmt w:val="bullet"/>
+      <w:lvlText w:val=""/>
+      <w:lvlJc w:val="left"/>
+      <w:pPr>
+        <w:ind w:left="6480" w:hanging="360"/>
+      </w:pPr>
+      <w:rPr>
+        <w:rFonts w:ascii="Wingdings" w:hAnsi="Wingdings" w:hint="default"/>
+      </w:rPr>
+    </w:lvl>
+  </w:abstractNum>
+  <w:abstractNum w:abstractNumId="1" w15:restartNumberingAfterBreak="0">
     <w:nsid w:val="239E26CC"/>
     <w:multiLevelType w:val="hybridMultilevel"/>
     <w:tmpl w:val="BB6C9B9C"/>
@@ -1893,7 +2280,7 @@
       </w:pPr>
     </w:lvl>
   </w:abstractNum>
-  <w:abstractNum w:abstractNumId="1" w15:restartNumberingAfterBreak="0">
+  <w:abstractNum w:abstractNumId="2" w15:restartNumberingAfterBreak="0">
     <w:nsid w:val="36C55F54"/>
     <w:multiLevelType w:val="hybridMultilevel"/>
     <w:tmpl w:val="AF7EE7E0"/>
@@ -2006,7 +2393,7 @@
       </w:rPr>
     </w:lvl>
   </w:abstractNum>
-  <w:abstractNum w:abstractNumId="2" w15:restartNumberingAfterBreak="0">
+  <w:abstractNum w:abstractNumId="3" w15:restartNumberingAfterBreak="0">
     <w:nsid w:val="3E306AB6"/>
     <w:multiLevelType w:val="multilevel"/>
     <w:tmpl w:val="0B68FDAC"/>
@@ -2155,7 +2542,7 @@
       </w:rPr>
     </w:lvl>
   </w:abstractNum>
-  <w:abstractNum w:abstractNumId="3" w15:restartNumberingAfterBreak="0">
+  <w:abstractNum w:abstractNumId="4" w15:restartNumberingAfterBreak="0">
     <w:nsid w:val="653A2FD7"/>
     <w:multiLevelType w:val="hybridMultilevel"/>
     <w:tmpl w:val="2DB86308"/>
@@ -2269,16 +2656,19 @@
     </w:lvl>
   </w:abstractNum>
   <w:num w:numId="1" w16cid:durableId="1795630765">
-    <w:abstractNumId w:val="0"/>
+    <w:abstractNumId w:val="1"/>
   </w:num>
   <w:num w:numId="2" w16cid:durableId="1199199039">
+    <w:abstractNumId w:val="3"/>
+  </w:num>
+  <w:num w:numId="3" w16cid:durableId="249388554">
+    <w:abstractNumId w:val="4"/>
+  </w:num>
+  <w:num w:numId="4" w16cid:durableId="717431757">
     <w:abstractNumId w:val="2"/>
   </w:num>
-  <w:num w:numId="3" w16cid:durableId="249388554">
-    <w:abstractNumId w:val="3"/>
-  </w:num>
-  <w:num w:numId="4" w16cid:durableId="717431757">
-    <w:abstractNumId w:val="1"/>
+  <w:num w:numId="5" w16cid:durableId="2134857097">
+    <w:abstractNumId w:val="0"/>
   </w:num>
 </w:numbering>
 </file>

</xml_diff>

<commit_message>
GY: Kursartwechsel FS3 -> F3
Kurse mit Kursart F3 werden nun auch angezeigt.
</commit_message>
<xml_diff>
--- a/Zeugnisse-Sek-1-Versionsgeschichte.docx
+++ b/Zeugnisse-Sek-1-Versionsgeschichte.docx
@@ -113,7 +113,23 @@
           <w:sz w:val="24"/>
           <w:szCs w:val="24"/>
         </w:rPr>
-        <w:t xml:space="preserve">RS-Anlage 30 (HA10 für HS-Gliederung): </w:t>
+        <w:t>RS-Anlage 30 (</w:t>
+      </w:r>
+      <w:r>
+        <w:rPr>
+          <w:bCs/>
+          <w:sz w:val="24"/>
+          <w:szCs w:val="24"/>
+        </w:rPr>
+        <w:t xml:space="preserve">Abschlusszeugnis </w:t>
+      </w:r>
+      <w:r>
+        <w:rPr>
+          <w:bCs/>
+          <w:sz w:val="24"/>
+          <w:szCs w:val="24"/>
+        </w:rPr>
+        <w:t xml:space="preserve">HA10 für HS-Gliederung): </w:t>
       </w:r>
       <w:r>
         <w:rPr>
@@ -148,23 +164,23 @@
           <w:sz w:val="24"/>
           <w:szCs w:val="24"/>
         </w:rPr>
-        <w:t>SK-Anlage 46</w:t>
-      </w:r>
-      <w:r>
-        <w:rPr>
-          <w:bCs/>
-          <w:sz w:val="24"/>
-          <w:szCs w:val="24"/>
-        </w:rPr>
-        <w:t>:</w:t>
-      </w:r>
-      <w:r>
-        <w:rPr>
-          <w:bCs/>
-          <w:sz w:val="24"/>
-          <w:szCs w:val="24"/>
-        </w:rPr>
-        <w:t xml:space="preserve"> </w:t>
+        <w:t>HS-Anlage 12u13</w:t>
+      </w:r>
+      <w:r>
+        <w:rPr>
+          <w:bCs/>
+          <w:sz w:val="24"/>
+          <w:szCs w:val="24"/>
+        </w:rPr>
+        <w:t xml:space="preserve"> (Zeugnis 05-10)</w:t>
+      </w:r>
+      <w:r>
+        <w:rPr>
+          <w:bCs/>
+          <w:sz w:val="24"/>
+          <w:szCs w:val="24"/>
+        </w:rPr>
+        <w:t xml:space="preserve">: </w:t>
       </w:r>
       <w:r>
         <w:rPr>
@@ -180,7 +196,7 @@
           <w:sz w:val="24"/>
           <w:szCs w:val="24"/>
         </w:rPr>
-        <w:t>Größe der Memofelder für ASV und AUE korrigiert.</w:t>
+        <w:t>Rand erschien auf Seite 2 nicht vollständig, jetzt korrigiert</w:t>
       </w:r>
     </w:p>
     <w:p>
@@ -199,7 +215,23 @@
           <w:sz w:val="24"/>
           <w:szCs w:val="24"/>
         </w:rPr>
-        <w:t xml:space="preserve">HS-Anlage 12u13: </w:t>
+        <w:t>HS-Anlage 15</w:t>
+      </w:r>
+      <w:r>
+        <w:rPr>
+          <w:bCs/>
+          <w:sz w:val="24"/>
+          <w:szCs w:val="24"/>
+        </w:rPr>
+        <w:t xml:space="preserve"> (Abgangszeugnis)</w:t>
+      </w:r>
+      <w:r>
+        <w:rPr>
+          <w:bCs/>
+          <w:sz w:val="24"/>
+          <w:szCs w:val="24"/>
+        </w:rPr>
+        <w:t xml:space="preserve">: </w:t>
       </w:r>
       <w:r>
         <w:rPr>
@@ -215,7 +247,7 @@
           <w:sz w:val="24"/>
           <w:szCs w:val="24"/>
         </w:rPr>
-        <w:t>Rand erschien auf Seite 2 nicht vollständig, jetzt korrigiert</w:t>
+        <w:t>Bei Mathematik fehlte die Kursart, jetzt korrigiert.</w:t>
       </w:r>
     </w:p>
     <w:p>
@@ -234,7 +266,23 @@
           <w:sz w:val="24"/>
           <w:szCs w:val="24"/>
         </w:rPr>
-        <w:t xml:space="preserve">HS-Anlage 15: </w:t>
+        <w:t>GE-Anlage 38</w:t>
+      </w:r>
+      <w:r>
+        <w:rPr>
+          <w:bCs/>
+          <w:sz w:val="24"/>
+          <w:szCs w:val="24"/>
+        </w:rPr>
+        <w:t xml:space="preserve"> (Prognosemitteilung)</w:t>
+      </w:r>
+      <w:r>
+        <w:rPr>
+          <w:bCs/>
+          <w:sz w:val="24"/>
+          <w:szCs w:val="24"/>
+        </w:rPr>
+        <w:t xml:space="preserve">: </w:t>
       </w:r>
       <w:r>
         <w:rPr>
@@ -250,7 +298,23 @@
           <w:sz w:val="24"/>
           <w:szCs w:val="24"/>
         </w:rPr>
-        <w:t>Bei Mathematik fehlte die Kursart, jetzt korrigiert.</w:t>
+        <w:t xml:space="preserve">In der Prognosemitteilung werden jetzt die neuen Abschlussbezeichnungen verwendet. </w:t>
+      </w:r>
+      <w:r>
+        <w:rPr>
+          <w:bCs/>
+          <w:sz w:val="24"/>
+          <w:szCs w:val="24"/>
+        </w:rPr>
+        <w:br/>
+      </w:r>
+      <w:r>
+        <w:rPr>
+          <w:bCs/>
+          <w:sz w:val="24"/>
+          <w:szCs w:val="24"/>
+        </w:rPr>
+        <w:t>Die Formulierung des Prognosetextes wurde leicht angepasst.</w:t>
       </w:r>
     </w:p>
     <w:p>
@@ -269,7 +333,23 @@
           <w:sz w:val="24"/>
           <w:szCs w:val="24"/>
         </w:rPr>
-        <w:t xml:space="preserve">GE-Anlage 38: </w:t>
+        <w:t>SK-Anlage 46</w:t>
+      </w:r>
+      <w:r>
+        <w:rPr>
+          <w:bCs/>
+          <w:sz w:val="24"/>
+          <w:szCs w:val="24"/>
+        </w:rPr>
+        <w:t xml:space="preserve"> (Zeugnis 05-06)</w:t>
+      </w:r>
+      <w:r>
+        <w:rPr>
+          <w:bCs/>
+          <w:sz w:val="24"/>
+          <w:szCs w:val="24"/>
+        </w:rPr>
+        <w:t xml:space="preserve">: </w:t>
       </w:r>
       <w:r>
         <w:rPr>
@@ -278,30 +358,7 @@
           <w:szCs w:val="24"/>
         </w:rPr>
         <w:br/>
-      </w:r>
-      <w:r>
-        <w:rPr>
-          <w:bCs/>
-          <w:sz w:val="24"/>
-          <w:szCs w:val="24"/>
-        </w:rPr>
-        <w:t xml:space="preserve">In der Prognosemitteilung werden jetzt die neuen Abschlussbezeichnungen verwendet. </w:t>
-      </w:r>
-      <w:r>
-        <w:rPr>
-          <w:bCs/>
-          <w:sz w:val="24"/>
-          <w:szCs w:val="24"/>
-        </w:rPr>
-        <w:br/>
-      </w:r>
-      <w:r>
-        <w:rPr>
-          <w:bCs/>
-          <w:sz w:val="24"/>
-          <w:szCs w:val="24"/>
-        </w:rPr>
-        <w:t>Die Formulierung des Prognosetextes wurde leicht angepasst.</w:t>
+        <w:t>Größe der Memofelder für ASV und AUE korrigiert.</w:t>
       </w:r>
     </w:p>
     <w:p>
@@ -320,23 +377,31 @@
           <w:sz w:val="24"/>
           <w:szCs w:val="24"/>
         </w:rPr>
-        <w:t>SK</w:t>
-      </w:r>
-      <w:r>
-        <w:rPr>
-          <w:bCs/>
-          <w:sz w:val="24"/>
-          <w:szCs w:val="24"/>
-        </w:rPr>
-        <w:t xml:space="preserve">-Anlage </w:t>
-      </w:r>
-      <w:r>
-        <w:rPr>
-          <w:bCs/>
-          <w:sz w:val="24"/>
-          <w:szCs w:val="24"/>
-        </w:rPr>
-        <w:t>47</w:t>
+        <w:t>SK-Anlage 47</w:t>
+      </w:r>
+      <w:r>
+        <w:rPr>
+          <w:bCs/>
+          <w:sz w:val="24"/>
+          <w:szCs w:val="24"/>
+        </w:rPr>
+        <w:t xml:space="preserve"> (</w:t>
+      </w:r>
+      <w:r>
+        <w:rPr>
+          <w:bCs/>
+          <w:sz w:val="24"/>
+          <w:szCs w:val="24"/>
+        </w:rPr>
+        <w:t>Prognosemitteilung</w:t>
+      </w:r>
+      <w:r>
+        <w:rPr>
+          <w:bCs/>
+          <w:sz w:val="24"/>
+          <w:szCs w:val="24"/>
+        </w:rPr>
+        <w:t>)</w:t>
       </w:r>
       <w:r>
         <w:rPr>
@@ -353,13 +418,6 @@
           <w:szCs w:val="24"/>
         </w:rPr>
         <w:br/>
-      </w:r>
-      <w:r>
-        <w:rPr>
-          <w:bCs/>
-          <w:sz w:val="24"/>
-          <w:szCs w:val="24"/>
-        </w:rPr>
         <w:t xml:space="preserve">In der Prognosemitteilung werden jetzt die neuen Abschlussbezeichnungen verwendet. </w:t>
       </w:r>
       <w:r>
@@ -379,6 +437,59 @@
         </w:rPr>
         <w:br/>
         <w:t>Die Anlage verwendet jetzt auch eine INI-Datei.</w:t>
+      </w:r>
+    </w:p>
+    <w:p>
+      <w:pPr>
+        <w:spacing w:after="0"/>
+        <w:ind w:left="426" w:hanging="426"/>
+        <w:rPr>
+          <w:bCs/>
+          <w:sz w:val="24"/>
+          <w:szCs w:val="24"/>
+        </w:rPr>
+      </w:pPr>
+    </w:p>
+    <w:p>
+      <w:pPr>
+        <w:spacing w:after="0"/>
+        <w:ind w:left="426" w:hanging="426"/>
+        <w:rPr>
+          <w:bCs/>
+          <w:sz w:val="24"/>
+          <w:szCs w:val="24"/>
+        </w:rPr>
+      </w:pPr>
+      <w:r>
+        <w:rPr>
+          <w:bCs/>
+          <w:sz w:val="24"/>
+          <w:szCs w:val="24"/>
+        </w:rPr>
+        <w:t>GY-Zeugnisse:</w:t>
+      </w:r>
+    </w:p>
+    <w:p>
+      <w:pPr>
+        <w:pStyle w:val="Listenabsatz"/>
+        <w:numPr>
+          <w:ilvl w:val="0"/>
+          <w:numId w:val="6"/>
+        </w:numPr>
+        <w:spacing w:after="0"/>
+        <w:rPr>
+          <w:bCs/>
+          <w:sz w:val="24"/>
+          <w:szCs w:val="24"/>
+        </w:rPr>
+      </w:pPr>
+      <w:r>
+        <w:rPr>
+          <w:bCs/>
+          <w:sz w:val="24"/>
+          <w:szCs w:val="24"/>
+        </w:rPr>
+        <w:t>Im Wahlpflichtbereich werden nun auch Fächer mit der Kursart F3 angezeigt.</w:t>
       </w:r>
     </w:p>
     <w:p>
@@ -671,6 +782,7 @@
           <w:sz w:val="24"/>
           <w:szCs w:val="24"/>
         </w:rPr>
+        <w:lastRenderedPageBreak/>
         <w:t>Die neuen Abschlussbezeichnungen wurden übernommen. Sie erscheinen bei Zeugnissen, die ab August 2022 gedruckt werden.</w:t>
       </w:r>
     </w:p>
@@ -701,7 +813,6 @@
           <w:sz w:val="24"/>
           <w:szCs w:val="24"/>
         </w:rPr>
-        <w:lastRenderedPageBreak/>
         <w:t>05.11.2021</w:t>
       </w:r>
     </w:p>
@@ -1200,7 +1311,27 @@
           <w:szCs w:val="24"/>
           <w:lang w:eastAsia="de-DE"/>
         </w:rPr>
-        <w:t>einheitlich in allen Überweisungs-, Abgangs- und Abschlusszeugnissen für alle Fächer "UeZeugnisbezeichnung" ausgewählt</w:t>
+        <w:t>einheitlich in allen Überweisungs-, Abgangs- und Abschlusszeugnissen für alle Fächer "</w:t>
+      </w:r>
+      <w:proofErr w:type="spellStart"/>
+      <w:r>
+        <w:rPr>
+          <w:rFonts w:eastAsia="Times New Roman" w:cstheme="minorHAnsi"/>
+          <w:sz w:val="24"/>
+          <w:szCs w:val="24"/>
+          <w:lang w:eastAsia="de-DE"/>
+        </w:rPr>
+        <w:t>UeZeugnisbezeichnung</w:t>
+      </w:r>
+      <w:proofErr w:type="spellEnd"/>
+      <w:r>
+        <w:rPr>
+          <w:rFonts w:eastAsia="Times New Roman" w:cstheme="minorHAnsi"/>
+          <w:sz w:val="24"/>
+          <w:szCs w:val="24"/>
+          <w:lang w:eastAsia="de-DE"/>
+        </w:rPr>
+        <w:t>" ausgewählt</w:t>
       </w:r>
     </w:p>
     <w:p>
@@ -1370,6 +1501,13 @@
           <w:szCs w:val="24"/>
         </w:rPr>
         <w:br/>
+      </w:r>
+      <w:r>
+        <w:rPr>
+          <w:sz w:val="24"/>
+          <w:szCs w:val="24"/>
+        </w:rPr>
+        <w:lastRenderedPageBreak/>
         <w:t>Der Gruppenprozess steht ab der Schild-NRW-Version 2.0.24.5 zur Verfügung.</w:t>
       </w:r>
       <w:r>
@@ -1413,7 +1551,6 @@
           <w:sz w:val="24"/>
           <w:szCs w:val="24"/>
         </w:rPr>
-        <w:lastRenderedPageBreak/>
         <w:t>In den HS-Zeugnissen wurde der individuelle Versetzungsvermerk nicht gedruckt.</w:t>
       </w:r>
     </w:p>
@@ -1444,24 +1581,56 @@
           <w:sz w:val="24"/>
           <w:szCs w:val="24"/>
         </w:rPr>
-        <w:t>Im SK-Paket wurden die Epochalfächer nicht gedruckt.</w:t>
-      </w:r>
-    </w:p>
-    <w:p>
-      <w:pPr>
-        <w:rPr>
-          <w:b/>
-          <w:bCs/>
-          <w:sz w:val="24"/>
-          <w:szCs w:val="24"/>
-        </w:rPr>
-      </w:pPr>
-      <w:r>
-        <w:rPr>
-          <w:sz w:val="24"/>
-          <w:szCs w:val="24"/>
-        </w:rPr>
-        <w:t>Es wurden erste Versionen der Lernstandsberichte und Inklusionszeugnisse ergänzt.</w:t>
+        <w:t xml:space="preserve">Im SK-Paket wurden die </w:t>
+      </w:r>
+      <w:proofErr w:type="spellStart"/>
+      <w:r>
+        <w:rPr>
+          <w:sz w:val="24"/>
+          <w:szCs w:val="24"/>
+        </w:rPr>
+        <w:t>Epochalfächer</w:t>
+      </w:r>
+      <w:proofErr w:type="spellEnd"/>
+      <w:r>
+        <w:rPr>
+          <w:sz w:val="24"/>
+          <w:szCs w:val="24"/>
+        </w:rPr>
+        <w:t xml:space="preserve"> nicht gedruckt.</w:t>
+      </w:r>
+    </w:p>
+    <w:p>
+      <w:pPr>
+        <w:rPr>
+          <w:b/>
+          <w:bCs/>
+          <w:sz w:val="24"/>
+          <w:szCs w:val="24"/>
+        </w:rPr>
+      </w:pPr>
+      <w:r>
+        <w:rPr>
+          <w:sz w:val="24"/>
+          <w:szCs w:val="24"/>
+        </w:rPr>
+        <w:t xml:space="preserve">Es wurden erste Versionen der </w:t>
+      </w:r>
+      <w:proofErr w:type="spellStart"/>
+      <w:r>
+        <w:rPr>
+          <w:sz w:val="24"/>
+          <w:szCs w:val="24"/>
+        </w:rPr>
+        <w:t>Lernstandsberichte</w:t>
+      </w:r>
+      <w:proofErr w:type="spellEnd"/>
+      <w:r>
+        <w:rPr>
+          <w:sz w:val="24"/>
+          <w:szCs w:val="24"/>
+        </w:rPr>
+        <w:t xml:space="preserve"> und Inklusionszeugnisse ergänzt.</w:t>
       </w:r>
       <w:r>
         <w:rPr>
@@ -1530,7 +1699,23 @@
           <w:sz w:val="24"/>
           <w:szCs w:val="24"/>
         </w:rPr>
-        <w:t>In der INI-Datei gibt es einen Farbwert mit dem die Graustufen für die Notenfelder angegeben werden können, so kann an jedem Drucker der beste Wert eingestellt werden.</w:t>
+        <w:t xml:space="preserve">In der INI-Datei gibt es einen </w:t>
+      </w:r>
+      <w:proofErr w:type="gramStart"/>
+      <w:r>
+        <w:rPr>
+          <w:sz w:val="24"/>
+          <w:szCs w:val="24"/>
+        </w:rPr>
+        <w:t>Farbwert</w:t>
+      </w:r>
+      <w:proofErr w:type="gramEnd"/>
+      <w:r>
+        <w:rPr>
+          <w:sz w:val="24"/>
+          <w:szCs w:val="24"/>
+        </w:rPr>
+        <w:t xml:space="preserve"> mit dem die Graustufen für die Notenfelder angegeben werden können, so kann an jedem Drucker der beste Wert eingestellt werden.</w:t>
       </w:r>
     </w:p>
     <w:p>
@@ -1627,7 +1812,23 @@
           <w:sz w:val="24"/>
           <w:szCs w:val="24"/>
         </w:rPr>
-        <w:t>Alle Änderungen sind im PDF Hinweise zur Nutzung beschrieben.</w:t>
+        <w:t xml:space="preserve">Alle Änderungen sind im </w:t>
+      </w:r>
+      <w:proofErr w:type="gramStart"/>
+      <w:r>
+        <w:rPr>
+          <w:sz w:val="24"/>
+          <w:szCs w:val="24"/>
+        </w:rPr>
+        <w:t>PDF Hinweise</w:t>
+      </w:r>
+      <w:proofErr w:type="gramEnd"/>
+      <w:r>
+        <w:rPr>
+          <w:sz w:val="24"/>
+          <w:szCs w:val="24"/>
+        </w:rPr>
+        <w:t xml:space="preserve"> zur Nutzung beschrieben.</w:t>
       </w:r>
     </w:p>
     <w:p>
@@ -1756,7 +1957,23 @@
           <w:sz w:val="24"/>
           <w:szCs w:val="24"/>
         </w:rPr>
-        <w:t>Im Paket RS Bildungsgang HS wurde ein Tippfehler „Realschuele“ in den Hinweisen zum Zeugnis korrigiert.</w:t>
+        <w:t>Im Paket RS Bildungsgang HS wurde ein Tippfehler „</w:t>
+      </w:r>
+      <w:proofErr w:type="spellStart"/>
+      <w:r>
+        <w:rPr>
+          <w:sz w:val="24"/>
+          <w:szCs w:val="24"/>
+        </w:rPr>
+        <w:t>Realschuele</w:t>
+      </w:r>
+      <w:proofErr w:type="spellEnd"/>
+      <w:r>
+        <w:rPr>
+          <w:sz w:val="24"/>
+          <w:szCs w:val="24"/>
+        </w:rPr>
+        <w:t>“ in den Hinweisen zum Zeugnis korrigiert.</w:t>
       </w:r>
       <w:r>
         <w:rPr>
@@ -1808,6 +2025,7 @@
           <w:sz w:val="24"/>
           <w:szCs w:val="24"/>
         </w:rPr>
+        <w:lastRenderedPageBreak/>
         <w:t>Im Paket der RS-Zeugnisse wurde ein Fehler bei der Ausgabe des Förderschwerpunkts behoben, es erschien nur „im Bildungsgang“ ohne Realschule.</w:t>
       </w:r>
     </w:p>
@@ -1872,7 +2090,6 @@
           <w:sz w:val="24"/>
           <w:szCs w:val="24"/>
         </w:rPr>
-        <w:lastRenderedPageBreak/>
         <w:t>12</w:t>
       </w:r>
       <w:r>
@@ -1899,7 +2116,23 @@
           <w:sz w:val="24"/>
           <w:szCs w:val="24"/>
         </w:rPr>
-        <w:t>Im Paket HS wurde in Anlage 17 ein Fehler im Script korrigiert.</w:t>
+        <w:t xml:space="preserve">Im Paket HS wurde in Anlage 17 ein Fehler im </w:t>
+      </w:r>
+      <w:proofErr w:type="spellStart"/>
+      <w:r>
+        <w:rPr>
+          <w:sz w:val="24"/>
+          <w:szCs w:val="24"/>
+        </w:rPr>
+        <w:t>Script</w:t>
+      </w:r>
+      <w:proofErr w:type="spellEnd"/>
+      <w:r>
+        <w:rPr>
+          <w:sz w:val="24"/>
+          <w:szCs w:val="24"/>
+        </w:rPr>
+        <w:t xml:space="preserve"> korrigiert.</w:t>
       </w:r>
     </w:p>
     <w:p>
@@ -1952,7 +2185,23 @@
           <w:sz w:val="24"/>
           <w:szCs w:val="24"/>
         </w:rPr>
-        <w:t xml:space="preserve"> Pakete wurden nochmals kontrolliert, weil sich in einigen Abschlusszeugnissen die Option „MitRand“ nicht auf den Druck ausgewirkt hat.</w:t>
+        <w:t xml:space="preserve"> Pakete wurden nochmals kontrolliert, weil sich in einigen Abschlusszeugnissen die Option „</w:t>
+      </w:r>
+      <w:proofErr w:type="spellStart"/>
+      <w:r>
+        <w:rPr>
+          <w:sz w:val="24"/>
+          <w:szCs w:val="24"/>
+        </w:rPr>
+        <w:t>MitRand</w:t>
+      </w:r>
+      <w:proofErr w:type="spellEnd"/>
+      <w:r>
+        <w:rPr>
+          <w:sz w:val="24"/>
+          <w:szCs w:val="24"/>
+        </w:rPr>
+        <w:t>“ nicht auf den Druck ausgewirkt hat.</w:t>
       </w:r>
     </w:p>
     <w:p>
@@ -2088,7 +2337,7 @@
       <w:lvlText w:val=""/>
       <w:lvlJc w:val="left"/>
       <w:pPr>
-        <w:ind w:left="720" w:hanging="360"/>
+        <w:ind w:left="360" w:hanging="360"/>
       </w:pPr>
       <w:rPr>
         <w:rFonts w:ascii="Symbol" w:hAnsi="Symbol" w:hint="default"/>
@@ -2100,7 +2349,7 @@
       <w:lvlText w:val="o"/>
       <w:lvlJc w:val="left"/>
       <w:pPr>
-        <w:ind w:left="1440" w:hanging="360"/>
+        <w:ind w:left="1080" w:hanging="360"/>
       </w:pPr>
       <w:rPr>
         <w:rFonts w:ascii="Courier New" w:hAnsi="Courier New" w:cs="Courier New" w:hint="default"/>
@@ -2112,7 +2361,7 @@
       <w:lvlText w:val=""/>
       <w:lvlJc w:val="left"/>
       <w:pPr>
-        <w:ind w:left="2160" w:hanging="360"/>
+        <w:ind w:left="1800" w:hanging="360"/>
       </w:pPr>
       <w:rPr>
         <w:rFonts w:ascii="Wingdings" w:hAnsi="Wingdings" w:hint="default"/>
@@ -2124,7 +2373,7 @@
       <w:lvlText w:val=""/>
       <w:lvlJc w:val="left"/>
       <w:pPr>
-        <w:ind w:left="2880" w:hanging="360"/>
+        <w:ind w:left="2520" w:hanging="360"/>
       </w:pPr>
       <w:rPr>
         <w:rFonts w:ascii="Symbol" w:hAnsi="Symbol" w:hint="default"/>
@@ -2136,7 +2385,7 @@
       <w:lvlText w:val="o"/>
       <w:lvlJc w:val="left"/>
       <w:pPr>
-        <w:ind w:left="3600" w:hanging="360"/>
+        <w:ind w:left="3240" w:hanging="360"/>
       </w:pPr>
       <w:rPr>
         <w:rFonts w:ascii="Courier New" w:hAnsi="Courier New" w:cs="Courier New" w:hint="default"/>
@@ -2148,7 +2397,7 @@
       <w:lvlText w:val=""/>
       <w:lvlJc w:val="left"/>
       <w:pPr>
-        <w:ind w:left="4320" w:hanging="360"/>
+        <w:ind w:left="3960" w:hanging="360"/>
       </w:pPr>
       <w:rPr>
         <w:rFonts w:ascii="Wingdings" w:hAnsi="Wingdings" w:hint="default"/>
@@ -2160,7 +2409,7 @@
       <w:lvlText w:val=""/>
       <w:lvlJc w:val="left"/>
       <w:pPr>
-        <w:ind w:left="5040" w:hanging="360"/>
+        <w:ind w:left="4680" w:hanging="360"/>
       </w:pPr>
       <w:rPr>
         <w:rFonts w:ascii="Symbol" w:hAnsi="Symbol" w:hint="default"/>
@@ -2172,7 +2421,7 @@
       <w:lvlText w:val="o"/>
       <w:lvlJc w:val="left"/>
       <w:pPr>
-        <w:ind w:left="5760" w:hanging="360"/>
+        <w:ind w:left="5400" w:hanging="360"/>
       </w:pPr>
       <w:rPr>
         <w:rFonts w:ascii="Courier New" w:hAnsi="Courier New" w:cs="Courier New" w:hint="default"/>
@@ -2184,7 +2433,7 @@
       <w:lvlText w:val=""/>
       <w:lvlJc w:val="left"/>
       <w:pPr>
-        <w:ind w:left="6480" w:hanging="360"/>
+        <w:ind w:left="6120" w:hanging="360"/>
       </w:pPr>
       <w:rPr>
         <w:rFonts w:ascii="Wingdings" w:hAnsi="Wingdings" w:hint="default"/>
@@ -2543,6 +2792,119 @@
     </w:lvl>
   </w:abstractNum>
   <w:abstractNum w:abstractNumId="4" w15:restartNumberingAfterBreak="0">
+    <w:nsid w:val="570B7EF1"/>
+    <w:multiLevelType w:val="hybridMultilevel"/>
+    <w:tmpl w:val="9264AAF0"/>
+    <w:lvl w:ilvl="0" w:tplc="04070001">
+      <w:start w:val="1"/>
+      <w:numFmt w:val="bullet"/>
+      <w:lvlText w:val=""/>
+      <w:lvlJc w:val="left"/>
+      <w:pPr>
+        <w:ind w:left="360" w:hanging="360"/>
+      </w:pPr>
+      <w:rPr>
+        <w:rFonts w:ascii="Symbol" w:hAnsi="Symbol" w:hint="default"/>
+      </w:rPr>
+    </w:lvl>
+    <w:lvl w:ilvl="1" w:tplc="04070003" w:tentative="1">
+      <w:start w:val="1"/>
+      <w:numFmt w:val="bullet"/>
+      <w:lvlText w:val="o"/>
+      <w:lvlJc w:val="left"/>
+      <w:pPr>
+        <w:ind w:left="1080" w:hanging="360"/>
+      </w:pPr>
+      <w:rPr>
+        <w:rFonts w:ascii="Courier New" w:hAnsi="Courier New" w:cs="Courier New" w:hint="default"/>
+      </w:rPr>
+    </w:lvl>
+    <w:lvl w:ilvl="2" w:tplc="04070005" w:tentative="1">
+      <w:start w:val="1"/>
+      <w:numFmt w:val="bullet"/>
+      <w:lvlText w:val=""/>
+      <w:lvlJc w:val="left"/>
+      <w:pPr>
+        <w:ind w:left="1800" w:hanging="360"/>
+      </w:pPr>
+      <w:rPr>
+        <w:rFonts w:ascii="Wingdings" w:hAnsi="Wingdings" w:hint="default"/>
+      </w:rPr>
+    </w:lvl>
+    <w:lvl w:ilvl="3" w:tplc="04070001" w:tentative="1">
+      <w:start w:val="1"/>
+      <w:numFmt w:val="bullet"/>
+      <w:lvlText w:val=""/>
+      <w:lvlJc w:val="left"/>
+      <w:pPr>
+        <w:ind w:left="2520" w:hanging="360"/>
+      </w:pPr>
+      <w:rPr>
+        <w:rFonts w:ascii="Symbol" w:hAnsi="Symbol" w:hint="default"/>
+      </w:rPr>
+    </w:lvl>
+    <w:lvl w:ilvl="4" w:tplc="04070003" w:tentative="1">
+      <w:start w:val="1"/>
+      <w:numFmt w:val="bullet"/>
+      <w:lvlText w:val="o"/>
+      <w:lvlJc w:val="left"/>
+      <w:pPr>
+        <w:ind w:left="3240" w:hanging="360"/>
+      </w:pPr>
+      <w:rPr>
+        <w:rFonts w:ascii="Courier New" w:hAnsi="Courier New" w:cs="Courier New" w:hint="default"/>
+      </w:rPr>
+    </w:lvl>
+    <w:lvl w:ilvl="5" w:tplc="04070005" w:tentative="1">
+      <w:start w:val="1"/>
+      <w:numFmt w:val="bullet"/>
+      <w:lvlText w:val=""/>
+      <w:lvlJc w:val="left"/>
+      <w:pPr>
+        <w:ind w:left="3960" w:hanging="360"/>
+      </w:pPr>
+      <w:rPr>
+        <w:rFonts w:ascii="Wingdings" w:hAnsi="Wingdings" w:hint="default"/>
+      </w:rPr>
+    </w:lvl>
+    <w:lvl w:ilvl="6" w:tplc="04070001" w:tentative="1">
+      <w:start w:val="1"/>
+      <w:numFmt w:val="bullet"/>
+      <w:lvlText w:val=""/>
+      <w:lvlJc w:val="left"/>
+      <w:pPr>
+        <w:ind w:left="4680" w:hanging="360"/>
+      </w:pPr>
+      <w:rPr>
+        <w:rFonts w:ascii="Symbol" w:hAnsi="Symbol" w:hint="default"/>
+      </w:rPr>
+    </w:lvl>
+    <w:lvl w:ilvl="7" w:tplc="04070003" w:tentative="1">
+      <w:start w:val="1"/>
+      <w:numFmt w:val="bullet"/>
+      <w:lvlText w:val="o"/>
+      <w:lvlJc w:val="left"/>
+      <w:pPr>
+        <w:ind w:left="5400" w:hanging="360"/>
+      </w:pPr>
+      <w:rPr>
+        <w:rFonts w:ascii="Courier New" w:hAnsi="Courier New" w:cs="Courier New" w:hint="default"/>
+      </w:rPr>
+    </w:lvl>
+    <w:lvl w:ilvl="8" w:tplc="04070005" w:tentative="1">
+      <w:start w:val="1"/>
+      <w:numFmt w:val="bullet"/>
+      <w:lvlText w:val=""/>
+      <w:lvlJc w:val="left"/>
+      <w:pPr>
+        <w:ind w:left="6120" w:hanging="360"/>
+      </w:pPr>
+      <w:rPr>
+        <w:rFonts w:ascii="Wingdings" w:hAnsi="Wingdings" w:hint="default"/>
+      </w:rPr>
+    </w:lvl>
+  </w:abstractNum>
+  <w:abstractNum w:abstractNumId="5" w15:restartNumberingAfterBreak="0">
     <w:nsid w:val="653A2FD7"/>
     <w:multiLevelType w:val="hybridMultilevel"/>
     <w:tmpl w:val="2DB86308"/>
@@ -2662,13 +3024,16 @@
     <w:abstractNumId w:val="3"/>
   </w:num>
   <w:num w:numId="3" w16cid:durableId="249388554">
-    <w:abstractNumId w:val="4"/>
+    <w:abstractNumId w:val="5"/>
   </w:num>
   <w:num w:numId="4" w16cid:durableId="717431757">
     <w:abstractNumId w:val="2"/>
   </w:num>
   <w:num w:numId="5" w16cid:durableId="2134857097">
     <w:abstractNumId w:val="0"/>
+  </w:num>
+  <w:num w:numId="6" w16cid:durableId="486243361">
+    <w:abstractNumId w:val="4"/>
   </w:num>
 </w:numbering>
 </file>

</xml_diff>

<commit_message>
Inklusion und Lernstand: korrekte Halbjahresanzeige bei Quartalsbetrieb
</commit_message>
<xml_diff>
--- a/Zeugnisse-Sek-1-Versionsgeschichte.docx
+++ b/Zeugnisse-Sek-1-Versionsgeschichte.docx
@@ -77,6 +77,74 @@
       </w:r>
     </w:p>
     <w:p/>
+    <w:p>
+      <w:pPr>
+        <w:spacing w:after="0"/>
+        <w:rPr>
+          <w:b/>
+          <w:bCs/>
+          <w:sz w:val="24"/>
+          <w:szCs w:val="24"/>
+        </w:rPr>
+      </w:pPr>
+      <w:r>
+        <w:rPr>
+          <w:b/>
+          <w:bCs/>
+          <w:sz w:val="24"/>
+          <w:szCs w:val="24"/>
+        </w:rPr>
+        <w:t>???</w:t>
+      </w:r>
+    </w:p>
+    <w:p>
+      <w:pPr>
+        <w:spacing w:after="0"/>
+        <w:rPr>
+          <w:sz w:val="24"/>
+          <w:szCs w:val="24"/>
+        </w:rPr>
+      </w:pPr>
+      <w:r>
+        <w:rPr>
+          <w:sz w:val="24"/>
+          <w:szCs w:val="24"/>
+        </w:rPr>
+        <w:t>Inklusions- und Lernstandszeugnisse</w:t>
+      </w:r>
+    </w:p>
+    <w:p>
+      <w:pPr>
+        <w:pStyle w:val="Listenabsatz"/>
+        <w:numPr>
+          <w:ilvl w:val="0"/>
+          <w:numId w:val="8"/>
+        </w:numPr>
+        <w:spacing w:after="0"/>
+        <w:rPr>
+          <w:sz w:val="24"/>
+          <w:szCs w:val="24"/>
+        </w:rPr>
+      </w:pPr>
+      <w:r>
+        <w:rPr>
+          <w:sz w:val="24"/>
+          <w:szCs w:val="24"/>
+        </w:rPr>
+        <w:t>Bei Quartalsbetrieb wurden nicht die korrekten Halbjahre ausgegeben, jetzt korrigiert.</w:t>
+      </w:r>
+    </w:p>
+    <w:p>
+      <w:pPr>
+        <w:spacing w:after="0"/>
+        <w:rPr>
+          <w:b/>
+          <w:bCs/>
+          <w:sz w:val="24"/>
+          <w:szCs w:val="24"/>
+        </w:rPr>
+      </w:pPr>
+    </w:p>
     <w:p>
       <w:pPr>
         <w:spacing w:after="0"/>
@@ -208,30 +276,7 @@
           <w:sz w:val="24"/>
           <w:szCs w:val="24"/>
         </w:rPr>
-        <w:t xml:space="preserve">Die Programmierung des Versetzungsvermerks wurde angepasst, so dass bei der </w:t>
-      </w:r>
-    </w:p>
-    <w:p>
-      <w:pPr>
-        <w:pStyle w:val="Listenabsatz"/>
-        <w:numPr>
-          <w:ilvl w:val="0"/>
-          <w:numId w:val="5"/>
-        </w:numPr>
-        <w:spacing w:after="0"/>
-        <w:rPr>
-          <w:bCs/>
-          <w:sz w:val="24"/>
-          <w:szCs w:val="24"/>
-        </w:rPr>
-      </w:pPr>
-      <w:r>
-        <w:rPr>
-          <w:bCs/>
-          <w:sz w:val="24"/>
-          <w:szCs w:val="24"/>
-        </w:rPr>
-        <w:t>Versetzung in die gymnasiale Oberstufe auch dann der korrekte Text erscheint, wenn die Bezeichnung der Folgeklasse nicht „EF“ bzw. „Q1“ ist.</w:t>
+        <w:t>Die Programmierung des Versetzungsvermerks wurde angepasst, so dass bei der Versetzung in die gymnasiale Oberstufe auch dann der korrekte Text erscheint, wenn die Bezeichnung der Folgeklasse nicht „EF“ bzw. „Q1“ ist.</w:t>
       </w:r>
     </w:p>
     <w:p>
@@ -581,6 +626,7 @@
           <w:sz w:val="24"/>
           <w:szCs w:val="24"/>
         </w:rPr>
+        <w:lastRenderedPageBreak/>
         <w:t>1</w:t>
       </w:r>
       <w:r>
@@ -674,7 +720,6 @@
           <w:sz w:val="24"/>
           <w:szCs w:val="24"/>
         </w:rPr>
-        <w:lastRenderedPageBreak/>
         <w:t xml:space="preserve">Neue Option in der INI für die Unterschriftenfelder eingefügt. </w:t>
       </w:r>
       <w:r>
@@ -1382,6 +1427,7 @@
           <w:sz w:val="24"/>
           <w:szCs w:val="24"/>
         </w:rPr>
+        <w:lastRenderedPageBreak/>
         <w:t>GE-Paket:</w:t>
       </w:r>
       <w:r>
@@ -1413,15 +1459,7 @@
           <w:szCs w:val="24"/>
         </w:rPr>
         <w:br/>
-        <w:t>Die Bemerkungen zu den Förderschwerpunkten wurden auch auf das neuen FÖS-</w:t>
-      </w:r>
-      <w:r>
-        <w:rPr>
-          <w:sz w:val="24"/>
-          <w:szCs w:val="24"/>
-        </w:rPr>
-        <w:lastRenderedPageBreak/>
-        <w:t>Bemerkungsfeld in Schild-NRW umgestellt.</w:t>
+        <w:t>Die Bemerkungen zu den Förderschwerpunkten wurden auch auf das neuen FÖS-Bemerkungsfeld in Schild-NRW umgestellt.</w:t>
       </w:r>
       <w:r>
         <w:rPr>
@@ -1796,6 +1834,7 @@
           <w:sz w:val="24"/>
           <w:szCs w:val="24"/>
         </w:rPr>
+        <w:lastRenderedPageBreak/>
         <w:t>20</w:t>
       </w:r>
       <w:r>
@@ -1822,7 +1861,6 @@
           <w:sz w:val="24"/>
           <w:szCs w:val="24"/>
         </w:rPr>
-        <w:lastRenderedPageBreak/>
         <w:t>Im Paket RS Bildungsgang HS wurde ein Tippfehler „Realschuele“ in den Hinweisen zum Zeugnis korrigiert.</w:t>
       </w:r>
       <w:r>
@@ -2145,6 +2183,119 @@
 <file path=word/numbering.xml><?xml version="1.0" encoding="utf-8"?>
 <w:numbering xmlns:wpc="http://schemas.microsoft.com/office/word/2010/wordprocessingCanvas" xmlns:cx="http://schemas.microsoft.com/office/drawing/2014/chartex" xmlns:cx1="http://schemas.microsoft.com/office/drawing/2015/9/8/chartex" xmlns:cx2="http://schemas.microsoft.com/office/drawing/2015/10/21/chartex" xmlns:cx3="http://schemas.microsoft.com/office/drawing/2016/5/9/chartex" xmlns:cx4="http://schemas.microsoft.com/office/drawing/2016/5/10/chartex" xmlns:cx5="http://schemas.microsoft.com/office/drawing/2016/5/11/chartex" xmlns:cx6="http://schemas.microsoft.com/office/drawing/2016/5/12/chartex" xmlns:cx7="http://schemas.microsoft.com/office/drawing/2016/5/13/chartex" xmlns:cx8="http://schemas.microsoft.com/office/drawing/2016/5/14/chartex" xmlns:mc="http://schemas.openxmlformats.org/markup-compatibility/2006" xmlns:aink="http://schemas.microsoft.com/office/drawing/2016/ink" xmlns:am3d="http://schemas.microsoft.com/office/drawing/2017/model3d" xmlns:o="urn:schemas-microsoft-com:office:office" xmlns:oel="http://schemas.microsoft.com/office/2019/extlst" xmlns:r="http://schemas.openxmlformats.org/officeDocument/2006/relationships" xmlns:m="http://schemas.openxmlformats.org/officeDocument/2006/math" xmlns:v="urn:schemas-microsoft-com:vml" xmlns:wp14="http://schemas.microsoft.com/office/word/2010/wordprocessingDrawing" xmlns:wp="http://schemas.openxmlformats.org/drawingml/2006/wordprocessingDrawing" xmlns:w10="urn:schemas-microsoft-com:office:word" xmlns:w="http://schemas.openxmlformats.org/wordprocessingml/2006/main" xmlns:w14="http://schemas.microsoft.com/office/word/2010/wordml" xmlns:w15="http://schemas.microsoft.com/office/word/2012/wordml" xmlns:w16cex="http://schemas.microsoft.com/office/word/2018/wordml/cex" xmlns:w16cid="http://schemas.microsoft.com/office/word/2016/wordml/cid" xmlns:w16="http://schemas.microsoft.com/office/word/2018/wordml" xmlns:w16sdtdh="http://schemas.microsoft.com/office/word/2020/wordml/sdtdatahash" xmlns:w16se="http://schemas.microsoft.com/office/word/2015/wordml/symex" xmlns:wpg="http://schemas.microsoft.com/office/word/2010/wordprocessingGroup" xmlns:wpi="http://schemas.microsoft.com/office/word/2010/wordprocessingInk" xmlns:wne="http://schemas.microsoft.com/office/word/2006/wordml" xmlns:wps="http://schemas.microsoft.com/office/word/2010/wordprocessingShape" mc:Ignorable="w14 w15 w16se w16cid w16 w16cex w16sdtdh wp14">
   <w:abstractNum w:abstractNumId="0" w15:restartNumberingAfterBreak="0">
+    <w:nsid w:val="1B827B77"/>
+    <w:multiLevelType w:val="hybridMultilevel"/>
+    <w:tmpl w:val="8E689E5A"/>
+    <w:lvl w:ilvl="0" w:tplc="04070001">
+      <w:start w:val="1"/>
+      <w:numFmt w:val="bullet"/>
+      <w:lvlText w:val=""/>
+      <w:lvlJc w:val="left"/>
+      <w:pPr>
+        <w:ind w:left="360" w:hanging="360"/>
+      </w:pPr>
+      <w:rPr>
+        <w:rFonts w:ascii="Symbol" w:hAnsi="Symbol" w:hint="default"/>
+      </w:rPr>
+    </w:lvl>
+    <w:lvl w:ilvl="1" w:tplc="04070003" w:tentative="1">
+      <w:start w:val="1"/>
+      <w:numFmt w:val="bullet"/>
+      <w:lvlText w:val="o"/>
+      <w:lvlJc w:val="left"/>
+      <w:pPr>
+        <w:ind w:left="1080" w:hanging="360"/>
+      </w:pPr>
+      <w:rPr>
+        <w:rFonts w:ascii="Courier New" w:hAnsi="Courier New" w:cs="Courier New" w:hint="default"/>
+      </w:rPr>
+    </w:lvl>
+    <w:lvl w:ilvl="2" w:tplc="04070005" w:tentative="1">
+      <w:start w:val="1"/>
+      <w:numFmt w:val="bullet"/>
+      <w:lvlText w:val=""/>
+      <w:lvlJc w:val="left"/>
+      <w:pPr>
+        <w:ind w:left="1800" w:hanging="360"/>
+      </w:pPr>
+      <w:rPr>
+        <w:rFonts w:ascii="Wingdings" w:hAnsi="Wingdings" w:hint="default"/>
+      </w:rPr>
+    </w:lvl>
+    <w:lvl w:ilvl="3" w:tplc="04070001" w:tentative="1">
+      <w:start w:val="1"/>
+      <w:numFmt w:val="bullet"/>
+      <w:lvlText w:val=""/>
+      <w:lvlJc w:val="left"/>
+      <w:pPr>
+        <w:ind w:left="2520" w:hanging="360"/>
+      </w:pPr>
+      <w:rPr>
+        <w:rFonts w:ascii="Symbol" w:hAnsi="Symbol" w:hint="default"/>
+      </w:rPr>
+    </w:lvl>
+    <w:lvl w:ilvl="4" w:tplc="04070003" w:tentative="1">
+      <w:start w:val="1"/>
+      <w:numFmt w:val="bullet"/>
+      <w:lvlText w:val="o"/>
+      <w:lvlJc w:val="left"/>
+      <w:pPr>
+        <w:ind w:left="3240" w:hanging="360"/>
+      </w:pPr>
+      <w:rPr>
+        <w:rFonts w:ascii="Courier New" w:hAnsi="Courier New" w:cs="Courier New" w:hint="default"/>
+      </w:rPr>
+    </w:lvl>
+    <w:lvl w:ilvl="5" w:tplc="04070005" w:tentative="1">
+      <w:start w:val="1"/>
+      <w:numFmt w:val="bullet"/>
+      <w:lvlText w:val=""/>
+      <w:lvlJc w:val="left"/>
+      <w:pPr>
+        <w:ind w:left="3960" w:hanging="360"/>
+      </w:pPr>
+      <w:rPr>
+        <w:rFonts w:ascii="Wingdings" w:hAnsi="Wingdings" w:hint="default"/>
+      </w:rPr>
+    </w:lvl>
+    <w:lvl w:ilvl="6" w:tplc="04070001" w:tentative="1">
+      <w:start w:val="1"/>
+      <w:numFmt w:val="bullet"/>
+      <w:lvlText w:val=""/>
+      <w:lvlJc w:val="left"/>
+      <w:pPr>
+        <w:ind w:left="4680" w:hanging="360"/>
+      </w:pPr>
+      <w:rPr>
+        <w:rFonts w:ascii="Symbol" w:hAnsi="Symbol" w:hint="default"/>
+      </w:rPr>
+    </w:lvl>
+    <w:lvl w:ilvl="7" w:tplc="04070003" w:tentative="1">
+      <w:start w:val="1"/>
+      <w:numFmt w:val="bullet"/>
+      <w:lvlText w:val="o"/>
+      <w:lvlJc w:val="left"/>
+      <w:pPr>
+        <w:ind w:left="5400" w:hanging="360"/>
+      </w:pPr>
+      <w:rPr>
+        <w:rFonts w:ascii="Courier New" w:hAnsi="Courier New" w:cs="Courier New" w:hint="default"/>
+      </w:rPr>
+    </w:lvl>
+    <w:lvl w:ilvl="8" w:tplc="04070005" w:tentative="1">
+      <w:start w:val="1"/>
+      <w:numFmt w:val="bullet"/>
+      <w:lvlText w:val=""/>
+      <w:lvlJc w:val="left"/>
+      <w:pPr>
+        <w:ind w:left="6120" w:hanging="360"/>
+      </w:pPr>
+      <w:rPr>
+        <w:rFonts w:ascii="Wingdings" w:hAnsi="Wingdings" w:hint="default"/>
+      </w:rPr>
+    </w:lvl>
+  </w:abstractNum>
+  <w:abstractNum w:abstractNumId="1" w15:restartNumberingAfterBreak="0">
     <w:nsid w:val="21C54711"/>
     <w:multiLevelType w:val="hybridMultilevel"/>
     <w:tmpl w:val="3462E8A6"/>
@@ -2257,7 +2408,7 @@
       </w:rPr>
     </w:lvl>
   </w:abstractNum>
-  <w:abstractNum w:abstractNumId="1" w15:restartNumberingAfterBreak="0">
+  <w:abstractNum w:abstractNumId="2" w15:restartNumberingAfterBreak="0">
     <w:nsid w:val="239E26CC"/>
     <w:multiLevelType w:val="hybridMultilevel"/>
     <w:tmpl w:val="BB6C9B9C"/>
@@ -2346,7 +2497,7 @@
       </w:pPr>
     </w:lvl>
   </w:abstractNum>
-  <w:abstractNum w:abstractNumId="2" w15:restartNumberingAfterBreak="0">
+  <w:abstractNum w:abstractNumId="3" w15:restartNumberingAfterBreak="0">
     <w:nsid w:val="36C55F54"/>
     <w:multiLevelType w:val="hybridMultilevel"/>
     <w:tmpl w:val="AF7EE7E0"/>
@@ -2459,7 +2610,7 @@
       </w:rPr>
     </w:lvl>
   </w:abstractNum>
-  <w:abstractNum w:abstractNumId="3" w15:restartNumberingAfterBreak="0">
+  <w:abstractNum w:abstractNumId="4" w15:restartNumberingAfterBreak="0">
     <w:nsid w:val="3E306AB6"/>
     <w:multiLevelType w:val="multilevel"/>
     <w:tmpl w:val="0B68FDAC"/>
@@ -2608,7 +2759,7 @@
       </w:rPr>
     </w:lvl>
   </w:abstractNum>
-  <w:abstractNum w:abstractNumId="4" w15:restartNumberingAfterBreak="0">
+  <w:abstractNum w:abstractNumId="5" w15:restartNumberingAfterBreak="0">
     <w:nsid w:val="570B7EF1"/>
     <w:multiLevelType w:val="hybridMultilevel"/>
     <w:tmpl w:val="9264AAF0"/>
@@ -2721,7 +2872,7 @@
       </w:rPr>
     </w:lvl>
   </w:abstractNum>
-  <w:abstractNum w:abstractNumId="5" w15:restartNumberingAfterBreak="0">
+  <w:abstractNum w:abstractNumId="6" w15:restartNumberingAfterBreak="0">
     <w:nsid w:val="653A2FD7"/>
     <w:multiLevelType w:val="hybridMultilevel"/>
     <w:tmpl w:val="2DB86308"/>
@@ -2834,7 +2985,7 @@
       </w:rPr>
     </w:lvl>
   </w:abstractNum>
-  <w:abstractNum w:abstractNumId="6" w15:restartNumberingAfterBreak="0">
+  <w:abstractNum w:abstractNumId="7" w15:restartNumberingAfterBreak="0">
     <w:nsid w:val="69A06940"/>
     <w:multiLevelType w:val="hybridMultilevel"/>
     <w:tmpl w:val="F9027BBC"/>
@@ -2948,25 +3099,28 @@
     </w:lvl>
   </w:abstractNum>
   <w:num w:numId="1" w16cid:durableId="1795630765">
+    <w:abstractNumId w:val="2"/>
+  </w:num>
+  <w:num w:numId="2" w16cid:durableId="1199199039">
+    <w:abstractNumId w:val="4"/>
+  </w:num>
+  <w:num w:numId="3" w16cid:durableId="249388554">
+    <w:abstractNumId w:val="6"/>
+  </w:num>
+  <w:num w:numId="4" w16cid:durableId="717431757">
+    <w:abstractNumId w:val="3"/>
+  </w:num>
+  <w:num w:numId="5" w16cid:durableId="2134857097">
     <w:abstractNumId w:val="1"/>
   </w:num>
-  <w:num w:numId="2" w16cid:durableId="1199199039">
-    <w:abstractNumId w:val="3"/>
-  </w:num>
-  <w:num w:numId="3" w16cid:durableId="249388554">
+  <w:num w:numId="6" w16cid:durableId="486243361">
     <w:abstractNumId w:val="5"/>
   </w:num>
-  <w:num w:numId="4" w16cid:durableId="717431757">
-    <w:abstractNumId w:val="2"/>
+  <w:num w:numId="7" w16cid:durableId="426195627">
+    <w:abstractNumId w:val="7"/>
   </w:num>
-  <w:num w:numId="5" w16cid:durableId="2134857097">
+  <w:num w:numId="8" w16cid:durableId="2052876785">
     <w:abstractNumId w:val="0"/>
-  </w:num>
-  <w:num w:numId="6" w16cid:durableId="486243361">
-    <w:abstractNumId w:val="4"/>
-  </w:num>
-  <w:num w:numId="7" w16cid:durableId="426195627">
-    <w:abstractNumId w:val="6"/>
   </w:num>
 </w:numbering>
 </file>

</xml_diff>

<commit_message>
Prognosemitteilung GE und SK korrigiert
Abschlussbezeichnungen bei Option E waren noch nicht aktualisiert
</commit_message>
<xml_diff>
--- a/Zeugnisse-Sek-1-Versionsgeschichte.docx
+++ b/Zeugnisse-Sek-1-Versionsgeschichte.docx
@@ -100,18 +100,168 @@
     <w:p>
       <w:pPr>
         <w:spacing w:after="0"/>
-        <w:rPr>
-          <w:sz w:val="24"/>
-          <w:szCs w:val="24"/>
-        </w:rPr>
-      </w:pPr>
-      <w:r>
-        <w:rPr>
-          <w:sz w:val="24"/>
-          <w:szCs w:val="24"/>
-        </w:rPr>
-        <w:t>Inklusions- und Lernstandszeugnisse</w:t>
-      </w:r>
+        <w:ind w:left="284" w:hanging="284"/>
+        <w:rPr>
+          <w:bCs/>
+          <w:sz w:val="24"/>
+          <w:szCs w:val="24"/>
+        </w:rPr>
+      </w:pPr>
+      <w:r>
+        <w:rPr>
+          <w:bCs/>
+          <w:sz w:val="24"/>
+          <w:szCs w:val="24"/>
+        </w:rPr>
+        <w:t>SK</w:t>
+      </w:r>
+      <w:r>
+        <w:rPr>
+          <w:bCs/>
+          <w:sz w:val="24"/>
+          <w:szCs w:val="24"/>
+        </w:rPr>
+        <w:t xml:space="preserve">-Anlage </w:t>
+      </w:r>
+      <w:r>
+        <w:rPr>
+          <w:bCs/>
+          <w:sz w:val="24"/>
+          <w:szCs w:val="24"/>
+        </w:rPr>
+        <w:t>47</w:t>
+      </w:r>
+      <w:r>
+        <w:rPr>
+          <w:bCs/>
+          <w:sz w:val="24"/>
+          <w:szCs w:val="24"/>
+        </w:rPr>
+        <w:t>:</w:t>
+      </w:r>
+      <w:r>
+        <w:rPr>
+          <w:bCs/>
+          <w:sz w:val="24"/>
+          <w:szCs w:val="24"/>
+        </w:rPr>
+        <w:br/>
+        <w:t>Bei der Option „E: nur einzelne Prognose als Text ausgeben“ wurden noch die alten Abschlussbezeichnungen verwendet, jetzt korrigiert.</w:t>
+      </w:r>
+    </w:p>
+    <w:p>
+      <w:pPr>
+        <w:spacing w:after="0"/>
+        <w:ind w:left="284" w:hanging="284"/>
+        <w:rPr>
+          <w:bCs/>
+          <w:sz w:val="24"/>
+          <w:szCs w:val="24"/>
+        </w:rPr>
+      </w:pPr>
+    </w:p>
+    <w:p>
+      <w:pPr>
+        <w:spacing w:after="0"/>
+        <w:ind w:left="284" w:hanging="284"/>
+        <w:rPr>
+          <w:bCs/>
+          <w:sz w:val="24"/>
+          <w:szCs w:val="24"/>
+        </w:rPr>
+      </w:pPr>
+      <w:r>
+        <w:rPr>
+          <w:bCs/>
+          <w:sz w:val="24"/>
+          <w:szCs w:val="24"/>
+        </w:rPr>
+        <w:t>GE-Anlage 38:</w:t>
+      </w:r>
+      <w:r>
+        <w:rPr>
+          <w:bCs/>
+          <w:sz w:val="24"/>
+          <w:szCs w:val="24"/>
+        </w:rPr>
+        <w:br/>
+        <w:t>Bei der Option „E: nur einzelne Prognose als Text ausgeben“ wurden noch die alten Abschlussbezeichnungen verwendet, jetzt korrigiert.</w:t>
+      </w:r>
+    </w:p>
+    <w:p>
+      <w:pPr>
+        <w:spacing w:after="0"/>
+        <w:ind w:left="284" w:hanging="284"/>
+        <w:rPr>
+          <w:bCs/>
+          <w:sz w:val="24"/>
+          <w:szCs w:val="24"/>
+        </w:rPr>
+      </w:pPr>
+    </w:p>
+    <w:p>
+      <w:pPr>
+        <w:spacing w:after="0"/>
+        <w:ind w:left="284" w:hanging="284"/>
+        <w:rPr>
+          <w:bCs/>
+          <w:sz w:val="24"/>
+          <w:szCs w:val="24"/>
+        </w:rPr>
+      </w:pPr>
+      <w:r>
+        <w:rPr>
+          <w:bCs/>
+          <w:sz w:val="24"/>
+          <w:szCs w:val="24"/>
+        </w:rPr>
+        <w:t>GE-Anlage 39u40:</w:t>
+      </w:r>
+      <w:r>
+        <w:rPr>
+          <w:bCs/>
+          <w:sz w:val="24"/>
+          <w:szCs w:val="24"/>
+        </w:rPr>
+        <w:br/>
+        <w:t>Positionierung der neuen Hinweise zum Zeugnis korrigiert.</w:t>
+      </w:r>
+    </w:p>
+    <w:p>
+      <w:pPr>
+        <w:spacing w:after="0"/>
+        <w:rPr>
+          <w:b/>
+          <w:bCs/>
+          <w:sz w:val="24"/>
+          <w:szCs w:val="24"/>
+        </w:rPr>
+      </w:pPr>
+    </w:p>
+    <w:p>
+      <w:pPr>
+        <w:spacing w:after="0"/>
+        <w:rPr>
+          <w:sz w:val="24"/>
+          <w:szCs w:val="24"/>
+        </w:rPr>
+      </w:pPr>
+      <w:r>
+        <w:rPr>
+          <w:sz w:val="24"/>
+          <w:szCs w:val="24"/>
+        </w:rPr>
+        <w:t xml:space="preserve">Inklusions- und </w:t>
+      </w:r>
+      <w:proofErr w:type="spellStart"/>
+      <w:r>
+        <w:rPr>
+          <w:sz w:val="24"/>
+          <w:szCs w:val="24"/>
+        </w:rPr>
+        <w:t>Lernstandszeugnisse</w:t>
+      </w:r>
+      <w:proofErr w:type="spellEnd"/>
     </w:p>
     <w:p>
       <w:pPr>
@@ -480,6 +630,7 @@
           <w:sz w:val="24"/>
           <w:szCs w:val="24"/>
         </w:rPr>
+        <w:lastRenderedPageBreak/>
         <w:t xml:space="preserve">SK-Anlage 46 (Zeugnis 05-06): </w:t>
       </w:r>
       <w:r>
@@ -626,7 +777,6 @@
           <w:sz w:val="24"/>
           <w:szCs w:val="24"/>
         </w:rPr>
-        <w:lastRenderedPageBreak/>
         <w:t>1</w:t>
       </w:r>
       <w:r>
@@ -1304,7 +1454,28 @@
           <w:szCs w:val="24"/>
           <w:lang w:eastAsia="de-DE"/>
         </w:rPr>
-        <w:t>einheitlich in allen Überweisungs-, Abgangs- und Abschlusszeugnissen für alle Fächer "UeZeugnisbezeichnung" ausgewählt</w:t>
+        <w:lastRenderedPageBreak/>
+        <w:t>einheitlich in allen Überweisungs-, Abgangs- und Abschlusszeugnissen für alle Fächer "</w:t>
+      </w:r>
+      <w:proofErr w:type="spellStart"/>
+      <w:r>
+        <w:rPr>
+          <w:rFonts w:eastAsia="Times New Roman" w:cstheme="minorHAnsi"/>
+          <w:sz w:val="24"/>
+          <w:szCs w:val="24"/>
+          <w:lang w:eastAsia="de-DE"/>
+        </w:rPr>
+        <w:t>UeZeugnisbezeichnung</w:t>
+      </w:r>
+      <w:proofErr w:type="spellEnd"/>
+      <w:r>
+        <w:rPr>
+          <w:rFonts w:eastAsia="Times New Roman" w:cstheme="minorHAnsi"/>
+          <w:sz w:val="24"/>
+          <w:szCs w:val="24"/>
+          <w:lang w:eastAsia="de-DE"/>
+        </w:rPr>
+        <w:t>" ausgewählt</w:t>
       </w:r>
     </w:p>
     <w:p>
@@ -1427,7 +1598,6 @@
           <w:sz w:val="24"/>
           <w:szCs w:val="24"/>
         </w:rPr>
-        <w:lastRenderedPageBreak/>
         <w:t>GE-Paket:</w:t>
       </w:r>
       <w:r>
@@ -1548,24 +1718,56 @@
           <w:sz w:val="24"/>
           <w:szCs w:val="24"/>
         </w:rPr>
-        <w:t>Im SK-Paket wurden die Epochalfächer nicht gedruckt.</w:t>
-      </w:r>
-    </w:p>
-    <w:p>
-      <w:pPr>
-        <w:rPr>
-          <w:b/>
-          <w:bCs/>
-          <w:sz w:val="24"/>
-          <w:szCs w:val="24"/>
-        </w:rPr>
-      </w:pPr>
-      <w:r>
-        <w:rPr>
-          <w:sz w:val="24"/>
-          <w:szCs w:val="24"/>
-        </w:rPr>
-        <w:t>Es wurden erste Versionen der Lernstandsberichte und Inklusionszeugnisse ergänzt.</w:t>
+        <w:t xml:space="preserve">Im SK-Paket wurden die </w:t>
+      </w:r>
+      <w:proofErr w:type="spellStart"/>
+      <w:r>
+        <w:rPr>
+          <w:sz w:val="24"/>
+          <w:szCs w:val="24"/>
+        </w:rPr>
+        <w:t>Epochalfächer</w:t>
+      </w:r>
+      <w:proofErr w:type="spellEnd"/>
+      <w:r>
+        <w:rPr>
+          <w:sz w:val="24"/>
+          <w:szCs w:val="24"/>
+        </w:rPr>
+        <w:t xml:space="preserve"> nicht gedruckt.</w:t>
+      </w:r>
+    </w:p>
+    <w:p>
+      <w:pPr>
+        <w:rPr>
+          <w:b/>
+          <w:bCs/>
+          <w:sz w:val="24"/>
+          <w:szCs w:val="24"/>
+        </w:rPr>
+      </w:pPr>
+      <w:r>
+        <w:rPr>
+          <w:sz w:val="24"/>
+          <w:szCs w:val="24"/>
+        </w:rPr>
+        <w:t xml:space="preserve">Es wurden erste Versionen der </w:t>
+      </w:r>
+      <w:proofErr w:type="spellStart"/>
+      <w:r>
+        <w:rPr>
+          <w:sz w:val="24"/>
+          <w:szCs w:val="24"/>
+        </w:rPr>
+        <w:t>Lernstandsberichte</w:t>
+      </w:r>
+      <w:proofErr w:type="spellEnd"/>
+      <w:r>
+        <w:rPr>
+          <w:sz w:val="24"/>
+          <w:szCs w:val="24"/>
+        </w:rPr>
+        <w:t xml:space="preserve"> und Inklusionszeugnisse ergänzt.</w:t>
       </w:r>
       <w:r>
         <w:rPr>
@@ -1634,7 +1836,23 @@
           <w:sz w:val="24"/>
           <w:szCs w:val="24"/>
         </w:rPr>
-        <w:t>In der INI-Datei gibt es einen Farbwert mit dem die Graustufen für die Notenfelder angegeben werden können, so kann an jedem Drucker der beste Wert eingestellt werden.</w:t>
+        <w:t xml:space="preserve">In der INI-Datei gibt es einen </w:t>
+      </w:r>
+      <w:proofErr w:type="gramStart"/>
+      <w:r>
+        <w:rPr>
+          <w:sz w:val="24"/>
+          <w:szCs w:val="24"/>
+        </w:rPr>
+        <w:t>Farbwert</w:t>
+      </w:r>
+      <w:proofErr w:type="gramEnd"/>
+      <w:r>
+        <w:rPr>
+          <w:sz w:val="24"/>
+          <w:szCs w:val="24"/>
+        </w:rPr>
+        <w:t xml:space="preserve"> mit dem die Graustufen für die Notenfelder angegeben werden können, so kann an jedem Drucker der beste Wert eingestellt werden.</w:t>
       </w:r>
     </w:p>
     <w:p>
@@ -1716,6 +1934,7 @@
           <w:sz w:val="24"/>
           <w:szCs w:val="24"/>
         </w:rPr>
+        <w:lastRenderedPageBreak/>
         <w:t>Es kann nun über die INI-Datei eingestellt werden, ab das Feld Vorname, die Felder Vorname + Zusatz oder nur das Feld Zusatz (Alle Vornamen) ausgewertet wird.</w:t>
       </w:r>
     </w:p>
@@ -1731,7 +1950,23 @@
           <w:sz w:val="24"/>
           <w:szCs w:val="24"/>
         </w:rPr>
-        <w:t>Alle Änderungen sind im PDF Hinweise zur Nutzung beschrieben.</w:t>
+        <w:t xml:space="preserve">Alle Änderungen sind im </w:t>
+      </w:r>
+      <w:proofErr w:type="gramStart"/>
+      <w:r>
+        <w:rPr>
+          <w:sz w:val="24"/>
+          <w:szCs w:val="24"/>
+        </w:rPr>
+        <w:t>PDF Hinweise</w:t>
+      </w:r>
+      <w:proofErr w:type="gramEnd"/>
+      <w:r>
+        <w:rPr>
+          <w:sz w:val="24"/>
+          <w:szCs w:val="24"/>
+        </w:rPr>
+        <w:t xml:space="preserve"> zur Nutzung beschrieben.</w:t>
       </w:r>
     </w:p>
     <w:p>
@@ -1834,322 +2069,370 @@
           <w:sz w:val="24"/>
           <w:szCs w:val="24"/>
         </w:rPr>
+        <w:t>20</w:t>
+      </w:r>
+      <w:r>
+        <w:rPr>
+          <w:b/>
+          <w:bCs/>
+          <w:sz w:val="24"/>
+          <w:szCs w:val="24"/>
+        </w:rPr>
+        <w:t>.01.2020</w:t>
+      </w:r>
+    </w:p>
+    <w:p>
+      <w:pPr>
+        <w:rPr>
+          <w:b/>
+          <w:bCs/>
+          <w:sz w:val="24"/>
+          <w:szCs w:val="24"/>
+        </w:rPr>
+      </w:pPr>
+      <w:r>
+        <w:rPr>
+          <w:sz w:val="24"/>
+          <w:szCs w:val="24"/>
+        </w:rPr>
+        <w:t>Im Paket RS Bildungsgang HS wurde ein Tippfehler „</w:t>
+      </w:r>
+      <w:proofErr w:type="spellStart"/>
+      <w:r>
+        <w:rPr>
+          <w:sz w:val="24"/>
+          <w:szCs w:val="24"/>
+        </w:rPr>
+        <w:t>Realschuele</w:t>
+      </w:r>
+      <w:proofErr w:type="spellEnd"/>
+      <w:r>
+        <w:rPr>
+          <w:sz w:val="24"/>
+          <w:szCs w:val="24"/>
+        </w:rPr>
+        <w:t>“ in den Hinweisen zum Zeugnis korrigiert.</w:t>
+      </w:r>
+      <w:r>
+        <w:rPr>
+          <w:sz w:val="24"/>
+          <w:szCs w:val="24"/>
+        </w:rPr>
+        <w:t xml:space="preserve"> Außerdem wurde ein überflüssiges „der“ in der Formulierung zum Förderschwerpunkt entfernt.</w:t>
+      </w:r>
+    </w:p>
+    <w:p>
+      <w:pPr>
+        <w:rPr>
+          <w:b/>
+          <w:bCs/>
+          <w:sz w:val="24"/>
+          <w:szCs w:val="24"/>
+        </w:rPr>
+      </w:pPr>
+      <w:r>
+        <w:rPr>
+          <w:b/>
+          <w:bCs/>
+          <w:sz w:val="24"/>
+          <w:szCs w:val="24"/>
+        </w:rPr>
+        <w:t>20</w:t>
+      </w:r>
+      <w:r>
+        <w:rPr>
+          <w:b/>
+          <w:bCs/>
+          <w:sz w:val="24"/>
+          <w:szCs w:val="24"/>
+        </w:rPr>
+        <w:t>.01.2020</w:t>
+      </w:r>
+    </w:p>
+    <w:p>
+      <w:pPr>
+        <w:rPr>
+          <w:b/>
+          <w:bCs/>
+          <w:sz w:val="24"/>
+          <w:szCs w:val="24"/>
+        </w:rPr>
+      </w:pPr>
+      <w:r>
+        <w:rPr>
+          <w:sz w:val="24"/>
+          <w:szCs w:val="24"/>
+        </w:rPr>
+        <w:t>Im Paket der RS-Zeugnisse wurde ein Fehler bei der Ausgabe des Förderschwerpunkts behoben, es erschien nur „im Bildungsgang“ ohne Realschule.</w:t>
+      </w:r>
+    </w:p>
+    <w:p>
+      <w:pPr>
+        <w:rPr>
+          <w:b/>
+          <w:bCs/>
+          <w:sz w:val="24"/>
+          <w:szCs w:val="24"/>
+        </w:rPr>
+      </w:pPr>
+      <w:r>
+        <w:rPr>
+          <w:b/>
+          <w:bCs/>
+          <w:sz w:val="24"/>
+          <w:szCs w:val="24"/>
+        </w:rPr>
+        <w:t>19</w:t>
+      </w:r>
+      <w:r>
+        <w:rPr>
+          <w:b/>
+          <w:bCs/>
+          <w:sz w:val="24"/>
+          <w:szCs w:val="24"/>
+        </w:rPr>
+        <w:t>.01.2020</w:t>
+      </w:r>
+    </w:p>
+    <w:p>
+      <w:pPr>
+        <w:rPr>
+          <w:b/>
+          <w:bCs/>
+          <w:sz w:val="24"/>
+          <w:szCs w:val="24"/>
+        </w:rPr>
+      </w:pPr>
+      <w:r>
+        <w:rPr>
+          <w:sz w:val="24"/>
+          <w:szCs w:val="24"/>
+        </w:rPr>
+        <w:t>Im Paket der RS-Zeugnisse wurden die Zeugnisse des Hauptschulbildungsgangs ergänzt.</w:t>
+      </w:r>
+    </w:p>
+    <w:p>
+      <w:pPr>
+        <w:rPr>
+          <w:b/>
+          <w:bCs/>
+          <w:sz w:val="24"/>
+          <w:szCs w:val="24"/>
+        </w:rPr>
+      </w:pPr>
+      <w:r>
+        <w:rPr>
+          <w:b/>
+          <w:bCs/>
+          <w:sz w:val="24"/>
+          <w:szCs w:val="24"/>
+        </w:rPr>
+        <w:t>12</w:t>
+      </w:r>
+      <w:r>
+        <w:rPr>
+          <w:b/>
+          <w:bCs/>
+          <w:sz w:val="24"/>
+          <w:szCs w:val="24"/>
+        </w:rPr>
+        <w:t>.01.2020</w:t>
+      </w:r>
+    </w:p>
+    <w:p>
+      <w:pPr>
+        <w:rPr>
+          <w:b/>
+          <w:bCs/>
+          <w:sz w:val="24"/>
+          <w:szCs w:val="24"/>
+        </w:rPr>
+      </w:pPr>
+      <w:r>
+        <w:rPr>
+          <w:sz w:val="24"/>
+          <w:szCs w:val="24"/>
+        </w:rPr>
+        <w:t xml:space="preserve">Im Paket HS wurde in Anlage 17 ein Fehler im </w:t>
+      </w:r>
+      <w:proofErr w:type="spellStart"/>
+      <w:r>
+        <w:rPr>
+          <w:sz w:val="24"/>
+          <w:szCs w:val="24"/>
+        </w:rPr>
+        <w:t>Script</w:t>
+      </w:r>
+      <w:proofErr w:type="spellEnd"/>
+      <w:r>
+        <w:rPr>
+          <w:sz w:val="24"/>
+          <w:szCs w:val="24"/>
+        </w:rPr>
+        <w:t xml:space="preserve"> korrigiert.</w:t>
+      </w:r>
+    </w:p>
+    <w:p>
+      <w:pPr>
+        <w:rPr>
+          <w:b/>
+          <w:bCs/>
+          <w:sz w:val="24"/>
+          <w:szCs w:val="24"/>
+        </w:rPr>
+      </w:pPr>
+      <w:r>
+        <w:rPr>
+          <w:b/>
+          <w:bCs/>
+          <w:sz w:val="24"/>
+          <w:szCs w:val="24"/>
+        </w:rPr>
+        <w:t>0</w:t>
+      </w:r>
+      <w:r>
+        <w:rPr>
+          <w:b/>
+          <w:bCs/>
+          <w:sz w:val="24"/>
+          <w:szCs w:val="24"/>
+        </w:rPr>
+        <w:t>7</w:t>
+      </w:r>
+      <w:r>
+        <w:rPr>
+          <w:b/>
+          <w:bCs/>
+          <w:sz w:val="24"/>
+          <w:szCs w:val="24"/>
+        </w:rPr>
+        <w:t>.01.2020</w:t>
+      </w:r>
+    </w:p>
+    <w:p>
+      <w:r>
+        <w:rPr>
+          <w:sz w:val="24"/>
+          <w:szCs w:val="24"/>
+        </w:rPr>
+        <w:t>Alle</w:t>
+      </w:r>
+      <w:r>
+        <w:rPr>
+          <w:sz w:val="24"/>
+          <w:szCs w:val="24"/>
+        </w:rPr>
+        <w:t xml:space="preserve"> Pakete wurden nochmals kontrolliert, weil sich in einigen Abschlusszeugnissen die Option „</w:t>
+      </w:r>
+      <w:proofErr w:type="spellStart"/>
+      <w:r>
+        <w:rPr>
+          <w:sz w:val="24"/>
+          <w:szCs w:val="24"/>
+        </w:rPr>
+        <w:t>MitRand</w:t>
+      </w:r>
+      <w:proofErr w:type="spellEnd"/>
+      <w:r>
+        <w:rPr>
+          <w:sz w:val="24"/>
+          <w:szCs w:val="24"/>
+        </w:rPr>
+        <w:t>“ nicht auf den Druck ausgewirkt hat.</w:t>
+      </w:r>
+    </w:p>
+    <w:p>
+      <w:pPr>
+        <w:rPr>
+          <w:b/>
+          <w:bCs/>
+          <w:sz w:val="24"/>
+          <w:szCs w:val="24"/>
+        </w:rPr>
+      </w:pPr>
+      <w:r>
+        <w:rPr>
+          <w:b/>
+          <w:bCs/>
+          <w:sz w:val="24"/>
+          <w:szCs w:val="24"/>
+        </w:rPr>
+        <w:t>06.01.2020</w:t>
+      </w:r>
+    </w:p>
+    <w:p>
+      <w:pPr>
+        <w:rPr>
+          <w:sz w:val="24"/>
+          <w:szCs w:val="24"/>
+        </w:rPr>
+      </w:pPr>
+      <w:r>
+        <w:rPr>
+          <w:sz w:val="24"/>
+          <w:szCs w:val="24"/>
+        </w:rPr>
+        <w:t>Alle Zeugnispakete der Sek1 wurden auf die kleinen Änderungen in der APO-SI umgestellt. Dies betrifft hauptsächlich die Köpfe des GY-Pakets, wo jetzt G8 und G9 ausgewiesen wird.</w:t>
+      </w:r>
+    </w:p>
+    <w:p>
+      <w:pPr>
+        <w:rPr>
+          <w:sz w:val="24"/>
+          <w:szCs w:val="24"/>
+        </w:rPr>
+      </w:pPr>
+      <w:r>
+        <w:rPr>
+          <w:sz w:val="24"/>
+          <w:szCs w:val="24"/>
+        </w:rPr>
+        <w:t>Dann wurden noch die Fußnoten angepasst, die jetzt mit großem Buchstaben anfangen und mit einem Punkt enden.</w:t>
+      </w:r>
+    </w:p>
+    <w:p>
+      <w:pPr>
+        <w:rPr>
+          <w:sz w:val="24"/>
+          <w:szCs w:val="24"/>
+        </w:rPr>
+      </w:pPr>
+      <w:r>
+        <w:rPr>
+          <w:sz w:val="24"/>
+          <w:szCs w:val="24"/>
+        </w:rPr>
+        <w:t>Am Layout wurden einige Unschönheiten korrigiert, die Pakete stehen ab sofort nur noch in der Schriftart Calibri zur Verfügung.</w:t>
+      </w:r>
+    </w:p>
+    <w:p>
+      <w:pPr>
+        <w:rPr>
+          <w:sz w:val="24"/>
+          <w:szCs w:val="24"/>
+        </w:rPr>
+      </w:pPr>
+      <w:r>
+        <w:rPr>
+          <w:sz w:val="24"/>
+          <w:szCs w:val="24"/>
+        </w:rPr>
+        <w:t>Die größte Änderung betrifft die Umstellung der Steuerung der Zeugnisparameter über die INI-Dateien, die mit in den Zeugnispaketen liegen. Diese können mit Doppelklick geöffnet und bearbeitet werden.</w:t>
+      </w:r>
+    </w:p>
+    <w:p>
+      <w:pPr>
+        <w:rPr>
+          <w:sz w:val="24"/>
+          <w:szCs w:val="24"/>
+        </w:rPr>
+      </w:pPr>
+      <w:r>
+        <w:rPr>
+          <w:sz w:val="24"/>
+          <w:szCs w:val="24"/>
+        </w:rPr>
         <w:lastRenderedPageBreak/>
-        <w:t>20</w:t>
-      </w:r>
-      <w:r>
-        <w:rPr>
-          <w:b/>
-          <w:bCs/>
-          <w:sz w:val="24"/>
-          <w:szCs w:val="24"/>
-        </w:rPr>
-        <w:t>.01.2020</w:t>
-      </w:r>
-    </w:p>
-    <w:p>
-      <w:pPr>
-        <w:rPr>
-          <w:b/>
-          <w:bCs/>
-          <w:sz w:val="24"/>
-          <w:szCs w:val="24"/>
-        </w:rPr>
-      </w:pPr>
-      <w:r>
-        <w:rPr>
-          <w:sz w:val="24"/>
-          <w:szCs w:val="24"/>
-        </w:rPr>
-        <w:t>Im Paket RS Bildungsgang HS wurde ein Tippfehler „Realschuele“ in den Hinweisen zum Zeugnis korrigiert.</w:t>
-      </w:r>
-      <w:r>
-        <w:rPr>
-          <w:sz w:val="24"/>
-          <w:szCs w:val="24"/>
-        </w:rPr>
-        <w:t xml:space="preserve"> Außerdem wurde ein überflüssiges „der“ in der Formulierung zum Förderschwerpunkt entfernt.</w:t>
-      </w:r>
-    </w:p>
-    <w:p>
-      <w:pPr>
-        <w:rPr>
-          <w:b/>
-          <w:bCs/>
-          <w:sz w:val="24"/>
-          <w:szCs w:val="24"/>
-        </w:rPr>
-      </w:pPr>
-      <w:r>
-        <w:rPr>
-          <w:b/>
-          <w:bCs/>
-          <w:sz w:val="24"/>
-          <w:szCs w:val="24"/>
-        </w:rPr>
-        <w:t>20</w:t>
-      </w:r>
-      <w:r>
-        <w:rPr>
-          <w:b/>
-          <w:bCs/>
-          <w:sz w:val="24"/>
-          <w:szCs w:val="24"/>
-        </w:rPr>
-        <w:t>.01.2020</w:t>
-      </w:r>
-    </w:p>
-    <w:p>
-      <w:pPr>
-        <w:rPr>
-          <w:b/>
-          <w:bCs/>
-          <w:sz w:val="24"/>
-          <w:szCs w:val="24"/>
-        </w:rPr>
-      </w:pPr>
-      <w:r>
-        <w:rPr>
-          <w:sz w:val="24"/>
-          <w:szCs w:val="24"/>
-        </w:rPr>
-        <w:t>Im Paket der RS-Zeugnisse wurde ein Fehler bei der Ausgabe des Förderschwerpunkts behoben, es erschien nur „im Bildungsgang“ ohne Realschule.</w:t>
-      </w:r>
-    </w:p>
-    <w:p>
-      <w:pPr>
-        <w:rPr>
-          <w:b/>
-          <w:bCs/>
-          <w:sz w:val="24"/>
-          <w:szCs w:val="24"/>
-        </w:rPr>
-      </w:pPr>
-      <w:r>
-        <w:rPr>
-          <w:b/>
-          <w:bCs/>
-          <w:sz w:val="24"/>
-          <w:szCs w:val="24"/>
-        </w:rPr>
-        <w:t>19</w:t>
-      </w:r>
-      <w:r>
-        <w:rPr>
-          <w:b/>
-          <w:bCs/>
-          <w:sz w:val="24"/>
-          <w:szCs w:val="24"/>
-        </w:rPr>
-        <w:t>.01.2020</w:t>
-      </w:r>
-    </w:p>
-    <w:p>
-      <w:pPr>
-        <w:rPr>
-          <w:b/>
-          <w:bCs/>
-          <w:sz w:val="24"/>
-          <w:szCs w:val="24"/>
-        </w:rPr>
-      </w:pPr>
-      <w:r>
-        <w:rPr>
-          <w:sz w:val="24"/>
-          <w:szCs w:val="24"/>
-        </w:rPr>
-        <w:t>Im Paket der RS-Zeugnisse wurden die Zeugnisse des Hauptschulbildungsgangs ergänzt.</w:t>
-      </w:r>
-    </w:p>
-    <w:p>
-      <w:pPr>
-        <w:rPr>
-          <w:b/>
-          <w:bCs/>
-          <w:sz w:val="24"/>
-          <w:szCs w:val="24"/>
-        </w:rPr>
-      </w:pPr>
-      <w:r>
-        <w:rPr>
-          <w:b/>
-          <w:bCs/>
-          <w:sz w:val="24"/>
-          <w:szCs w:val="24"/>
-        </w:rPr>
-        <w:t>12</w:t>
-      </w:r>
-      <w:r>
-        <w:rPr>
-          <w:b/>
-          <w:bCs/>
-          <w:sz w:val="24"/>
-          <w:szCs w:val="24"/>
-        </w:rPr>
-        <w:t>.01.2020</w:t>
-      </w:r>
-    </w:p>
-    <w:p>
-      <w:pPr>
-        <w:rPr>
-          <w:b/>
-          <w:bCs/>
-          <w:sz w:val="24"/>
-          <w:szCs w:val="24"/>
-        </w:rPr>
-      </w:pPr>
-      <w:r>
-        <w:rPr>
-          <w:sz w:val="24"/>
-          <w:szCs w:val="24"/>
-        </w:rPr>
-        <w:t>Im Paket HS wurde in Anlage 17 ein Fehler im Script korrigiert.</w:t>
-      </w:r>
-    </w:p>
-    <w:p>
-      <w:pPr>
-        <w:rPr>
-          <w:b/>
-          <w:bCs/>
-          <w:sz w:val="24"/>
-          <w:szCs w:val="24"/>
-        </w:rPr>
-      </w:pPr>
-      <w:r>
-        <w:rPr>
-          <w:b/>
-          <w:bCs/>
-          <w:sz w:val="24"/>
-          <w:szCs w:val="24"/>
-        </w:rPr>
-        <w:t>0</w:t>
-      </w:r>
-      <w:r>
-        <w:rPr>
-          <w:b/>
-          <w:bCs/>
-          <w:sz w:val="24"/>
-          <w:szCs w:val="24"/>
-        </w:rPr>
-        <w:t>7</w:t>
-      </w:r>
-      <w:r>
-        <w:rPr>
-          <w:b/>
-          <w:bCs/>
-          <w:sz w:val="24"/>
-          <w:szCs w:val="24"/>
-        </w:rPr>
-        <w:t>.01.2020</w:t>
-      </w:r>
-    </w:p>
-    <w:p>
-      <w:r>
-        <w:rPr>
-          <w:sz w:val="24"/>
-          <w:szCs w:val="24"/>
-        </w:rPr>
-        <w:t>Alle</w:t>
-      </w:r>
-      <w:r>
-        <w:rPr>
-          <w:sz w:val="24"/>
-          <w:szCs w:val="24"/>
-        </w:rPr>
-        <w:t xml:space="preserve"> Pakete wurden nochmals kontrolliert, weil sich in einigen Abschlusszeugnissen die Option „MitRand“ nicht auf den Druck ausgewirkt hat.</w:t>
-      </w:r>
-    </w:p>
-    <w:p>
-      <w:pPr>
-        <w:rPr>
-          <w:b/>
-          <w:bCs/>
-          <w:sz w:val="24"/>
-          <w:szCs w:val="24"/>
-        </w:rPr>
-      </w:pPr>
-      <w:r>
-        <w:rPr>
-          <w:b/>
-          <w:bCs/>
-          <w:sz w:val="24"/>
-          <w:szCs w:val="24"/>
-        </w:rPr>
-        <w:t>06.01.2020</w:t>
-      </w:r>
-    </w:p>
-    <w:p>
-      <w:pPr>
-        <w:rPr>
-          <w:sz w:val="24"/>
-          <w:szCs w:val="24"/>
-        </w:rPr>
-      </w:pPr>
-      <w:r>
-        <w:rPr>
-          <w:sz w:val="24"/>
-          <w:szCs w:val="24"/>
-        </w:rPr>
-        <w:t>Alle Zeugnispakete der Sek1 wurden auf die kleinen Änderungen in der APO-SI umgestellt. Dies betrifft hauptsächlich die Köpfe des GY-Pakets, wo jetzt G8 und G9 ausgewiesen wird.</w:t>
-      </w:r>
-    </w:p>
-    <w:p>
-      <w:pPr>
-        <w:rPr>
-          <w:sz w:val="24"/>
-          <w:szCs w:val="24"/>
-        </w:rPr>
-      </w:pPr>
-      <w:r>
-        <w:rPr>
-          <w:sz w:val="24"/>
-          <w:szCs w:val="24"/>
-        </w:rPr>
-        <w:t>Dann wurden noch die Fußnoten angepasst, die jetzt mit großem Buchstaben anfangen und mit einem Punkt enden.</w:t>
-      </w:r>
-    </w:p>
-    <w:p>
-      <w:pPr>
-        <w:rPr>
-          <w:sz w:val="24"/>
-          <w:szCs w:val="24"/>
-        </w:rPr>
-      </w:pPr>
-      <w:r>
-        <w:rPr>
-          <w:sz w:val="24"/>
-          <w:szCs w:val="24"/>
-        </w:rPr>
-        <w:t>Am Layout wurden einige Unschönheiten korrigiert, die Pakete stehen ab sofort nur noch in der Schriftart Calibri zur Verfügung.</w:t>
-      </w:r>
-    </w:p>
-    <w:p>
-      <w:pPr>
-        <w:rPr>
-          <w:sz w:val="24"/>
-          <w:szCs w:val="24"/>
-        </w:rPr>
-      </w:pPr>
-      <w:r>
-        <w:rPr>
-          <w:sz w:val="24"/>
-          <w:szCs w:val="24"/>
-        </w:rPr>
-        <w:t>Die größte Änderung betrifft die Umstellung der Steuerung der Zeugnisparameter über die INI-Dateien, die mit in den Zeugnispaketen liegen. Diese können mit Doppelklick geöffnet und bearbeitet werden.</w:t>
-      </w:r>
-    </w:p>
-    <w:p>
-      <w:pPr>
-        <w:rPr>
-          <w:sz w:val="24"/>
-          <w:szCs w:val="24"/>
-        </w:rPr>
-      </w:pPr>
-      <w:r>
-        <w:rPr>
-          <w:sz w:val="24"/>
-          <w:szCs w:val="24"/>
-        </w:rPr>
         <w:t>Bitte lesen Sie die Hinweise nur Nutzung der INI-Dateien.</w:t>
       </w:r>
       <w:r>

</xml_diff>

<commit_message>
Alle Zeugnisse: Geschlechtsneutrale Formulierungen
Bei "divers" und "ohne Angabe" erscheinen nun in allen Zeugnissen geschlechtsneutrale Formulierungen.
Die für die Prognosemitteilung (GE und SK) angepasste procedure ZeugniseinstellungenLaden ist nun in allen Paketen aktualisiert.
</commit_message>
<xml_diff>
--- a/Zeugnisse-Sek-1-Versionsgeschichte.docx
+++ b/Zeugnisse-Sek-1-Versionsgeschichte.docx
@@ -113,31 +113,60 @@
           <w:sz w:val="24"/>
           <w:szCs w:val="24"/>
         </w:rPr>
-        <w:t>SK</w:t>
-      </w:r>
-      <w:r>
-        <w:rPr>
-          <w:bCs/>
-          <w:sz w:val="24"/>
-          <w:szCs w:val="24"/>
-        </w:rPr>
-        <w:t xml:space="preserve">-Anlage </w:t>
-      </w:r>
-      <w:r>
-        <w:rPr>
-          <w:bCs/>
-          <w:sz w:val="24"/>
-          <w:szCs w:val="24"/>
-        </w:rPr>
-        <w:t>47</w:t>
-      </w:r>
-      <w:r>
-        <w:rPr>
-          <w:bCs/>
-          <w:sz w:val="24"/>
-          <w:szCs w:val="24"/>
-        </w:rPr>
-        <w:t>:</w:t>
+        <w:t>Alle Schulformen Sek1:</w:t>
+      </w:r>
+    </w:p>
+    <w:p>
+      <w:pPr>
+        <w:pStyle w:val="Listenabsatz"/>
+        <w:numPr>
+          <w:ilvl w:val="0"/>
+          <w:numId w:val="9"/>
+        </w:numPr>
+        <w:spacing w:after="0"/>
+        <w:rPr>
+          <w:bCs/>
+          <w:sz w:val="24"/>
+          <w:szCs w:val="24"/>
+        </w:rPr>
+      </w:pPr>
+      <w:r>
+        <w:rPr>
+          <w:bCs/>
+          <w:sz w:val="24"/>
+          <w:szCs w:val="24"/>
+        </w:rPr>
+        <w:t>Bei Personen mit den Geschlechtseinträgen „divers“ und „ohne Angabe“ werden nun geschlechtsneutrale Formulierungen benutzt.</w:t>
+      </w:r>
+    </w:p>
+    <w:p>
+      <w:pPr>
+        <w:spacing w:after="0"/>
+        <w:ind w:left="284" w:hanging="284"/>
+        <w:rPr>
+          <w:bCs/>
+          <w:sz w:val="24"/>
+          <w:szCs w:val="24"/>
+        </w:rPr>
+      </w:pPr>
+    </w:p>
+    <w:p>
+      <w:pPr>
+        <w:spacing w:after="0"/>
+        <w:ind w:left="284" w:hanging="284"/>
+        <w:rPr>
+          <w:bCs/>
+          <w:sz w:val="24"/>
+          <w:szCs w:val="24"/>
+        </w:rPr>
+      </w:pPr>
+      <w:r>
+        <w:rPr>
+          <w:bCs/>
+          <w:sz w:val="24"/>
+          <w:szCs w:val="24"/>
+        </w:rPr>
+        <w:t>SK-Anlage 47:</w:t>
       </w:r>
       <w:r>
         <w:rPr>
@@ -251,17 +280,8 @@
           <w:sz w:val="24"/>
           <w:szCs w:val="24"/>
         </w:rPr>
-        <w:t xml:space="preserve">Inklusions- und </w:t>
-      </w:r>
-      <w:proofErr w:type="spellStart"/>
-      <w:r>
-        <w:rPr>
-          <w:sz w:val="24"/>
-          <w:szCs w:val="24"/>
-        </w:rPr>
-        <w:t>Lernstandszeugnisse</w:t>
-      </w:r>
-      <w:proofErr w:type="spellEnd"/>
+        <w:t>Inklusions- und Lernstandszeugnisse</w:t>
+      </w:r>
     </w:p>
     <w:p>
       <w:pPr>
@@ -593,6 +613,7 @@
           <w:sz w:val="24"/>
           <w:szCs w:val="24"/>
         </w:rPr>
+        <w:lastRenderedPageBreak/>
         <w:t xml:space="preserve">GE-Anlage 38 (Prognosemitteilung): </w:t>
       </w:r>
       <w:r>
@@ -630,7 +651,6 @@
           <w:sz w:val="24"/>
           <w:szCs w:val="24"/>
         </w:rPr>
-        <w:lastRenderedPageBreak/>
         <w:t xml:space="preserve">SK-Anlage 46 (Zeugnis 05-06): </w:t>
       </w:r>
       <w:r>
@@ -1293,6 +1313,7 @@
           <w:szCs w:val="24"/>
           <w:lang w:eastAsia="de-DE"/>
         </w:rPr>
+        <w:lastRenderedPageBreak/>
         <w:t>neue Anlage 55 eingefügt, Nummerierung und Dateinamen angepasst.</w:t>
       </w:r>
     </w:p>
@@ -1454,28 +1475,7 @@
           <w:szCs w:val="24"/>
           <w:lang w:eastAsia="de-DE"/>
         </w:rPr>
-        <w:lastRenderedPageBreak/>
-        <w:t>einheitlich in allen Überweisungs-, Abgangs- und Abschlusszeugnissen für alle Fächer "</w:t>
-      </w:r>
-      <w:proofErr w:type="spellStart"/>
-      <w:r>
-        <w:rPr>
-          <w:rFonts w:eastAsia="Times New Roman" w:cstheme="minorHAnsi"/>
-          <w:sz w:val="24"/>
-          <w:szCs w:val="24"/>
-          <w:lang w:eastAsia="de-DE"/>
-        </w:rPr>
-        <w:t>UeZeugnisbezeichnung</w:t>
-      </w:r>
-      <w:proofErr w:type="spellEnd"/>
-      <w:r>
-        <w:rPr>
-          <w:rFonts w:eastAsia="Times New Roman" w:cstheme="minorHAnsi"/>
-          <w:sz w:val="24"/>
-          <w:szCs w:val="24"/>
-          <w:lang w:eastAsia="de-DE"/>
-        </w:rPr>
-        <w:t>" ausgewählt</w:t>
+        <w:t>einheitlich in allen Überweisungs-, Abgangs- und Abschlusszeugnissen für alle Fächer "UeZeugnisbezeichnung" ausgewählt</w:t>
       </w:r>
     </w:p>
     <w:p>
@@ -1718,56 +1718,24 @@
           <w:sz w:val="24"/>
           <w:szCs w:val="24"/>
         </w:rPr>
-        <w:t xml:space="preserve">Im SK-Paket wurden die </w:t>
-      </w:r>
-      <w:proofErr w:type="spellStart"/>
-      <w:r>
-        <w:rPr>
-          <w:sz w:val="24"/>
-          <w:szCs w:val="24"/>
-        </w:rPr>
-        <w:t>Epochalfächer</w:t>
-      </w:r>
-      <w:proofErr w:type="spellEnd"/>
-      <w:r>
-        <w:rPr>
-          <w:sz w:val="24"/>
-          <w:szCs w:val="24"/>
-        </w:rPr>
-        <w:t xml:space="preserve"> nicht gedruckt.</w:t>
-      </w:r>
-    </w:p>
-    <w:p>
-      <w:pPr>
-        <w:rPr>
-          <w:b/>
-          <w:bCs/>
-          <w:sz w:val="24"/>
-          <w:szCs w:val="24"/>
-        </w:rPr>
-      </w:pPr>
-      <w:r>
-        <w:rPr>
-          <w:sz w:val="24"/>
-          <w:szCs w:val="24"/>
-        </w:rPr>
-        <w:t xml:space="preserve">Es wurden erste Versionen der </w:t>
-      </w:r>
-      <w:proofErr w:type="spellStart"/>
-      <w:r>
-        <w:rPr>
-          <w:sz w:val="24"/>
-          <w:szCs w:val="24"/>
-        </w:rPr>
-        <w:t>Lernstandsberichte</w:t>
-      </w:r>
-      <w:proofErr w:type="spellEnd"/>
-      <w:r>
-        <w:rPr>
-          <w:sz w:val="24"/>
-          <w:szCs w:val="24"/>
-        </w:rPr>
-        <w:t xml:space="preserve"> und Inklusionszeugnisse ergänzt.</w:t>
+        <w:t>Im SK-Paket wurden die Epochalfächer nicht gedruckt.</w:t>
+      </w:r>
+    </w:p>
+    <w:p>
+      <w:pPr>
+        <w:rPr>
+          <w:b/>
+          <w:bCs/>
+          <w:sz w:val="24"/>
+          <w:szCs w:val="24"/>
+        </w:rPr>
+      </w:pPr>
+      <w:r>
+        <w:rPr>
+          <w:sz w:val="24"/>
+          <w:szCs w:val="24"/>
+        </w:rPr>
+        <w:t>Es wurden erste Versionen der Lernstandsberichte und Inklusionszeugnisse ergänzt.</w:t>
       </w:r>
       <w:r>
         <w:rPr>
@@ -1836,23 +1804,7 @@
           <w:sz w:val="24"/>
           <w:szCs w:val="24"/>
         </w:rPr>
-        <w:t xml:space="preserve">In der INI-Datei gibt es einen </w:t>
-      </w:r>
-      <w:proofErr w:type="gramStart"/>
-      <w:r>
-        <w:rPr>
-          <w:sz w:val="24"/>
-          <w:szCs w:val="24"/>
-        </w:rPr>
-        <w:t>Farbwert</w:t>
-      </w:r>
-      <w:proofErr w:type="gramEnd"/>
-      <w:r>
-        <w:rPr>
-          <w:sz w:val="24"/>
-          <w:szCs w:val="24"/>
-        </w:rPr>
-        <w:t xml:space="preserve"> mit dem die Graustufen für die Notenfelder angegeben werden können, so kann an jedem Drucker der beste Wert eingestellt werden.</w:t>
+        <w:t>In der INI-Datei gibt es einen Farbwert mit dem die Graustufen für die Notenfelder angegeben werden können, so kann an jedem Drucker der beste Wert eingestellt werden.</w:t>
       </w:r>
     </w:p>
     <w:p>
@@ -1892,6 +1844,7 @@
           <w:sz w:val="24"/>
           <w:szCs w:val="24"/>
         </w:rPr>
+        <w:lastRenderedPageBreak/>
         <w:t>Es werden keine Bemerkungen zum Förderschwerpunkt mehr automatisch gedruckt.</w:t>
       </w:r>
       <w:r>
@@ -1934,489 +1887,425 @@
           <w:sz w:val="24"/>
           <w:szCs w:val="24"/>
         </w:rPr>
+        <w:t>Es kann nun über die INI-Datei eingestellt werden, ab das Feld Vorname, die Felder Vorname + Zusatz oder nur das Feld Zusatz (Alle Vornamen) ausgewertet wird.</w:t>
+      </w:r>
+    </w:p>
+    <w:p>
+      <w:pPr>
+        <w:rPr>
+          <w:sz w:val="24"/>
+          <w:szCs w:val="24"/>
+        </w:rPr>
+      </w:pPr>
+      <w:r>
+        <w:rPr>
+          <w:sz w:val="24"/>
+          <w:szCs w:val="24"/>
+        </w:rPr>
+        <w:t>Alle Änderungen sind im PDF Hinweise zur Nutzung beschrieben.</w:t>
+      </w:r>
+    </w:p>
+    <w:p>
+      <w:pPr>
+        <w:rPr>
+          <w:b/>
+          <w:bCs/>
+          <w:sz w:val="24"/>
+          <w:szCs w:val="24"/>
+        </w:rPr>
+      </w:pPr>
+    </w:p>
+    <w:p>
+      <w:pPr>
+        <w:rPr>
+          <w:b/>
+          <w:bCs/>
+          <w:sz w:val="24"/>
+          <w:szCs w:val="24"/>
+        </w:rPr>
+      </w:pPr>
+      <w:r>
+        <w:rPr>
+          <w:b/>
+          <w:bCs/>
+          <w:sz w:val="24"/>
+          <w:szCs w:val="24"/>
+        </w:rPr>
+        <w:t>31</w:t>
+      </w:r>
+      <w:r>
+        <w:rPr>
+          <w:b/>
+          <w:bCs/>
+          <w:sz w:val="24"/>
+          <w:szCs w:val="24"/>
+        </w:rPr>
+        <w:t>.01.2020</w:t>
+      </w:r>
+    </w:p>
+    <w:p>
+      <w:r>
+        <w:rPr>
+          <w:sz w:val="24"/>
+          <w:szCs w:val="24"/>
+        </w:rPr>
+        <w:t>Im Paket der RS wurde im Überweisungszeugnis die Ausgabe der Schulform im Kopf korrigiert.</w:t>
+      </w:r>
+    </w:p>
+    <w:p>
+      <w:pPr>
+        <w:rPr>
+          <w:b/>
+          <w:bCs/>
+          <w:sz w:val="24"/>
+          <w:szCs w:val="24"/>
+        </w:rPr>
+      </w:pPr>
+      <w:r>
+        <w:rPr>
+          <w:b/>
+          <w:bCs/>
+          <w:sz w:val="24"/>
+          <w:szCs w:val="24"/>
+        </w:rPr>
+        <w:t>29</w:t>
+      </w:r>
+      <w:r>
+        <w:rPr>
+          <w:b/>
+          <w:bCs/>
+          <w:sz w:val="24"/>
+          <w:szCs w:val="24"/>
+        </w:rPr>
+        <w:t>.01.2020</w:t>
+      </w:r>
+    </w:p>
+    <w:p>
+      <w:r>
+        <w:rPr>
+          <w:sz w:val="24"/>
+          <w:szCs w:val="24"/>
+        </w:rPr>
+        <w:t>Im Paket SK wurde in Anlage 46 ein Fehler bei der Anzeige der Elternsprechtage behoben.</w:t>
+      </w:r>
+    </w:p>
+    <w:p>
+      <w:pPr>
+        <w:rPr>
+          <w:b/>
+          <w:bCs/>
+          <w:sz w:val="24"/>
+          <w:szCs w:val="24"/>
+        </w:rPr>
+      </w:pPr>
+      <w:r>
+        <w:rPr>
+          <w:b/>
+          <w:bCs/>
+          <w:sz w:val="24"/>
+          <w:szCs w:val="24"/>
+        </w:rPr>
+        <w:t>20</w:t>
+      </w:r>
+      <w:r>
+        <w:rPr>
+          <w:b/>
+          <w:bCs/>
+          <w:sz w:val="24"/>
+          <w:szCs w:val="24"/>
+        </w:rPr>
+        <w:t>.01.2020</w:t>
+      </w:r>
+    </w:p>
+    <w:p>
+      <w:pPr>
+        <w:rPr>
+          <w:b/>
+          <w:bCs/>
+          <w:sz w:val="24"/>
+          <w:szCs w:val="24"/>
+        </w:rPr>
+      </w:pPr>
+      <w:r>
+        <w:rPr>
+          <w:sz w:val="24"/>
+          <w:szCs w:val="24"/>
+        </w:rPr>
+        <w:t>Im Paket RS Bildungsgang HS wurde ein Tippfehler „Realschuele“ in den Hinweisen zum Zeugnis korrigiert.</w:t>
+      </w:r>
+      <w:r>
+        <w:rPr>
+          <w:sz w:val="24"/>
+          <w:szCs w:val="24"/>
+        </w:rPr>
+        <w:t xml:space="preserve"> Außerdem wurde ein überflüssiges „der“ in der Formulierung zum Förderschwerpunkt entfernt.</w:t>
+      </w:r>
+    </w:p>
+    <w:p>
+      <w:pPr>
+        <w:rPr>
+          <w:b/>
+          <w:bCs/>
+          <w:sz w:val="24"/>
+          <w:szCs w:val="24"/>
+        </w:rPr>
+      </w:pPr>
+      <w:r>
+        <w:rPr>
+          <w:b/>
+          <w:bCs/>
+          <w:sz w:val="24"/>
+          <w:szCs w:val="24"/>
+        </w:rPr>
+        <w:t>20</w:t>
+      </w:r>
+      <w:r>
+        <w:rPr>
+          <w:b/>
+          <w:bCs/>
+          <w:sz w:val="24"/>
+          <w:szCs w:val="24"/>
+        </w:rPr>
+        <w:t>.01.2020</w:t>
+      </w:r>
+    </w:p>
+    <w:p>
+      <w:pPr>
+        <w:rPr>
+          <w:b/>
+          <w:bCs/>
+          <w:sz w:val="24"/>
+          <w:szCs w:val="24"/>
+        </w:rPr>
+      </w:pPr>
+      <w:r>
+        <w:rPr>
+          <w:sz w:val="24"/>
+          <w:szCs w:val="24"/>
+        </w:rPr>
+        <w:t>Im Paket der RS-Zeugnisse wurde ein Fehler bei der Ausgabe des Förderschwerpunkts behoben, es erschien nur „im Bildungsgang“ ohne Realschule.</w:t>
+      </w:r>
+    </w:p>
+    <w:p>
+      <w:pPr>
+        <w:rPr>
+          <w:b/>
+          <w:bCs/>
+          <w:sz w:val="24"/>
+          <w:szCs w:val="24"/>
+        </w:rPr>
+      </w:pPr>
+      <w:r>
+        <w:rPr>
+          <w:b/>
+          <w:bCs/>
+          <w:sz w:val="24"/>
+          <w:szCs w:val="24"/>
+        </w:rPr>
+        <w:t>19</w:t>
+      </w:r>
+      <w:r>
+        <w:rPr>
+          <w:b/>
+          <w:bCs/>
+          <w:sz w:val="24"/>
+          <w:szCs w:val="24"/>
+        </w:rPr>
+        <w:t>.01.2020</w:t>
+      </w:r>
+    </w:p>
+    <w:p>
+      <w:pPr>
+        <w:rPr>
+          <w:b/>
+          <w:bCs/>
+          <w:sz w:val="24"/>
+          <w:szCs w:val="24"/>
+        </w:rPr>
+      </w:pPr>
+      <w:r>
+        <w:rPr>
+          <w:sz w:val="24"/>
+          <w:szCs w:val="24"/>
+        </w:rPr>
+        <w:t>Im Paket der RS-Zeugnisse wurden die Zeugnisse des Hauptschulbildungsgangs ergänzt.</w:t>
+      </w:r>
+    </w:p>
+    <w:p>
+      <w:pPr>
+        <w:rPr>
+          <w:b/>
+          <w:bCs/>
+          <w:sz w:val="24"/>
+          <w:szCs w:val="24"/>
+        </w:rPr>
+      </w:pPr>
+      <w:r>
+        <w:rPr>
+          <w:b/>
+          <w:bCs/>
+          <w:sz w:val="24"/>
+          <w:szCs w:val="24"/>
+        </w:rPr>
+        <w:t>12</w:t>
+      </w:r>
+      <w:r>
+        <w:rPr>
+          <w:b/>
+          <w:bCs/>
+          <w:sz w:val="24"/>
+          <w:szCs w:val="24"/>
+        </w:rPr>
+        <w:t>.01.2020</w:t>
+      </w:r>
+    </w:p>
+    <w:p>
+      <w:pPr>
+        <w:rPr>
+          <w:b/>
+          <w:bCs/>
+          <w:sz w:val="24"/>
+          <w:szCs w:val="24"/>
+        </w:rPr>
+      </w:pPr>
+      <w:r>
+        <w:rPr>
+          <w:sz w:val="24"/>
+          <w:szCs w:val="24"/>
+        </w:rPr>
+        <w:t>Im Paket HS wurde in Anlage 17 ein Fehler im Script korrigiert.</w:t>
+      </w:r>
+    </w:p>
+    <w:p>
+      <w:pPr>
+        <w:rPr>
+          <w:b/>
+          <w:bCs/>
+          <w:sz w:val="24"/>
+          <w:szCs w:val="24"/>
+        </w:rPr>
+      </w:pPr>
+      <w:r>
+        <w:rPr>
+          <w:b/>
+          <w:bCs/>
+          <w:sz w:val="24"/>
+          <w:szCs w:val="24"/>
+        </w:rPr>
+        <w:t>0</w:t>
+      </w:r>
+      <w:r>
+        <w:rPr>
+          <w:b/>
+          <w:bCs/>
+          <w:sz w:val="24"/>
+          <w:szCs w:val="24"/>
+        </w:rPr>
+        <w:t>7</w:t>
+      </w:r>
+      <w:r>
+        <w:rPr>
+          <w:b/>
+          <w:bCs/>
+          <w:sz w:val="24"/>
+          <w:szCs w:val="24"/>
+        </w:rPr>
+        <w:t>.01.2020</w:t>
+      </w:r>
+    </w:p>
+    <w:p>
+      <w:r>
+        <w:rPr>
+          <w:sz w:val="24"/>
+          <w:szCs w:val="24"/>
+        </w:rPr>
+        <w:t>Alle</w:t>
+      </w:r>
+      <w:r>
+        <w:rPr>
+          <w:sz w:val="24"/>
+          <w:szCs w:val="24"/>
+        </w:rPr>
+        <w:t xml:space="preserve"> Pakete wurden nochmals kontrolliert, weil sich in einigen Abschlusszeugnissen die Option „MitRand“ nicht auf den Druck ausgewirkt hat.</w:t>
+      </w:r>
+    </w:p>
+    <w:p>
+      <w:pPr>
+        <w:rPr>
+          <w:b/>
+          <w:bCs/>
+          <w:sz w:val="24"/>
+          <w:szCs w:val="24"/>
+        </w:rPr>
+      </w:pPr>
+      <w:r>
+        <w:rPr>
+          <w:b/>
+          <w:bCs/>
+          <w:sz w:val="24"/>
+          <w:szCs w:val="24"/>
+        </w:rPr>
+        <w:t>06.01.2020</w:t>
+      </w:r>
+    </w:p>
+    <w:p>
+      <w:pPr>
+        <w:rPr>
+          <w:sz w:val="24"/>
+          <w:szCs w:val="24"/>
+        </w:rPr>
+      </w:pPr>
+      <w:r>
+        <w:rPr>
+          <w:sz w:val="24"/>
+          <w:szCs w:val="24"/>
+        </w:rPr>
+        <w:t>Alle Zeugnispakete der Sek1 wurden auf die kleinen Änderungen in der APO-SI umgestellt. Dies betrifft hauptsächlich die Köpfe des GY-Pakets, wo jetzt G8 und G9 ausgewiesen wird.</w:t>
+      </w:r>
+    </w:p>
+    <w:p>
+      <w:pPr>
+        <w:rPr>
+          <w:sz w:val="24"/>
+          <w:szCs w:val="24"/>
+        </w:rPr>
+      </w:pPr>
+      <w:r>
+        <w:rPr>
+          <w:sz w:val="24"/>
+          <w:szCs w:val="24"/>
+        </w:rPr>
+        <w:t>Dann wurden noch die Fußnoten angepasst, die jetzt mit großem Buchstaben anfangen und mit einem Punkt enden.</w:t>
+      </w:r>
+    </w:p>
+    <w:p>
+      <w:pPr>
+        <w:rPr>
+          <w:sz w:val="24"/>
+          <w:szCs w:val="24"/>
+        </w:rPr>
+      </w:pPr>
+      <w:r>
+        <w:rPr>
+          <w:sz w:val="24"/>
+          <w:szCs w:val="24"/>
+        </w:rPr>
+        <w:t>Am Layout wurden einige Unschönheiten korrigiert, die Pakete stehen ab sofort nur noch in der Schriftart Calibri zur Verfügung.</w:t>
+      </w:r>
+    </w:p>
+    <w:p>
+      <w:pPr>
+        <w:rPr>
+          <w:sz w:val="24"/>
+          <w:szCs w:val="24"/>
+        </w:rPr>
+      </w:pPr>
+      <w:r>
+        <w:rPr>
+          <w:sz w:val="24"/>
+          <w:szCs w:val="24"/>
+        </w:rPr>
         <w:lastRenderedPageBreak/>
-        <w:t>Es kann nun über die INI-Datei eingestellt werden, ab das Feld Vorname, die Felder Vorname + Zusatz oder nur das Feld Zusatz (Alle Vornamen) ausgewertet wird.</w:t>
-      </w:r>
-    </w:p>
-    <w:p>
-      <w:pPr>
-        <w:rPr>
-          <w:sz w:val="24"/>
-          <w:szCs w:val="24"/>
-        </w:rPr>
-      </w:pPr>
-      <w:r>
-        <w:rPr>
-          <w:sz w:val="24"/>
-          <w:szCs w:val="24"/>
-        </w:rPr>
-        <w:t xml:space="preserve">Alle Änderungen sind im </w:t>
-      </w:r>
-      <w:proofErr w:type="gramStart"/>
-      <w:r>
-        <w:rPr>
-          <w:sz w:val="24"/>
-          <w:szCs w:val="24"/>
-        </w:rPr>
-        <w:t>PDF Hinweise</w:t>
-      </w:r>
-      <w:proofErr w:type="gramEnd"/>
-      <w:r>
-        <w:rPr>
-          <w:sz w:val="24"/>
-          <w:szCs w:val="24"/>
-        </w:rPr>
-        <w:t xml:space="preserve"> zur Nutzung beschrieben.</w:t>
-      </w:r>
-    </w:p>
-    <w:p>
-      <w:pPr>
-        <w:rPr>
-          <w:b/>
-          <w:bCs/>
-          <w:sz w:val="24"/>
-          <w:szCs w:val="24"/>
-        </w:rPr>
-      </w:pPr>
-    </w:p>
-    <w:p>
-      <w:pPr>
-        <w:rPr>
-          <w:b/>
-          <w:bCs/>
-          <w:sz w:val="24"/>
-          <w:szCs w:val="24"/>
-        </w:rPr>
-      </w:pPr>
-      <w:r>
-        <w:rPr>
-          <w:b/>
-          <w:bCs/>
-          <w:sz w:val="24"/>
-          <w:szCs w:val="24"/>
-        </w:rPr>
-        <w:t>31</w:t>
-      </w:r>
-      <w:r>
-        <w:rPr>
-          <w:b/>
-          <w:bCs/>
-          <w:sz w:val="24"/>
-          <w:szCs w:val="24"/>
-        </w:rPr>
-        <w:t>.01.2020</w:t>
-      </w:r>
-    </w:p>
-    <w:p>
-      <w:r>
-        <w:rPr>
-          <w:sz w:val="24"/>
-          <w:szCs w:val="24"/>
-        </w:rPr>
-        <w:t>Im Paket der RS wurde im Überweisungszeugnis die Ausgabe der Schulform im Kopf korrigiert.</w:t>
-      </w:r>
-    </w:p>
-    <w:p>
-      <w:pPr>
-        <w:rPr>
-          <w:b/>
-          <w:bCs/>
-          <w:sz w:val="24"/>
-          <w:szCs w:val="24"/>
-        </w:rPr>
-      </w:pPr>
-      <w:r>
-        <w:rPr>
-          <w:b/>
-          <w:bCs/>
-          <w:sz w:val="24"/>
-          <w:szCs w:val="24"/>
-        </w:rPr>
-        <w:t>29</w:t>
-      </w:r>
-      <w:r>
-        <w:rPr>
-          <w:b/>
-          <w:bCs/>
-          <w:sz w:val="24"/>
-          <w:szCs w:val="24"/>
-        </w:rPr>
-        <w:t>.01.2020</w:t>
-      </w:r>
-    </w:p>
-    <w:p>
-      <w:r>
-        <w:rPr>
-          <w:sz w:val="24"/>
-          <w:szCs w:val="24"/>
-        </w:rPr>
-        <w:t>Im Paket SK wurde in Anlage 46 ein Fehler bei der Anzeige der Elternsprechtage behoben.</w:t>
-      </w:r>
-    </w:p>
-    <w:p>
-      <w:pPr>
-        <w:rPr>
-          <w:b/>
-          <w:bCs/>
-          <w:sz w:val="24"/>
-          <w:szCs w:val="24"/>
-        </w:rPr>
-      </w:pPr>
-      <w:r>
-        <w:rPr>
-          <w:b/>
-          <w:bCs/>
-          <w:sz w:val="24"/>
-          <w:szCs w:val="24"/>
-        </w:rPr>
-        <w:t>20</w:t>
-      </w:r>
-      <w:r>
-        <w:rPr>
-          <w:b/>
-          <w:bCs/>
-          <w:sz w:val="24"/>
-          <w:szCs w:val="24"/>
-        </w:rPr>
-        <w:t>.01.2020</w:t>
-      </w:r>
-    </w:p>
-    <w:p>
-      <w:pPr>
-        <w:rPr>
-          <w:b/>
-          <w:bCs/>
-          <w:sz w:val="24"/>
-          <w:szCs w:val="24"/>
-        </w:rPr>
-      </w:pPr>
-      <w:r>
-        <w:rPr>
-          <w:sz w:val="24"/>
-          <w:szCs w:val="24"/>
-        </w:rPr>
-        <w:t>Im Paket RS Bildungsgang HS wurde ein Tippfehler „</w:t>
-      </w:r>
-      <w:proofErr w:type="spellStart"/>
-      <w:r>
-        <w:rPr>
-          <w:sz w:val="24"/>
-          <w:szCs w:val="24"/>
-        </w:rPr>
-        <w:t>Realschuele</w:t>
-      </w:r>
-      <w:proofErr w:type="spellEnd"/>
-      <w:r>
-        <w:rPr>
-          <w:sz w:val="24"/>
-          <w:szCs w:val="24"/>
-        </w:rPr>
-        <w:t>“ in den Hinweisen zum Zeugnis korrigiert.</w:t>
-      </w:r>
-      <w:r>
-        <w:rPr>
-          <w:sz w:val="24"/>
-          <w:szCs w:val="24"/>
-        </w:rPr>
-        <w:t xml:space="preserve"> Außerdem wurde ein überflüssiges „der“ in der Formulierung zum Förderschwerpunkt entfernt.</w:t>
-      </w:r>
-    </w:p>
-    <w:p>
-      <w:pPr>
-        <w:rPr>
-          <w:b/>
-          <w:bCs/>
-          <w:sz w:val="24"/>
-          <w:szCs w:val="24"/>
-        </w:rPr>
-      </w:pPr>
-      <w:r>
-        <w:rPr>
-          <w:b/>
-          <w:bCs/>
-          <w:sz w:val="24"/>
-          <w:szCs w:val="24"/>
-        </w:rPr>
-        <w:t>20</w:t>
-      </w:r>
-      <w:r>
-        <w:rPr>
-          <w:b/>
-          <w:bCs/>
-          <w:sz w:val="24"/>
-          <w:szCs w:val="24"/>
-        </w:rPr>
-        <w:t>.01.2020</w:t>
-      </w:r>
-    </w:p>
-    <w:p>
-      <w:pPr>
-        <w:rPr>
-          <w:b/>
-          <w:bCs/>
-          <w:sz w:val="24"/>
-          <w:szCs w:val="24"/>
-        </w:rPr>
-      </w:pPr>
-      <w:r>
-        <w:rPr>
-          <w:sz w:val="24"/>
-          <w:szCs w:val="24"/>
-        </w:rPr>
-        <w:t>Im Paket der RS-Zeugnisse wurde ein Fehler bei der Ausgabe des Förderschwerpunkts behoben, es erschien nur „im Bildungsgang“ ohne Realschule.</w:t>
-      </w:r>
-    </w:p>
-    <w:p>
-      <w:pPr>
-        <w:rPr>
-          <w:b/>
-          <w:bCs/>
-          <w:sz w:val="24"/>
-          <w:szCs w:val="24"/>
-        </w:rPr>
-      </w:pPr>
-      <w:r>
-        <w:rPr>
-          <w:b/>
-          <w:bCs/>
-          <w:sz w:val="24"/>
-          <w:szCs w:val="24"/>
-        </w:rPr>
-        <w:t>19</w:t>
-      </w:r>
-      <w:r>
-        <w:rPr>
-          <w:b/>
-          <w:bCs/>
-          <w:sz w:val="24"/>
-          <w:szCs w:val="24"/>
-        </w:rPr>
-        <w:t>.01.2020</w:t>
-      </w:r>
-    </w:p>
-    <w:p>
-      <w:pPr>
-        <w:rPr>
-          <w:b/>
-          <w:bCs/>
-          <w:sz w:val="24"/>
-          <w:szCs w:val="24"/>
-        </w:rPr>
-      </w:pPr>
-      <w:r>
-        <w:rPr>
-          <w:sz w:val="24"/>
-          <w:szCs w:val="24"/>
-        </w:rPr>
-        <w:t>Im Paket der RS-Zeugnisse wurden die Zeugnisse des Hauptschulbildungsgangs ergänzt.</w:t>
-      </w:r>
-    </w:p>
-    <w:p>
-      <w:pPr>
-        <w:rPr>
-          <w:b/>
-          <w:bCs/>
-          <w:sz w:val="24"/>
-          <w:szCs w:val="24"/>
-        </w:rPr>
-      </w:pPr>
-      <w:r>
-        <w:rPr>
-          <w:b/>
-          <w:bCs/>
-          <w:sz w:val="24"/>
-          <w:szCs w:val="24"/>
-        </w:rPr>
-        <w:t>12</w:t>
-      </w:r>
-      <w:r>
-        <w:rPr>
-          <w:b/>
-          <w:bCs/>
-          <w:sz w:val="24"/>
-          <w:szCs w:val="24"/>
-        </w:rPr>
-        <w:t>.01.2020</w:t>
-      </w:r>
-    </w:p>
-    <w:p>
-      <w:pPr>
-        <w:rPr>
-          <w:b/>
-          <w:bCs/>
-          <w:sz w:val="24"/>
-          <w:szCs w:val="24"/>
-        </w:rPr>
-      </w:pPr>
-      <w:r>
-        <w:rPr>
-          <w:sz w:val="24"/>
-          <w:szCs w:val="24"/>
-        </w:rPr>
-        <w:t xml:space="preserve">Im Paket HS wurde in Anlage 17 ein Fehler im </w:t>
-      </w:r>
-      <w:proofErr w:type="spellStart"/>
-      <w:r>
-        <w:rPr>
-          <w:sz w:val="24"/>
-          <w:szCs w:val="24"/>
-        </w:rPr>
-        <w:t>Script</w:t>
-      </w:r>
-      <w:proofErr w:type="spellEnd"/>
-      <w:r>
-        <w:rPr>
-          <w:sz w:val="24"/>
-          <w:szCs w:val="24"/>
-        </w:rPr>
-        <w:t xml:space="preserve"> korrigiert.</w:t>
-      </w:r>
-    </w:p>
-    <w:p>
-      <w:pPr>
-        <w:rPr>
-          <w:b/>
-          <w:bCs/>
-          <w:sz w:val="24"/>
-          <w:szCs w:val="24"/>
-        </w:rPr>
-      </w:pPr>
-      <w:r>
-        <w:rPr>
-          <w:b/>
-          <w:bCs/>
-          <w:sz w:val="24"/>
-          <w:szCs w:val="24"/>
-        </w:rPr>
-        <w:t>0</w:t>
-      </w:r>
-      <w:r>
-        <w:rPr>
-          <w:b/>
-          <w:bCs/>
-          <w:sz w:val="24"/>
-          <w:szCs w:val="24"/>
-        </w:rPr>
-        <w:t>7</w:t>
-      </w:r>
-      <w:r>
-        <w:rPr>
-          <w:b/>
-          <w:bCs/>
-          <w:sz w:val="24"/>
-          <w:szCs w:val="24"/>
-        </w:rPr>
-        <w:t>.01.2020</w:t>
-      </w:r>
-    </w:p>
-    <w:p>
-      <w:r>
-        <w:rPr>
-          <w:sz w:val="24"/>
-          <w:szCs w:val="24"/>
-        </w:rPr>
-        <w:t>Alle</w:t>
-      </w:r>
-      <w:r>
-        <w:rPr>
-          <w:sz w:val="24"/>
-          <w:szCs w:val="24"/>
-        </w:rPr>
-        <w:t xml:space="preserve"> Pakete wurden nochmals kontrolliert, weil sich in einigen Abschlusszeugnissen die Option „</w:t>
-      </w:r>
-      <w:proofErr w:type="spellStart"/>
-      <w:r>
-        <w:rPr>
-          <w:sz w:val="24"/>
-          <w:szCs w:val="24"/>
-        </w:rPr>
-        <w:t>MitRand</w:t>
-      </w:r>
-      <w:proofErr w:type="spellEnd"/>
-      <w:r>
-        <w:rPr>
-          <w:sz w:val="24"/>
-          <w:szCs w:val="24"/>
-        </w:rPr>
-        <w:t>“ nicht auf den Druck ausgewirkt hat.</w:t>
-      </w:r>
-    </w:p>
-    <w:p>
-      <w:pPr>
-        <w:rPr>
-          <w:b/>
-          <w:bCs/>
-          <w:sz w:val="24"/>
-          <w:szCs w:val="24"/>
-        </w:rPr>
-      </w:pPr>
-      <w:r>
-        <w:rPr>
-          <w:b/>
-          <w:bCs/>
-          <w:sz w:val="24"/>
-          <w:szCs w:val="24"/>
-        </w:rPr>
-        <w:t>06.01.2020</w:t>
-      </w:r>
-    </w:p>
-    <w:p>
-      <w:pPr>
-        <w:rPr>
-          <w:sz w:val="24"/>
-          <w:szCs w:val="24"/>
-        </w:rPr>
-      </w:pPr>
-      <w:r>
-        <w:rPr>
-          <w:sz w:val="24"/>
-          <w:szCs w:val="24"/>
-        </w:rPr>
-        <w:t>Alle Zeugnispakete der Sek1 wurden auf die kleinen Änderungen in der APO-SI umgestellt. Dies betrifft hauptsächlich die Köpfe des GY-Pakets, wo jetzt G8 und G9 ausgewiesen wird.</w:t>
-      </w:r>
-    </w:p>
-    <w:p>
-      <w:pPr>
-        <w:rPr>
-          <w:sz w:val="24"/>
-          <w:szCs w:val="24"/>
-        </w:rPr>
-      </w:pPr>
-      <w:r>
-        <w:rPr>
-          <w:sz w:val="24"/>
-          <w:szCs w:val="24"/>
-        </w:rPr>
-        <w:t>Dann wurden noch die Fußnoten angepasst, die jetzt mit großem Buchstaben anfangen und mit einem Punkt enden.</w:t>
-      </w:r>
-    </w:p>
-    <w:p>
-      <w:pPr>
-        <w:rPr>
-          <w:sz w:val="24"/>
-          <w:szCs w:val="24"/>
-        </w:rPr>
-      </w:pPr>
-      <w:r>
-        <w:rPr>
-          <w:sz w:val="24"/>
-          <w:szCs w:val="24"/>
-        </w:rPr>
-        <w:t>Am Layout wurden einige Unschönheiten korrigiert, die Pakete stehen ab sofort nur noch in der Schriftart Calibri zur Verfügung.</w:t>
-      </w:r>
-    </w:p>
-    <w:p>
-      <w:pPr>
-        <w:rPr>
-          <w:sz w:val="24"/>
-          <w:szCs w:val="24"/>
-        </w:rPr>
-      </w:pPr>
-      <w:r>
-        <w:rPr>
-          <w:sz w:val="24"/>
-          <w:szCs w:val="24"/>
-        </w:rPr>
         <w:t>Die größte Änderung betrifft die Umstellung der Steuerung der Zeugnisparameter über die INI-Dateien, die mit in den Zeugnispaketen liegen. Diese können mit Doppelklick geöffnet und bearbeitet werden.</w:t>
       </w:r>
     </w:p>
@@ -2432,7 +2321,6 @@
           <w:sz w:val="24"/>
           <w:szCs w:val="24"/>
         </w:rPr>
-        <w:lastRenderedPageBreak/>
         <w:t>Bitte lesen Sie die Hinweise nur Nutzung der INI-Dateien.</w:t>
       </w:r>
       <w:r>
@@ -3043,6 +2931,119 @@
     </w:lvl>
   </w:abstractNum>
   <w:abstractNum w:abstractNumId="5" w15:restartNumberingAfterBreak="0">
+    <w:nsid w:val="50115371"/>
+    <w:multiLevelType w:val="hybridMultilevel"/>
+    <w:tmpl w:val="DAB4D778"/>
+    <w:lvl w:ilvl="0" w:tplc="04070001">
+      <w:start w:val="1"/>
+      <w:numFmt w:val="bullet"/>
+      <w:lvlText w:val=""/>
+      <w:lvlJc w:val="left"/>
+      <w:pPr>
+        <w:ind w:left="360" w:hanging="360"/>
+      </w:pPr>
+      <w:rPr>
+        <w:rFonts w:ascii="Symbol" w:hAnsi="Symbol" w:hint="default"/>
+      </w:rPr>
+    </w:lvl>
+    <w:lvl w:ilvl="1" w:tplc="04070003" w:tentative="1">
+      <w:start w:val="1"/>
+      <w:numFmt w:val="bullet"/>
+      <w:lvlText w:val="o"/>
+      <w:lvlJc w:val="left"/>
+      <w:pPr>
+        <w:ind w:left="1080" w:hanging="360"/>
+      </w:pPr>
+      <w:rPr>
+        <w:rFonts w:ascii="Courier New" w:hAnsi="Courier New" w:cs="Courier New" w:hint="default"/>
+      </w:rPr>
+    </w:lvl>
+    <w:lvl w:ilvl="2" w:tplc="04070005" w:tentative="1">
+      <w:start w:val="1"/>
+      <w:numFmt w:val="bullet"/>
+      <w:lvlText w:val=""/>
+      <w:lvlJc w:val="left"/>
+      <w:pPr>
+        <w:ind w:left="1800" w:hanging="360"/>
+      </w:pPr>
+      <w:rPr>
+        <w:rFonts w:ascii="Wingdings" w:hAnsi="Wingdings" w:hint="default"/>
+      </w:rPr>
+    </w:lvl>
+    <w:lvl w:ilvl="3" w:tplc="04070001" w:tentative="1">
+      <w:start w:val="1"/>
+      <w:numFmt w:val="bullet"/>
+      <w:lvlText w:val=""/>
+      <w:lvlJc w:val="left"/>
+      <w:pPr>
+        <w:ind w:left="2520" w:hanging="360"/>
+      </w:pPr>
+      <w:rPr>
+        <w:rFonts w:ascii="Symbol" w:hAnsi="Symbol" w:hint="default"/>
+      </w:rPr>
+    </w:lvl>
+    <w:lvl w:ilvl="4" w:tplc="04070003" w:tentative="1">
+      <w:start w:val="1"/>
+      <w:numFmt w:val="bullet"/>
+      <w:lvlText w:val="o"/>
+      <w:lvlJc w:val="left"/>
+      <w:pPr>
+        <w:ind w:left="3240" w:hanging="360"/>
+      </w:pPr>
+      <w:rPr>
+        <w:rFonts w:ascii="Courier New" w:hAnsi="Courier New" w:cs="Courier New" w:hint="default"/>
+      </w:rPr>
+    </w:lvl>
+    <w:lvl w:ilvl="5" w:tplc="04070005" w:tentative="1">
+      <w:start w:val="1"/>
+      <w:numFmt w:val="bullet"/>
+      <w:lvlText w:val=""/>
+      <w:lvlJc w:val="left"/>
+      <w:pPr>
+        <w:ind w:left="3960" w:hanging="360"/>
+      </w:pPr>
+      <w:rPr>
+        <w:rFonts w:ascii="Wingdings" w:hAnsi="Wingdings" w:hint="default"/>
+      </w:rPr>
+    </w:lvl>
+    <w:lvl w:ilvl="6" w:tplc="04070001" w:tentative="1">
+      <w:start w:val="1"/>
+      <w:numFmt w:val="bullet"/>
+      <w:lvlText w:val=""/>
+      <w:lvlJc w:val="left"/>
+      <w:pPr>
+        <w:ind w:left="4680" w:hanging="360"/>
+      </w:pPr>
+      <w:rPr>
+        <w:rFonts w:ascii="Symbol" w:hAnsi="Symbol" w:hint="default"/>
+      </w:rPr>
+    </w:lvl>
+    <w:lvl w:ilvl="7" w:tplc="04070003" w:tentative="1">
+      <w:start w:val="1"/>
+      <w:numFmt w:val="bullet"/>
+      <w:lvlText w:val="o"/>
+      <w:lvlJc w:val="left"/>
+      <w:pPr>
+        <w:ind w:left="5400" w:hanging="360"/>
+      </w:pPr>
+      <w:rPr>
+        <w:rFonts w:ascii="Courier New" w:hAnsi="Courier New" w:cs="Courier New" w:hint="default"/>
+      </w:rPr>
+    </w:lvl>
+    <w:lvl w:ilvl="8" w:tplc="04070005" w:tentative="1">
+      <w:start w:val="1"/>
+      <w:numFmt w:val="bullet"/>
+      <w:lvlText w:val=""/>
+      <w:lvlJc w:val="left"/>
+      <w:pPr>
+        <w:ind w:left="6120" w:hanging="360"/>
+      </w:pPr>
+      <w:rPr>
+        <w:rFonts w:ascii="Wingdings" w:hAnsi="Wingdings" w:hint="default"/>
+      </w:rPr>
+    </w:lvl>
+  </w:abstractNum>
+  <w:abstractNum w:abstractNumId="6" w15:restartNumberingAfterBreak="0">
     <w:nsid w:val="570B7EF1"/>
     <w:multiLevelType w:val="hybridMultilevel"/>
     <w:tmpl w:val="9264AAF0"/>
@@ -3155,7 +3156,7 @@
       </w:rPr>
     </w:lvl>
   </w:abstractNum>
-  <w:abstractNum w:abstractNumId="6" w15:restartNumberingAfterBreak="0">
+  <w:abstractNum w:abstractNumId="7" w15:restartNumberingAfterBreak="0">
     <w:nsid w:val="653A2FD7"/>
     <w:multiLevelType w:val="hybridMultilevel"/>
     <w:tmpl w:val="2DB86308"/>
@@ -3268,7 +3269,7 @@
       </w:rPr>
     </w:lvl>
   </w:abstractNum>
-  <w:abstractNum w:abstractNumId="7" w15:restartNumberingAfterBreak="0">
+  <w:abstractNum w:abstractNumId="8" w15:restartNumberingAfterBreak="0">
     <w:nsid w:val="69A06940"/>
     <w:multiLevelType w:val="hybridMultilevel"/>
     <w:tmpl w:val="F9027BBC"/>
@@ -3388,7 +3389,7 @@
     <w:abstractNumId w:val="4"/>
   </w:num>
   <w:num w:numId="3" w16cid:durableId="249388554">
-    <w:abstractNumId w:val="6"/>
+    <w:abstractNumId w:val="7"/>
   </w:num>
   <w:num w:numId="4" w16cid:durableId="717431757">
     <w:abstractNumId w:val="3"/>
@@ -3397,13 +3398,16 @@
     <w:abstractNumId w:val="1"/>
   </w:num>
   <w:num w:numId="6" w16cid:durableId="486243361">
-    <w:abstractNumId w:val="5"/>
+    <w:abstractNumId w:val="6"/>
   </w:num>
   <w:num w:numId="7" w16cid:durableId="426195627">
-    <w:abstractNumId w:val="7"/>
+    <w:abstractNumId w:val="8"/>
   </w:num>
   <w:num w:numId="8" w16cid:durableId="2052876785">
     <w:abstractNumId w:val="0"/>
+  </w:num>
+  <w:num w:numId="9" w16cid:durableId="895749252">
+    <w:abstractNumId w:val="5"/>
   </w:num>
 </w:numbering>
 </file>

</xml_diff>

<commit_message>
Alle Pakete: INI-Option korrigiert
Die Optionen UnterschriftenSLAL=I und UnterschriftenKL=I funktionieren nun wieder.
</commit_message>
<xml_diff>
--- a/Zeugnisse-Sek-1-Versionsgeschichte.docx
+++ b/Zeugnisse-Sek-1-Versionsgeschichte.docx
@@ -141,6 +141,29 @@
     </w:p>
     <w:p>
       <w:pPr>
+        <w:pStyle w:val="Listenabsatz"/>
+        <w:numPr>
+          <w:ilvl w:val="0"/>
+          <w:numId w:val="9"/>
+        </w:numPr>
+        <w:spacing w:after="0"/>
+        <w:rPr>
+          <w:bCs/>
+          <w:sz w:val="24"/>
+          <w:szCs w:val="24"/>
+        </w:rPr>
+      </w:pPr>
+      <w:r>
+        <w:rPr>
+          <w:bCs/>
+          <w:sz w:val="24"/>
+          <w:szCs w:val="24"/>
+        </w:rPr>
+        <w:t>Die Optionen „UnterschriftenSLAL=I“ und „UnterschriftenKL=I“ funktionierten nicht, jetzt korrigiert.</w:t>
+      </w:r>
+    </w:p>
+    <w:p>
+      <w:pPr>
         <w:spacing w:after="0"/>
         <w:ind w:left="284" w:hanging="284"/>
         <w:rPr>
@@ -585,6 +608,7 @@
           <w:sz w:val="24"/>
           <w:szCs w:val="24"/>
         </w:rPr>
+        <w:lastRenderedPageBreak/>
         <w:t xml:space="preserve">HS-Anlage 15 (Abgangszeugnis): </w:t>
       </w:r>
       <w:r>
@@ -613,7 +637,6 @@
           <w:sz w:val="24"/>
           <w:szCs w:val="24"/>
         </w:rPr>
-        <w:lastRenderedPageBreak/>
         <w:t xml:space="preserve">GE-Anlage 38 (Prognosemitteilung): </w:t>
       </w:r>
       <w:r>
@@ -1228,6 +1251,7 @@
           <w:szCs w:val="24"/>
           <w:lang w:eastAsia="de-DE"/>
         </w:rPr>
+        <w:lastRenderedPageBreak/>
         <w:t>an neue Vorlage angepasst</w:t>
       </w:r>
       <w:r>
@@ -1313,7 +1337,6 @@
           <w:szCs w:val="24"/>
           <w:lang w:eastAsia="de-DE"/>
         </w:rPr>
-        <w:lastRenderedPageBreak/>
         <w:t>neue Anlage 55 eingefügt, Nummerierung und Dateinamen angepasst.</w:t>
       </w:r>
     </w:p>
@@ -1824,6 +1847,7 @@
           <w:sz w:val="24"/>
           <w:szCs w:val="24"/>
         </w:rPr>
+        <w:lastRenderedPageBreak/>
         <w:t>Wenn beim Schüler im akt. Abschnitt ein individueller Versetzungsvermerk eingetragen wird, dann wird dieser und nicht der Standardtext gedruckt.</w:t>
       </w:r>
     </w:p>
@@ -1844,7 +1868,6 @@
           <w:sz w:val="24"/>
           <w:szCs w:val="24"/>
         </w:rPr>
-        <w:lastRenderedPageBreak/>
         <w:t>Es werden keine Bemerkungen zum Förderschwerpunkt mehr automatisch gedruckt.</w:t>
       </w:r>
       <w:r>
@@ -2290,6 +2313,7 @@
           <w:sz w:val="24"/>
           <w:szCs w:val="24"/>
         </w:rPr>
+        <w:lastRenderedPageBreak/>
         <w:t>Am Layout wurden einige Unschönheiten korrigiert, die Pakete stehen ab sofort nur noch in der Schriftart Calibri zur Verfügung.</w:t>
       </w:r>
     </w:p>
@@ -2305,7 +2329,6 @@
           <w:sz w:val="24"/>
           <w:szCs w:val="24"/>
         </w:rPr>
-        <w:lastRenderedPageBreak/>
         <w:t>Die größte Änderung betrifft die Umstellung der Steuerung der Zeugnisparameter über die INI-Dateien, die mit in den Zeugnispaketen liegen. Diese können mit Doppelklick geöffnet und bearbeitet werden.</w:t>
       </w:r>
     </w:p>

</xml_diff>

<commit_message>
Anpassung in Anlage 15,  Versionsgeschichte aktualisiert
In Anlage 15 war ein Subreport falsch positioniert, jetzt korrigiert.
Versionierung im Report und Versionsgeschichte angepasst.
</commit_message>
<xml_diff>
--- a/Zeugnisse-Sek-1-Versionsgeschichte.docx
+++ b/Zeugnisse-Sek-1-Versionsgeschichte.docx
@@ -1,6 +1,6 @@
 
 <file path=word/document.xml><?xml version="1.0" encoding="utf-8"?>
-<w:document xmlns:wpc="http://schemas.microsoft.com/office/word/2010/wordprocessingCanvas" xmlns:cx="http://schemas.microsoft.com/office/drawing/2014/chartex" xmlns:cx1="http://schemas.microsoft.com/office/drawing/2015/9/8/chartex" xmlns:cx2="http://schemas.microsoft.com/office/drawing/2015/10/21/chartex" xmlns:cx3="http://schemas.microsoft.com/office/drawing/2016/5/9/chartex" xmlns:cx4="http://schemas.microsoft.com/office/drawing/2016/5/10/chartex" xmlns:cx5="http://schemas.microsoft.com/office/drawing/2016/5/11/chartex" xmlns:cx6="http://schemas.microsoft.com/office/drawing/2016/5/12/chartex" xmlns:cx7="http://schemas.microsoft.com/office/drawing/2016/5/13/chartex" xmlns:cx8="http://schemas.microsoft.com/office/drawing/2016/5/14/chartex" xmlns:mc="http://schemas.openxmlformats.org/markup-compatibility/2006" xmlns:aink="http://schemas.microsoft.com/office/drawing/2016/ink" xmlns:am3d="http://schemas.microsoft.com/office/drawing/2017/model3d" xmlns:o="urn:schemas-microsoft-com:office:office" xmlns:oel="http://schemas.microsoft.com/office/2019/extlst" xmlns:r="http://schemas.openxmlformats.org/officeDocument/2006/relationships" xmlns:m="http://schemas.openxmlformats.org/officeDocument/2006/math" xmlns:v="urn:schemas-microsoft-com:vml" xmlns:wp14="http://schemas.microsoft.com/office/word/2010/wordprocessingDrawing" xmlns:wp="http://schemas.openxmlformats.org/drawingml/2006/wordprocessingDrawing" xmlns:w10="urn:schemas-microsoft-com:office:word" xmlns:w="http://schemas.openxmlformats.org/wordprocessingml/2006/main" xmlns:w14="http://schemas.microsoft.com/office/word/2010/wordml" xmlns:w15="http://schemas.microsoft.com/office/word/2012/wordml" xmlns:w16cex="http://schemas.microsoft.com/office/word/2018/wordml/cex" xmlns:w16cid="http://schemas.microsoft.com/office/word/2016/wordml/cid" xmlns:w16="http://schemas.microsoft.com/office/word/2018/wordml" xmlns:w16sdtdh="http://schemas.microsoft.com/office/word/2020/wordml/sdtdatahash" xmlns:w16se="http://schemas.microsoft.com/office/word/2015/wordml/symex" xmlns:wpg="http://schemas.microsoft.com/office/word/2010/wordprocessingGroup" xmlns:wpi="http://schemas.microsoft.com/office/word/2010/wordprocessingInk" xmlns:wne="http://schemas.microsoft.com/office/word/2006/wordml" xmlns:wps="http://schemas.microsoft.com/office/word/2010/wordprocessingShape" mc:Ignorable="w14 w15 w16se w16cid w16 w16cex w16sdtdh wp14">
+<w:document xmlns:wpc="http://schemas.microsoft.com/office/word/2010/wordprocessingCanvas" xmlns:cx="http://schemas.microsoft.com/office/drawing/2014/chartex" xmlns:cx1="http://schemas.microsoft.com/office/drawing/2015/9/8/chartex" xmlns:cx2="http://schemas.microsoft.com/office/drawing/2015/10/21/chartex" xmlns:cx3="http://schemas.microsoft.com/office/drawing/2016/5/9/chartex" xmlns:cx4="http://schemas.microsoft.com/office/drawing/2016/5/10/chartex" xmlns:cx5="http://schemas.microsoft.com/office/drawing/2016/5/11/chartex" xmlns:cx6="http://schemas.microsoft.com/office/drawing/2016/5/12/chartex" xmlns:cx7="http://schemas.microsoft.com/office/drawing/2016/5/13/chartex" xmlns:cx8="http://schemas.microsoft.com/office/drawing/2016/5/14/chartex" xmlns:mc="http://schemas.openxmlformats.org/markup-compatibility/2006" xmlns:aink="http://schemas.microsoft.com/office/drawing/2016/ink" xmlns:am3d="http://schemas.microsoft.com/office/drawing/2017/model3d" xmlns:o="urn:schemas-microsoft-com:office:office" xmlns:oel="http://schemas.microsoft.com/office/2019/extlst" xmlns:r="http://schemas.openxmlformats.org/officeDocument/2006/relationships" xmlns:m="http://schemas.openxmlformats.org/officeDocument/2006/math" xmlns:v="urn:schemas-microsoft-com:vml" xmlns:wp14="http://schemas.microsoft.com/office/word/2010/wordprocessingDrawing" xmlns:wp="http://schemas.openxmlformats.org/drawingml/2006/wordprocessingDrawing" xmlns:w10="urn:schemas-microsoft-com:office:word" xmlns:w="http://schemas.openxmlformats.org/wordprocessingml/2006/main" xmlns:w14="http://schemas.microsoft.com/office/word/2010/wordml" xmlns:w15="http://schemas.microsoft.com/office/word/2012/wordml" xmlns:w16cex="http://schemas.microsoft.com/office/word/2018/wordml/cex" xmlns:w16cid="http://schemas.microsoft.com/office/word/2016/wordml/cid" xmlns:w16="http://schemas.microsoft.com/office/word/2018/wordml" xmlns:w16du="http://schemas.microsoft.com/office/word/2023/wordml/word16du" xmlns:w16sdtdh="http://schemas.microsoft.com/office/word/2020/wordml/sdtdatahash" xmlns:w16se="http://schemas.microsoft.com/office/word/2015/wordml/symex" xmlns:wpg="http://schemas.microsoft.com/office/word/2010/wordprocessingGroup" xmlns:wpi="http://schemas.microsoft.com/office/word/2010/wordprocessingInk" xmlns:wne="http://schemas.microsoft.com/office/word/2006/wordml" xmlns:wps="http://schemas.microsoft.com/office/word/2010/wordprocessingShape" mc:Ignorable="w14 w15 w16se w16cid w16 w16cex w16sdtdh wp14">
   <w:body>
     <w:p>
       <w:pPr>
@@ -94,7 +94,7 @@
           <w:sz w:val="24"/>
           <w:szCs w:val="24"/>
         </w:rPr>
-        <w:t>???</w:t>
+        <w:t>25.04.2023</w:t>
       </w:r>
     </w:p>
     <w:p>
@@ -159,7 +159,61 @@
           <w:sz w:val="24"/>
           <w:szCs w:val="24"/>
         </w:rPr>
-        <w:t>Die Optionen „UnterschriftenSLAL=I“ und „UnterschriftenKL=I“ funktionierten nicht, jetzt korrigiert.</w:t>
+        <w:t xml:space="preserve">Die </w:t>
+      </w:r>
+      <w:r>
+        <w:rPr>
+          <w:bCs/>
+          <w:sz w:val="24"/>
+          <w:szCs w:val="24"/>
+        </w:rPr>
+        <w:t>INI-</w:t>
+      </w:r>
+      <w:r>
+        <w:rPr>
+          <w:bCs/>
+          <w:sz w:val="24"/>
+          <w:szCs w:val="24"/>
+        </w:rPr>
+        <w:t>Optionen „UnterschriftenSLAL=I“ und „UnterschriftenKL=I“ funktionierten nicht, jetzt korrigiert.</w:t>
+      </w:r>
+    </w:p>
+    <w:p>
+      <w:pPr>
+        <w:spacing w:after="0"/>
+        <w:rPr>
+          <w:bCs/>
+          <w:sz w:val="24"/>
+          <w:szCs w:val="24"/>
+        </w:rPr>
+      </w:pPr>
+    </w:p>
+    <w:p>
+      <w:pPr>
+        <w:spacing w:after="0"/>
+        <w:ind w:left="284" w:hanging="284"/>
+        <w:rPr>
+          <w:bCs/>
+          <w:sz w:val="24"/>
+          <w:szCs w:val="24"/>
+        </w:rPr>
+      </w:pPr>
+      <w:r>
+        <w:rPr>
+          <w:bCs/>
+          <w:sz w:val="24"/>
+          <w:szCs w:val="24"/>
+        </w:rPr>
+        <w:t>HS-Anlage 15:</w:t>
+      </w:r>
+      <w:r>
+        <w:rPr>
+          <w:bCs/>
+          <w:sz w:val="24"/>
+          <w:szCs w:val="24"/>
+        </w:rPr>
+        <w:br/>
+        <w:t>Die Noten für NW waren falsch positioniert, jetzt korrigiert.</w:t>
       </w:r>
     </w:p>
     <w:p>
@@ -552,6 +606,7 @@
           <w:sz w:val="24"/>
           <w:szCs w:val="24"/>
         </w:rPr>
+        <w:lastRenderedPageBreak/>
         <w:t xml:space="preserve">RS-Anlage 30 (Abschlusszeugnis HA10 für HS-Gliederung): </w:t>
       </w:r>
       <w:r>
@@ -608,7 +663,6 @@
           <w:sz w:val="24"/>
           <w:szCs w:val="24"/>
         </w:rPr>
-        <w:lastRenderedPageBreak/>
         <w:t xml:space="preserve">HS-Anlage 15 (Abgangszeugnis): </w:t>
       </w:r>
       <w:r>
@@ -1251,7 +1305,6 @@
           <w:szCs w:val="24"/>
           <w:lang w:eastAsia="de-DE"/>
         </w:rPr>
-        <w:lastRenderedPageBreak/>
         <w:t>an neue Vorlage angepasst</w:t>
       </w:r>
       <w:r>
@@ -1827,6 +1880,7 @@
           <w:sz w:val="24"/>
           <w:szCs w:val="24"/>
         </w:rPr>
+        <w:lastRenderedPageBreak/>
         <w:t>In der INI-Datei gibt es einen Farbwert mit dem die Graustufen für die Notenfelder angegeben werden können, so kann an jedem Drucker der beste Wert eingestellt werden.</w:t>
       </w:r>
     </w:p>
@@ -1847,7 +1901,6 @@
           <w:sz w:val="24"/>
           <w:szCs w:val="24"/>
         </w:rPr>
-        <w:lastRenderedPageBreak/>
         <w:t>Wenn beim Schüler im akt. Abschnitt ein individueller Versetzungsvermerk eingetragen wird, dann wird dieser und nicht der Standardtext gedruckt.</w:t>
       </w:r>
     </w:p>
@@ -2298,6 +2351,7 @@
           <w:sz w:val="24"/>
           <w:szCs w:val="24"/>
         </w:rPr>
+        <w:lastRenderedPageBreak/>
         <w:t>Dann wurden noch die Fußnoten angepasst, die jetzt mit großem Buchstaben anfangen und mit einem Punkt enden.</w:t>
       </w:r>
     </w:p>
@@ -2313,7 +2367,6 @@
           <w:sz w:val="24"/>
           <w:szCs w:val="24"/>
         </w:rPr>
-        <w:lastRenderedPageBreak/>
         <w:t>Am Layout wurden einige Unschönheiten korrigiert, die Pakete stehen ab sofort nur noch in der Schriftart Calibri zur Verfügung.</w:t>
       </w:r>
     </w:p>
@@ -2375,7 +2428,7 @@
 </file>
 
 <file path=word/numbering.xml><?xml version="1.0" encoding="utf-8"?>
-<w:numbering xmlns:wpc="http://schemas.microsoft.com/office/word/2010/wordprocessingCanvas" xmlns:cx="http://schemas.microsoft.com/office/drawing/2014/chartex" xmlns:cx1="http://schemas.microsoft.com/office/drawing/2015/9/8/chartex" xmlns:cx2="http://schemas.microsoft.com/office/drawing/2015/10/21/chartex" xmlns:cx3="http://schemas.microsoft.com/office/drawing/2016/5/9/chartex" xmlns:cx4="http://schemas.microsoft.com/office/drawing/2016/5/10/chartex" xmlns:cx5="http://schemas.microsoft.com/office/drawing/2016/5/11/chartex" xmlns:cx6="http://schemas.microsoft.com/office/drawing/2016/5/12/chartex" xmlns:cx7="http://schemas.microsoft.com/office/drawing/2016/5/13/chartex" xmlns:cx8="http://schemas.microsoft.com/office/drawing/2016/5/14/chartex" xmlns:mc="http://schemas.openxmlformats.org/markup-compatibility/2006" xmlns:aink="http://schemas.microsoft.com/office/drawing/2016/ink" xmlns:am3d="http://schemas.microsoft.com/office/drawing/2017/model3d" xmlns:o="urn:schemas-microsoft-com:office:office" xmlns:oel="http://schemas.microsoft.com/office/2019/extlst" xmlns:r="http://schemas.openxmlformats.org/officeDocument/2006/relationships" xmlns:m="http://schemas.openxmlformats.org/officeDocument/2006/math" xmlns:v="urn:schemas-microsoft-com:vml" xmlns:wp14="http://schemas.microsoft.com/office/word/2010/wordprocessingDrawing" xmlns:wp="http://schemas.openxmlformats.org/drawingml/2006/wordprocessingDrawing" xmlns:w10="urn:schemas-microsoft-com:office:word" xmlns:w="http://schemas.openxmlformats.org/wordprocessingml/2006/main" xmlns:w14="http://schemas.microsoft.com/office/word/2010/wordml" xmlns:w15="http://schemas.microsoft.com/office/word/2012/wordml" xmlns:w16cex="http://schemas.microsoft.com/office/word/2018/wordml/cex" xmlns:w16cid="http://schemas.microsoft.com/office/word/2016/wordml/cid" xmlns:w16="http://schemas.microsoft.com/office/word/2018/wordml" xmlns:w16sdtdh="http://schemas.microsoft.com/office/word/2020/wordml/sdtdatahash" xmlns:w16se="http://schemas.microsoft.com/office/word/2015/wordml/symex" xmlns:wpg="http://schemas.microsoft.com/office/word/2010/wordprocessingGroup" xmlns:wpi="http://schemas.microsoft.com/office/word/2010/wordprocessingInk" xmlns:wne="http://schemas.microsoft.com/office/word/2006/wordml" xmlns:wps="http://schemas.microsoft.com/office/word/2010/wordprocessingShape" mc:Ignorable="w14 w15 w16se w16cid w16 w16cex w16sdtdh wp14">
+<w:numbering xmlns:wpc="http://schemas.microsoft.com/office/word/2010/wordprocessingCanvas" xmlns:cx="http://schemas.microsoft.com/office/drawing/2014/chartex" xmlns:cx1="http://schemas.microsoft.com/office/drawing/2015/9/8/chartex" xmlns:cx2="http://schemas.microsoft.com/office/drawing/2015/10/21/chartex" xmlns:cx3="http://schemas.microsoft.com/office/drawing/2016/5/9/chartex" xmlns:cx4="http://schemas.microsoft.com/office/drawing/2016/5/10/chartex" xmlns:cx5="http://schemas.microsoft.com/office/drawing/2016/5/11/chartex" xmlns:cx6="http://schemas.microsoft.com/office/drawing/2016/5/12/chartex" xmlns:cx7="http://schemas.microsoft.com/office/drawing/2016/5/13/chartex" xmlns:cx8="http://schemas.microsoft.com/office/drawing/2016/5/14/chartex" xmlns:mc="http://schemas.openxmlformats.org/markup-compatibility/2006" xmlns:aink="http://schemas.microsoft.com/office/drawing/2016/ink" xmlns:am3d="http://schemas.microsoft.com/office/drawing/2017/model3d" xmlns:o="urn:schemas-microsoft-com:office:office" xmlns:oel="http://schemas.microsoft.com/office/2019/extlst" xmlns:r="http://schemas.openxmlformats.org/officeDocument/2006/relationships" xmlns:m="http://schemas.openxmlformats.org/officeDocument/2006/math" xmlns:v="urn:schemas-microsoft-com:vml" xmlns:wp14="http://schemas.microsoft.com/office/word/2010/wordprocessingDrawing" xmlns:wp="http://schemas.openxmlformats.org/drawingml/2006/wordprocessingDrawing" xmlns:w10="urn:schemas-microsoft-com:office:word" xmlns:w="http://schemas.openxmlformats.org/wordprocessingml/2006/main" xmlns:w14="http://schemas.microsoft.com/office/word/2010/wordml" xmlns:w15="http://schemas.microsoft.com/office/word/2012/wordml" xmlns:w16cex="http://schemas.microsoft.com/office/word/2018/wordml/cex" xmlns:w16cid="http://schemas.microsoft.com/office/word/2016/wordml/cid" xmlns:w16="http://schemas.microsoft.com/office/word/2018/wordml" xmlns:w16du="http://schemas.microsoft.com/office/word/2023/wordml/word16du" xmlns:w16sdtdh="http://schemas.microsoft.com/office/word/2020/wordml/sdtdatahash" xmlns:w16se="http://schemas.microsoft.com/office/word/2015/wordml/symex" xmlns:wpg="http://schemas.microsoft.com/office/word/2010/wordprocessingGroup" xmlns:wpi="http://schemas.microsoft.com/office/word/2010/wordprocessingInk" xmlns:wne="http://schemas.microsoft.com/office/word/2006/wordml" xmlns:wps="http://schemas.microsoft.com/office/word/2010/wordprocessingShape" mc:Ignorable="w14 w15 w16se w16cid w16 w16cex w16sdtdh wp14">
   <w:abstractNum w:abstractNumId="0" w15:restartNumberingAfterBreak="0">
     <w:nsid w:val="1B827B77"/>
     <w:multiLevelType w:val="hybridMultilevel"/>

</xml_diff>

<commit_message>
Anpassungen für alle Schulformen
In den Hinweisen wurde "muttersprachlich" durch "herkunftssprachlich" ersetzt.
Bei fehlender INI kommt nun auch eine Abfrage von VersetzungBeginnASDJahrgang.
</commit_message>
<xml_diff>
--- a/Zeugnisse-Sek-1-Versionsgeschichte.docx
+++ b/Zeugnisse-Sek-1-Versionsgeschichte.docx
@@ -94,7 +94,120 @@
           <w:sz w:val="24"/>
           <w:szCs w:val="24"/>
         </w:rPr>
-        <w:t>30.05.2023</w:t>
+        <w:t>07.06.2023</w:t>
+      </w:r>
+    </w:p>
+    <w:p>
+      <w:pPr>
+        <w:spacing w:after="0"/>
+        <w:rPr>
+          <w:bCs/>
+          <w:sz w:val="24"/>
+          <w:szCs w:val="24"/>
+        </w:rPr>
+      </w:pPr>
+      <w:r>
+        <w:rPr>
+          <w:bCs/>
+          <w:sz w:val="24"/>
+          <w:szCs w:val="24"/>
+        </w:rPr>
+        <w:t>Alle Schulformen Sek1:</w:t>
+      </w:r>
+    </w:p>
+    <w:p>
+      <w:pPr>
+        <w:pStyle w:val="Listenabsatz"/>
+        <w:numPr>
+          <w:ilvl w:val="0"/>
+          <w:numId w:val="11"/>
+        </w:numPr>
+        <w:spacing w:after="0"/>
+        <w:rPr>
+          <w:bCs/>
+          <w:sz w:val="24"/>
+          <w:szCs w:val="24"/>
+        </w:rPr>
+      </w:pPr>
+      <w:r>
+        <w:rPr>
+          <w:bCs/>
+          <w:sz w:val="24"/>
+          <w:szCs w:val="24"/>
+        </w:rPr>
+        <w:t>In den Hinweisen am Ende der Zeugnisse wurde „muttersprachlich“ durch „herkunftssprachlich“ ersetzt.</w:t>
+      </w:r>
+    </w:p>
+    <w:p>
+      <w:pPr>
+        <w:pStyle w:val="Listenabsatz"/>
+        <w:numPr>
+          <w:ilvl w:val="0"/>
+          <w:numId w:val="11"/>
+        </w:numPr>
+        <w:spacing w:after="0"/>
+        <w:rPr>
+          <w:bCs/>
+          <w:sz w:val="24"/>
+          <w:szCs w:val="24"/>
+        </w:rPr>
+      </w:pPr>
+      <w:r>
+        <w:rPr>
+          <w:bCs/>
+          <w:sz w:val="24"/>
+          <w:szCs w:val="24"/>
+        </w:rPr>
+        <w:t>Ein Fehler, der bei fehlender INI-Datei in Versetzungszeugnissen auftrat, wurde behoben.</w:t>
+      </w:r>
+    </w:p>
+    <w:p>
+      <w:pPr>
+        <w:spacing w:after="0"/>
+        <w:rPr>
+          <w:b/>
+          <w:bCs/>
+          <w:sz w:val="24"/>
+          <w:szCs w:val="24"/>
+        </w:rPr>
+      </w:pPr>
+    </w:p>
+    <w:p>
+      <w:pPr>
+        <w:spacing w:after="0"/>
+        <w:rPr>
+          <w:b/>
+          <w:bCs/>
+          <w:sz w:val="24"/>
+          <w:szCs w:val="24"/>
+        </w:rPr>
+      </w:pPr>
+      <w:r>
+        <w:rPr>
+          <w:b/>
+          <w:bCs/>
+          <w:sz w:val="24"/>
+          <w:szCs w:val="24"/>
+        </w:rPr>
+        <w:t>3</w:t>
+      </w:r>
+      <w:r>
+        <w:rPr>
+          <w:b/>
+          <w:bCs/>
+          <w:sz w:val="24"/>
+          <w:szCs w:val="24"/>
+        </w:rPr>
+        <w:t>1</w:t>
+      </w:r>
+      <w:r>
+        <w:rPr>
+          <w:b/>
+          <w:bCs/>
+          <w:sz w:val="24"/>
+          <w:szCs w:val="24"/>
+        </w:rPr>
+        <w:t>.05.2023</w:t>
       </w:r>
     </w:p>
     <w:p>
@@ -227,14 +340,7 @@
           <w:sz w:val="24"/>
           <w:szCs w:val="24"/>
         </w:rPr>
-        <w:t>Inklusions- und Lernstandszeugnisse</w:t>
-      </w:r>
-      <w:r>
-        <w:rPr>
-          <w:sz w:val="24"/>
-          <w:szCs w:val="24"/>
-        </w:rPr>
-        <w:t>:</w:t>
+        <w:t>Inklusions- und Lernstandszeugnisse:</w:t>
       </w:r>
       <w:r>
         <w:rPr>
@@ -518,6 +624,7 @@
           <w:sz w:val="24"/>
           <w:szCs w:val="24"/>
         </w:rPr>
+        <w:lastRenderedPageBreak/>
         <w:t>GE-Anlage 38:</w:t>
       </w:r>
       <w:r>
@@ -1109,6 +1216,7 @@
           <w:sz w:val="24"/>
           <w:szCs w:val="24"/>
         </w:rPr>
+        <w:lastRenderedPageBreak/>
         <w:t>1</w:t>
       </w:r>
       <w:r>
@@ -1234,7 +1342,6 @@
           <w:sz w:val="24"/>
           <w:szCs w:val="24"/>
         </w:rPr>
-        <w:lastRenderedPageBreak/>
         <w:t>Es wurden die neuen Vorgaben aus der APO-SI übernommen, die sich auf das Fach Informatik beziehen (neu ab 2021/22 ab Klasse 5)</w:t>
       </w:r>
     </w:p>
@@ -1910,6 +2017,7 @@
           <w:sz w:val="24"/>
           <w:szCs w:val="24"/>
         </w:rPr>
+        <w:lastRenderedPageBreak/>
         <w:t>GE-Paket:</w:t>
       </w:r>
       <w:r>
@@ -1949,15 +2057,7 @@
           <w:szCs w:val="24"/>
         </w:rPr>
         <w:br/>
-        <w:t xml:space="preserve">Es werden nun keinerlei Texte mehr automatisch eingefügt! Alle Texte müssen einzeln oder </w:t>
-      </w:r>
-      <w:r>
-        <w:rPr>
-          <w:sz w:val="24"/>
-          <w:szCs w:val="24"/>
-        </w:rPr>
-        <w:lastRenderedPageBreak/>
-        <w:t>per Gruppenprozess zugewiesen werden.</w:t>
+        <w:t>Es werden nun keinerlei Texte mehr automatisch eingefügt! Alle Texte müssen einzeln oder per Gruppenprozess zugewiesen werden.</w:t>
       </w:r>
       <w:r>
         <w:rPr>
@@ -2324,6 +2424,7 @@
           <w:sz w:val="24"/>
           <w:szCs w:val="24"/>
         </w:rPr>
+        <w:lastRenderedPageBreak/>
         <w:t>20</w:t>
       </w:r>
       <w:r>
@@ -2402,7 +2503,6 @@
           <w:sz w:val="24"/>
           <w:szCs w:val="24"/>
         </w:rPr>
-        <w:lastRenderedPageBreak/>
         <w:t>Im Paket der RS-Zeugnisse wurde ein Fehler bei der Ausgabe des Förderschwerpunkts behoben, es erschien nur „im Bildungsgang“ ohne Realschule.</w:t>
       </w:r>
     </w:p>
@@ -3476,6 +3576,119 @@
     </w:lvl>
   </w:abstractNum>
   <w:abstractNum w:abstractNumId="7" w15:restartNumberingAfterBreak="0">
+    <w:nsid w:val="596E2557"/>
+    <w:multiLevelType w:val="hybridMultilevel"/>
+    <w:tmpl w:val="700031B2"/>
+    <w:lvl w:ilvl="0" w:tplc="04070001">
+      <w:start w:val="1"/>
+      <w:numFmt w:val="bullet"/>
+      <w:lvlText w:val=""/>
+      <w:lvlJc w:val="left"/>
+      <w:pPr>
+        <w:ind w:left="360" w:hanging="360"/>
+      </w:pPr>
+      <w:rPr>
+        <w:rFonts w:ascii="Symbol" w:hAnsi="Symbol" w:hint="default"/>
+      </w:rPr>
+    </w:lvl>
+    <w:lvl w:ilvl="1" w:tplc="04070003" w:tentative="1">
+      <w:start w:val="1"/>
+      <w:numFmt w:val="bullet"/>
+      <w:lvlText w:val="o"/>
+      <w:lvlJc w:val="left"/>
+      <w:pPr>
+        <w:ind w:left="1080" w:hanging="360"/>
+      </w:pPr>
+      <w:rPr>
+        <w:rFonts w:ascii="Courier New" w:hAnsi="Courier New" w:cs="Courier New" w:hint="default"/>
+      </w:rPr>
+    </w:lvl>
+    <w:lvl w:ilvl="2" w:tplc="04070005" w:tentative="1">
+      <w:start w:val="1"/>
+      <w:numFmt w:val="bullet"/>
+      <w:lvlText w:val=""/>
+      <w:lvlJc w:val="left"/>
+      <w:pPr>
+        <w:ind w:left="1800" w:hanging="360"/>
+      </w:pPr>
+      <w:rPr>
+        <w:rFonts w:ascii="Wingdings" w:hAnsi="Wingdings" w:hint="default"/>
+      </w:rPr>
+    </w:lvl>
+    <w:lvl w:ilvl="3" w:tplc="04070001" w:tentative="1">
+      <w:start w:val="1"/>
+      <w:numFmt w:val="bullet"/>
+      <w:lvlText w:val=""/>
+      <w:lvlJc w:val="left"/>
+      <w:pPr>
+        <w:ind w:left="2520" w:hanging="360"/>
+      </w:pPr>
+      <w:rPr>
+        <w:rFonts w:ascii="Symbol" w:hAnsi="Symbol" w:hint="default"/>
+      </w:rPr>
+    </w:lvl>
+    <w:lvl w:ilvl="4" w:tplc="04070003" w:tentative="1">
+      <w:start w:val="1"/>
+      <w:numFmt w:val="bullet"/>
+      <w:lvlText w:val="o"/>
+      <w:lvlJc w:val="left"/>
+      <w:pPr>
+        <w:ind w:left="3240" w:hanging="360"/>
+      </w:pPr>
+      <w:rPr>
+        <w:rFonts w:ascii="Courier New" w:hAnsi="Courier New" w:cs="Courier New" w:hint="default"/>
+      </w:rPr>
+    </w:lvl>
+    <w:lvl w:ilvl="5" w:tplc="04070005" w:tentative="1">
+      <w:start w:val="1"/>
+      <w:numFmt w:val="bullet"/>
+      <w:lvlText w:val=""/>
+      <w:lvlJc w:val="left"/>
+      <w:pPr>
+        <w:ind w:left="3960" w:hanging="360"/>
+      </w:pPr>
+      <w:rPr>
+        <w:rFonts w:ascii="Wingdings" w:hAnsi="Wingdings" w:hint="default"/>
+      </w:rPr>
+    </w:lvl>
+    <w:lvl w:ilvl="6" w:tplc="04070001" w:tentative="1">
+      <w:start w:val="1"/>
+      <w:numFmt w:val="bullet"/>
+      <w:lvlText w:val=""/>
+      <w:lvlJc w:val="left"/>
+      <w:pPr>
+        <w:ind w:left="4680" w:hanging="360"/>
+      </w:pPr>
+      <w:rPr>
+        <w:rFonts w:ascii="Symbol" w:hAnsi="Symbol" w:hint="default"/>
+      </w:rPr>
+    </w:lvl>
+    <w:lvl w:ilvl="7" w:tplc="04070003" w:tentative="1">
+      <w:start w:val="1"/>
+      <w:numFmt w:val="bullet"/>
+      <w:lvlText w:val="o"/>
+      <w:lvlJc w:val="left"/>
+      <w:pPr>
+        <w:ind w:left="5400" w:hanging="360"/>
+      </w:pPr>
+      <w:rPr>
+        <w:rFonts w:ascii="Courier New" w:hAnsi="Courier New" w:cs="Courier New" w:hint="default"/>
+      </w:rPr>
+    </w:lvl>
+    <w:lvl w:ilvl="8" w:tplc="04070005" w:tentative="1">
+      <w:start w:val="1"/>
+      <w:numFmt w:val="bullet"/>
+      <w:lvlText w:val=""/>
+      <w:lvlJc w:val="left"/>
+      <w:pPr>
+        <w:ind w:left="6120" w:hanging="360"/>
+      </w:pPr>
+      <w:rPr>
+        <w:rFonts w:ascii="Wingdings" w:hAnsi="Wingdings" w:hint="default"/>
+      </w:rPr>
+    </w:lvl>
+  </w:abstractNum>
+  <w:abstractNum w:abstractNumId="8" w15:restartNumberingAfterBreak="0">
     <w:nsid w:val="64155727"/>
     <w:multiLevelType w:val="hybridMultilevel"/>
     <w:tmpl w:val="87BE01FC"/>
@@ -3588,7 +3801,7 @@
       </w:rPr>
     </w:lvl>
   </w:abstractNum>
-  <w:abstractNum w:abstractNumId="8" w15:restartNumberingAfterBreak="0">
+  <w:abstractNum w:abstractNumId="9" w15:restartNumberingAfterBreak="0">
     <w:nsid w:val="653A2FD7"/>
     <w:multiLevelType w:val="hybridMultilevel"/>
     <w:tmpl w:val="2DB86308"/>
@@ -3701,7 +3914,7 @@
       </w:rPr>
     </w:lvl>
   </w:abstractNum>
-  <w:abstractNum w:abstractNumId="9" w15:restartNumberingAfterBreak="0">
+  <w:abstractNum w:abstractNumId="10" w15:restartNumberingAfterBreak="0">
     <w:nsid w:val="69A06940"/>
     <w:multiLevelType w:val="hybridMultilevel"/>
     <w:tmpl w:val="F9027BBC"/>
@@ -3821,7 +4034,7 @@
     <w:abstractNumId w:val="4"/>
   </w:num>
   <w:num w:numId="3" w16cid:durableId="249388554">
-    <w:abstractNumId w:val="8"/>
+    <w:abstractNumId w:val="9"/>
   </w:num>
   <w:num w:numId="4" w16cid:durableId="717431757">
     <w:abstractNumId w:val="3"/>
@@ -3833,7 +4046,7 @@
     <w:abstractNumId w:val="6"/>
   </w:num>
   <w:num w:numId="7" w16cid:durableId="426195627">
-    <w:abstractNumId w:val="9"/>
+    <w:abstractNumId w:val="10"/>
   </w:num>
   <w:num w:numId="8" w16cid:durableId="2052876785">
     <w:abstractNumId w:val="0"/>
@@ -3842,6 +4055,9 @@
     <w:abstractNumId w:val="5"/>
   </w:num>
   <w:num w:numId="10" w16cid:durableId="1574973628">
+    <w:abstractNumId w:val="8"/>
+  </w:num>
+  <w:num w:numId="11" w16cid:durableId="1243294514">
     <w:abstractNumId w:val="7"/>
   </w:num>
 </w:numbering>

</xml_diff>

<commit_message>
Anpassungen in allen Paketen
"ZeugnisDatumQuelle=V" benutzt in Jahrgängen ohne Versetzung jetzt immer das Zeugnisdatum
Hinweis auf Schulpflicht in Anlagen 14 und 27 ergänzt
Klassenangabe in Anlagen 38 und 47 ergänzt
siehe Versionsgeschichte
</commit_message>
<xml_diff>
--- a/Zeugnisse-Sek-1-Versionsgeschichte.docx
+++ b/Zeugnisse-Sek-1-Versionsgeschichte.docx
@@ -1,6 +1,6 @@
 
 <file path=word/document.xml><?xml version="1.0" encoding="utf-8"?>
-<w:document xmlns:wpc="http://schemas.microsoft.com/office/word/2010/wordprocessingCanvas" xmlns:cx="http://schemas.microsoft.com/office/drawing/2014/chartex" xmlns:cx1="http://schemas.microsoft.com/office/drawing/2015/9/8/chartex" xmlns:cx2="http://schemas.microsoft.com/office/drawing/2015/10/21/chartex" xmlns:cx3="http://schemas.microsoft.com/office/drawing/2016/5/9/chartex" xmlns:cx4="http://schemas.microsoft.com/office/drawing/2016/5/10/chartex" xmlns:cx5="http://schemas.microsoft.com/office/drawing/2016/5/11/chartex" xmlns:cx6="http://schemas.microsoft.com/office/drawing/2016/5/12/chartex" xmlns:cx7="http://schemas.microsoft.com/office/drawing/2016/5/13/chartex" xmlns:cx8="http://schemas.microsoft.com/office/drawing/2016/5/14/chartex" xmlns:mc="http://schemas.openxmlformats.org/markup-compatibility/2006" xmlns:aink="http://schemas.microsoft.com/office/drawing/2016/ink" xmlns:am3d="http://schemas.microsoft.com/office/drawing/2017/model3d" xmlns:o="urn:schemas-microsoft-com:office:office" xmlns:oel="http://schemas.microsoft.com/office/2019/extlst" xmlns:r="http://schemas.openxmlformats.org/officeDocument/2006/relationships" xmlns:m="http://schemas.openxmlformats.org/officeDocument/2006/math" xmlns:v="urn:schemas-microsoft-com:vml" xmlns:wp14="http://schemas.microsoft.com/office/word/2010/wordprocessingDrawing" xmlns:wp="http://schemas.openxmlformats.org/drawingml/2006/wordprocessingDrawing" xmlns:w10="urn:schemas-microsoft-com:office:word" xmlns:w="http://schemas.openxmlformats.org/wordprocessingml/2006/main" xmlns:w14="http://schemas.microsoft.com/office/word/2010/wordml" xmlns:w15="http://schemas.microsoft.com/office/word/2012/wordml" xmlns:w16cex="http://schemas.microsoft.com/office/word/2018/wordml/cex" xmlns:w16cid="http://schemas.microsoft.com/office/word/2016/wordml/cid" xmlns:w16="http://schemas.microsoft.com/office/word/2018/wordml" xmlns:w16du="http://schemas.microsoft.com/office/word/2023/wordml/word16du" xmlns:w16sdtdh="http://schemas.microsoft.com/office/word/2020/wordml/sdtdatahash" xmlns:w16se="http://schemas.microsoft.com/office/word/2015/wordml/symex" xmlns:wpg="http://schemas.microsoft.com/office/word/2010/wordprocessingGroup" xmlns:wpi="http://schemas.microsoft.com/office/word/2010/wordprocessingInk" xmlns:wne="http://schemas.microsoft.com/office/word/2006/wordml" xmlns:wps="http://schemas.microsoft.com/office/word/2010/wordprocessingShape" mc:Ignorable="w14 w15 w16se w16cid w16 w16cex w16sdtdh wp14">
+<w:document xmlns:wpc="http://schemas.microsoft.com/office/word/2010/wordprocessingCanvas" xmlns:cx="http://schemas.microsoft.com/office/drawing/2014/chartex" xmlns:cx1="http://schemas.microsoft.com/office/drawing/2015/9/8/chartex" xmlns:cx2="http://schemas.microsoft.com/office/drawing/2015/10/21/chartex" xmlns:cx3="http://schemas.microsoft.com/office/drawing/2016/5/9/chartex" xmlns:cx4="http://schemas.microsoft.com/office/drawing/2016/5/10/chartex" xmlns:cx5="http://schemas.microsoft.com/office/drawing/2016/5/11/chartex" xmlns:cx6="http://schemas.microsoft.com/office/drawing/2016/5/12/chartex" xmlns:cx7="http://schemas.microsoft.com/office/drawing/2016/5/13/chartex" xmlns:cx8="http://schemas.microsoft.com/office/drawing/2016/5/14/chartex" xmlns:mc="http://schemas.openxmlformats.org/markup-compatibility/2006" xmlns:aink="http://schemas.microsoft.com/office/drawing/2016/ink" xmlns:am3d="http://schemas.microsoft.com/office/drawing/2017/model3d" xmlns:o="urn:schemas-microsoft-com:office:office" xmlns:oel="http://schemas.microsoft.com/office/2019/extlst" xmlns:r="http://schemas.openxmlformats.org/officeDocument/2006/relationships" xmlns:m="http://schemas.openxmlformats.org/officeDocument/2006/math" xmlns:v="urn:schemas-microsoft-com:vml" xmlns:wp14="http://schemas.microsoft.com/office/word/2010/wordprocessingDrawing" xmlns:wp="http://schemas.openxmlformats.org/drawingml/2006/wordprocessingDrawing" xmlns:w10="urn:schemas-microsoft-com:office:word" xmlns:w="http://schemas.openxmlformats.org/wordprocessingml/2006/main" xmlns:w14="http://schemas.microsoft.com/office/word/2010/wordml" xmlns:w15="http://schemas.microsoft.com/office/word/2012/wordml" xmlns:w16cex="http://schemas.microsoft.com/office/word/2018/wordml/cex" xmlns:w16cid="http://schemas.microsoft.com/office/word/2016/wordml/cid" xmlns:w16="http://schemas.microsoft.com/office/word/2018/wordml" xmlns:w16sdtdh="http://schemas.microsoft.com/office/word/2020/wordml/sdtdatahash" xmlns:w16se="http://schemas.microsoft.com/office/word/2015/wordml/symex" xmlns:wpg="http://schemas.microsoft.com/office/word/2010/wordprocessingGroup" xmlns:wpi="http://schemas.microsoft.com/office/word/2010/wordprocessingInk" xmlns:wne="http://schemas.microsoft.com/office/word/2006/wordml" xmlns:wps="http://schemas.microsoft.com/office/word/2010/wordprocessingShape" mc:Ignorable="w14 w15 w16se w16cid w16 w16cex w16sdtdh wp14">
   <w:body>
     <w:p>
       <w:pPr>
@@ -77,6 +77,197 @@
       </w:r>
     </w:p>
     <w:p/>
+    <w:p>
+      <w:pPr>
+        <w:spacing w:after="0"/>
+        <w:rPr>
+          <w:b/>
+          <w:bCs/>
+          <w:sz w:val="24"/>
+          <w:szCs w:val="24"/>
+        </w:rPr>
+      </w:pPr>
+      <w:r>
+        <w:rPr>
+          <w:b/>
+          <w:bCs/>
+          <w:sz w:val="24"/>
+          <w:szCs w:val="24"/>
+        </w:rPr>
+        <w:t>18.09.2023</w:t>
+      </w:r>
+    </w:p>
+    <w:p>
+      <w:pPr>
+        <w:spacing w:after="0"/>
+        <w:rPr>
+          <w:bCs/>
+          <w:sz w:val="24"/>
+          <w:szCs w:val="24"/>
+        </w:rPr>
+      </w:pPr>
+      <w:r>
+        <w:rPr>
+          <w:bCs/>
+          <w:sz w:val="24"/>
+          <w:szCs w:val="24"/>
+        </w:rPr>
+        <w:t>Alle Schulformen Sek1:</w:t>
+      </w:r>
+    </w:p>
+    <w:p>
+      <w:pPr>
+        <w:pStyle w:val="Listenabsatz"/>
+        <w:numPr>
+          <w:ilvl w:val="0"/>
+          <w:numId w:val="12"/>
+        </w:numPr>
+        <w:spacing w:after="0"/>
+        <w:rPr>
+          <w:bCs/>
+          <w:sz w:val="24"/>
+          <w:szCs w:val="24"/>
+        </w:rPr>
+      </w:pPr>
+      <w:r>
+        <w:rPr>
+          <w:bCs/>
+          <w:sz w:val="24"/>
+          <w:szCs w:val="24"/>
+        </w:rPr>
+        <w:t xml:space="preserve">Bei Jahrgängen ohne Versetzung wird </w:t>
+      </w:r>
+      <w:r>
+        <w:rPr>
+          <w:bCs/>
+          <w:sz w:val="24"/>
+          <w:szCs w:val="24"/>
+        </w:rPr>
+        <w:t xml:space="preserve">in Versetzungs- und Überweisungszeugnissen </w:t>
+      </w:r>
+      <w:r>
+        <w:rPr>
+          <w:bCs/>
+          <w:sz w:val="24"/>
+          <w:szCs w:val="24"/>
+        </w:rPr>
+        <w:t>bei der INI-Option „</w:t>
+      </w:r>
+      <w:r>
+        <w:rPr>
+          <w:bCs/>
+          <w:sz w:val="24"/>
+          <w:szCs w:val="24"/>
+        </w:rPr>
+        <w:t>ZeugnisDatumQuelle=</w:t>
+      </w:r>
+      <w:r>
+        <w:rPr>
+          <w:bCs/>
+          <w:sz w:val="24"/>
+          <w:szCs w:val="24"/>
+        </w:rPr>
+        <w:t>V“ auch bei fehlendem Versetzungsvermerk das Versetzungsdatum benutzt und nicht das Konferenzdatum.</w:t>
+      </w:r>
+    </w:p>
+    <w:p>
+      <w:pPr>
+        <w:spacing w:after="0"/>
+        <w:rPr>
+          <w:bCs/>
+          <w:sz w:val="24"/>
+          <w:szCs w:val="24"/>
+        </w:rPr>
+      </w:pPr>
+    </w:p>
+    <w:p>
+      <w:pPr>
+        <w:spacing w:after="0"/>
+        <w:ind w:left="284" w:hanging="284"/>
+        <w:rPr>
+          <w:bCs/>
+          <w:sz w:val="24"/>
+          <w:szCs w:val="24"/>
+        </w:rPr>
+      </w:pPr>
+      <w:r>
+        <w:rPr>
+          <w:bCs/>
+          <w:sz w:val="24"/>
+          <w:szCs w:val="24"/>
+        </w:rPr>
+        <w:t>HS-Anlage 14 und HS(RS)-Anlage 27:</w:t>
+      </w:r>
+      <w:r>
+        <w:rPr>
+          <w:bCs/>
+          <w:sz w:val="24"/>
+          <w:szCs w:val="24"/>
+        </w:rPr>
+        <w:br/>
+        <w:t>Die Bemerkung, ob die Schulpflicht erfüllt ist, erscheint nun auch bei diesen Überweisungszeugnissen im Kopfbereich.</w:t>
+      </w:r>
+    </w:p>
+    <w:p>
+      <w:pPr>
+        <w:spacing w:after="0"/>
+        <w:ind w:left="284" w:hanging="284"/>
+        <w:rPr>
+          <w:bCs/>
+          <w:sz w:val="24"/>
+          <w:szCs w:val="24"/>
+        </w:rPr>
+      </w:pPr>
+    </w:p>
+    <w:p>
+      <w:pPr>
+        <w:spacing w:after="0"/>
+        <w:ind w:left="284" w:hanging="284"/>
+        <w:rPr>
+          <w:bCs/>
+          <w:sz w:val="24"/>
+          <w:szCs w:val="24"/>
+        </w:rPr>
+      </w:pPr>
+      <w:r>
+        <w:rPr>
+          <w:bCs/>
+          <w:sz w:val="24"/>
+          <w:szCs w:val="24"/>
+        </w:rPr>
+        <w:t>GE-Anlage 38 und SK-Anlage 47:</w:t>
+      </w:r>
+      <w:r>
+        <w:rPr>
+          <w:bCs/>
+          <w:sz w:val="24"/>
+          <w:szCs w:val="24"/>
+        </w:rPr>
+        <w:br/>
+        <w:t>Es wird nun sowohl im Anschreiben als auch im Antwortabschnitt die Klasse des Schülers angegeben.</w:t>
+      </w:r>
+    </w:p>
+    <w:p>
+      <w:pPr>
+        <w:spacing w:after="0"/>
+        <w:rPr>
+          <w:bCs/>
+          <w:sz w:val="24"/>
+          <w:szCs w:val="24"/>
+        </w:rPr>
+      </w:pPr>
+    </w:p>
+    <w:p>
+      <w:pPr>
+        <w:spacing w:after="0"/>
+        <w:rPr>
+          <w:b/>
+          <w:bCs/>
+          <w:sz w:val="24"/>
+          <w:szCs w:val="24"/>
+        </w:rPr>
+      </w:pPr>
+    </w:p>
     <w:p>
       <w:pPr>
         <w:spacing w:after="0"/>
@@ -624,7 +815,6 @@
           <w:sz w:val="24"/>
           <w:szCs w:val="24"/>
         </w:rPr>
-        <w:lastRenderedPageBreak/>
         <w:t>GE-Anlage 38:</w:t>
       </w:r>
       <w:r>
@@ -1033,6 +1223,7 @@
           <w:sz w:val="24"/>
           <w:szCs w:val="24"/>
         </w:rPr>
+        <w:lastRenderedPageBreak/>
         <w:t xml:space="preserve">GE-Anlage 38 (Prognosemitteilung): </w:t>
       </w:r>
       <w:r>
@@ -1216,7 +1407,6 @@
           <w:sz w:val="24"/>
           <w:szCs w:val="24"/>
         </w:rPr>
-        <w:lastRenderedPageBreak/>
         <w:t>1</w:t>
       </w:r>
       <w:r>
@@ -1733,6 +1923,7 @@
           <w:szCs w:val="24"/>
           <w:lang w:eastAsia="de-DE"/>
         </w:rPr>
+        <w:lastRenderedPageBreak/>
         <w:t>neue Anlage 55 eingefügt, Nummerierung und Dateinamen angepasst.</w:t>
       </w:r>
     </w:p>
@@ -2017,7 +2208,6 @@
           <w:sz w:val="24"/>
           <w:szCs w:val="24"/>
         </w:rPr>
-        <w:lastRenderedPageBreak/>
         <w:t>GE-Paket:</w:t>
       </w:r>
       <w:r>
@@ -2264,6 +2454,7 @@
           <w:sz w:val="24"/>
           <w:szCs w:val="24"/>
         </w:rPr>
+        <w:lastRenderedPageBreak/>
         <w:t>Es werden keine Bemerkungen zum Förderschwerpunkt mehr automatisch gedruckt.</w:t>
       </w:r>
       <w:r>
@@ -2424,307 +2615,307 @@
           <w:sz w:val="24"/>
           <w:szCs w:val="24"/>
         </w:rPr>
+        <w:t>20</w:t>
+      </w:r>
+      <w:r>
+        <w:rPr>
+          <w:b/>
+          <w:bCs/>
+          <w:sz w:val="24"/>
+          <w:szCs w:val="24"/>
+        </w:rPr>
+        <w:t>.01.2020</w:t>
+      </w:r>
+    </w:p>
+    <w:p>
+      <w:pPr>
+        <w:rPr>
+          <w:b/>
+          <w:bCs/>
+          <w:sz w:val="24"/>
+          <w:szCs w:val="24"/>
+        </w:rPr>
+      </w:pPr>
+      <w:r>
+        <w:rPr>
+          <w:sz w:val="24"/>
+          <w:szCs w:val="24"/>
+        </w:rPr>
+        <w:t>Im Paket RS Bildungsgang HS wurde ein Tippfehler „Realschuele“ in den Hinweisen zum Zeugnis korrigiert.</w:t>
+      </w:r>
+      <w:r>
+        <w:rPr>
+          <w:sz w:val="24"/>
+          <w:szCs w:val="24"/>
+        </w:rPr>
+        <w:t xml:space="preserve"> Außerdem wurde ein überflüssiges „der“ in der Formulierung zum Förderschwerpunkt entfernt.</w:t>
+      </w:r>
+    </w:p>
+    <w:p>
+      <w:pPr>
+        <w:rPr>
+          <w:b/>
+          <w:bCs/>
+          <w:sz w:val="24"/>
+          <w:szCs w:val="24"/>
+        </w:rPr>
+      </w:pPr>
+      <w:r>
+        <w:rPr>
+          <w:b/>
+          <w:bCs/>
+          <w:sz w:val="24"/>
+          <w:szCs w:val="24"/>
+        </w:rPr>
+        <w:t>20</w:t>
+      </w:r>
+      <w:r>
+        <w:rPr>
+          <w:b/>
+          <w:bCs/>
+          <w:sz w:val="24"/>
+          <w:szCs w:val="24"/>
+        </w:rPr>
+        <w:t>.01.2020</w:t>
+      </w:r>
+    </w:p>
+    <w:p>
+      <w:pPr>
+        <w:rPr>
+          <w:b/>
+          <w:bCs/>
+          <w:sz w:val="24"/>
+          <w:szCs w:val="24"/>
+        </w:rPr>
+      </w:pPr>
+      <w:r>
+        <w:rPr>
+          <w:sz w:val="24"/>
+          <w:szCs w:val="24"/>
+        </w:rPr>
+        <w:t>Im Paket der RS-Zeugnisse wurde ein Fehler bei der Ausgabe des Förderschwerpunkts behoben, es erschien nur „im Bildungsgang“ ohne Realschule.</w:t>
+      </w:r>
+    </w:p>
+    <w:p>
+      <w:pPr>
+        <w:rPr>
+          <w:b/>
+          <w:bCs/>
+          <w:sz w:val="24"/>
+          <w:szCs w:val="24"/>
+        </w:rPr>
+      </w:pPr>
+      <w:r>
+        <w:rPr>
+          <w:b/>
+          <w:bCs/>
+          <w:sz w:val="24"/>
+          <w:szCs w:val="24"/>
+        </w:rPr>
+        <w:t>19</w:t>
+      </w:r>
+      <w:r>
+        <w:rPr>
+          <w:b/>
+          <w:bCs/>
+          <w:sz w:val="24"/>
+          <w:szCs w:val="24"/>
+        </w:rPr>
+        <w:t>.01.2020</w:t>
+      </w:r>
+    </w:p>
+    <w:p>
+      <w:pPr>
+        <w:rPr>
+          <w:b/>
+          <w:bCs/>
+          <w:sz w:val="24"/>
+          <w:szCs w:val="24"/>
+        </w:rPr>
+      </w:pPr>
+      <w:r>
+        <w:rPr>
+          <w:sz w:val="24"/>
+          <w:szCs w:val="24"/>
+        </w:rPr>
+        <w:t>Im Paket der RS-Zeugnisse wurden die Zeugnisse des Hauptschulbildungsgangs ergänzt.</w:t>
+      </w:r>
+    </w:p>
+    <w:p>
+      <w:pPr>
+        <w:rPr>
+          <w:b/>
+          <w:bCs/>
+          <w:sz w:val="24"/>
+          <w:szCs w:val="24"/>
+        </w:rPr>
+      </w:pPr>
+      <w:r>
+        <w:rPr>
+          <w:b/>
+          <w:bCs/>
+          <w:sz w:val="24"/>
+          <w:szCs w:val="24"/>
+        </w:rPr>
+        <w:t>12</w:t>
+      </w:r>
+      <w:r>
+        <w:rPr>
+          <w:b/>
+          <w:bCs/>
+          <w:sz w:val="24"/>
+          <w:szCs w:val="24"/>
+        </w:rPr>
+        <w:t>.01.2020</w:t>
+      </w:r>
+    </w:p>
+    <w:p>
+      <w:pPr>
+        <w:rPr>
+          <w:b/>
+          <w:bCs/>
+          <w:sz w:val="24"/>
+          <w:szCs w:val="24"/>
+        </w:rPr>
+      </w:pPr>
+      <w:r>
+        <w:rPr>
+          <w:sz w:val="24"/>
+          <w:szCs w:val="24"/>
+        </w:rPr>
+        <w:t>Im Paket HS wurde in Anlage 17 ein Fehler im Script korrigiert.</w:t>
+      </w:r>
+    </w:p>
+    <w:p>
+      <w:pPr>
+        <w:rPr>
+          <w:b/>
+          <w:bCs/>
+          <w:sz w:val="24"/>
+          <w:szCs w:val="24"/>
+        </w:rPr>
+      </w:pPr>
+      <w:r>
+        <w:rPr>
+          <w:b/>
+          <w:bCs/>
+          <w:sz w:val="24"/>
+          <w:szCs w:val="24"/>
+        </w:rPr>
+        <w:t>0</w:t>
+      </w:r>
+      <w:r>
+        <w:rPr>
+          <w:b/>
+          <w:bCs/>
+          <w:sz w:val="24"/>
+          <w:szCs w:val="24"/>
+        </w:rPr>
+        <w:t>7</w:t>
+      </w:r>
+      <w:r>
+        <w:rPr>
+          <w:b/>
+          <w:bCs/>
+          <w:sz w:val="24"/>
+          <w:szCs w:val="24"/>
+        </w:rPr>
+        <w:t>.01.2020</w:t>
+      </w:r>
+    </w:p>
+    <w:p>
+      <w:r>
+        <w:rPr>
+          <w:sz w:val="24"/>
+          <w:szCs w:val="24"/>
+        </w:rPr>
+        <w:t>Alle</w:t>
+      </w:r>
+      <w:r>
+        <w:rPr>
+          <w:sz w:val="24"/>
+          <w:szCs w:val="24"/>
+        </w:rPr>
+        <w:t xml:space="preserve"> Pakete wurden nochmals kontrolliert, weil sich in einigen Abschlusszeugnissen die Option „MitRand“ nicht auf den Druck ausgewirkt hat.</w:t>
+      </w:r>
+    </w:p>
+    <w:p>
+      <w:pPr>
+        <w:rPr>
+          <w:b/>
+          <w:bCs/>
+          <w:sz w:val="24"/>
+          <w:szCs w:val="24"/>
+        </w:rPr>
+      </w:pPr>
+      <w:r>
+        <w:rPr>
+          <w:b/>
+          <w:bCs/>
+          <w:sz w:val="24"/>
+          <w:szCs w:val="24"/>
+        </w:rPr>
+        <w:t>06.01.2020</w:t>
+      </w:r>
+    </w:p>
+    <w:p>
+      <w:pPr>
+        <w:rPr>
+          <w:sz w:val="24"/>
+          <w:szCs w:val="24"/>
+        </w:rPr>
+      </w:pPr>
+      <w:r>
+        <w:rPr>
+          <w:sz w:val="24"/>
+          <w:szCs w:val="24"/>
+        </w:rPr>
+        <w:t>Alle Zeugnispakete der Sek1 wurden auf die kleinen Änderungen in der APO-SI umgestellt. Dies betrifft hauptsächlich die Köpfe des GY-Pakets, wo jetzt G8 und G9 ausgewiesen wird.</w:t>
+      </w:r>
+    </w:p>
+    <w:p>
+      <w:pPr>
+        <w:rPr>
+          <w:sz w:val="24"/>
+          <w:szCs w:val="24"/>
+        </w:rPr>
+      </w:pPr>
+      <w:r>
+        <w:rPr>
+          <w:sz w:val="24"/>
+          <w:szCs w:val="24"/>
+        </w:rPr>
+        <w:t>Dann wurden noch die Fußnoten angepasst, die jetzt mit großem Buchstaben anfangen und mit einem Punkt enden.</w:t>
+      </w:r>
+    </w:p>
+    <w:p>
+      <w:pPr>
+        <w:rPr>
+          <w:sz w:val="24"/>
+          <w:szCs w:val="24"/>
+        </w:rPr>
+      </w:pPr>
+      <w:r>
+        <w:rPr>
+          <w:sz w:val="24"/>
+          <w:szCs w:val="24"/>
+        </w:rPr>
+        <w:t>Am Layout wurden einige Unschönheiten korrigiert, die Pakete stehen ab sofort nur noch in der Schriftart Calibri zur Verfügung.</w:t>
+      </w:r>
+    </w:p>
+    <w:p>
+      <w:pPr>
+        <w:rPr>
+          <w:sz w:val="24"/>
+          <w:szCs w:val="24"/>
+        </w:rPr>
+      </w:pPr>
+      <w:r>
+        <w:rPr>
+          <w:sz w:val="24"/>
+          <w:szCs w:val="24"/>
+        </w:rPr>
         <w:lastRenderedPageBreak/>
-        <w:t>20</w:t>
-      </w:r>
-      <w:r>
-        <w:rPr>
-          <w:b/>
-          <w:bCs/>
-          <w:sz w:val="24"/>
-          <w:szCs w:val="24"/>
-        </w:rPr>
-        <w:t>.01.2020</w:t>
-      </w:r>
-    </w:p>
-    <w:p>
-      <w:pPr>
-        <w:rPr>
-          <w:b/>
-          <w:bCs/>
-          <w:sz w:val="24"/>
-          <w:szCs w:val="24"/>
-        </w:rPr>
-      </w:pPr>
-      <w:r>
-        <w:rPr>
-          <w:sz w:val="24"/>
-          <w:szCs w:val="24"/>
-        </w:rPr>
-        <w:t>Im Paket RS Bildungsgang HS wurde ein Tippfehler „Realschuele“ in den Hinweisen zum Zeugnis korrigiert.</w:t>
-      </w:r>
-      <w:r>
-        <w:rPr>
-          <w:sz w:val="24"/>
-          <w:szCs w:val="24"/>
-        </w:rPr>
-        <w:t xml:space="preserve"> Außerdem wurde ein überflüssiges „der“ in der Formulierung zum Förderschwerpunkt entfernt.</w:t>
-      </w:r>
-    </w:p>
-    <w:p>
-      <w:pPr>
-        <w:rPr>
-          <w:b/>
-          <w:bCs/>
-          <w:sz w:val="24"/>
-          <w:szCs w:val="24"/>
-        </w:rPr>
-      </w:pPr>
-      <w:r>
-        <w:rPr>
-          <w:b/>
-          <w:bCs/>
-          <w:sz w:val="24"/>
-          <w:szCs w:val="24"/>
-        </w:rPr>
-        <w:t>20</w:t>
-      </w:r>
-      <w:r>
-        <w:rPr>
-          <w:b/>
-          <w:bCs/>
-          <w:sz w:val="24"/>
-          <w:szCs w:val="24"/>
-        </w:rPr>
-        <w:t>.01.2020</w:t>
-      </w:r>
-    </w:p>
-    <w:p>
-      <w:pPr>
-        <w:rPr>
-          <w:b/>
-          <w:bCs/>
-          <w:sz w:val="24"/>
-          <w:szCs w:val="24"/>
-        </w:rPr>
-      </w:pPr>
-      <w:r>
-        <w:rPr>
-          <w:sz w:val="24"/>
-          <w:szCs w:val="24"/>
-        </w:rPr>
-        <w:t>Im Paket der RS-Zeugnisse wurde ein Fehler bei der Ausgabe des Förderschwerpunkts behoben, es erschien nur „im Bildungsgang“ ohne Realschule.</w:t>
-      </w:r>
-    </w:p>
-    <w:p>
-      <w:pPr>
-        <w:rPr>
-          <w:b/>
-          <w:bCs/>
-          <w:sz w:val="24"/>
-          <w:szCs w:val="24"/>
-        </w:rPr>
-      </w:pPr>
-      <w:r>
-        <w:rPr>
-          <w:b/>
-          <w:bCs/>
-          <w:sz w:val="24"/>
-          <w:szCs w:val="24"/>
-        </w:rPr>
-        <w:t>19</w:t>
-      </w:r>
-      <w:r>
-        <w:rPr>
-          <w:b/>
-          <w:bCs/>
-          <w:sz w:val="24"/>
-          <w:szCs w:val="24"/>
-        </w:rPr>
-        <w:t>.01.2020</w:t>
-      </w:r>
-    </w:p>
-    <w:p>
-      <w:pPr>
-        <w:rPr>
-          <w:b/>
-          <w:bCs/>
-          <w:sz w:val="24"/>
-          <w:szCs w:val="24"/>
-        </w:rPr>
-      </w:pPr>
-      <w:r>
-        <w:rPr>
-          <w:sz w:val="24"/>
-          <w:szCs w:val="24"/>
-        </w:rPr>
-        <w:t>Im Paket der RS-Zeugnisse wurden die Zeugnisse des Hauptschulbildungsgangs ergänzt.</w:t>
-      </w:r>
-    </w:p>
-    <w:p>
-      <w:pPr>
-        <w:rPr>
-          <w:b/>
-          <w:bCs/>
-          <w:sz w:val="24"/>
-          <w:szCs w:val="24"/>
-        </w:rPr>
-      </w:pPr>
-      <w:r>
-        <w:rPr>
-          <w:b/>
-          <w:bCs/>
-          <w:sz w:val="24"/>
-          <w:szCs w:val="24"/>
-        </w:rPr>
-        <w:t>12</w:t>
-      </w:r>
-      <w:r>
-        <w:rPr>
-          <w:b/>
-          <w:bCs/>
-          <w:sz w:val="24"/>
-          <w:szCs w:val="24"/>
-        </w:rPr>
-        <w:t>.01.2020</w:t>
-      </w:r>
-    </w:p>
-    <w:p>
-      <w:pPr>
-        <w:rPr>
-          <w:b/>
-          <w:bCs/>
-          <w:sz w:val="24"/>
-          <w:szCs w:val="24"/>
-        </w:rPr>
-      </w:pPr>
-      <w:r>
-        <w:rPr>
-          <w:sz w:val="24"/>
-          <w:szCs w:val="24"/>
-        </w:rPr>
-        <w:t>Im Paket HS wurde in Anlage 17 ein Fehler im Script korrigiert.</w:t>
-      </w:r>
-    </w:p>
-    <w:p>
-      <w:pPr>
-        <w:rPr>
-          <w:b/>
-          <w:bCs/>
-          <w:sz w:val="24"/>
-          <w:szCs w:val="24"/>
-        </w:rPr>
-      </w:pPr>
-      <w:r>
-        <w:rPr>
-          <w:b/>
-          <w:bCs/>
-          <w:sz w:val="24"/>
-          <w:szCs w:val="24"/>
-        </w:rPr>
-        <w:t>0</w:t>
-      </w:r>
-      <w:r>
-        <w:rPr>
-          <w:b/>
-          <w:bCs/>
-          <w:sz w:val="24"/>
-          <w:szCs w:val="24"/>
-        </w:rPr>
-        <w:t>7</w:t>
-      </w:r>
-      <w:r>
-        <w:rPr>
-          <w:b/>
-          <w:bCs/>
-          <w:sz w:val="24"/>
-          <w:szCs w:val="24"/>
-        </w:rPr>
-        <w:t>.01.2020</w:t>
-      </w:r>
-    </w:p>
-    <w:p>
-      <w:r>
-        <w:rPr>
-          <w:sz w:val="24"/>
-          <w:szCs w:val="24"/>
-        </w:rPr>
-        <w:t>Alle</w:t>
-      </w:r>
-      <w:r>
-        <w:rPr>
-          <w:sz w:val="24"/>
-          <w:szCs w:val="24"/>
-        </w:rPr>
-        <w:t xml:space="preserve"> Pakete wurden nochmals kontrolliert, weil sich in einigen Abschlusszeugnissen die Option „MitRand“ nicht auf den Druck ausgewirkt hat.</w:t>
-      </w:r>
-    </w:p>
-    <w:p>
-      <w:pPr>
-        <w:rPr>
-          <w:b/>
-          <w:bCs/>
-          <w:sz w:val="24"/>
-          <w:szCs w:val="24"/>
-        </w:rPr>
-      </w:pPr>
-      <w:r>
-        <w:rPr>
-          <w:b/>
-          <w:bCs/>
-          <w:sz w:val="24"/>
-          <w:szCs w:val="24"/>
-        </w:rPr>
-        <w:t>06.01.2020</w:t>
-      </w:r>
-    </w:p>
-    <w:p>
-      <w:pPr>
-        <w:rPr>
-          <w:sz w:val="24"/>
-          <w:szCs w:val="24"/>
-        </w:rPr>
-      </w:pPr>
-      <w:r>
-        <w:rPr>
-          <w:sz w:val="24"/>
-          <w:szCs w:val="24"/>
-        </w:rPr>
-        <w:t>Alle Zeugnispakete der Sek1 wurden auf die kleinen Änderungen in der APO-SI umgestellt. Dies betrifft hauptsächlich die Köpfe des GY-Pakets, wo jetzt G8 und G9 ausgewiesen wird.</w:t>
-      </w:r>
-    </w:p>
-    <w:p>
-      <w:pPr>
-        <w:rPr>
-          <w:sz w:val="24"/>
-          <w:szCs w:val="24"/>
-        </w:rPr>
-      </w:pPr>
-      <w:r>
-        <w:rPr>
-          <w:sz w:val="24"/>
-          <w:szCs w:val="24"/>
-        </w:rPr>
-        <w:t>Dann wurden noch die Fußnoten angepasst, die jetzt mit großem Buchstaben anfangen und mit einem Punkt enden.</w:t>
-      </w:r>
-    </w:p>
-    <w:p>
-      <w:pPr>
-        <w:rPr>
-          <w:sz w:val="24"/>
-          <w:szCs w:val="24"/>
-        </w:rPr>
-      </w:pPr>
-      <w:r>
-        <w:rPr>
-          <w:sz w:val="24"/>
-          <w:szCs w:val="24"/>
-        </w:rPr>
-        <w:t>Am Layout wurden einige Unschönheiten korrigiert, die Pakete stehen ab sofort nur noch in der Schriftart Calibri zur Verfügung.</w:t>
-      </w:r>
-    </w:p>
-    <w:p>
-      <w:pPr>
-        <w:rPr>
-          <w:sz w:val="24"/>
-          <w:szCs w:val="24"/>
-        </w:rPr>
-      </w:pPr>
-      <w:r>
-        <w:rPr>
-          <w:sz w:val="24"/>
-          <w:szCs w:val="24"/>
-        </w:rPr>
         <w:t>Die größte Änderung betrifft die Umstellung der Steuerung der Zeugnisparameter über die INI-Dateien, die mit in den Zeugnispaketen liegen. Diese können mit Doppelklick geöffnet und bearbeitet werden.</w:t>
       </w:r>
     </w:p>
@@ -2771,8 +2962,121 @@
 </file>
 
 <file path=word/numbering.xml><?xml version="1.0" encoding="utf-8"?>
-<w:numbering xmlns:wpc="http://schemas.microsoft.com/office/word/2010/wordprocessingCanvas" xmlns:cx="http://schemas.microsoft.com/office/drawing/2014/chartex" xmlns:cx1="http://schemas.microsoft.com/office/drawing/2015/9/8/chartex" xmlns:cx2="http://schemas.microsoft.com/office/drawing/2015/10/21/chartex" xmlns:cx3="http://schemas.microsoft.com/office/drawing/2016/5/9/chartex" xmlns:cx4="http://schemas.microsoft.com/office/drawing/2016/5/10/chartex" xmlns:cx5="http://schemas.microsoft.com/office/drawing/2016/5/11/chartex" xmlns:cx6="http://schemas.microsoft.com/office/drawing/2016/5/12/chartex" xmlns:cx7="http://schemas.microsoft.com/office/drawing/2016/5/13/chartex" xmlns:cx8="http://schemas.microsoft.com/office/drawing/2016/5/14/chartex" xmlns:mc="http://schemas.openxmlformats.org/markup-compatibility/2006" xmlns:aink="http://schemas.microsoft.com/office/drawing/2016/ink" xmlns:am3d="http://schemas.microsoft.com/office/drawing/2017/model3d" xmlns:o="urn:schemas-microsoft-com:office:office" xmlns:oel="http://schemas.microsoft.com/office/2019/extlst" xmlns:r="http://schemas.openxmlformats.org/officeDocument/2006/relationships" xmlns:m="http://schemas.openxmlformats.org/officeDocument/2006/math" xmlns:v="urn:schemas-microsoft-com:vml" xmlns:wp14="http://schemas.microsoft.com/office/word/2010/wordprocessingDrawing" xmlns:wp="http://schemas.openxmlformats.org/drawingml/2006/wordprocessingDrawing" xmlns:w10="urn:schemas-microsoft-com:office:word" xmlns:w="http://schemas.openxmlformats.org/wordprocessingml/2006/main" xmlns:w14="http://schemas.microsoft.com/office/word/2010/wordml" xmlns:w15="http://schemas.microsoft.com/office/word/2012/wordml" xmlns:w16cex="http://schemas.microsoft.com/office/word/2018/wordml/cex" xmlns:w16cid="http://schemas.microsoft.com/office/word/2016/wordml/cid" xmlns:w16="http://schemas.microsoft.com/office/word/2018/wordml" xmlns:w16du="http://schemas.microsoft.com/office/word/2023/wordml/word16du" xmlns:w16sdtdh="http://schemas.microsoft.com/office/word/2020/wordml/sdtdatahash" xmlns:w16se="http://schemas.microsoft.com/office/word/2015/wordml/symex" xmlns:wpg="http://schemas.microsoft.com/office/word/2010/wordprocessingGroup" xmlns:wpi="http://schemas.microsoft.com/office/word/2010/wordprocessingInk" xmlns:wne="http://schemas.microsoft.com/office/word/2006/wordml" xmlns:wps="http://schemas.microsoft.com/office/word/2010/wordprocessingShape" mc:Ignorable="w14 w15 w16se w16cid w16 w16cex w16sdtdh wp14">
+<w:numbering xmlns:wpc="http://schemas.microsoft.com/office/word/2010/wordprocessingCanvas" xmlns:cx="http://schemas.microsoft.com/office/drawing/2014/chartex" xmlns:cx1="http://schemas.microsoft.com/office/drawing/2015/9/8/chartex" xmlns:cx2="http://schemas.microsoft.com/office/drawing/2015/10/21/chartex" xmlns:cx3="http://schemas.microsoft.com/office/drawing/2016/5/9/chartex" xmlns:cx4="http://schemas.microsoft.com/office/drawing/2016/5/10/chartex" xmlns:cx5="http://schemas.microsoft.com/office/drawing/2016/5/11/chartex" xmlns:cx6="http://schemas.microsoft.com/office/drawing/2016/5/12/chartex" xmlns:cx7="http://schemas.microsoft.com/office/drawing/2016/5/13/chartex" xmlns:cx8="http://schemas.microsoft.com/office/drawing/2016/5/14/chartex" xmlns:mc="http://schemas.openxmlformats.org/markup-compatibility/2006" xmlns:aink="http://schemas.microsoft.com/office/drawing/2016/ink" xmlns:am3d="http://schemas.microsoft.com/office/drawing/2017/model3d" xmlns:o="urn:schemas-microsoft-com:office:office" xmlns:oel="http://schemas.microsoft.com/office/2019/extlst" xmlns:r="http://schemas.openxmlformats.org/officeDocument/2006/relationships" xmlns:m="http://schemas.openxmlformats.org/officeDocument/2006/math" xmlns:v="urn:schemas-microsoft-com:vml" xmlns:wp14="http://schemas.microsoft.com/office/word/2010/wordprocessingDrawing" xmlns:wp="http://schemas.openxmlformats.org/drawingml/2006/wordprocessingDrawing" xmlns:w10="urn:schemas-microsoft-com:office:word" xmlns:w="http://schemas.openxmlformats.org/wordprocessingml/2006/main" xmlns:w14="http://schemas.microsoft.com/office/word/2010/wordml" xmlns:w15="http://schemas.microsoft.com/office/word/2012/wordml" xmlns:w16cex="http://schemas.microsoft.com/office/word/2018/wordml/cex" xmlns:w16cid="http://schemas.microsoft.com/office/word/2016/wordml/cid" xmlns:w16="http://schemas.microsoft.com/office/word/2018/wordml" xmlns:w16sdtdh="http://schemas.microsoft.com/office/word/2020/wordml/sdtdatahash" xmlns:w16se="http://schemas.microsoft.com/office/word/2015/wordml/symex" xmlns:wpg="http://schemas.microsoft.com/office/word/2010/wordprocessingGroup" xmlns:wpi="http://schemas.microsoft.com/office/word/2010/wordprocessingInk" xmlns:wne="http://schemas.microsoft.com/office/word/2006/wordml" xmlns:wps="http://schemas.microsoft.com/office/word/2010/wordprocessingShape" mc:Ignorable="w14 w15 w16se w16cid w16 w16cex w16sdtdh wp14">
   <w:abstractNum w:abstractNumId="0" w15:restartNumberingAfterBreak="0">
+    <w:nsid w:val="150877B6"/>
+    <w:multiLevelType w:val="hybridMultilevel"/>
+    <w:tmpl w:val="92626348"/>
+    <w:lvl w:ilvl="0" w:tplc="04070001">
+      <w:start w:val="1"/>
+      <w:numFmt w:val="bullet"/>
+      <w:lvlText w:val=""/>
+      <w:lvlJc w:val="left"/>
+      <w:pPr>
+        <w:ind w:left="360" w:hanging="360"/>
+      </w:pPr>
+      <w:rPr>
+        <w:rFonts w:ascii="Symbol" w:hAnsi="Symbol" w:hint="default"/>
+      </w:rPr>
+    </w:lvl>
+    <w:lvl w:ilvl="1" w:tplc="04070003" w:tentative="1">
+      <w:start w:val="1"/>
+      <w:numFmt w:val="bullet"/>
+      <w:lvlText w:val="o"/>
+      <w:lvlJc w:val="left"/>
+      <w:pPr>
+        <w:ind w:left="1080" w:hanging="360"/>
+      </w:pPr>
+      <w:rPr>
+        <w:rFonts w:ascii="Courier New" w:hAnsi="Courier New" w:cs="Courier New" w:hint="default"/>
+      </w:rPr>
+    </w:lvl>
+    <w:lvl w:ilvl="2" w:tplc="04070005" w:tentative="1">
+      <w:start w:val="1"/>
+      <w:numFmt w:val="bullet"/>
+      <w:lvlText w:val=""/>
+      <w:lvlJc w:val="left"/>
+      <w:pPr>
+        <w:ind w:left="1800" w:hanging="360"/>
+      </w:pPr>
+      <w:rPr>
+        <w:rFonts w:ascii="Wingdings" w:hAnsi="Wingdings" w:hint="default"/>
+      </w:rPr>
+    </w:lvl>
+    <w:lvl w:ilvl="3" w:tplc="04070001" w:tentative="1">
+      <w:start w:val="1"/>
+      <w:numFmt w:val="bullet"/>
+      <w:lvlText w:val=""/>
+      <w:lvlJc w:val="left"/>
+      <w:pPr>
+        <w:ind w:left="2520" w:hanging="360"/>
+      </w:pPr>
+      <w:rPr>
+        <w:rFonts w:ascii="Symbol" w:hAnsi="Symbol" w:hint="default"/>
+      </w:rPr>
+    </w:lvl>
+    <w:lvl w:ilvl="4" w:tplc="04070003" w:tentative="1">
+      <w:start w:val="1"/>
+      <w:numFmt w:val="bullet"/>
+      <w:lvlText w:val="o"/>
+      <w:lvlJc w:val="left"/>
+      <w:pPr>
+        <w:ind w:left="3240" w:hanging="360"/>
+      </w:pPr>
+      <w:rPr>
+        <w:rFonts w:ascii="Courier New" w:hAnsi="Courier New" w:cs="Courier New" w:hint="default"/>
+      </w:rPr>
+    </w:lvl>
+    <w:lvl w:ilvl="5" w:tplc="04070005" w:tentative="1">
+      <w:start w:val="1"/>
+      <w:numFmt w:val="bullet"/>
+      <w:lvlText w:val=""/>
+      <w:lvlJc w:val="left"/>
+      <w:pPr>
+        <w:ind w:left="3960" w:hanging="360"/>
+      </w:pPr>
+      <w:rPr>
+        <w:rFonts w:ascii="Wingdings" w:hAnsi="Wingdings" w:hint="default"/>
+      </w:rPr>
+    </w:lvl>
+    <w:lvl w:ilvl="6" w:tplc="04070001" w:tentative="1">
+      <w:start w:val="1"/>
+      <w:numFmt w:val="bullet"/>
+      <w:lvlText w:val=""/>
+      <w:lvlJc w:val="left"/>
+      <w:pPr>
+        <w:ind w:left="4680" w:hanging="360"/>
+      </w:pPr>
+      <w:rPr>
+        <w:rFonts w:ascii="Symbol" w:hAnsi="Symbol" w:hint="default"/>
+      </w:rPr>
+    </w:lvl>
+    <w:lvl w:ilvl="7" w:tplc="04070003" w:tentative="1">
+      <w:start w:val="1"/>
+      <w:numFmt w:val="bullet"/>
+      <w:lvlText w:val="o"/>
+      <w:lvlJc w:val="left"/>
+      <w:pPr>
+        <w:ind w:left="5400" w:hanging="360"/>
+      </w:pPr>
+      <w:rPr>
+        <w:rFonts w:ascii="Courier New" w:hAnsi="Courier New" w:cs="Courier New" w:hint="default"/>
+      </w:rPr>
+    </w:lvl>
+    <w:lvl w:ilvl="8" w:tplc="04070005" w:tentative="1">
+      <w:start w:val="1"/>
+      <w:numFmt w:val="bullet"/>
+      <w:lvlText w:val=""/>
+      <w:lvlJc w:val="left"/>
+      <w:pPr>
+        <w:ind w:left="6120" w:hanging="360"/>
+      </w:pPr>
+      <w:rPr>
+        <w:rFonts w:ascii="Wingdings" w:hAnsi="Wingdings" w:hint="default"/>
+      </w:rPr>
+    </w:lvl>
+  </w:abstractNum>
+  <w:abstractNum w:abstractNumId="1" w15:restartNumberingAfterBreak="0">
     <w:nsid w:val="1B827B77"/>
     <w:multiLevelType w:val="hybridMultilevel"/>
     <w:tmpl w:val="8E689E5A"/>
@@ -2885,7 +3189,7 @@
       </w:rPr>
     </w:lvl>
   </w:abstractNum>
-  <w:abstractNum w:abstractNumId="1" w15:restartNumberingAfterBreak="0">
+  <w:abstractNum w:abstractNumId="2" w15:restartNumberingAfterBreak="0">
     <w:nsid w:val="21C54711"/>
     <w:multiLevelType w:val="hybridMultilevel"/>
     <w:tmpl w:val="3462E8A6"/>
@@ -2998,7 +3302,7 @@
       </w:rPr>
     </w:lvl>
   </w:abstractNum>
-  <w:abstractNum w:abstractNumId="2" w15:restartNumberingAfterBreak="0">
+  <w:abstractNum w:abstractNumId="3" w15:restartNumberingAfterBreak="0">
     <w:nsid w:val="239E26CC"/>
     <w:multiLevelType w:val="hybridMultilevel"/>
     <w:tmpl w:val="BB6C9B9C"/>
@@ -3087,7 +3391,7 @@
       </w:pPr>
     </w:lvl>
   </w:abstractNum>
-  <w:abstractNum w:abstractNumId="3" w15:restartNumberingAfterBreak="0">
+  <w:abstractNum w:abstractNumId="4" w15:restartNumberingAfterBreak="0">
     <w:nsid w:val="36C55F54"/>
     <w:multiLevelType w:val="hybridMultilevel"/>
     <w:tmpl w:val="AF7EE7E0"/>
@@ -3200,7 +3504,7 @@
       </w:rPr>
     </w:lvl>
   </w:abstractNum>
-  <w:abstractNum w:abstractNumId="4" w15:restartNumberingAfterBreak="0">
+  <w:abstractNum w:abstractNumId="5" w15:restartNumberingAfterBreak="0">
     <w:nsid w:val="3E306AB6"/>
     <w:multiLevelType w:val="multilevel"/>
     <w:tmpl w:val="0B68FDAC"/>
@@ -3349,7 +3653,7 @@
       </w:rPr>
     </w:lvl>
   </w:abstractNum>
-  <w:abstractNum w:abstractNumId="5" w15:restartNumberingAfterBreak="0">
+  <w:abstractNum w:abstractNumId="6" w15:restartNumberingAfterBreak="0">
     <w:nsid w:val="50115371"/>
     <w:multiLevelType w:val="hybridMultilevel"/>
     <w:tmpl w:val="DAB4D778"/>
@@ -3462,7 +3766,7 @@
       </w:rPr>
     </w:lvl>
   </w:abstractNum>
-  <w:abstractNum w:abstractNumId="6" w15:restartNumberingAfterBreak="0">
+  <w:abstractNum w:abstractNumId="7" w15:restartNumberingAfterBreak="0">
     <w:nsid w:val="570B7EF1"/>
     <w:multiLevelType w:val="hybridMultilevel"/>
     <w:tmpl w:val="9264AAF0"/>
@@ -3575,7 +3879,7 @@
       </w:rPr>
     </w:lvl>
   </w:abstractNum>
-  <w:abstractNum w:abstractNumId="7" w15:restartNumberingAfterBreak="0">
+  <w:abstractNum w:abstractNumId="8" w15:restartNumberingAfterBreak="0">
     <w:nsid w:val="596E2557"/>
     <w:multiLevelType w:val="hybridMultilevel"/>
     <w:tmpl w:val="700031B2"/>
@@ -3688,7 +3992,7 @@
       </w:rPr>
     </w:lvl>
   </w:abstractNum>
-  <w:abstractNum w:abstractNumId="8" w15:restartNumberingAfterBreak="0">
+  <w:abstractNum w:abstractNumId="9" w15:restartNumberingAfterBreak="0">
     <w:nsid w:val="64155727"/>
     <w:multiLevelType w:val="hybridMultilevel"/>
     <w:tmpl w:val="87BE01FC"/>
@@ -3801,7 +4105,7 @@
       </w:rPr>
     </w:lvl>
   </w:abstractNum>
-  <w:abstractNum w:abstractNumId="9" w15:restartNumberingAfterBreak="0">
+  <w:abstractNum w:abstractNumId="10" w15:restartNumberingAfterBreak="0">
     <w:nsid w:val="653A2FD7"/>
     <w:multiLevelType w:val="hybridMultilevel"/>
     <w:tmpl w:val="2DB86308"/>
@@ -3914,7 +4218,7 @@
       </w:rPr>
     </w:lvl>
   </w:abstractNum>
-  <w:abstractNum w:abstractNumId="10" w15:restartNumberingAfterBreak="0">
+  <w:abstractNum w:abstractNumId="11" w15:restartNumberingAfterBreak="0">
     <w:nsid w:val="69A06940"/>
     <w:multiLevelType w:val="hybridMultilevel"/>
     <w:tmpl w:val="F9027BBC"/>
@@ -4028,37 +4332,40 @@
     </w:lvl>
   </w:abstractNum>
   <w:num w:numId="1" w16cid:durableId="1795630765">
+    <w:abstractNumId w:val="3"/>
+  </w:num>
+  <w:num w:numId="2" w16cid:durableId="1199199039">
+    <w:abstractNumId w:val="5"/>
+  </w:num>
+  <w:num w:numId="3" w16cid:durableId="249388554">
+    <w:abstractNumId w:val="10"/>
+  </w:num>
+  <w:num w:numId="4" w16cid:durableId="717431757">
+    <w:abstractNumId w:val="4"/>
+  </w:num>
+  <w:num w:numId="5" w16cid:durableId="2134857097">
     <w:abstractNumId w:val="2"/>
   </w:num>
-  <w:num w:numId="2" w16cid:durableId="1199199039">
-    <w:abstractNumId w:val="4"/>
+  <w:num w:numId="6" w16cid:durableId="486243361">
+    <w:abstractNumId w:val="7"/>
   </w:num>
-  <w:num w:numId="3" w16cid:durableId="249388554">
+  <w:num w:numId="7" w16cid:durableId="426195627">
+    <w:abstractNumId w:val="11"/>
+  </w:num>
+  <w:num w:numId="8" w16cid:durableId="2052876785">
+    <w:abstractNumId w:val="1"/>
+  </w:num>
+  <w:num w:numId="9" w16cid:durableId="895749252">
+    <w:abstractNumId w:val="6"/>
+  </w:num>
+  <w:num w:numId="10" w16cid:durableId="1574973628">
     <w:abstractNumId w:val="9"/>
   </w:num>
-  <w:num w:numId="4" w16cid:durableId="717431757">
-    <w:abstractNumId w:val="3"/>
-  </w:num>
-  <w:num w:numId="5" w16cid:durableId="2134857097">
-    <w:abstractNumId w:val="1"/>
-  </w:num>
-  <w:num w:numId="6" w16cid:durableId="486243361">
-    <w:abstractNumId w:val="6"/>
-  </w:num>
-  <w:num w:numId="7" w16cid:durableId="426195627">
-    <w:abstractNumId w:val="10"/>
-  </w:num>
-  <w:num w:numId="8" w16cid:durableId="2052876785">
-    <w:abstractNumId w:val="0"/>
-  </w:num>
-  <w:num w:numId="9" w16cid:durableId="895749252">
-    <w:abstractNumId w:val="5"/>
-  </w:num>
-  <w:num w:numId="10" w16cid:durableId="1574973628">
+  <w:num w:numId="11" w16cid:durableId="1243294514">
     <w:abstractNumId w:val="8"/>
   </w:num>
-  <w:num w:numId="11" w16cid:durableId="1243294514">
-    <w:abstractNumId w:val="7"/>
+  <w:num w:numId="12" w16cid:durableId="1592468375">
+    <w:abstractNumId w:val="0"/>
   </w:num>
 </w:numbering>
 </file>

</xml_diff>

<commit_message>
ZUV und AGGT bei Ankreuzzeugnissen hinzugefügt
</commit_message>
<xml_diff>
--- a/Zeugnisse-Sek-1-Versionsgeschichte.docx
+++ b/Zeugnisse-Sek-1-Versionsgeschichte.docx
@@ -115,37 +115,7 @@
           <w:sz w:val="24"/>
           <w:szCs w:val="24"/>
         </w:rPr>
-        <w:t xml:space="preserve">Inklusions- und </w:t>
-      </w:r>
-      <w:proofErr w:type="spellStart"/>
-      <w:r>
-        <w:rPr>
-          <w:sz w:val="24"/>
-          <w:szCs w:val="24"/>
-        </w:rPr>
-        <w:t>Lernstandszeugnisse</w:t>
-      </w:r>
-      <w:proofErr w:type="spellEnd"/>
-      <w:r>
-        <w:rPr>
-          <w:sz w:val="24"/>
-          <w:szCs w:val="24"/>
-        </w:rPr>
-        <w:t xml:space="preserve"> (</w:t>
-      </w:r>
-      <w:r>
-        <w:rPr>
-          <w:sz w:val="24"/>
-          <w:szCs w:val="24"/>
-        </w:rPr>
-        <w:t>Hybrid</w:t>
-      </w:r>
-      <w:r>
-        <w:rPr>
-          <w:sz w:val="24"/>
-          <w:szCs w:val="24"/>
-        </w:rPr>
-        <w:t>-Berichte)</w:t>
+        <w:t xml:space="preserve">Inklusions- und Lernstandszeugnisse </w:t>
       </w:r>
     </w:p>
     <w:p>
@@ -165,7 +135,56 @@
           <w:sz w:val="24"/>
           <w:szCs w:val="24"/>
         </w:rPr>
-        <w:t>Die Fächergruppe AGGT wurde hinzugefügt</w:t>
+        <w:t>Die Fächergruppe</w:t>
+      </w:r>
+      <w:r>
+        <w:rPr>
+          <w:sz w:val="24"/>
+          <w:szCs w:val="24"/>
+        </w:rPr>
+        <w:t>n</w:t>
+      </w:r>
+      <w:r>
+        <w:rPr>
+          <w:sz w:val="24"/>
+          <w:szCs w:val="24"/>
+        </w:rPr>
+        <w:t xml:space="preserve"> AGGT </w:t>
+      </w:r>
+      <w:r>
+        <w:rPr>
+          <w:sz w:val="24"/>
+          <w:szCs w:val="24"/>
+        </w:rPr>
+        <w:t xml:space="preserve"> und ZUV </w:t>
+      </w:r>
+      <w:r>
+        <w:rPr>
+          <w:sz w:val="24"/>
+          <w:szCs w:val="24"/>
+        </w:rPr>
+        <w:t>wurde</w:t>
+      </w:r>
+      <w:r>
+        <w:rPr>
+          <w:sz w:val="24"/>
+          <w:szCs w:val="24"/>
+        </w:rPr>
+        <w:t>n</w:t>
+      </w:r>
+      <w:r>
+        <w:rPr>
+          <w:sz w:val="24"/>
+          <w:szCs w:val="24"/>
+        </w:rPr>
+        <w:t xml:space="preserve"> hinzugefügt</w:t>
+      </w:r>
+      <w:r>
+        <w:rPr>
+          <w:sz w:val="24"/>
+          <w:szCs w:val="24"/>
+        </w:rPr>
+        <w:t>.</w:t>
       </w:r>
     </w:p>
     <w:p>
@@ -227,23 +246,7 @@
           <w:sz w:val="24"/>
           <w:szCs w:val="24"/>
         </w:rPr>
-        <w:t xml:space="preserve">Inklusions- und </w:t>
-      </w:r>
-      <w:proofErr w:type="spellStart"/>
-      <w:r>
-        <w:rPr>
-          <w:sz w:val="24"/>
-          <w:szCs w:val="24"/>
-        </w:rPr>
-        <w:t>Lernstandszeugnisse</w:t>
-      </w:r>
-      <w:proofErr w:type="spellEnd"/>
-      <w:r>
-        <w:rPr>
-          <w:sz w:val="24"/>
-          <w:szCs w:val="24"/>
-        </w:rPr>
-        <w:t xml:space="preserve"> (Ankreuz-Berichte)</w:t>
+        <w:t>Inklusions- und Lernstandszeugnisse (Ankreuz-Berichte)</w:t>
       </w:r>
     </w:p>
     <w:p>
@@ -373,23 +376,13 @@
         </w:rPr>
         <w:t>bei der INI-Option „</w:t>
       </w:r>
-      <w:proofErr w:type="spellStart"/>
-      <w:r>
-        <w:rPr>
-          <w:bCs/>
-          <w:sz w:val="24"/>
-          <w:szCs w:val="24"/>
-        </w:rPr>
-        <w:t>ZeugnisDatumQuelle</w:t>
-      </w:r>
-      <w:proofErr w:type="spellEnd"/>
-      <w:r>
-        <w:rPr>
-          <w:bCs/>
-          <w:sz w:val="24"/>
-          <w:szCs w:val="24"/>
-        </w:rPr>
-        <w:t>=</w:t>
+      <w:r>
+        <w:rPr>
+          <w:bCs/>
+          <w:sz w:val="24"/>
+          <w:szCs w:val="24"/>
+        </w:rPr>
+        <w:t>ZeugnisDatumQuelle=</w:t>
       </w:r>
       <w:r>
         <w:rPr>
@@ -701,23 +694,7 @@
           <w:szCs w:val="24"/>
         </w:rPr>
         <w:lastRenderedPageBreak/>
-        <w:t>Die Option „</w:t>
-      </w:r>
-      <w:proofErr w:type="spellStart"/>
-      <w:r>
-        <w:rPr>
-          <w:sz w:val="24"/>
-          <w:szCs w:val="24"/>
-        </w:rPr>
-        <w:t>UnterschriftenSLAL</w:t>
-      </w:r>
-      <w:proofErr w:type="spellEnd"/>
-      <w:r>
-        <w:rPr>
-          <w:sz w:val="24"/>
-          <w:szCs w:val="24"/>
-        </w:rPr>
-        <w:t>“ hat eine neue Funktion: wenn man B einträgt, wird die Abteilungsleitung aus der Datenbank genommen, aber als Bezeichnung erscheint nicht „Abteilungsleiter/in“, sondern der Eintrag aus der Tabelle „Klassengruppen/Abteilungen“.</w:t>
+        <w:t>Die Option „UnterschriftenSLAL“ hat eine neue Funktion: wenn man B einträgt, wird die Abteilungsleitung aus der Datenbank genommen, aber als Bezeichnung erscheint nicht „Abteilungsleiter/in“, sondern der Eintrag aus der Tabelle „Klassengruppen/Abteilungen“.</w:t>
       </w:r>
     </w:p>
     <w:p>
@@ -778,23 +755,7 @@
           <w:sz w:val="24"/>
           <w:szCs w:val="24"/>
         </w:rPr>
-        <w:t xml:space="preserve">Inklusions- und </w:t>
-      </w:r>
-      <w:proofErr w:type="spellStart"/>
-      <w:r>
-        <w:rPr>
-          <w:sz w:val="24"/>
-          <w:szCs w:val="24"/>
-        </w:rPr>
-        <w:t>Lernstandszeugnisse</w:t>
-      </w:r>
-      <w:proofErr w:type="spellEnd"/>
-      <w:r>
-        <w:rPr>
-          <w:sz w:val="24"/>
-          <w:szCs w:val="24"/>
-        </w:rPr>
-        <w:t>:</w:t>
+        <w:t>Inklusions- und Lernstandszeugnisse:</w:t>
       </w:r>
       <w:r>
         <w:rPr>
@@ -971,43 +932,7 @@
           <w:sz w:val="24"/>
           <w:szCs w:val="24"/>
         </w:rPr>
-        <w:t>Optionen „</w:t>
-      </w:r>
-      <w:proofErr w:type="spellStart"/>
-      <w:r>
-        <w:rPr>
-          <w:bCs/>
-          <w:sz w:val="24"/>
-          <w:szCs w:val="24"/>
-        </w:rPr>
-        <w:t>UnterschriftenSLAL</w:t>
-      </w:r>
-      <w:proofErr w:type="spellEnd"/>
-      <w:r>
-        <w:rPr>
-          <w:bCs/>
-          <w:sz w:val="24"/>
-          <w:szCs w:val="24"/>
-        </w:rPr>
-        <w:t>=I“ und „</w:t>
-      </w:r>
-      <w:proofErr w:type="spellStart"/>
-      <w:r>
-        <w:rPr>
-          <w:bCs/>
-          <w:sz w:val="24"/>
-          <w:szCs w:val="24"/>
-        </w:rPr>
-        <w:t>UnterschriftenKL</w:t>
-      </w:r>
-      <w:proofErr w:type="spellEnd"/>
-      <w:r>
-        <w:rPr>
-          <w:bCs/>
-          <w:sz w:val="24"/>
-          <w:szCs w:val="24"/>
-        </w:rPr>
-        <w:t>=I“ funktionierten nicht, jetzt korrigiert.</w:t>
+        <w:t>Optionen „UnterschriftenSLAL=I“ und „UnterschriftenKL=I“ funktionierten nicht, jetzt korrigiert.</w:t>
       </w:r>
     </w:p>
     <w:p>
@@ -1189,17 +1114,8 @@
           <w:sz w:val="24"/>
           <w:szCs w:val="24"/>
         </w:rPr>
-        <w:t xml:space="preserve">Inklusions- und </w:t>
-      </w:r>
-      <w:proofErr w:type="spellStart"/>
-      <w:r>
-        <w:rPr>
-          <w:sz w:val="24"/>
-          <w:szCs w:val="24"/>
-        </w:rPr>
-        <w:t>Lernstandszeugnisse</w:t>
-      </w:r>
-      <w:proofErr w:type="spellEnd"/>
+        <w:t>Inklusions- und Lernstandszeugnisse</w:t>
+      </w:r>
     </w:p>
     <w:p>
       <w:pPr>
@@ -2393,27 +2309,7 @@
           <w:szCs w:val="24"/>
           <w:lang w:eastAsia="de-DE"/>
         </w:rPr>
-        <w:t>einheitlich in allen Überweisungs-, Abgangs- und Abschlusszeugnissen für alle Fächer "</w:t>
-      </w:r>
-      <w:proofErr w:type="spellStart"/>
-      <w:r>
-        <w:rPr>
-          <w:rFonts w:eastAsia="Times New Roman" w:cstheme="minorHAnsi"/>
-          <w:sz w:val="24"/>
-          <w:szCs w:val="24"/>
-          <w:lang w:eastAsia="de-DE"/>
-        </w:rPr>
-        <w:t>UeZeugnisbezeichnung</w:t>
-      </w:r>
-      <w:proofErr w:type="spellEnd"/>
-      <w:r>
-        <w:rPr>
-          <w:rFonts w:eastAsia="Times New Roman" w:cstheme="minorHAnsi"/>
-          <w:sz w:val="24"/>
-          <w:szCs w:val="24"/>
-          <w:lang w:eastAsia="de-DE"/>
-        </w:rPr>
-        <w:t>" ausgewählt</w:t>
+        <w:t>einheitlich in allen Überweisungs-, Abgangs- und Abschlusszeugnissen für alle Fächer "UeZeugnisbezeichnung" ausgewählt</w:t>
       </w:r>
     </w:p>
     <w:p>
@@ -2657,56 +2553,24 @@
           <w:sz w:val="24"/>
           <w:szCs w:val="24"/>
         </w:rPr>
-        <w:t xml:space="preserve">Im SK-Paket wurden die </w:t>
-      </w:r>
-      <w:proofErr w:type="spellStart"/>
-      <w:r>
-        <w:rPr>
-          <w:sz w:val="24"/>
-          <w:szCs w:val="24"/>
-        </w:rPr>
-        <w:t>Epochalfächer</w:t>
-      </w:r>
-      <w:proofErr w:type="spellEnd"/>
-      <w:r>
-        <w:rPr>
-          <w:sz w:val="24"/>
-          <w:szCs w:val="24"/>
-        </w:rPr>
-        <w:t xml:space="preserve"> nicht gedruckt.</w:t>
-      </w:r>
-    </w:p>
-    <w:p>
-      <w:pPr>
-        <w:rPr>
-          <w:b/>
-          <w:bCs/>
-          <w:sz w:val="24"/>
-          <w:szCs w:val="24"/>
-        </w:rPr>
-      </w:pPr>
-      <w:r>
-        <w:rPr>
-          <w:sz w:val="24"/>
-          <w:szCs w:val="24"/>
-        </w:rPr>
-        <w:t xml:space="preserve">Es wurden erste Versionen der </w:t>
-      </w:r>
-      <w:proofErr w:type="spellStart"/>
-      <w:r>
-        <w:rPr>
-          <w:sz w:val="24"/>
-          <w:szCs w:val="24"/>
-        </w:rPr>
-        <w:t>Lernstandsberichte</w:t>
-      </w:r>
-      <w:proofErr w:type="spellEnd"/>
-      <w:r>
-        <w:rPr>
-          <w:sz w:val="24"/>
-          <w:szCs w:val="24"/>
-        </w:rPr>
-        <w:t xml:space="preserve"> und Inklusionszeugnisse ergänzt.</w:t>
+        <w:t>Im SK-Paket wurden die Epochalfächer nicht gedruckt.</w:t>
+      </w:r>
+    </w:p>
+    <w:p>
+      <w:pPr>
+        <w:rPr>
+          <w:b/>
+          <w:bCs/>
+          <w:sz w:val="24"/>
+          <w:szCs w:val="24"/>
+        </w:rPr>
+      </w:pPr>
+      <w:r>
+        <w:rPr>
+          <w:sz w:val="24"/>
+          <w:szCs w:val="24"/>
+        </w:rPr>
+        <w:t>Es wurden erste Versionen der Lernstandsberichte und Inklusionszeugnisse ergänzt.</w:t>
       </w:r>
       <w:r>
         <w:rPr>
@@ -2775,23 +2639,7 @@
           <w:sz w:val="24"/>
           <w:szCs w:val="24"/>
         </w:rPr>
-        <w:t xml:space="preserve">In der INI-Datei gibt es einen </w:t>
-      </w:r>
-      <w:proofErr w:type="gramStart"/>
-      <w:r>
-        <w:rPr>
-          <w:sz w:val="24"/>
-          <w:szCs w:val="24"/>
-        </w:rPr>
-        <w:t>Farbwert</w:t>
-      </w:r>
-      <w:proofErr w:type="gramEnd"/>
-      <w:r>
-        <w:rPr>
-          <w:sz w:val="24"/>
-          <w:szCs w:val="24"/>
-        </w:rPr>
-        <w:t xml:space="preserve"> mit dem die Graustufen für die Notenfelder angegeben werden können, so kann an jedem Drucker der beste Wert eingestellt werden.</w:t>
+        <w:t>In der INI-Datei gibt es einen Farbwert mit dem die Graustufen für die Notenfelder angegeben werden können, so kann an jedem Drucker der beste Wert eingestellt werden.</w:t>
       </w:r>
     </w:p>
     <w:p>
@@ -2888,23 +2736,7 @@
           <w:sz w:val="24"/>
           <w:szCs w:val="24"/>
         </w:rPr>
-        <w:t xml:space="preserve">Alle Änderungen sind im </w:t>
-      </w:r>
-      <w:proofErr w:type="gramStart"/>
-      <w:r>
-        <w:rPr>
-          <w:sz w:val="24"/>
-          <w:szCs w:val="24"/>
-        </w:rPr>
-        <w:t>PDF Hinweise</w:t>
-      </w:r>
-      <w:proofErr w:type="gramEnd"/>
-      <w:r>
-        <w:rPr>
-          <w:sz w:val="24"/>
-          <w:szCs w:val="24"/>
-        </w:rPr>
-        <w:t xml:space="preserve"> zur Nutzung beschrieben.</w:t>
+        <w:t>Alle Änderungen sind im PDF Hinweise zur Nutzung beschrieben.</w:t>
       </w:r>
     </w:p>
     <w:p>
@@ -3033,23 +2865,7 @@
           <w:sz w:val="24"/>
           <w:szCs w:val="24"/>
         </w:rPr>
-        <w:t>Im Paket RS Bildungsgang HS wurde ein Tippfehler „</w:t>
-      </w:r>
-      <w:proofErr w:type="spellStart"/>
-      <w:r>
-        <w:rPr>
-          <w:sz w:val="24"/>
-          <w:szCs w:val="24"/>
-        </w:rPr>
-        <w:t>Realschuele</w:t>
-      </w:r>
-      <w:proofErr w:type="spellEnd"/>
-      <w:r>
-        <w:rPr>
-          <w:sz w:val="24"/>
-          <w:szCs w:val="24"/>
-        </w:rPr>
-        <w:t>“ in den Hinweisen zum Zeugnis korrigiert.</w:t>
+        <w:t>Im Paket RS Bildungsgang HS wurde ein Tippfehler „Realschuele“ in den Hinweisen zum Zeugnis korrigiert.</w:t>
       </w:r>
       <w:r>
         <w:rPr>
@@ -3192,23 +3008,7 @@
           <w:szCs w:val="24"/>
         </w:rPr>
         <w:lastRenderedPageBreak/>
-        <w:t xml:space="preserve">Im Paket HS wurde in Anlage 17 ein Fehler im </w:t>
-      </w:r>
-      <w:proofErr w:type="spellStart"/>
-      <w:r>
-        <w:rPr>
-          <w:sz w:val="24"/>
-          <w:szCs w:val="24"/>
-        </w:rPr>
-        <w:t>Script</w:t>
-      </w:r>
-      <w:proofErr w:type="spellEnd"/>
-      <w:r>
-        <w:rPr>
-          <w:sz w:val="24"/>
-          <w:szCs w:val="24"/>
-        </w:rPr>
-        <w:t xml:space="preserve"> korrigiert.</w:t>
+        <w:t>Im Paket HS wurde in Anlage 17 ein Fehler im Script korrigiert.</w:t>
       </w:r>
     </w:p>
     <w:p>
@@ -3261,23 +3061,7 @@
           <w:sz w:val="24"/>
           <w:szCs w:val="24"/>
         </w:rPr>
-        <w:t xml:space="preserve"> Pakete wurden nochmals kontrolliert, weil sich in einigen Abschlusszeugnissen die Option „</w:t>
-      </w:r>
-      <w:proofErr w:type="spellStart"/>
-      <w:r>
-        <w:rPr>
-          <w:sz w:val="24"/>
-          <w:szCs w:val="24"/>
-        </w:rPr>
-        <w:t>MitRand</w:t>
-      </w:r>
-      <w:proofErr w:type="spellEnd"/>
-      <w:r>
-        <w:rPr>
-          <w:sz w:val="24"/>
-          <w:szCs w:val="24"/>
-        </w:rPr>
-        <w:t>“ nicht auf den Druck ausgewirkt hat.</w:t>
+        <w:t xml:space="preserve"> Pakete wurden nochmals kontrolliert, weil sich in einigen Abschlusszeugnissen die Option „MitRand“ nicht auf den Druck ausgewirkt hat.</w:t>
       </w:r>
     </w:p>
     <w:p>

</xml_diff>

<commit_message>
Setze Schulbeginn = Aufnahmedatum
</commit_message>
<xml_diff>
--- a/Zeugnisse-Sek-1-Versionsgeschichte.docx
+++ b/Zeugnisse-Sek-1-Versionsgeschichte.docx
@@ -100,22 +100,47 @@
           <w:sz w:val="24"/>
           <w:szCs w:val="24"/>
         </w:rPr>
-        <w:t>18.01.2024</w:t>
-      </w:r>
-    </w:p>
-    <w:p>
-      <w:pPr>
-        <w:rPr>
-          <w:sz w:val="24"/>
-          <w:szCs w:val="24"/>
-        </w:rPr>
-      </w:pPr>
-      <w:r>
-        <w:rPr>
-          <w:sz w:val="24"/>
-          <w:szCs w:val="24"/>
-        </w:rPr>
-        <w:t xml:space="preserve">Inklusions- und Lernstandszeugnisse </w:t>
+        <w:t>23</w:t>
+      </w:r>
+      <w:r>
+        <w:rPr>
+          <w:b/>
+          <w:bCs/>
+          <w:sz w:val="24"/>
+          <w:szCs w:val="24"/>
+        </w:rPr>
+        <w:t>.01.2024</w:t>
+      </w:r>
+    </w:p>
+    <w:p>
+      <w:pPr>
+        <w:rPr>
+          <w:sz w:val="24"/>
+          <w:szCs w:val="24"/>
+        </w:rPr>
+      </w:pPr>
+      <w:r>
+        <w:rPr>
+          <w:sz w:val="24"/>
+          <w:szCs w:val="24"/>
+        </w:rPr>
+        <w:t xml:space="preserve">Inklusions- und </w:t>
+      </w:r>
+      <w:proofErr w:type="spellStart"/>
+      <w:r>
+        <w:rPr>
+          <w:sz w:val="24"/>
+          <w:szCs w:val="24"/>
+        </w:rPr>
+        <w:t>Lernstandszeugnisse</w:t>
+      </w:r>
+      <w:proofErr w:type="spellEnd"/>
+      <w:r>
+        <w:rPr>
+          <w:sz w:val="24"/>
+          <w:szCs w:val="24"/>
+        </w:rPr>
+        <w:t xml:space="preserve"> </w:t>
       </w:r>
     </w:p>
     <w:p>
@@ -149,7 +174,7 @@
           <w:sz w:val="24"/>
           <w:szCs w:val="24"/>
         </w:rPr>
-        <w:t xml:space="preserve"> AGGT </w:t>
+        <w:t xml:space="preserve"> AGGT</w:t>
       </w:r>
       <w:r>
         <w:rPr>
@@ -189,13 +214,32 @@
     </w:p>
     <w:p>
       <w:pPr>
-        <w:rPr>
-          <w:b/>
-          <w:bCs/>
-          <w:sz w:val="24"/>
-          <w:szCs w:val="24"/>
-        </w:rPr>
-      </w:pPr>
+        <w:pStyle w:val="Listenabsatz"/>
+        <w:numPr>
+          <w:ilvl w:val="0"/>
+          <w:numId w:val="14"/>
+        </w:numPr>
+        <w:rPr>
+          <w:b/>
+          <w:bCs/>
+          <w:sz w:val="24"/>
+          <w:szCs w:val="24"/>
+        </w:rPr>
+      </w:pPr>
+      <w:r>
+        <w:rPr>
+          <w:sz w:val="24"/>
+          <w:szCs w:val="24"/>
+        </w:rPr>
+        <w:t>Für den Beginn des Schulbesuchs einer deutschen Schule wird nun das Aufnahmedatum aus Schild ausgelesen</w:t>
+      </w:r>
+      <w:r>
+        <w:rPr>
+          <w:sz w:val="24"/>
+          <w:szCs w:val="24"/>
+        </w:rPr>
+        <w:t>.</w:t>
+      </w:r>
     </w:p>
     <w:p>
       <w:pPr>
@@ -246,7 +290,23 @@
           <w:sz w:val="24"/>
           <w:szCs w:val="24"/>
         </w:rPr>
-        <w:t>Inklusions- und Lernstandszeugnisse (Ankreuz-Berichte)</w:t>
+        <w:t xml:space="preserve">Inklusions- und </w:t>
+      </w:r>
+      <w:proofErr w:type="spellStart"/>
+      <w:r>
+        <w:rPr>
+          <w:sz w:val="24"/>
+          <w:szCs w:val="24"/>
+        </w:rPr>
+        <w:t>Lernstandszeugnisse</w:t>
+      </w:r>
+      <w:proofErr w:type="spellEnd"/>
+      <w:r>
+        <w:rPr>
+          <w:sz w:val="24"/>
+          <w:szCs w:val="24"/>
+        </w:rPr>
+        <w:t xml:space="preserve"> (Ankreuz-Berichte)</w:t>
       </w:r>
     </w:p>
     <w:p>
@@ -376,13 +436,23 @@
         </w:rPr>
         <w:t>bei der INI-Option „</w:t>
       </w:r>
-      <w:r>
-        <w:rPr>
-          <w:bCs/>
-          <w:sz w:val="24"/>
-          <w:szCs w:val="24"/>
-        </w:rPr>
-        <w:t>ZeugnisDatumQuelle=</w:t>
+      <w:proofErr w:type="spellStart"/>
+      <w:r>
+        <w:rPr>
+          <w:bCs/>
+          <w:sz w:val="24"/>
+          <w:szCs w:val="24"/>
+        </w:rPr>
+        <w:t>ZeugnisDatumQuelle</w:t>
+      </w:r>
+      <w:proofErr w:type="spellEnd"/>
+      <w:r>
+        <w:rPr>
+          <w:bCs/>
+          <w:sz w:val="24"/>
+          <w:szCs w:val="24"/>
+        </w:rPr>
+        <w:t>=</w:t>
       </w:r>
       <w:r>
         <w:rPr>
@@ -658,6 +728,7 @@
           <w:sz w:val="24"/>
           <w:szCs w:val="24"/>
         </w:rPr>
+        <w:lastRenderedPageBreak/>
         <w:t>In SchILD wurden neue Einträge für die neuen Abschlussbezeichnungen eingefügt. Diese wurde</w:t>
       </w:r>
       <w:r>
@@ -693,8 +764,23 @@
           <w:sz w:val="24"/>
           <w:szCs w:val="24"/>
         </w:rPr>
-        <w:lastRenderedPageBreak/>
-        <w:t>Die Option „UnterschriftenSLAL“ hat eine neue Funktion: wenn man B einträgt, wird die Abteilungsleitung aus der Datenbank genommen, aber als Bezeichnung erscheint nicht „Abteilungsleiter/in“, sondern der Eintrag aus der Tabelle „Klassengruppen/Abteilungen“.</w:t>
+        <w:t>Die Option „</w:t>
+      </w:r>
+      <w:proofErr w:type="spellStart"/>
+      <w:r>
+        <w:rPr>
+          <w:sz w:val="24"/>
+          <w:szCs w:val="24"/>
+        </w:rPr>
+        <w:t>UnterschriftenSLAL</w:t>
+      </w:r>
+      <w:proofErr w:type="spellEnd"/>
+      <w:r>
+        <w:rPr>
+          <w:sz w:val="24"/>
+          <w:szCs w:val="24"/>
+        </w:rPr>
+        <w:t>“ hat eine neue Funktion: wenn man B einträgt, wird die Abteilungsleitung aus der Datenbank genommen, aber als Bezeichnung erscheint nicht „Abteilungsleiter/in“, sondern der Eintrag aus der Tabelle „Klassengruppen/Abteilungen“.</w:t>
       </w:r>
     </w:p>
     <w:p>
@@ -755,7 +841,23 @@
           <w:sz w:val="24"/>
           <w:szCs w:val="24"/>
         </w:rPr>
-        <w:t>Inklusions- und Lernstandszeugnisse:</w:t>
+        <w:t xml:space="preserve">Inklusions- und </w:t>
+      </w:r>
+      <w:proofErr w:type="spellStart"/>
+      <w:r>
+        <w:rPr>
+          <w:sz w:val="24"/>
+          <w:szCs w:val="24"/>
+        </w:rPr>
+        <w:t>Lernstandszeugnisse</w:t>
+      </w:r>
+      <w:proofErr w:type="spellEnd"/>
+      <w:r>
+        <w:rPr>
+          <w:sz w:val="24"/>
+          <w:szCs w:val="24"/>
+        </w:rPr>
+        <w:t>:</w:t>
       </w:r>
       <w:r>
         <w:rPr>
@@ -932,7 +1034,43 @@
           <w:sz w:val="24"/>
           <w:szCs w:val="24"/>
         </w:rPr>
-        <w:t>Optionen „UnterschriftenSLAL=I“ und „UnterschriftenKL=I“ funktionierten nicht, jetzt korrigiert.</w:t>
+        <w:t>Optionen „</w:t>
+      </w:r>
+      <w:proofErr w:type="spellStart"/>
+      <w:r>
+        <w:rPr>
+          <w:bCs/>
+          <w:sz w:val="24"/>
+          <w:szCs w:val="24"/>
+        </w:rPr>
+        <w:t>UnterschriftenSLAL</w:t>
+      </w:r>
+      <w:proofErr w:type="spellEnd"/>
+      <w:r>
+        <w:rPr>
+          <w:bCs/>
+          <w:sz w:val="24"/>
+          <w:szCs w:val="24"/>
+        </w:rPr>
+        <w:t>=I“ und „</w:t>
+      </w:r>
+      <w:proofErr w:type="spellStart"/>
+      <w:r>
+        <w:rPr>
+          <w:bCs/>
+          <w:sz w:val="24"/>
+          <w:szCs w:val="24"/>
+        </w:rPr>
+        <w:t>UnterschriftenKL</w:t>
+      </w:r>
+      <w:proofErr w:type="spellEnd"/>
+      <w:r>
+        <w:rPr>
+          <w:bCs/>
+          <w:sz w:val="24"/>
+          <w:szCs w:val="24"/>
+        </w:rPr>
+        <w:t>=I“ funktionierten nicht, jetzt korrigiert.</w:t>
       </w:r>
     </w:p>
     <w:p>
@@ -1114,8 +1252,17 @@
           <w:sz w:val="24"/>
           <w:szCs w:val="24"/>
         </w:rPr>
-        <w:t>Inklusions- und Lernstandszeugnisse</w:t>
-      </w:r>
+        <w:t xml:space="preserve">Inklusions- und </w:t>
+      </w:r>
+      <w:proofErr w:type="spellStart"/>
+      <w:r>
+        <w:rPr>
+          <w:sz w:val="24"/>
+          <w:szCs w:val="24"/>
+        </w:rPr>
+        <w:t>Lernstandszeugnisse</w:t>
+      </w:r>
+      <w:proofErr w:type="spellEnd"/>
     </w:p>
     <w:p>
       <w:pPr>
@@ -1238,6 +1385,7 @@
           <w:sz w:val="24"/>
           <w:szCs w:val="24"/>
         </w:rPr>
+        <w:lastRenderedPageBreak/>
         <w:t>03.01.2023</w:t>
       </w:r>
     </w:p>
@@ -1280,7 +1428,6 @@
           <w:sz w:val="24"/>
           <w:szCs w:val="24"/>
         </w:rPr>
-        <w:lastRenderedPageBreak/>
         <w:t>Die Programmierung des Versetzungsvermerks wurde angepasst, so dass bei der Versetzung in die gymnasiale Oberstufe auch dann der korrekte Text erscheint, wenn die Bezeichnung der Folgeklasse nicht „EF“ bzw. „Q1“ ist.</w:t>
       </w:r>
     </w:p>
@@ -1828,6 +1975,7 @@
           <w:sz w:val="24"/>
           <w:szCs w:val="24"/>
         </w:rPr>
+        <w:lastRenderedPageBreak/>
         <w:t>alle Schulformen Sek1:</w:t>
       </w:r>
     </w:p>
@@ -1876,7 +2024,6 @@
           <w:sz w:val="24"/>
           <w:szCs w:val="24"/>
         </w:rPr>
-        <w:lastRenderedPageBreak/>
         <w:t>Erstellung des Versetzungsvermerk erfolgt für alle Schulformen einheitlich und im Hauptbericht, dabei kleinere Fehlerkorrekturen.</w:t>
       </w:r>
       <w:r>
@@ -2309,7 +2456,27 @@
           <w:szCs w:val="24"/>
           <w:lang w:eastAsia="de-DE"/>
         </w:rPr>
-        <w:t>einheitlich in allen Überweisungs-, Abgangs- und Abschlusszeugnissen für alle Fächer "UeZeugnisbezeichnung" ausgewählt</w:t>
+        <w:t>einheitlich in allen Überweisungs-, Abgangs- und Abschlusszeugnissen für alle Fächer "</w:t>
+      </w:r>
+      <w:proofErr w:type="spellStart"/>
+      <w:r>
+        <w:rPr>
+          <w:rFonts w:eastAsia="Times New Roman" w:cstheme="minorHAnsi"/>
+          <w:sz w:val="24"/>
+          <w:szCs w:val="24"/>
+          <w:lang w:eastAsia="de-DE"/>
+        </w:rPr>
+        <w:t>UeZeugnisbezeichnung</w:t>
+      </w:r>
+      <w:proofErr w:type="spellEnd"/>
+      <w:r>
+        <w:rPr>
+          <w:rFonts w:eastAsia="Times New Roman" w:cstheme="minorHAnsi"/>
+          <w:sz w:val="24"/>
+          <w:szCs w:val="24"/>
+          <w:lang w:eastAsia="de-DE"/>
+        </w:rPr>
+        <w:t>" ausgewählt</w:t>
       </w:r>
     </w:p>
     <w:p>
@@ -2553,24 +2720,56 @@
           <w:sz w:val="24"/>
           <w:szCs w:val="24"/>
         </w:rPr>
-        <w:t>Im SK-Paket wurden die Epochalfächer nicht gedruckt.</w:t>
-      </w:r>
-    </w:p>
-    <w:p>
-      <w:pPr>
-        <w:rPr>
-          <w:b/>
-          <w:bCs/>
-          <w:sz w:val="24"/>
-          <w:szCs w:val="24"/>
-        </w:rPr>
-      </w:pPr>
-      <w:r>
-        <w:rPr>
-          <w:sz w:val="24"/>
-          <w:szCs w:val="24"/>
-        </w:rPr>
-        <w:t>Es wurden erste Versionen der Lernstandsberichte und Inklusionszeugnisse ergänzt.</w:t>
+        <w:t xml:space="preserve">Im SK-Paket wurden die </w:t>
+      </w:r>
+      <w:proofErr w:type="spellStart"/>
+      <w:r>
+        <w:rPr>
+          <w:sz w:val="24"/>
+          <w:szCs w:val="24"/>
+        </w:rPr>
+        <w:t>Epochalfächer</w:t>
+      </w:r>
+      <w:proofErr w:type="spellEnd"/>
+      <w:r>
+        <w:rPr>
+          <w:sz w:val="24"/>
+          <w:szCs w:val="24"/>
+        </w:rPr>
+        <w:t xml:space="preserve"> nicht gedruckt.</w:t>
+      </w:r>
+    </w:p>
+    <w:p>
+      <w:pPr>
+        <w:rPr>
+          <w:b/>
+          <w:bCs/>
+          <w:sz w:val="24"/>
+          <w:szCs w:val="24"/>
+        </w:rPr>
+      </w:pPr>
+      <w:r>
+        <w:rPr>
+          <w:sz w:val="24"/>
+          <w:szCs w:val="24"/>
+        </w:rPr>
+        <w:t xml:space="preserve">Es wurden erste Versionen der </w:t>
+      </w:r>
+      <w:proofErr w:type="spellStart"/>
+      <w:r>
+        <w:rPr>
+          <w:sz w:val="24"/>
+          <w:szCs w:val="24"/>
+        </w:rPr>
+        <w:t>Lernstandsberichte</w:t>
+      </w:r>
+      <w:proofErr w:type="spellEnd"/>
+      <w:r>
+        <w:rPr>
+          <w:sz w:val="24"/>
+          <w:szCs w:val="24"/>
+        </w:rPr>
+        <w:t xml:space="preserve"> und Inklusionszeugnisse ergänzt.</w:t>
       </w:r>
       <w:r>
         <w:rPr>
@@ -2639,7 +2838,23 @@
           <w:sz w:val="24"/>
           <w:szCs w:val="24"/>
         </w:rPr>
-        <w:t>In der INI-Datei gibt es einen Farbwert mit dem die Graustufen für die Notenfelder angegeben werden können, so kann an jedem Drucker der beste Wert eingestellt werden.</w:t>
+        <w:t xml:space="preserve">In der INI-Datei gibt es einen </w:t>
+      </w:r>
+      <w:proofErr w:type="gramStart"/>
+      <w:r>
+        <w:rPr>
+          <w:sz w:val="24"/>
+          <w:szCs w:val="24"/>
+        </w:rPr>
+        <w:t>Farbwert</w:t>
+      </w:r>
+      <w:proofErr w:type="gramEnd"/>
+      <w:r>
+        <w:rPr>
+          <w:sz w:val="24"/>
+          <w:szCs w:val="24"/>
+        </w:rPr>
+        <w:t xml:space="preserve"> mit dem die Graustufen für die Notenfelder angegeben werden können, so kann an jedem Drucker der beste Wert eingestellt werden.</w:t>
       </w:r>
     </w:p>
     <w:p>
@@ -2736,7 +2951,23 @@
           <w:sz w:val="24"/>
           <w:szCs w:val="24"/>
         </w:rPr>
-        <w:t>Alle Änderungen sind im PDF Hinweise zur Nutzung beschrieben.</w:t>
+        <w:t xml:space="preserve">Alle Änderungen sind im </w:t>
+      </w:r>
+      <w:proofErr w:type="gramStart"/>
+      <w:r>
+        <w:rPr>
+          <w:sz w:val="24"/>
+          <w:szCs w:val="24"/>
+        </w:rPr>
+        <w:t>PDF Hinweise</w:t>
+      </w:r>
+      <w:proofErr w:type="gramEnd"/>
+      <w:r>
+        <w:rPr>
+          <w:sz w:val="24"/>
+          <w:szCs w:val="24"/>
+        </w:rPr>
+        <w:t xml:space="preserve"> zur Nutzung beschrieben.</w:t>
       </w:r>
     </w:p>
     <w:p>
@@ -2865,7 +3096,23 @@
           <w:sz w:val="24"/>
           <w:szCs w:val="24"/>
         </w:rPr>
-        <w:t>Im Paket RS Bildungsgang HS wurde ein Tippfehler „Realschuele“ in den Hinweisen zum Zeugnis korrigiert.</w:t>
+        <w:t>Im Paket RS Bildungsgang HS wurde ein Tippfehler „</w:t>
+      </w:r>
+      <w:proofErr w:type="spellStart"/>
+      <w:r>
+        <w:rPr>
+          <w:sz w:val="24"/>
+          <w:szCs w:val="24"/>
+        </w:rPr>
+        <w:t>Realschuele</w:t>
+      </w:r>
+      <w:proofErr w:type="spellEnd"/>
+      <w:r>
+        <w:rPr>
+          <w:sz w:val="24"/>
+          <w:szCs w:val="24"/>
+        </w:rPr>
+        <w:t>“ in den Hinweisen zum Zeugnis korrigiert.</w:t>
       </w:r>
       <w:r>
         <w:rPr>
@@ -3008,7 +3255,23 @@
           <w:szCs w:val="24"/>
         </w:rPr>
         <w:lastRenderedPageBreak/>
-        <w:t>Im Paket HS wurde in Anlage 17 ein Fehler im Script korrigiert.</w:t>
+        <w:t xml:space="preserve">Im Paket HS wurde in Anlage 17 ein Fehler im </w:t>
+      </w:r>
+      <w:proofErr w:type="spellStart"/>
+      <w:r>
+        <w:rPr>
+          <w:sz w:val="24"/>
+          <w:szCs w:val="24"/>
+        </w:rPr>
+        <w:t>Script</w:t>
+      </w:r>
+      <w:proofErr w:type="spellEnd"/>
+      <w:r>
+        <w:rPr>
+          <w:sz w:val="24"/>
+          <w:szCs w:val="24"/>
+        </w:rPr>
+        <w:t xml:space="preserve"> korrigiert.</w:t>
       </w:r>
     </w:p>
     <w:p>
@@ -3061,7 +3324,23 @@
           <w:sz w:val="24"/>
           <w:szCs w:val="24"/>
         </w:rPr>
-        <w:t xml:space="preserve"> Pakete wurden nochmals kontrolliert, weil sich in einigen Abschlusszeugnissen die Option „MitRand“ nicht auf den Druck ausgewirkt hat.</w:t>
+        <w:t xml:space="preserve"> Pakete wurden nochmals kontrolliert, weil sich in einigen Abschlusszeugnissen die Option „</w:t>
+      </w:r>
+      <w:proofErr w:type="spellStart"/>
+      <w:r>
+        <w:rPr>
+          <w:sz w:val="24"/>
+          <w:szCs w:val="24"/>
+        </w:rPr>
+        <w:t>MitRand</w:t>
+      </w:r>
+      <w:proofErr w:type="spellEnd"/>
+      <w:r>
+        <w:rPr>
+          <w:sz w:val="24"/>
+          <w:szCs w:val="24"/>
+        </w:rPr>
+        <w:t>“ nicht auf den Druck ausgewirkt hat.</w:t>
       </w:r>
     </w:p>
     <w:p>

</xml_diff>

<commit_message>
Anpassung bei Anlage 36
Gy-Anlage 36: Beim EESA werden nun Lernbereichsnoten GL und NW ausgewiesen statt der Einzelnoten.
</commit_message>
<xml_diff>
--- a/Zeugnisse-Sek-1-Versionsgeschichte.docx
+++ b/Zeugnisse-Sek-1-Versionsgeschichte.docx
@@ -104,8 +104,90 @@
           <w:sz w:val="24"/>
           <w:szCs w:val="24"/>
         </w:rPr>
-        <w:t>29.01.2024</w:t>
-      </w:r>
+        <w:t>15</w:t>
+      </w:r>
+      <w:r>
+        <w:rPr>
+          <w:b/>
+          <w:bCs/>
+          <w:sz w:val="24"/>
+          <w:szCs w:val="24"/>
+        </w:rPr>
+        <w:t>.0</w:t>
+      </w:r>
+      <w:r>
+        <w:rPr>
+          <w:b/>
+          <w:bCs/>
+          <w:sz w:val="24"/>
+          <w:szCs w:val="24"/>
+        </w:rPr>
+        <w:t>4</w:t>
+      </w:r>
+      <w:r>
+        <w:rPr>
+          <w:b/>
+          <w:bCs/>
+          <w:sz w:val="24"/>
+          <w:szCs w:val="24"/>
+        </w:rPr>
+        <w:t>.2024</w:t>
+      </w:r>
+    </w:p>
+    <w:p>
+      <w:pPr>
+        <w:spacing w:after="0" w:line="240" w:lineRule="auto"/>
+        <w:rPr>
+          <w:sz w:val="24"/>
+          <w:szCs w:val="24"/>
+        </w:rPr>
+      </w:pPr>
+      <w:r>
+        <w:rPr>
+          <w:sz w:val="24"/>
+          <w:szCs w:val="24"/>
+        </w:rPr>
+        <w:t>GY-Anlage</w:t>
+      </w:r>
+      <w:r>
+        <w:rPr>
+          <w:sz w:val="24"/>
+          <w:szCs w:val="24"/>
+        </w:rPr>
+        <w:t xml:space="preserve"> 36:</w:t>
+      </w:r>
+    </w:p>
+    <w:p>
+      <w:pPr>
+        <w:pStyle w:val="Listenabsatz"/>
+        <w:numPr>
+          <w:ilvl w:val="0"/>
+          <w:numId w:val="17"/>
+        </w:numPr>
+        <w:spacing w:after="0" w:line="240" w:lineRule="auto"/>
+        <w:rPr>
+          <w:sz w:val="24"/>
+          <w:szCs w:val="24"/>
+        </w:rPr>
+      </w:pPr>
+      <w:r>
+        <w:rPr>
+          <w:sz w:val="24"/>
+          <w:szCs w:val="24"/>
+        </w:rPr>
+        <w:t>Beim EESA werden nun Lernbereichsnoten für Gesellschaftslehre und Naturwissenschaften anstelle der entsprechenden Einzelnoten ausgewiesen.</w:t>
+      </w:r>
+    </w:p>
+    <w:p>
+      <w:pPr>
+        <w:spacing w:after="0" w:line="240" w:lineRule="auto"/>
+        <w:rPr>
+          <w:b/>
+          <w:bCs/>
+          <w:sz w:val="24"/>
+          <w:szCs w:val="24"/>
+        </w:rPr>
+      </w:pPr>
     </w:p>
     <w:p>
       <w:pPr>
@@ -225,23 +307,7 @@
           <w:sz w:val="24"/>
           <w:szCs w:val="24"/>
         </w:rPr>
-        <w:t xml:space="preserve">Inklusions- und </w:t>
-      </w:r>
-      <w:proofErr w:type="spellStart"/>
-      <w:r>
-        <w:rPr>
-          <w:sz w:val="24"/>
-          <w:szCs w:val="24"/>
-        </w:rPr>
-        <w:t>Lernstandszeugnisse</w:t>
-      </w:r>
-      <w:proofErr w:type="spellEnd"/>
-      <w:r>
-        <w:rPr>
-          <w:sz w:val="24"/>
-          <w:szCs w:val="24"/>
-        </w:rPr>
-        <w:t xml:space="preserve"> </w:t>
+        <w:t xml:space="preserve">Inklusions- und Lernstandszeugnisse </w:t>
       </w:r>
     </w:p>
     <w:p>
@@ -367,23 +433,7 @@
           <w:sz w:val="24"/>
           <w:szCs w:val="24"/>
         </w:rPr>
-        <w:t xml:space="preserve">Inklusions- und </w:t>
-      </w:r>
-      <w:proofErr w:type="spellStart"/>
-      <w:r>
-        <w:rPr>
-          <w:sz w:val="24"/>
-          <w:szCs w:val="24"/>
-        </w:rPr>
-        <w:t>Lernstandszeugnisse</w:t>
-      </w:r>
-      <w:proofErr w:type="spellEnd"/>
-      <w:r>
-        <w:rPr>
-          <w:sz w:val="24"/>
-          <w:szCs w:val="24"/>
-        </w:rPr>
-        <w:t xml:space="preserve"> </w:t>
+        <w:t xml:space="preserve">Inklusions- und Lernstandszeugnisse </w:t>
       </w:r>
       <w:r>
         <w:rPr>
@@ -457,23 +507,7 @@
           <w:sz w:val="24"/>
           <w:szCs w:val="24"/>
         </w:rPr>
-        <w:t xml:space="preserve">Inklusions- und </w:t>
-      </w:r>
-      <w:proofErr w:type="spellStart"/>
-      <w:r>
-        <w:rPr>
-          <w:sz w:val="24"/>
-          <w:szCs w:val="24"/>
-        </w:rPr>
-        <w:t>Lernstandszeugnisse</w:t>
-      </w:r>
-      <w:proofErr w:type="spellEnd"/>
-      <w:r>
-        <w:rPr>
-          <w:sz w:val="24"/>
-          <w:szCs w:val="24"/>
-        </w:rPr>
-        <w:t xml:space="preserve"> (Ankreuz-Berichte)</w:t>
+        <w:t>Inklusions- und Lernstandszeugnisse (Ankreuz-Berichte)</w:t>
       </w:r>
     </w:p>
     <w:p>
@@ -605,23 +639,13 @@
         </w:rPr>
         <w:t>bei der INI-Option „</w:t>
       </w:r>
-      <w:proofErr w:type="spellStart"/>
-      <w:r>
-        <w:rPr>
-          <w:bCs/>
-          <w:sz w:val="24"/>
-          <w:szCs w:val="24"/>
-        </w:rPr>
-        <w:t>ZeugnisDatumQuelle</w:t>
-      </w:r>
-      <w:proofErr w:type="spellEnd"/>
-      <w:r>
-        <w:rPr>
-          <w:bCs/>
-          <w:sz w:val="24"/>
-          <w:szCs w:val="24"/>
-        </w:rPr>
-        <w:t>=</w:t>
+      <w:r>
+        <w:rPr>
+          <w:bCs/>
+          <w:sz w:val="24"/>
+          <w:szCs w:val="24"/>
+        </w:rPr>
+        <w:t>ZeugnisDatumQuelle=</w:t>
       </w:r>
       <w:r>
         <w:rPr>
@@ -747,6 +771,7 @@
           <w:sz w:val="24"/>
           <w:szCs w:val="24"/>
         </w:rPr>
+        <w:lastRenderedPageBreak/>
         <w:t>07.06.2023</w:t>
       </w:r>
     </w:p>
@@ -811,7 +836,6 @@
           <w:sz w:val="24"/>
           <w:szCs w:val="24"/>
         </w:rPr>
-        <w:lastRenderedPageBreak/>
         <w:t>Ein Fehler, der bei fehlender INI-Datei in Versetzungszeugnissen auftrat, wurde behoben.</w:t>
       </w:r>
     </w:p>
@@ -933,23 +957,7 @@
           <w:sz w:val="24"/>
           <w:szCs w:val="24"/>
         </w:rPr>
-        <w:t>Die Option „</w:t>
-      </w:r>
-      <w:proofErr w:type="spellStart"/>
-      <w:r>
-        <w:rPr>
-          <w:sz w:val="24"/>
-          <w:szCs w:val="24"/>
-        </w:rPr>
-        <w:t>UnterschriftenSLAL</w:t>
-      </w:r>
-      <w:proofErr w:type="spellEnd"/>
-      <w:r>
-        <w:rPr>
-          <w:sz w:val="24"/>
-          <w:szCs w:val="24"/>
-        </w:rPr>
-        <w:t>“ hat eine neue Funktion: wenn man B einträgt, wird die Abteilungsleitung aus der Datenbank genommen, aber als Bezeichnung erscheint nicht „Abteilungsleiter/in“, sondern der Eintrag aus der Tabelle „Klassengruppen/Abteilungen“.</w:t>
+        <w:t>Die Option „UnterschriftenSLAL“ hat eine neue Funktion: wenn man B einträgt, wird die Abteilungsleitung aus der Datenbank genommen, aber als Bezeichnung erscheint nicht „Abteilungsleiter/in“, sondern der Eintrag aus der Tabelle „Klassengruppen/Abteilungen“.</w:t>
       </w:r>
     </w:p>
     <w:p>
@@ -1010,23 +1018,7 @@
           <w:sz w:val="24"/>
           <w:szCs w:val="24"/>
         </w:rPr>
-        <w:t xml:space="preserve">Inklusions- und </w:t>
-      </w:r>
-      <w:proofErr w:type="spellStart"/>
-      <w:r>
-        <w:rPr>
-          <w:sz w:val="24"/>
-          <w:szCs w:val="24"/>
-        </w:rPr>
-        <w:t>Lernstandszeugnisse</w:t>
-      </w:r>
-      <w:proofErr w:type="spellEnd"/>
-      <w:r>
-        <w:rPr>
-          <w:sz w:val="24"/>
-          <w:szCs w:val="24"/>
-        </w:rPr>
-        <w:t>:</w:t>
+        <w:t>Inklusions- und Lernstandszeugnisse:</w:t>
       </w:r>
       <w:r>
         <w:rPr>
@@ -1203,43 +1195,7 @@
           <w:sz w:val="24"/>
           <w:szCs w:val="24"/>
         </w:rPr>
-        <w:t>Optionen „</w:t>
-      </w:r>
-      <w:proofErr w:type="spellStart"/>
-      <w:r>
-        <w:rPr>
-          <w:bCs/>
-          <w:sz w:val="24"/>
-          <w:szCs w:val="24"/>
-        </w:rPr>
-        <w:t>UnterschriftenSLAL</w:t>
-      </w:r>
-      <w:proofErr w:type="spellEnd"/>
-      <w:r>
-        <w:rPr>
-          <w:bCs/>
-          <w:sz w:val="24"/>
-          <w:szCs w:val="24"/>
-        </w:rPr>
-        <w:t>=I“ und „</w:t>
-      </w:r>
-      <w:proofErr w:type="spellStart"/>
-      <w:r>
-        <w:rPr>
-          <w:bCs/>
-          <w:sz w:val="24"/>
-          <w:szCs w:val="24"/>
-        </w:rPr>
-        <w:t>UnterschriftenKL</w:t>
-      </w:r>
-      <w:proofErr w:type="spellEnd"/>
-      <w:r>
-        <w:rPr>
-          <w:bCs/>
-          <w:sz w:val="24"/>
-          <w:szCs w:val="24"/>
-        </w:rPr>
-        <w:t>=I“ funktionierten nicht, jetzt korrigiert.</w:t>
+        <w:t>Optionen „UnterschriftenSLAL=I“ und „UnterschriftenKL=I“ funktionierten nicht, jetzt korrigiert.</w:t>
       </w:r>
     </w:p>
     <w:p>
@@ -1421,17 +1377,8 @@
           <w:sz w:val="24"/>
           <w:szCs w:val="24"/>
         </w:rPr>
-        <w:t xml:space="preserve">Inklusions- und </w:t>
-      </w:r>
-      <w:proofErr w:type="spellStart"/>
-      <w:r>
-        <w:rPr>
-          <w:sz w:val="24"/>
-          <w:szCs w:val="24"/>
-        </w:rPr>
-        <w:t>Lernstandszeugnisse</w:t>
-      </w:r>
-      <w:proofErr w:type="spellEnd"/>
+        <w:t>Inklusions- und Lernstandszeugnisse</w:t>
+      </w:r>
     </w:p>
     <w:p>
       <w:pPr>
@@ -1482,7 +1429,6 @@
           <w:sz w:val="24"/>
           <w:szCs w:val="24"/>
         </w:rPr>
-        <w:lastRenderedPageBreak/>
         <w:t>10.01.2023</w:t>
       </w:r>
     </w:p>
@@ -2072,6 +2018,7 @@
           <w:sz w:val="24"/>
           <w:szCs w:val="24"/>
         </w:rPr>
+        <w:lastRenderedPageBreak/>
         <w:t>Es wurden die neuen Vorgaben aus der APO-SI übernommen, die sich auf das Fach Informatik beziehen (neu ab 2021/22 ab Klasse 5)</w:t>
       </w:r>
     </w:p>
@@ -2624,27 +2571,7 @@
           <w:szCs w:val="24"/>
           <w:lang w:eastAsia="de-DE"/>
         </w:rPr>
-        <w:t>einheitlich in allen Überweisungs-, Abgangs- und Abschlusszeugnissen für alle Fächer "</w:t>
-      </w:r>
-      <w:proofErr w:type="spellStart"/>
-      <w:r>
-        <w:rPr>
-          <w:rFonts w:eastAsia="Times New Roman" w:cstheme="minorHAnsi"/>
-          <w:sz w:val="24"/>
-          <w:szCs w:val="24"/>
-          <w:lang w:eastAsia="de-DE"/>
-        </w:rPr>
-        <w:t>UeZeugnisbezeichnung</w:t>
-      </w:r>
-      <w:proofErr w:type="spellEnd"/>
-      <w:r>
-        <w:rPr>
-          <w:rFonts w:eastAsia="Times New Roman" w:cstheme="minorHAnsi"/>
-          <w:sz w:val="24"/>
-          <w:szCs w:val="24"/>
-          <w:lang w:eastAsia="de-DE"/>
-        </w:rPr>
-        <w:t>" ausgewählt</w:t>
+        <w:t>einheitlich in allen Überweisungs-, Abgangs- und Abschlusszeugnissen für alle Fächer "UeZeugnisbezeichnung" ausgewählt</w:t>
       </w:r>
     </w:p>
     <w:p>
@@ -2806,7 +2733,15 @@
           <w:szCs w:val="24"/>
         </w:rPr>
         <w:br/>
-        <w:t>Es werden nun keinerlei Texte mehr automatisch eingefügt! Alle Texte müssen einzeln oder per Gruppenprozess zugewiesen werden.</w:t>
+        <w:t xml:space="preserve">Es werden nun keinerlei Texte mehr automatisch eingefügt! Alle Texte müssen einzeln oder </w:t>
+      </w:r>
+      <w:r>
+        <w:rPr>
+          <w:sz w:val="24"/>
+          <w:szCs w:val="24"/>
+        </w:rPr>
+        <w:lastRenderedPageBreak/>
+        <w:t>per Gruppenprozess zugewiesen werden.</w:t>
       </w:r>
       <w:r>
         <w:rPr>
@@ -2842,7 +2777,6 @@
           <w:sz w:val="24"/>
           <w:szCs w:val="24"/>
         </w:rPr>
-        <w:lastRenderedPageBreak/>
         <w:t>17.06.2020</w:t>
       </w:r>
     </w:p>
@@ -2888,56 +2822,24 @@
           <w:sz w:val="24"/>
           <w:szCs w:val="24"/>
         </w:rPr>
-        <w:t xml:space="preserve">Im SK-Paket wurden die </w:t>
-      </w:r>
-      <w:proofErr w:type="spellStart"/>
-      <w:r>
-        <w:rPr>
-          <w:sz w:val="24"/>
-          <w:szCs w:val="24"/>
-        </w:rPr>
-        <w:t>Epochalfächer</w:t>
-      </w:r>
-      <w:proofErr w:type="spellEnd"/>
-      <w:r>
-        <w:rPr>
-          <w:sz w:val="24"/>
-          <w:szCs w:val="24"/>
-        </w:rPr>
-        <w:t xml:space="preserve"> nicht gedruckt.</w:t>
-      </w:r>
-    </w:p>
-    <w:p>
-      <w:pPr>
-        <w:rPr>
-          <w:b/>
-          <w:bCs/>
-          <w:sz w:val="24"/>
-          <w:szCs w:val="24"/>
-        </w:rPr>
-      </w:pPr>
-      <w:r>
-        <w:rPr>
-          <w:sz w:val="24"/>
-          <w:szCs w:val="24"/>
-        </w:rPr>
-        <w:t xml:space="preserve">Es wurden erste Versionen der </w:t>
-      </w:r>
-      <w:proofErr w:type="spellStart"/>
-      <w:r>
-        <w:rPr>
-          <w:sz w:val="24"/>
-          <w:szCs w:val="24"/>
-        </w:rPr>
-        <w:t>Lernstandsberichte</w:t>
-      </w:r>
-      <w:proofErr w:type="spellEnd"/>
-      <w:r>
-        <w:rPr>
-          <w:sz w:val="24"/>
-          <w:szCs w:val="24"/>
-        </w:rPr>
-        <w:t xml:space="preserve"> und Inklusionszeugnisse ergänzt.</w:t>
+        <w:t>Im SK-Paket wurden die Epochalfächer nicht gedruckt.</w:t>
+      </w:r>
+    </w:p>
+    <w:p>
+      <w:pPr>
+        <w:rPr>
+          <w:b/>
+          <w:bCs/>
+          <w:sz w:val="24"/>
+          <w:szCs w:val="24"/>
+        </w:rPr>
+      </w:pPr>
+      <w:r>
+        <w:rPr>
+          <w:sz w:val="24"/>
+          <w:szCs w:val="24"/>
+        </w:rPr>
+        <w:t>Es wurden erste Versionen der Lernstandsberichte und Inklusionszeugnisse ergänzt.</w:t>
       </w:r>
       <w:r>
         <w:rPr>
@@ -3006,23 +2908,7 @@
           <w:sz w:val="24"/>
           <w:szCs w:val="24"/>
         </w:rPr>
-        <w:t xml:space="preserve">In der INI-Datei gibt es einen </w:t>
-      </w:r>
-      <w:proofErr w:type="gramStart"/>
-      <w:r>
-        <w:rPr>
-          <w:sz w:val="24"/>
-          <w:szCs w:val="24"/>
-        </w:rPr>
-        <w:t>Farbwert</w:t>
-      </w:r>
-      <w:proofErr w:type="gramEnd"/>
-      <w:r>
-        <w:rPr>
-          <w:sz w:val="24"/>
-          <w:szCs w:val="24"/>
-        </w:rPr>
-        <w:t xml:space="preserve"> mit dem die Graustufen für die Notenfelder angegeben werden können, so kann an jedem Drucker der beste Wert eingestellt werden.</w:t>
+        <w:t>In der INI-Datei gibt es einen Farbwert mit dem die Graustufen für die Notenfelder angegeben werden können, so kann an jedem Drucker der beste Wert eingestellt werden.</w:t>
       </w:r>
     </w:p>
     <w:p>
@@ -3119,23 +3005,7 @@
           <w:sz w:val="24"/>
           <w:szCs w:val="24"/>
         </w:rPr>
-        <w:t xml:space="preserve">Alle Änderungen sind im </w:t>
-      </w:r>
-      <w:proofErr w:type="gramStart"/>
-      <w:r>
-        <w:rPr>
-          <w:sz w:val="24"/>
-          <w:szCs w:val="24"/>
-        </w:rPr>
-        <w:t>PDF Hinweise</w:t>
-      </w:r>
-      <w:proofErr w:type="gramEnd"/>
-      <w:r>
-        <w:rPr>
-          <w:sz w:val="24"/>
-          <w:szCs w:val="24"/>
-        </w:rPr>
-        <w:t xml:space="preserve"> zur Nutzung beschrieben.</w:t>
+        <w:t>Alle Änderungen sind im PDF Hinweise zur Nutzung beschrieben.</w:t>
       </w:r>
     </w:p>
     <w:p>
@@ -3264,23 +3134,7 @@
           <w:sz w:val="24"/>
           <w:szCs w:val="24"/>
         </w:rPr>
-        <w:t>Im Paket RS Bildungsgang HS wurde ein Tippfehler „</w:t>
-      </w:r>
-      <w:proofErr w:type="spellStart"/>
-      <w:r>
-        <w:rPr>
-          <w:sz w:val="24"/>
-          <w:szCs w:val="24"/>
-        </w:rPr>
-        <w:t>Realschuele</w:t>
-      </w:r>
-      <w:proofErr w:type="spellEnd"/>
-      <w:r>
-        <w:rPr>
-          <w:sz w:val="24"/>
-          <w:szCs w:val="24"/>
-        </w:rPr>
-        <w:t>“ in den Hinweisen zum Zeugnis korrigiert.</w:t>
+        <w:t>Im Paket RS Bildungsgang HS wurde ein Tippfehler „Realschuele“ in den Hinweisen zum Zeugnis korrigiert.</w:t>
       </w:r>
       <w:r>
         <w:rPr>
@@ -3332,6 +3186,7 @@
           <w:sz w:val="24"/>
           <w:szCs w:val="24"/>
         </w:rPr>
+        <w:lastRenderedPageBreak/>
         <w:t>Im Paket der RS-Zeugnisse wurde ein Fehler bei der Ausgabe des Förderschwerpunkts behoben, es erschien nur „im Bildungsgang“ ohne Realschule.</w:t>
       </w:r>
     </w:p>
@@ -3377,7 +3232,6 @@
           <w:sz w:val="24"/>
           <w:szCs w:val="24"/>
         </w:rPr>
-        <w:lastRenderedPageBreak/>
         <w:t>Im Paket der RS-Zeugnisse wurden die Zeugnisse des Hauptschulbildungsgangs ergänzt.</w:t>
       </w:r>
     </w:p>
@@ -3423,23 +3277,7 @@
           <w:sz w:val="24"/>
           <w:szCs w:val="24"/>
         </w:rPr>
-        <w:t xml:space="preserve">Im Paket HS wurde in Anlage 17 ein Fehler im </w:t>
-      </w:r>
-      <w:proofErr w:type="spellStart"/>
-      <w:r>
-        <w:rPr>
-          <w:sz w:val="24"/>
-          <w:szCs w:val="24"/>
-        </w:rPr>
-        <w:t>Script</w:t>
-      </w:r>
-      <w:proofErr w:type="spellEnd"/>
-      <w:r>
-        <w:rPr>
-          <w:sz w:val="24"/>
-          <w:szCs w:val="24"/>
-        </w:rPr>
-        <w:t xml:space="preserve"> korrigiert.</w:t>
+        <w:t>Im Paket HS wurde in Anlage 17 ein Fehler im Script korrigiert.</w:t>
       </w:r>
     </w:p>
     <w:p>
@@ -3492,23 +3330,7 @@
           <w:sz w:val="24"/>
           <w:szCs w:val="24"/>
         </w:rPr>
-        <w:t xml:space="preserve"> Pakete wurden nochmals kontrolliert, weil sich in einigen Abschlusszeugnissen die Option „</w:t>
-      </w:r>
-      <w:proofErr w:type="spellStart"/>
-      <w:r>
-        <w:rPr>
-          <w:sz w:val="24"/>
-          <w:szCs w:val="24"/>
-        </w:rPr>
-        <w:t>MitRand</w:t>
-      </w:r>
-      <w:proofErr w:type="spellEnd"/>
-      <w:r>
-        <w:rPr>
-          <w:sz w:val="24"/>
-          <w:szCs w:val="24"/>
-        </w:rPr>
-        <w:t>“ nicht auf den Druck ausgewirkt hat.</w:t>
+        <w:t xml:space="preserve"> Pakete wurden nochmals kontrolliert, weil sich in einigen Abschlusszeugnissen die Option „MitRand“ nicht auf den Druck ausgewirkt hat.</w:t>
       </w:r>
     </w:p>
     <w:p>
@@ -3861,6 +3683,119 @@
     </w:lvl>
   </w:abstractNum>
   <w:abstractNum w:abstractNumId="2" w15:restartNumberingAfterBreak="0">
+    <w:nsid w:val="1258619E"/>
+    <w:multiLevelType w:val="hybridMultilevel"/>
+    <w:tmpl w:val="60FCFD6C"/>
+    <w:lvl w:ilvl="0" w:tplc="04070001">
+      <w:start w:val="1"/>
+      <w:numFmt w:val="bullet"/>
+      <w:lvlText w:val=""/>
+      <w:lvlJc w:val="left"/>
+      <w:pPr>
+        <w:ind w:left="720" w:hanging="360"/>
+      </w:pPr>
+      <w:rPr>
+        <w:rFonts w:ascii="Symbol" w:hAnsi="Symbol" w:hint="default"/>
+      </w:rPr>
+    </w:lvl>
+    <w:lvl w:ilvl="1" w:tplc="04070003" w:tentative="1">
+      <w:start w:val="1"/>
+      <w:numFmt w:val="bullet"/>
+      <w:lvlText w:val="o"/>
+      <w:lvlJc w:val="left"/>
+      <w:pPr>
+        <w:ind w:left="1440" w:hanging="360"/>
+      </w:pPr>
+      <w:rPr>
+        <w:rFonts w:ascii="Courier New" w:hAnsi="Courier New" w:cs="Courier New" w:hint="default"/>
+      </w:rPr>
+    </w:lvl>
+    <w:lvl w:ilvl="2" w:tplc="04070005" w:tentative="1">
+      <w:start w:val="1"/>
+      <w:numFmt w:val="bullet"/>
+      <w:lvlText w:val=""/>
+      <w:lvlJc w:val="left"/>
+      <w:pPr>
+        <w:ind w:left="2160" w:hanging="360"/>
+      </w:pPr>
+      <w:rPr>
+        <w:rFonts w:ascii="Wingdings" w:hAnsi="Wingdings" w:hint="default"/>
+      </w:rPr>
+    </w:lvl>
+    <w:lvl w:ilvl="3" w:tplc="04070001" w:tentative="1">
+      <w:start w:val="1"/>
+      <w:numFmt w:val="bullet"/>
+      <w:lvlText w:val=""/>
+      <w:lvlJc w:val="left"/>
+      <w:pPr>
+        <w:ind w:left="2880" w:hanging="360"/>
+      </w:pPr>
+      <w:rPr>
+        <w:rFonts w:ascii="Symbol" w:hAnsi="Symbol" w:hint="default"/>
+      </w:rPr>
+    </w:lvl>
+    <w:lvl w:ilvl="4" w:tplc="04070003" w:tentative="1">
+      <w:start w:val="1"/>
+      <w:numFmt w:val="bullet"/>
+      <w:lvlText w:val="o"/>
+      <w:lvlJc w:val="left"/>
+      <w:pPr>
+        <w:ind w:left="3600" w:hanging="360"/>
+      </w:pPr>
+      <w:rPr>
+        <w:rFonts w:ascii="Courier New" w:hAnsi="Courier New" w:cs="Courier New" w:hint="default"/>
+      </w:rPr>
+    </w:lvl>
+    <w:lvl w:ilvl="5" w:tplc="04070005" w:tentative="1">
+      <w:start w:val="1"/>
+      <w:numFmt w:val="bullet"/>
+      <w:lvlText w:val=""/>
+      <w:lvlJc w:val="left"/>
+      <w:pPr>
+        <w:ind w:left="4320" w:hanging="360"/>
+      </w:pPr>
+      <w:rPr>
+        <w:rFonts w:ascii="Wingdings" w:hAnsi="Wingdings" w:hint="default"/>
+      </w:rPr>
+    </w:lvl>
+    <w:lvl w:ilvl="6" w:tplc="04070001" w:tentative="1">
+      <w:start w:val="1"/>
+      <w:numFmt w:val="bullet"/>
+      <w:lvlText w:val=""/>
+      <w:lvlJc w:val="left"/>
+      <w:pPr>
+        <w:ind w:left="5040" w:hanging="360"/>
+      </w:pPr>
+      <w:rPr>
+        <w:rFonts w:ascii="Symbol" w:hAnsi="Symbol" w:hint="default"/>
+      </w:rPr>
+    </w:lvl>
+    <w:lvl w:ilvl="7" w:tplc="04070003" w:tentative="1">
+      <w:start w:val="1"/>
+      <w:numFmt w:val="bullet"/>
+      <w:lvlText w:val="o"/>
+      <w:lvlJc w:val="left"/>
+      <w:pPr>
+        <w:ind w:left="5760" w:hanging="360"/>
+      </w:pPr>
+      <w:rPr>
+        <w:rFonts w:ascii="Courier New" w:hAnsi="Courier New" w:cs="Courier New" w:hint="default"/>
+      </w:rPr>
+    </w:lvl>
+    <w:lvl w:ilvl="8" w:tplc="04070005" w:tentative="1">
+      <w:start w:val="1"/>
+      <w:numFmt w:val="bullet"/>
+      <w:lvlText w:val=""/>
+      <w:lvlJc w:val="left"/>
+      <w:pPr>
+        <w:ind w:left="6480" w:hanging="360"/>
+      </w:pPr>
+      <w:rPr>
+        <w:rFonts w:ascii="Wingdings" w:hAnsi="Wingdings" w:hint="default"/>
+      </w:rPr>
+    </w:lvl>
+  </w:abstractNum>
+  <w:abstractNum w:abstractNumId="3" w15:restartNumberingAfterBreak="0">
     <w:nsid w:val="150877B6"/>
     <w:multiLevelType w:val="hybridMultilevel"/>
     <w:tmpl w:val="92626348"/>
@@ -3973,7 +3908,7 @@
       </w:rPr>
     </w:lvl>
   </w:abstractNum>
-  <w:abstractNum w:abstractNumId="3" w15:restartNumberingAfterBreak="0">
+  <w:abstractNum w:abstractNumId="4" w15:restartNumberingAfterBreak="0">
     <w:nsid w:val="1B827B77"/>
     <w:multiLevelType w:val="hybridMultilevel"/>
     <w:tmpl w:val="8E689E5A"/>
@@ -4086,7 +4021,7 @@
       </w:rPr>
     </w:lvl>
   </w:abstractNum>
-  <w:abstractNum w:abstractNumId="4" w15:restartNumberingAfterBreak="0">
+  <w:abstractNum w:abstractNumId="5" w15:restartNumberingAfterBreak="0">
     <w:nsid w:val="1E972F6D"/>
     <w:multiLevelType w:val="hybridMultilevel"/>
     <w:tmpl w:val="6C86C374"/>
@@ -4199,7 +4134,7 @@
       </w:rPr>
     </w:lvl>
   </w:abstractNum>
-  <w:abstractNum w:abstractNumId="5" w15:restartNumberingAfterBreak="0">
+  <w:abstractNum w:abstractNumId="6" w15:restartNumberingAfterBreak="0">
     <w:nsid w:val="21C54711"/>
     <w:multiLevelType w:val="hybridMultilevel"/>
     <w:tmpl w:val="3462E8A6"/>
@@ -4312,7 +4247,7 @@
       </w:rPr>
     </w:lvl>
   </w:abstractNum>
-  <w:abstractNum w:abstractNumId="6" w15:restartNumberingAfterBreak="0">
+  <w:abstractNum w:abstractNumId="7" w15:restartNumberingAfterBreak="0">
     <w:nsid w:val="239E26CC"/>
     <w:multiLevelType w:val="hybridMultilevel"/>
     <w:tmpl w:val="BB6C9B9C"/>
@@ -4401,7 +4336,7 @@
       </w:pPr>
     </w:lvl>
   </w:abstractNum>
-  <w:abstractNum w:abstractNumId="7" w15:restartNumberingAfterBreak="0">
+  <w:abstractNum w:abstractNumId="8" w15:restartNumberingAfterBreak="0">
     <w:nsid w:val="36C55F54"/>
     <w:multiLevelType w:val="hybridMultilevel"/>
     <w:tmpl w:val="AF7EE7E0"/>
@@ -4514,7 +4449,7 @@
       </w:rPr>
     </w:lvl>
   </w:abstractNum>
-  <w:abstractNum w:abstractNumId="8" w15:restartNumberingAfterBreak="0">
+  <w:abstractNum w:abstractNumId="9" w15:restartNumberingAfterBreak="0">
     <w:nsid w:val="3E306AB6"/>
     <w:multiLevelType w:val="multilevel"/>
     <w:tmpl w:val="0B68FDAC"/>
@@ -4663,7 +4598,7 @@
       </w:rPr>
     </w:lvl>
   </w:abstractNum>
-  <w:abstractNum w:abstractNumId="9" w15:restartNumberingAfterBreak="0">
+  <w:abstractNum w:abstractNumId="10" w15:restartNumberingAfterBreak="0">
     <w:nsid w:val="50115371"/>
     <w:multiLevelType w:val="hybridMultilevel"/>
     <w:tmpl w:val="DAB4D778"/>
@@ -4776,7 +4711,7 @@
       </w:rPr>
     </w:lvl>
   </w:abstractNum>
-  <w:abstractNum w:abstractNumId="10" w15:restartNumberingAfterBreak="0">
+  <w:abstractNum w:abstractNumId="11" w15:restartNumberingAfterBreak="0">
     <w:nsid w:val="570B7EF1"/>
     <w:multiLevelType w:val="hybridMultilevel"/>
     <w:tmpl w:val="9264AAF0"/>
@@ -4889,7 +4824,7 @@
       </w:rPr>
     </w:lvl>
   </w:abstractNum>
-  <w:abstractNum w:abstractNumId="11" w15:restartNumberingAfterBreak="0">
+  <w:abstractNum w:abstractNumId="12" w15:restartNumberingAfterBreak="0">
     <w:nsid w:val="596E2557"/>
     <w:multiLevelType w:val="hybridMultilevel"/>
     <w:tmpl w:val="700031B2"/>
@@ -5002,7 +4937,7 @@
       </w:rPr>
     </w:lvl>
   </w:abstractNum>
-  <w:abstractNum w:abstractNumId="12" w15:restartNumberingAfterBreak="0">
+  <w:abstractNum w:abstractNumId="13" w15:restartNumberingAfterBreak="0">
     <w:nsid w:val="64155727"/>
     <w:multiLevelType w:val="hybridMultilevel"/>
     <w:tmpl w:val="87BE01FC"/>
@@ -5115,7 +5050,7 @@
       </w:rPr>
     </w:lvl>
   </w:abstractNum>
-  <w:abstractNum w:abstractNumId="13" w15:restartNumberingAfterBreak="0">
+  <w:abstractNum w:abstractNumId="14" w15:restartNumberingAfterBreak="0">
     <w:nsid w:val="653A2FD7"/>
     <w:multiLevelType w:val="hybridMultilevel"/>
     <w:tmpl w:val="2DB86308"/>
@@ -5228,7 +5163,7 @@
       </w:rPr>
     </w:lvl>
   </w:abstractNum>
-  <w:abstractNum w:abstractNumId="14" w15:restartNumberingAfterBreak="0">
+  <w:abstractNum w:abstractNumId="15" w15:restartNumberingAfterBreak="0">
     <w:nsid w:val="69A06940"/>
     <w:multiLevelType w:val="hybridMultilevel"/>
     <w:tmpl w:val="F9027BBC"/>
@@ -5341,7 +5276,7 @@
       </w:rPr>
     </w:lvl>
   </w:abstractNum>
-  <w:abstractNum w:abstractNumId="15" w15:restartNumberingAfterBreak="0">
+  <w:abstractNum w:abstractNumId="16" w15:restartNumberingAfterBreak="0">
     <w:nsid w:val="721D04BA"/>
     <w:multiLevelType w:val="hybridMultilevel"/>
     <w:tmpl w:val="02F270C4"/>
@@ -5455,40 +5390,40 @@
     </w:lvl>
   </w:abstractNum>
   <w:num w:numId="1" w16cid:durableId="1795630765">
+    <w:abstractNumId w:val="7"/>
+  </w:num>
+  <w:num w:numId="2" w16cid:durableId="1199199039">
+    <w:abstractNumId w:val="9"/>
+  </w:num>
+  <w:num w:numId="3" w16cid:durableId="249388554">
+    <w:abstractNumId w:val="14"/>
+  </w:num>
+  <w:num w:numId="4" w16cid:durableId="717431757">
+    <w:abstractNumId w:val="8"/>
+  </w:num>
+  <w:num w:numId="5" w16cid:durableId="2134857097">
     <w:abstractNumId w:val="6"/>
   </w:num>
-  <w:num w:numId="2" w16cid:durableId="1199199039">
-    <w:abstractNumId w:val="8"/>
+  <w:num w:numId="6" w16cid:durableId="486243361">
+    <w:abstractNumId w:val="11"/>
   </w:num>
-  <w:num w:numId="3" w16cid:durableId="249388554">
+  <w:num w:numId="7" w16cid:durableId="426195627">
+    <w:abstractNumId w:val="15"/>
+  </w:num>
+  <w:num w:numId="8" w16cid:durableId="2052876785">
+    <w:abstractNumId w:val="4"/>
+  </w:num>
+  <w:num w:numId="9" w16cid:durableId="895749252">
+    <w:abstractNumId w:val="10"/>
+  </w:num>
+  <w:num w:numId="10" w16cid:durableId="1574973628">
     <w:abstractNumId w:val="13"/>
   </w:num>
-  <w:num w:numId="4" w16cid:durableId="717431757">
-    <w:abstractNumId w:val="7"/>
-  </w:num>
-  <w:num w:numId="5" w16cid:durableId="2134857097">
-    <w:abstractNumId w:val="5"/>
-  </w:num>
-  <w:num w:numId="6" w16cid:durableId="486243361">
-    <w:abstractNumId w:val="10"/>
-  </w:num>
-  <w:num w:numId="7" w16cid:durableId="426195627">
-    <w:abstractNumId w:val="14"/>
-  </w:num>
-  <w:num w:numId="8" w16cid:durableId="2052876785">
-    <w:abstractNumId w:val="3"/>
-  </w:num>
-  <w:num w:numId="9" w16cid:durableId="895749252">
-    <w:abstractNumId w:val="9"/>
-  </w:num>
-  <w:num w:numId="10" w16cid:durableId="1574973628">
+  <w:num w:numId="11" w16cid:durableId="1243294514">
     <w:abstractNumId w:val="12"/>
   </w:num>
-  <w:num w:numId="11" w16cid:durableId="1243294514">
-    <w:abstractNumId w:val="11"/>
-  </w:num>
   <w:num w:numId="12" w16cid:durableId="1592468375">
-    <w:abstractNumId w:val="2"/>
+    <w:abstractNumId w:val="3"/>
   </w:num>
   <w:num w:numId="13" w16cid:durableId="20055963">
     <w:abstractNumId w:val="0"/>
@@ -5497,10 +5432,13 @@
     <w:abstractNumId w:val="1"/>
   </w:num>
   <w:num w:numId="15" w16cid:durableId="1887987612">
-    <w:abstractNumId w:val="4"/>
+    <w:abstractNumId w:val="5"/>
   </w:num>
   <w:num w:numId="16" w16cid:durableId="745879591">
-    <w:abstractNumId w:val="15"/>
+    <w:abstractNumId w:val="16"/>
+  </w:num>
+  <w:num w:numId="17" w16cid:durableId="1494182071">
+    <w:abstractNumId w:val="2"/>
   </w:num>
 </w:numbering>
 </file>

</xml_diff>

<commit_message>
Linien zwischen Kompetenzen im Wahlpflichtbereich ergänzt
</commit_message>
<xml_diff>
--- a/Zeugnisse-Sek-1-Versionsgeschichte.docx
+++ b/Zeugnisse-Sek-1-Versionsgeschichte.docx
@@ -1,6 +1,6 @@
 
 <file path=word/document.xml><?xml version="1.0" encoding="utf-8"?>
-<w:document xmlns:wpc="http://schemas.microsoft.com/office/word/2010/wordprocessingCanvas" xmlns:cx="http://schemas.microsoft.com/office/drawing/2014/chartex" xmlns:cx1="http://schemas.microsoft.com/office/drawing/2015/9/8/chartex" xmlns:cx2="http://schemas.microsoft.com/office/drawing/2015/10/21/chartex" xmlns:cx3="http://schemas.microsoft.com/office/drawing/2016/5/9/chartex" xmlns:cx4="http://schemas.microsoft.com/office/drawing/2016/5/10/chartex" xmlns:cx5="http://schemas.microsoft.com/office/drawing/2016/5/11/chartex" xmlns:cx6="http://schemas.microsoft.com/office/drawing/2016/5/12/chartex" xmlns:cx7="http://schemas.microsoft.com/office/drawing/2016/5/13/chartex" xmlns:cx8="http://schemas.microsoft.com/office/drawing/2016/5/14/chartex" xmlns:mc="http://schemas.openxmlformats.org/markup-compatibility/2006" xmlns:aink="http://schemas.microsoft.com/office/drawing/2016/ink" xmlns:am3d="http://schemas.microsoft.com/office/drawing/2017/model3d" xmlns:o="urn:schemas-microsoft-com:office:office" xmlns:oel="http://schemas.microsoft.com/office/2019/extlst" xmlns:r="http://schemas.openxmlformats.org/officeDocument/2006/relationships" xmlns:m="http://schemas.openxmlformats.org/officeDocument/2006/math" xmlns:v="urn:schemas-microsoft-com:vml" xmlns:wp14="http://schemas.microsoft.com/office/word/2010/wordprocessingDrawing" xmlns:wp="http://schemas.openxmlformats.org/drawingml/2006/wordprocessingDrawing" xmlns:w10="urn:schemas-microsoft-com:office:word" xmlns:w="http://schemas.openxmlformats.org/wordprocessingml/2006/main" xmlns:w14="http://schemas.microsoft.com/office/word/2010/wordml" xmlns:w15="http://schemas.microsoft.com/office/word/2012/wordml" xmlns:w16cex="http://schemas.microsoft.com/office/word/2018/wordml/cex" xmlns:w16cid="http://schemas.microsoft.com/office/word/2016/wordml/cid" xmlns:w16="http://schemas.microsoft.com/office/word/2018/wordml" xmlns:w16sdtdh="http://schemas.microsoft.com/office/word/2020/wordml/sdtdatahash" xmlns:w16se="http://schemas.microsoft.com/office/word/2015/wordml/symex" xmlns:wpg="http://schemas.microsoft.com/office/word/2010/wordprocessingGroup" xmlns:wpi="http://schemas.microsoft.com/office/word/2010/wordprocessingInk" xmlns:wne="http://schemas.microsoft.com/office/word/2006/wordml" xmlns:wps="http://schemas.microsoft.com/office/word/2010/wordprocessingShape" mc:Ignorable="w14 w15 w16se w16cid w16 w16cex w16sdtdh wp14">
+<w:document xmlns:wpc="http://schemas.microsoft.com/office/word/2010/wordprocessingCanvas" xmlns:cx="http://schemas.microsoft.com/office/drawing/2014/chartex" xmlns:cx1="http://schemas.microsoft.com/office/drawing/2015/9/8/chartex" xmlns:cx2="http://schemas.microsoft.com/office/drawing/2015/10/21/chartex" xmlns:cx3="http://schemas.microsoft.com/office/drawing/2016/5/9/chartex" xmlns:cx4="http://schemas.microsoft.com/office/drawing/2016/5/10/chartex" xmlns:cx5="http://schemas.microsoft.com/office/drawing/2016/5/11/chartex" xmlns:cx6="http://schemas.microsoft.com/office/drawing/2016/5/12/chartex" xmlns:cx7="http://schemas.microsoft.com/office/drawing/2016/5/13/chartex" xmlns:cx8="http://schemas.microsoft.com/office/drawing/2016/5/14/chartex" xmlns:mc="http://schemas.openxmlformats.org/markup-compatibility/2006" xmlns:aink="http://schemas.microsoft.com/office/drawing/2016/ink" xmlns:am3d="http://schemas.microsoft.com/office/drawing/2017/model3d" xmlns:o="urn:schemas-microsoft-com:office:office" xmlns:oel="http://schemas.microsoft.com/office/2019/extlst" xmlns:r="http://schemas.openxmlformats.org/officeDocument/2006/relationships" xmlns:m="http://schemas.openxmlformats.org/officeDocument/2006/math" xmlns:v="urn:schemas-microsoft-com:vml" xmlns:wp14="http://schemas.microsoft.com/office/word/2010/wordprocessingDrawing" xmlns:wp="http://schemas.openxmlformats.org/drawingml/2006/wordprocessingDrawing" xmlns:w10="urn:schemas-microsoft-com:office:word" xmlns:w="http://schemas.openxmlformats.org/wordprocessingml/2006/main" xmlns:w14="http://schemas.microsoft.com/office/word/2010/wordml" xmlns:w15="http://schemas.microsoft.com/office/word/2012/wordml" xmlns:w16cex="http://schemas.microsoft.com/office/word/2018/wordml/cex" xmlns:w16cid="http://schemas.microsoft.com/office/word/2016/wordml/cid" xmlns:w16="http://schemas.microsoft.com/office/word/2018/wordml" xmlns:w16du="http://schemas.microsoft.com/office/word/2023/wordml/word16du" xmlns:w16sdtdh="http://schemas.microsoft.com/office/word/2020/wordml/sdtdatahash" xmlns:w16se="http://schemas.microsoft.com/office/word/2015/wordml/symex" xmlns:wpg="http://schemas.microsoft.com/office/word/2010/wordprocessingGroup" xmlns:wpi="http://schemas.microsoft.com/office/word/2010/wordprocessingInk" xmlns:wne="http://schemas.microsoft.com/office/word/2006/wordml" xmlns:wps="http://schemas.microsoft.com/office/word/2010/wordprocessingShape" mc:Ignorable="w14 w15 w16se w16cid w16 w16cex w16sdtdh w16du wp14">
   <w:body>
     <w:p>
       <w:pPr>
@@ -74,6 +74,95 @@
           <w:szCs w:val="36"/>
         </w:rPr>
         <w:t>)</w:t>
+      </w:r>
+    </w:p>
+    <w:p>
+      <w:pPr>
+        <w:spacing w:after="0" w:line="240" w:lineRule="auto"/>
+        <w:rPr>
+          <w:b/>
+          <w:bCs/>
+          <w:sz w:val="24"/>
+          <w:szCs w:val="24"/>
+        </w:rPr>
+      </w:pPr>
+    </w:p>
+    <w:p>
+      <w:pPr>
+        <w:spacing w:after="0" w:line="240" w:lineRule="auto"/>
+        <w:rPr>
+          <w:b/>
+          <w:bCs/>
+          <w:sz w:val="24"/>
+          <w:szCs w:val="24"/>
+        </w:rPr>
+      </w:pPr>
+      <w:r>
+        <w:rPr>
+          <w:b/>
+          <w:bCs/>
+          <w:sz w:val="24"/>
+          <w:szCs w:val="24"/>
+        </w:rPr>
+        <w:t>21.05.2024</w:t>
+      </w:r>
+    </w:p>
+    <w:p>
+      <w:pPr>
+        <w:rPr>
+          <w:sz w:val="24"/>
+          <w:szCs w:val="24"/>
+        </w:rPr>
+      </w:pPr>
+      <w:r>
+        <w:rPr>
+          <w:sz w:val="24"/>
+          <w:szCs w:val="24"/>
+        </w:rPr>
+        <w:t xml:space="preserve">Inklusions- und </w:t>
+      </w:r>
+      <w:proofErr w:type="spellStart"/>
+      <w:r>
+        <w:rPr>
+          <w:sz w:val="24"/>
+          <w:szCs w:val="24"/>
+        </w:rPr>
+        <w:t>Lernstandszeugnisse</w:t>
+      </w:r>
+      <w:proofErr w:type="spellEnd"/>
+      <w:r>
+        <w:rPr>
+          <w:sz w:val="24"/>
+          <w:szCs w:val="24"/>
+        </w:rPr>
+        <w:t xml:space="preserve"> </w:t>
+      </w:r>
+      <w:r>
+        <w:rPr>
+          <w:sz w:val="24"/>
+          <w:szCs w:val="24"/>
+        </w:rPr>
+        <w:t>(Ankreuzberichte)</w:t>
+      </w:r>
+    </w:p>
+    <w:p>
+      <w:pPr>
+        <w:pStyle w:val="Listenabsatz"/>
+        <w:numPr>
+          <w:ilvl w:val="0"/>
+          <w:numId w:val="18"/>
+        </w:numPr>
+        <w:rPr>
+          <w:sz w:val="24"/>
+          <w:szCs w:val="24"/>
+        </w:rPr>
+      </w:pPr>
+      <w:r>
+        <w:rPr>
+          <w:sz w:val="24"/>
+          <w:szCs w:val="24"/>
+        </w:rPr>
+        <w:t>Linien zwischen Kompetenzen im Wahlpflichtbereich wurden ergänzt.</w:t>
       </w:r>
     </w:p>
     <w:p>
@@ -307,7 +396,23 @@
           <w:sz w:val="24"/>
           <w:szCs w:val="24"/>
         </w:rPr>
-        <w:t xml:space="preserve">Inklusions- und Lernstandszeugnisse </w:t>
+        <w:t xml:space="preserve">Inklusions- und </w:t>
+      </w:r>
+      <w:proofErr w:type="spellStart"/>
+      <w:r>
+        <w:rPr>
+          <w:sz w:val="24"/>
+          <w:szCs w:val="24"/>
+        </w:rPr>
+        <w:t>Lernstandszeugnisse</w:t>
+      </w:r>
+      <w:proofErr w:type="spellEnd"/>
+      <w:r>
+        <w:rPr>
+          <w:sz w:val="24"/>
+          <w:szCs w:val="24"/>
+        </w:rPr>
+        <w:t xml:space="preserve"> </w:t>
       </w:r>
     </w:p>
     <w:p>
@@ -433,7 +538,23 @@
           <w:sz w:val="24"/>
           <w:szCs w:val="24"/>
         </w:rPr>
-        <w:t xml:space="preserve">Inklusions- und Lernstandszeugnisse </w:t>
+        <w:t xml:space="preserve">Inklusions- und </w:t>
+      </w:r>
+      <w:proofErr w:type="spellStart"/>
+      <w:r>
+        <w:rPr>
+          <w:sz w:val="24"/>
+          <w:szCs w:val="24"/>
+        </w:rPr>
+        <w:t>Lernstandszeugnisse</w:t>
+      </w:r>
+      <w:proofErr w:type="spellEnd"/>
+      <w:r>
+        <w:rPr>
+          <w:sz w:val="24"/>
+          <w:szCs w:val="24"/>
+        </w:rPr>
+        <w:t xml:space="preserve"> </w:t>
       </w:r>
       <w:r>
         <w:rPr>
@@ -507,7 +628,23 @@
           <w:sz w:val="24"/>
           <w:szCs w:val="24"/>
         </w:rPr>
-        <w:t>Inklusions- und Lernstandszeugnisse (Ankreuz-Berichte)</w:t>
+        <w:t xml:space="preserve">Inklusions- und </w:t>
+      </w:r>
+      <w:proofErr w:type="spellStart"/>
+      <w:r>
+        <w:rPr>
+          <w:sz w:val="24"/>
+          <w:szCs w:val="24"/>
+        </w:rPr>
+        <w:t>Lernstandszeugnisse</w:t>
+      </w:r>
+      <w:proofErr w:type="spellEnd"/>
+      <w:r>
+        <w:rPr>
+          <w:sz w:val="24"/>
+          <w:szCs w:val="24"/>
+        </w:rPr>
+        <w:t xml:space="preserve"> (Ankreuz-Berichte)</w:t>
       </w:r>
     </w:p>
     <w:p>
@@ -639,13 +776,23 @@
         </w:rPr>
         <w:t>bei der INI-Option „</w:t>
       </w:r>
-      <w:r>
-        <w:rPr>
-          <w:bCs/>
-          <w:sz w:val="24"/>
-          <w:szCs w:val="24"/>
-        </w:rPr>
-        <w:t>ZeugnisDatumQuelle=</w:t>
+      <w:proofErr w:type="spellStart"/>
+      <w:r>
+        <w:rPr>
+          <w:bCs/>
+          <w:sz w:val="24"/>
+          <w:szCs w:val="24"/>
+        </w:rPr>
+        <w:t>ZeugnisDatumQuelle</w:t>
+      </w:r>
+      <w:proofErr w:type="spellEnd"/>
+      <w:r>
+        <w:rPr>
+          <w:bCs/>
+          <w:sz w:val="24"/>
+          <w:szCs w:val="24"/>
+        </w:rPr>
+        <w:t>=</w:t>
       </w:r>
       <w:r>
         <w:rPr>
@@ -721,6 +868,7 @@
           <w:sz w:val="24"/>
           <w:szCs w:val="24"/>
         </w:rPr>
+        <w:lastRenderedPageBreak/>
         <w:t>GE-Anlage 38 und SK-Anlage 47:</w:t>
       </w:r>
       <w:r>
@@ -771,7 +919,6 @@
           <w:sz w:val="24"/>
           <w:szCs w:val="24"/>
         </w:rPr>
-        <w:lastRenderedPageBreak/>
         <w:t>07.06.2023</w:t>
       </w:r>
     </w:p>
@@ -957,7 +1104,23 @@
           <w:sz w:val="24"/>
           <w:szCs w:val="24"/>
         </w:rPr>
-        <w:t>Die Option „UnterschriftenSLAL“ hat eine neue Funktion: wenn man B einträgt, wird die Abteilungsleitung aus der Datenbank genommen, aber als Bezeichnung erscheint nicht „Abteilungsleiter/in“, sondern der Eintrag aus der Tabelle „Klassengruppen/Abteilungen“.</w:t>
+        <w:t>Die Option „</w:t>
+      </w:r>
+      <w:proofErr w:type="spellStart"/>
+      <w:r>
+        <w:rPr>
+          <w:sz w:val="24"/>
+          <w:szCs w:val="24"/>
+        </w:rPr>
+        <w:t>UnterschriftenSLAL</w:t>
+      </w:r>
+      <w:proofErr w:type="spellEnd"/>
+      <w:r>
+        <w:rPr>
+          <w:sz w:val="24"/>
+          <w:szCs w:val="24"/>
+        </w:rPr>
+        <w:t>“ hat eine neue Funktion: wenn man B einträgt, wird die Abteilungsleitung aus der Datenbank genommen, aber als Bezeichnung erscheint nicht „Abteilungsleiter/in“, sondern der Eintrag aus der Tabelle „Klassengruppen/Abteilungen“.</w:t>
       </w:r>
     </w:p>
     <w:p>
@@ -1018,7 +1181,23 @@
           <w:sz w:val="24"/>
           <w:szCs w:val="24"/>
         </w:rPr>
-        <w:t>Inklusions- und Lernstandszeugnisse:</w:t>
+        <w:t xml:space="preserve">Inklusions- und </w:t>
+      </w:r>
+      <w:proofErr w:type="spellStart"/>
+      <w:r>
+        <w:rPr>
+          <w:sz w:val="24"/>
+          <w:szCs w:val="24"/>
+        </w:rPr>
+        <w:t>Lernstandszeugnisse</w:t>
+      </w:r>
+      <w:proofErr w:type="spellEnd"/>
+      <w:r>
+        <w:rPr>
+          <w:sz w:val="24"/>
+          <w:szCs w:val="24"/>
+        </w:rPr>
+        <w:t>:</w:t>
       </w:r>
       <w:r>
         <w:rPr>
@@ -1195,7 +1374,43 @@
           <w:sz w:val="24"/>
           <w:szCs w:val="24"/>
         </w:rPr>
-        <w:t>Optionen „UnterschriftenSLAL=I“ und „UnterschriftenKL=I“ funktionierten nicht, jetzt korrigiert.</w:t>
+        <w:t>Optionen „</w:t>
+      </w:r>
+      <w:proofErr w:type="spellStart"/>
+      <w:r>
+        <w:rPr>
+          <w:bCs/>
+          <w:sz w:val="24"/>
+          <w:szCs w:val="24"/>
+        </w:rPr>
+        <w:t>UnterschriftenSLAL</w:t>
+      </w:r>
+      <w:proofErr w:type="spellEnd"/>
+      <w:r>
+        <w:rPr>
+          <w:bCs/>
+          <w:sz w:val="24"/>
+          <w:szCs w:val="24"/>
+        </w:rPr>
+        <w:t>=I“ und „</w:t>
+      </w:r>
+      <w:proofErr w:type="spellStart"/>
+      <w:r>
+        <w:rPr>
+          <w:bCs/>
+          <w:sz w:val="24"/>
+          <w:szCs w:val="24"/>
+        </w:rPr>
+        <w:t>UnterschriftenKL</w:t>
+      </w:r>
+      <w:proofErr w:type="spellEnd"/>
+      <w:r>
+        <w:rPr>
+          <w:bCs/>
+          <w:sz w:val="24"/>
+          <w:szCs w:val="24"/>
+        </w:rPr>
+        <w:t>=I“ funktionierten nicht, jetzt korrigiert.</w:t>
       </w:r>
     </w:p>
     <w:p>
@@ -1302,6 +1517,7 @@
           <w:sz w:val="24"/>
           <w:szCs w:val="24"/>
         </w:rPr>
+        <w:lastRenderedPageBreak/>
         <w:t>GE-Anlage 38:</w:t>
       </w:r>
       <w:r>
@@ -1377,8 +1593,17 @@
           <w:sz w:val="24"/>
           <w:szCs w:val="24"/>
         </w:rPr>
-        <w:t>Inklusions- und Lernstandszeugnisse</w:t>
-      </w:r>
+        <w:t xml:space="preserve">Inklusions- und </w:t>
+      </w:r>
+      <w:proofErr w:type="spellStart"/>
+      <w:r>
+        <w:rPr>
+          <w:sz w:val="24"/>
+          <w:szCs w:val="24"/>
+        </w:rPr>
+        <w:t>Lernstandszeugnisse</w:t>
+      </w:r>
+      <w:proofErr w:type="spellEnd"/>
     </w:p>
     <w:p>
       <w:pPr>
@@ -1893,6 +2118,7 @@
           <w:sz w:val="24"/>
           <w:szCs w:val="24"/>
         </w:rPr>
+        <w:lastRenderedPageBreak/>
         <w:t>1</w:t>
       </w:r>
       <w:r>
@@ -2018,7 +2244,6 @@
           <w:sz w:val="24"/>
           <w:szCs w:val="24"/>
         </w:rPr>
-        <w:lastRenderedPageBreak/>
         <w:t>Es wurden die neuen Vorgaben aus der APO-SI übernommen, die sich auf das Fach Informatik beziehen (neu ab 2021/22 ab Klasse 5)</w:t>
       </w:r>
     </w:p>
@@ -2571,7 +2796,27 @@
           <w:szCs w:val="24"/>
           <w:lang w:eastAsia="de-DE"/>
         </w:rPr>
-        <w:t>einheitlich in allen Überweisungs-, Abgangs- und Abschlusszeugnissen für alle Fächer "UeZeugnisbezeichnung" ausgewählt</w:t>
+        <w:t>einheitlich in allen Überweisungs-, Abgangs- und Abschlusszeugnissen für alle Fächer "</w:t>
+      </w:r>
+      <w:proofErr w:type="spellStart"/>
+      <w:r>
+        <w:rPr>
+          <w:rFonts w:eastAsia="Times New Roman" w:cstheme="minorHAnsi"/>
+          <w:sz w:val="24"/>
+          <w:szCs w:val="24"/>
+          <w:lang w:eastAsia="de-DE"/>
+        </w:rPr>
+        <w:t>UeZeugnisbezeichnung</w:t>
+      </w:r>
+      <w:proofErr w:type="spellEnd"/>
+      <w:r>
+        <w:rPr>
+          <w:rFonts w:eastAsia="Times New Roman" w:cstheme="minorHAnsi"/>
+          <w:sz w:val="24"/>
+          <w:szCs w:val="24"/>
+          <w:lang w:eastAsia="de-DE"/>
+        </w:rPr>
+        <w:t>" ausgewählt</w:t>
       </w:r>
     </w:p>
     <w:p>
@@ -2694,6 +2939,7 @@
           <w:sz w:val="24"/>
           <w:szCs w:val="24"/>
         </w:rPr>
+        <w:lastRenderedPageBreak/>
         <w:t>GE-Paket:</w:t>
       </w:r>
       <w:r>
@@ -2733,15 +2979,7 @@
           <w:szCs w:val="24"/>
         </w:rPr>
         <w:br/>
-        <w:t xml:space="preserve">Es werden nun keinerlei Texte mehr automatisch eingefügt! Alle Texte müssen einzeln oder </w:t>
-      </w:r>
-      <w:r>
-        <w:rPr>
-          <w:sz w:val="24"/>
-          <w:szCs w:val="24"/>
-        </w:rPr>
-        <w:lastRenderedPageBreak/>
-        <w:t>per Gruppenprozess zugewiesen werden.</w:t>
+        <w:t>Es werden nun keinerlei Texte mehr automatisch eingefügt! Alle Texte müssen einzeln oder per Gruppenprozess zugewiesen werden.</w:t>
       </w:r>
       <w:r>
         <w:rPr>
@@ -2822,24 +3060,56 @@
           <w:sz w:val="24"/>
           <w:szCs w:val="24"/>
         </w:rPr>
-        <w:t>Im SK-Paket wurden die Epochalfächer nicht gedruckt.</w:t>
-      </w:r>
-    </w:p>
-    <w:p>
-      <w:pPr>
-        <w:rPr>
-          <w:b/>
-          <w:bCs/>
-          <w:sz w:val="24"/>
-          <w:szCs w:val="24"/>
-        </w:rPr>
-      </w:pPr>
-      <w:r>
-        <w:rPr>
-          <w:sz w:val="24"/>
-          <w:szCs w:val="24"/>
-        </w:rPr>
-        <w:t>Es wurden erste Versionen der Lernstandsberichte und Inklusionszeugnisse ergänzt.</w:t>
+        <w:t xml:space="preserve">Im SK-Paket wurden die </w:t>
+      </w:r>
+      <w:proofErr w:type="spellStart"/>
+      <w:r>
+        <w:rPr>
+          <w:sz w:val="24"/>
+          <w:szCs w:val="24"/>
+        </w:rPr>
+        <w:t>Epochalfächer</w:t>
+      </w:r>
+      <w:proofErr w:type="spellEnd"/>
+      <w:r>
+        <w:rPr>
+          <w:sz w:val="24"/>
+          <w:szCs w:val="24"/>
+        </w:rPr>
+        <w:t xml:space="preserve"> nicht gedruckt.</w:t>
+      </w:r>
+    </w:p>
+    <w:p>
+      <w:pPr>
+        <w:rPr>
+          <w:b/>
+          <w:bCs/>
+          <w:sz w:val="24"/>
+          <w:szCs w:val="24"/>
+        </w:rPr>
+      </w:pPr>
+      <w:r>
+        <w:rPr>
+          <w:sz w:val="24"/>
+          <w:szCs w:val="24"/>
+        </w:rPr>
+        <w:t xml:space="preserve">Es wurden erste Versionen der </w:t>
+      </w:r>
+      <w:proofErr w:type="spellStart"/>
+      <w:r>
+        <w:rPr>
+          <w:sz w:val="24"/>
+          <w:szCs w:val="24"/>
+        </w:rPr>
+        <w:t>Lernstandsberichte</w:t>
+      </w:r>
+      <w:proofErr w:type="spellEnd"/>
+      <w:r>
+        <w:rPr>
+          <w:sz w:val="24"/>
+          <w:szCs w:val="24"/>
+        </w:rPr>
+        <w:t xml:space="preserve"> und Inklusionszeugnisse ergänzt.</w:t>
       </w:r>
       <w:r>
         <w:rPr>
@@ -2908,7 +3178,23 @@
           <w:sz w:val="24"/>
           <w:szCs w:val="24"/>
         </w:rPr>
-        <w:t>In der INI-Datei gibt es einen Farbwert mit dem die Graustufen für die Notenfelder angegeben werden können, so kann an jedem Drucker der beste Wert eingestellt werden.</w:t>
+        <w:t xml:space="preserve">In der INI-Datei gibt es einen </w:t>
+      </w:r>
+      <w:proofErr w:type="gramStart"/>
+      <w:r>
+        <w:rPr>
+          <w:sz w:val="24"/>
+          <w:szCs w:val="24"/>
+        </w:rPr>
+        <w:t>Farbwert</w:t>
+      </w:r>
+      <w:proofErr w:type="gramEnd"/>
+      <w:r>
+        <w:rPr>
+          <w:sz w:val="24"/>
+          <w:szCs w:val="24"/>
+        </w:rPr>
+        <w:t xml:space="preserve"> mit dem die Graustufen für die Notenfelder angegeben werden können, so kann an jedem Drucker der beste Wert eingestellt werden.</w:t>
       </w:r>
     </w:p>
     <w:p>
@@ -3005,7 +3291,23 @@
           <w:sz w:val="24"/>
           <w:szCs w:val="24"/>
         </w:rPr>
-        <w:t>Alle Änderungen sind im PDF Hinweise zur Nutzung beschrieben.</w:t>
+        <w:t xml:space="preserve">Alle Änderungen sind im </w:t>
+      </w:r>
+      <w:proofErr w:type="gramStart"/>
+      <w:r>
+        <w:rPr>
+          <w:sz w:val="24"/>
+          <w:szCs w:val="24"/>
+        </w:rPr>
+        <w:t>PDF Hinweise</w:t>
+      </w:r>
+      <w:proofErr w:type="gramEnd"/>
+      <w:r>
+        <w:rPr>
+          <w:sz w:val="24"/>
+          <w:szCs w:val="24"/>
+        </w:rPr>
+        <w:t xml:space="preserve"> zur Nutzung beschrieben.</w:t>
       </w:r>
     </w:p>
     <w:p>
@@ -3108,6 +3410,7 @@
           <w:sz w:val="24"/>
           <w:szCs w:val="24"/>
         </w:rPr>
+        <w:lastRenderedPageBreak/>
         <w:t>20</w:t>
       </w:r>
       <w:r>
@@ -3134,7 +3437,23 @@
           <w:sz w:val="24"/>
           <w:szCs w:val="24"/>
         </w:rPr>
-        <w:t>Im Paket RS Bildungsgang HS wurde ein Tippfehler „Realschuele“ in den Hinweisen zum Zeugnis korrigiert.</w:t>
+        <w:t>Im Paket RS Bildungsgang HS wurde ein Tippfehler „</w:t>
+      </w:r>
+      <w:proofErr w:type="spellStart"/>
+      <w:r>
+        <w:rPr>
+          <w:sz w:val="24"/>
+          <w:szCs w:val="24"/>
+        </w:rPr>
+        <w:t>Realschuele</w:t>
+      </w:r>
+      <w:proofErr w:type="spellEnd"/>
+      <w:r>
+        <w:rPr>
+          <w:sz w:val="24"/>
+          <w:szCs w:val="24"/>
+        </w:rPr>
+        <w:t>“ in den Hinweisen zum Zeugnis korrigiert.</w:t>
       </w:r>
       <w:r>
         <w:rPr>
@@ -3186,7 +3505,6 @@
           <w:sz w:val="24"/>
           <w:szCs w:val="24"/>
         </w:rPr>
-        <w:lastRenderedPageBreak/>
         <w:t>Im Paket der RS-Zeugnisse wurde ein Fehler bei der Ausgabe des Förderschwerpunkts behoben, es erschien nur „im Bildungsgang“ ohne Realschule.</w:t>
       </w:r>
     </w:p>
@@ -3277,7 +3595,23 @@
           <w:sz w:val="24"/>
           <w:szCs w:val="24"/>
         </w:rPr>
-        <w:t>Im Paket HS wurde in Anlage 17 ein Fehler im Script korrigiert.</w:t>
+        <w:t xml:space="preserve">Im Paket HS wurde in Anlage 17 ein Fehler im </w:t>
+      </w:r>
+      <w:proofErr w:type="spellStart"/>
+      <w:r>
+        <w:rPr>
+          <w:sz w:val="24"/>
+          <w:szCs w:val="24"/>
+        </w:rPr>
+        <w:t>Script</w:t>
+      </w:r>
+      <w:proofErr w:type="spellEnd"/>
+      <w:r>
+        <w:rPr>
+          <w:sz w:val="24"/>
+          <w:szCs w:val="24"/>
+        </w:rPr>
+        <w:t xml:space="preserve"> korrigiert.</w:t>
       </w:r>
     </w:p>
     <w:p>
@@ -3330,7 +3664,23 @@
           <w:sz w:val="24"/>
           <w:szCs w:val="24"/>
         </w:rPr>
-        <w:t xml:space="preserve"> Pakete wurden nochmals kontrolliert, weil sich in einigen Abschlusszeugnissen die Option „MitRand“ nicht auf den Druck ausgewirkt hat.</w:t>
+        <w:t xml:space="preserve"> Pakete wurden nochmals kontrolliert, weil sich in einigen Abschlusszeugnissen die Option „</w:t>
+      </w:r>
+      <w:proofErr w:type="spellStart"/>
+      <w:r>
+        <w:rPr>
+          <w:sz w:val="24"/>
+          <w:szCs w:val="24"/>
+        </w:rPr>
+        <w:t>MitRand</w:t>
+      </w:r>
+      <w:proofErr w:type="spellEnd"/>
+      <w:r>
+        <w:rPr>
+          <w:sz w:val="24"/>
+          <w:szCs w:val="24"/>
+        </w:rPr>
+        <w:t>“ nicht auf den Druck ausgewirkt hat.</w:t>
       </w:r>
     </w:p>
     <w:p>
@@ -3455,8 +3805,121 @@
 </file>
 
 <file path=word/numbering.xml><?xml version="1.0" encoding="utf-8"?>
-<w:numbering xmlns:wpc="http://schemas.microsoft.com/office/word/2010/wordprocessingCanvas" xmlns:cx="http://schemas.microsoft.com/office/drawing/2014/chartex" xmlns:cx1="http://schemas.microsoft.com/office/drawing/2015/9/8/chartex" xmlns:cx2="http://schemas.microsoft.com/office/drawing/2015/10/21/chartex" xmlns:cx3="http://schemas.microsoft.com/office/drawing/2016/5/9/chartex" xmlns:cx4="http://schemas.microsoft.com/office/drawing/2016/5/10/chartex" xmlns:cx5="http://schemas.microsoft.com/office/drawing/2016/5/11/chartex" xmlns:cx6="http://schemas.microsoft.com/office/drawing/2016/5/12/chartex" xmlns:cx7="http://schemas.microsoft.com/office/drawing/2016/5/13/chartex" xmlns:cx8="http://schemas.microsoft.com/office/drawing/2016/5/14/chartex" xmlns:mc="http://schemas.openxmlformats.org/markup-compatibility/2006" xmlns:aink="http://schemas.microsoft.com/office/drawing/2016/ink" xmlns:am3d="http://schemas.microsoft.com/office/drawing/2017/model3d" xmlns:o="urn:schemas-microsoft-com:office:office" xmlns:oel="http://schemas.microsoft.com/office/2019/extlst" xmlns:r="http://schemas.openxmlformats.org/officeDocument/2006/relationships" xmlns:m="http://schemas.openxmlformats.org/officeDocument/2006/math" xmlns:v="urn:schemas-microsoft-com:vml" xmlns:wp14="http://schemas.microsoft.com/office/word/2010/wordprocessingDrawing" xmlns:wp="http://schemas.openxmlformats.org/drawingml/2006/wordprocessingDrawing" xmlns:w10="urn:schemas-microsoft-com:office:word" xmlns:w="http://schemas.openxmlformats.org/wordprocessingml/2006/main" xmlns:w14="http://schemas.microsoft.com/office/word/2010/wordml" xmlns:w15="http://schemas.microsoft.com/office/word/2012/wordml" xmlns:w16cex="http://schemas.microsoft.com/office/word/2018/wordml/cex" xmlns:w16cid="http://schemas.microsoft.com/office/word/2016/wordml/cid" xmlns:w16="http://schemas.microsoft.com/office/word/2018/wordml" xmlns:w16sdtdh="http://schemas.microsoft.com/office/word/2020/wordml/sdtdatahash" xmlns:w16se="http://schemas.microsoft.com/office/word/2015/wordml/symex" xmlns:wpg="http://schemas.microsoft.com/office/word/2010/wordprocessingGroup" xmlns:wpi="http://schemas.microsoft.com/office/word/2010/wordprocessingInk" xmlns:wne="http://schemas.microsoft.com/office/word/2006/wordml" xmlns:wps="http://schemas.microsoft.com/office/word/2010/wordprocessingShape" mc:Ignorable="w14 w15 w16se w16cid w16 w16cex w16sdtdh wp14">
+<w:numbering xmlns:wpc="http://schemas.microsoft.com/office/word/2010/wordprocessingCanvas" xmlns:cx="http://schemas.microsoft.com/office/drawing/2014/chartex" xmlns:cx1="http://schemas.microsoft.com/office/drawing/2015/9/8/chartex" xmlns:cx2="http://schemas.microsoft.com/office/drawing/2015/10/21/chartex" xmlns:cx3="http://schemas.microsoft.com/office/drawing/2016/5/9/chartex" xmlns:cx4="http://schemas.microsoft.com/office/drawing/2016/5/10/chartex" xmlns:cx5="http://schemas.microsoft.com/office/drawing/2016/5/11/chartex" xmlns:cx6="http://schemas.microsoft.com/office/drawing/2016/5/12/chartex" xmlns:cx7="http://schemas.microsoft.com/office/drawing/2016/5/13/chartex" xmlns:cx8="http://schemas.microsoft.com/office/drawing/2016/5/14/chartex" xmlns:mc="http://schemas.openxmlformats.org/markup-compatibility/2006" xmlns:aink="http://schemas.microsoft.com/office/drawing/2016/ink" xmlns:am3d="http://schemas.microsoft.com/office/drawing/2017/model3d" xmlns:o="urn:schemas-microsoft-com:office:office" xmlns:oel="http://schemas.microsoft.com/office/2019/extlst" xmlns:r="http://schemas.openxmlformats.org/officeDocument/2006/relationships" xmlns:m="http://schemas.openxmlformats.org/officeDocument/2006/math" xmlns:v="urn:schemas-microsoft-com:vml" xmlns:wp14="http://schemas.microsoft.com/office/word/2010/wordprocessingDrawing" xmlns:wp="http://schemas.openxmlformats.org/drawingml/2006/wordprocessingDrawing" xmlns:w10="urn:schemas-microsoft-com:office:word" xmlns:w="http://schemas.openxmlformats.org/wordprocessingml/2006/main" xmlns:w14="http://schemas.microsoft.com/office/word/2010/wordml" xmlns:w15="http://schemas.microsoft.com/office/word/2012/wordml" xmlns:w16cex="http://schemas.microsoft.com/office/word/2018/wordml/cex" xmlns:w16cid="http://schemas.microsoft.com/office/word/2016/wordml/cid" xmlns:w16="http://schemas.microsoft.com/office/word/2018/wordml" xmlns:w16du="http://schemas.microsoft.com/office/word/2023/wordml/word16du" xmlns:w16sdtdh="http://schemas.microsoft.com/office/word/2020/wordml/sdtdatahash" xmlns:w16se="http://schemas.microsoft.com/office/word/2015/wordml/symex" xmlns:wpg="http://schemas.microsoft.com/office/word/2010/wordprocessingGroup" xmlns:wpi="http://schemas.microsoft.com/office/word/2010/wordprocessingInk" xmlns:wne="http://schemas.microsoft.com/office/word/2006/wordml" xmlns:wps="http://schemas.microsoft.com/office/word/2010/wordprocessingShape" mc:Ignorable="w14 w15 w16se w16cid w16 w16cex w16sdtdh w16du wp14">
   <w:abstractNum w:abstractNumId="0" w15:restartNumberingAfterBreak="0">
+    <w:nsid w:val="06BC7BC3"/>
+    <w:multiLevelType w:val="hybridMultilevel"/>
+    <w:tmpl w:val="8CCE3CF8"/>
+    <w:lvl w:ilvl="0" w:tplc="04070001">
+      <w:start w:val="1"/>
+      <w:numFmt w:val="bullet"/>
+      <w:lvlText w:val=""/>
+      <w:lvlJc w:val="left"/>
+      <w:pPr>
+        <w:ind w:left="720" w:hanging="360"/>
+      </w:pPr>
+      <w:rPr>
+        <w:rFonts w:ascii="Symbol" w:hAnsi="Symbol" w:hint="default"/>
+      </w:rPr>
+    </w:lvl>
+    <w:lvl w:ilvl="1" w:tplc="04070003" w:tentative="1">
+      <w:start w:val="1"/>
+      <w:numFmt w:val="bullet"/>
+      <w:lvlText w:val="o"/>
+      <w:lvlJc w:val="left"/>
+      <w:pPr>
+        <w:ind w:left="1440" w:hanging="360"/>
+      </w:pPr>
+      <w:rPr>
+        <w:rFonts w:ascii="Courier New" w:hAnsi="Courier New" w:cs="Courier New" w:hint="default"/>
+      </w:rPr>
+    </w:lvl>
+    <w:lvl w:ilvl="2" w:tplc="04070005" w:tentative="1">
+      <w:start w:val="1"/>
+      <w:numFmt w:val="bullet"/>
+      <w:lvlText w:val=""/>
+      <w:lvlJc w:val="left"/>
+      <w:pPr>
+        <w:ind w:left="2160" w:hanging="360"/>
+      </w:pPr>
+      <w:rPr>
+        <w:rFonts w:ascii="Wingdings" w:hAnsi="Wingdings" w:hint="default"/>
+      </w:rPr>
+    </w:lvl>
+    <w:lvl w:ilvl="3" w:tplc="04070001" w:tentative="1">
+      <w:start w:val="1"/>
+      <w:numFmt w:val="bullet"/>
+      <w:lvlText w:val=""/>
+      <w:lvlJc w:val="left"/>
+      <w:pPr>
+        <w:ind w:left="2880" w:hanging="360"/>
+      </w:pPr>
+      <w:rPr>
+        <w:rFonts w:ascii="Symbol" w:hAnsi="Symbol" w:hint="default"/>
+      </w:rPr>
+    </w:lvl>
+    <w:lvl w:ilvl="4" w:tplc="04070003" w:tentative="1">
+      <w:start w:val="1"/>
+      <w:numFmt w:val="bullet"/>
+      <w:lvlText w:val="o"/>
+      <w:lvlJc w:val="left"/>
+      <w:pPr>
+        <w:ind w:left="3600" w:hanging="360"/>
+      </w:pPr>
+      <w:rPr>
+        <w:rFonts w:ascii="Courier New" w:hAnsi="Courier New" w:cs="Courier New" w:hint="default"/>
+      </w:rPr>
+    </w:lvl>
+    <w:lvl w:ilvl="5" w:tplc="04070005" w:tentative="1">
+      <w:start w:val="1"/>
+      <w:numFmt w:val="bullet"/>
+      <w:lvlText w:val=""/>
+      <w:lvlJc w:val="left"/>
+      <w:pPr>
+        <w:ind w:left="4320" w:hanging="360"/>
+      </w:pPr>
+      <w:rPr>
+        <w:rFonts w:ascii="Wingdings" w:hAnsi="Wingdings" w:hint="default"/>
+      </w:rPr>
+    </w:lvl>
+    <w:lvl w:ilvl="6" w:tplc="04070001" w:tentative="1">
+      <w:start w:val="1"/>
+      <w:numFmt w:val="bullet"/>
+      <w:lvlText w:val=""/>
+      <w:lvlJc w:val="left"/>
+      <w:pPr>
+        <w:ind w:left="5040" w:hanging="360"/>
+      </w:pPr>
+      <w:rPr>
+        <w:rFonts w:ascii="Symbol" w:hAnsi="Symbol" w:hint="default"/>
+      </w:rPr>
+    </w:lvl>
+    <w:lvl w:ilvl="7" w:tplc="04070003" w:tentative="1">
+      <w:start w:val="1"/>
+      <w:numFmt w:val="bullet"/>
+      <w:lvlText w:val="o"/>
+      <w:lvlJc w:val="left"/>
+      <w:pPr>
+        <w:ind w:left="5760" w:hanging="360"/>
+      </w:pPr>
+      <w:rPr>
+        <w:rFonts w:ascii="Courier New" w:hAnsi="Courier New" w:cs="Courier New" w:hint="default"/>
+      </w:rPr>
+    </w:lvl>
+    <w:lvl w:ilvl="8" w:tplc="04070005" w:tentative="1">
+      <w:start w:val="1"/>
+      <w:numFmt w:val="bullet"/>
+      <w:lvlText w:val=""/>
+      <w:lvlJc w:val="left"/>
+      <w:pPr>
+        <w:ind w:left="6480" w:hanging="360"/>
+      </w:pPr>
+      <w:rPr>
+        <w:rFonts w:ascii="Wingdings" w:hAnsi="Wingdings" w:hint="default"/>
+      </w:rPr>
+    </w:lvl>
+  </w:abstractNum>
+  <w:abstractNum w:abstractNumId="1" w15:restartNumberingAfterBreak="0">
     <w:nsid w:val="089625B2"/>
     <w:multiLevelType w:val="hybridMultilevel"/>
     <w:tmpl w:val="C21680D0"/>
@@ -3569,7 +4032,7 @@
       </w:rPr>
     </w:lvl>
   </w:abstractNum>
-  <w:abstractNum w:abstractNumId="1" w15:restartNumberingAfterBreak="0">
+  <w:abstractNum w:abstractNumId="2" w15:restartNumberingAfterBreak="0">
     <w:nsid w:val="0BF7379D"/>
     <w:multiLevelType w:val="hybridMultilevel"/>
     <w:tmpl w:val="A0882EA8"/>
@@ -3682,7 +4145,7 @@
       </w:rPr>
     </w:lvl>
   </w:abstractNum>
-  <w:abstractNum w:abstractNumId="2" w15:restartNumberingAfterBreak="0">
+  <w:abstractNum w:abstractNumId="3" w15:restartNumberingAfterBreak="0">
     <w:nsid w:val="1258619E"/>
     <w:multiLevelType w:val="hybridMultilevel"/>
     <w:tmpl w:val="60FCFD6C"/>
@@ -3795,7 +4258,7 @@
       </w:rPr>
     </w:lvl>
   </w:abstractNum>
-  <w:abstractNum w:abstractNumId="3" w15:restartNumberingAfterBreak="0">
+  <w:abstractNum w:abstractNumId="4" w15:restartNumberingAfterBreak="0">
     <w:nsid w:val="150877B6"/>
     <w:multiLevelType w:val="hybridMultilevel"/>
     <w:tmpl w:val="92626348"/>
@@ -3908,7 +4371,7 @@
       </w:rPr>
     </w:lvl>
   </w:abstractNum>
-  <w:abstractNum w:abstractNumId="4" w15:restartNumberingAfterBreak="0">
+  <w:abstractNum w:abstractNumId="5" w15:restartNumberingAfterBreak="0">
     <w:nsid w:val="1B827B77"/>
     <w:multiLevelType w:val="hybridMultilevel"/>
     <w:tmpl w:val="8E689E5A"/>
@@ -4021,7 +4484,7 @@
       </w:rPr>
     </w:lvl>
   </w:abstractNum>
-  <w:abstractNum w:abstractNumId="5" w15:restartNumberingAfterBreak="0">
+  <w:abstractNum w:abstractNumId="6" w15:restartNumberingAfterBreak="0">
     <w:nsid w:val="1E972F6D"/>
     <w:multiLevelType w:val="hybridMultilevel"/>
     <w:tmpl w:val="6C86C374"/>
@@ -4134,7 +4597,7 @@
       </w:rPr>
     </w:lvl>
   </w:abstractNum>
-  <w:abstractNum w:abstractNumId="6" w15:restartNumberingAfterBreak="0">
+  <w:abstractNum w:abstractNumId="7" w15:restartNumberingAfterBreak="0">
     <w:nsid w:val="21C54711"/>
     <w:multiLevelType w:val="hybridMultilevel"/>
     <w:tmpl w:val="3462E8A6"/>
@@ -4247,7 +4710,7 @@
       </w:rPr>
     </w:lvl>
   </w:abstractNum>
-  <w:abstractNum w:abstractNumId="7" w15:restartNumberingAfterBreak="0">
+  <w:abstractNum w:abstractNumId="8" w15:restartNumberingAfterBreak="0">
     <w:nsid w:val="239E26CC"/>
     <w:multiLevelType w:val="hybridMultilevel"/>
     <w:tmpl w:val="BB6C9B9C"/>
@@ -4336,7 +4799,7 @@
       </w:pPr>
     </w:lvl>
   </w:abstractNum>
-  <w:abstractNum w:abstractNumId="8" w15:restartNumberingAfterBreak="0">
+  <w:abstractNum w:abstractNumId="9" w15:restartNumberingAfterBreak="0">
     <w:nsid w:val="36C55F54"/>
     <w:multiLevelType w:val="hybridMultilevel"/>
     <w:tmpl w:val="AF7EE7E0"/>
@@ -4449,7 +4912,7 @@
       </w:rPr>
     </w:lvl>
   </w:abstractNum>
-  <w:abstractNum w:abstractNumId="9" w15:restartNumberingAfterBreak="0">
+  <w:abstractNum w:abstractNumId="10" w15:restartNumberingAfterBreak="0">
     <w:nsid w:val="3E306AB6"/>
     <w:multiLevelType w:val="multilevel"/>
     <w:tmpl w:val="0B68FDAC"/>
@@ -4598,7 +5061,7 @@
       </w:rPr>
     </w:lvl>
   </w:abstractNum>
-  <w:abstractNum w:abstractNumId="10" w15:restartNumberingAfterBreak="0">
+  <w:abstractNum w:abstractNumId="11" w15:restartNumberingAfterBreak="0">
     <w:nsid w:val="50115371"/>
     <w:multiLevelType w:val="hybridMultilevel"/>
     <w:tmpl w:val="DAB4D778"/>
@@ -4711,7 +5174,7 @@
       </w:rPr>
     </w:lvl>
   </w:abstractNum>
-  <w:abstractNum w:abstractNumId="11" w15:restartNumberingAfterBreak="0">
+  <w:abstractNum w:abstractNumId="12" w15:restartNumberingAfterBreak="0">
     <w:nsid w:val="570B7EF1"/>
     <w:multiLevelType w:val="hybridMultilevel"/>
     <w:tmpl w:val="9264AAF0"/>
@@ -4824,7 +5287,7 @@
       </w:rPr>
     </w:lvl>
   </w:abstractNum>
-  <w:abstractNum w:abstractNumId="12" w15:restartNumberingAfterBreak="0">
+  <w:abstractNum w:abstractNumId="13" w15:restartNumberingAfterBreak="0">
     <w:nsid w:val="596E2557"/>
     <w:multiLevelType w:val="hybridMultilevel"/>
     <w:tmpl w:val="700031B2"/>
@@ -4937,7 +5400,7 @@
       </w:rPr>
     </w:lvl>
   </w:abstractNum>
-  <w:abstractNum w:abstractNumId="13" w15:restartNumberingAfterBreak="0">
+  <w:abstractNum w:abstractNumId="14" w15:restartNumberingAfterBreak="0">
     <w:nsid w:val="64155727"/>
     <w:multiLevelType w:val="hybridMultilevel"/>
     <w:tmpl w:val="87BE01FC"/>
@@ -5050,7 +5513,7 @@
       </w:rPr>
     </w:lvl>
   </w:abstractNum>
-  <w:abstractNum w:abstractNumId="14" w15:restartNumberingAfterBreak="0">
+  <w:abstractNum w:abstractNumId="15" w15:restartNumberingAfterBreak="0">
     <w:nsid w:val="653A2FD7"/>
     <w:multiLevelType w:val="hybridMultilevel"/>
     <w:tmpl w:val="2DB86308"/>
@@ -5163,7 +5626,7 @@
       </w:rPr>
     </w:lvl>
   </w:abstractNum>
-  <w:abstractNum w:abstractNumId="15" w15:restartNumberingAfterBreak="0">
+  <w:abstractNum w:abstractNumId="16" w15:restartNumberingAfterBreak="0">
     <w:nsid w:val="69A06940"/>
     <w:multiLevelType w:val="hybridMultilevel"/>
     <w:tmpl w:val="F9027BBC"/>
@@ -5276,7 +5739,7 @@
       </w:rPr>
     </w:lvl>
   </w:abstractNum>
-  <w:abstractNum w:abstractNumId="16" w15:restartNumberingAfterBreak="0">
+  <w:abstractNum w:abstractNumId="17" w15:restartNumberingAfterBreak="0">
     <w:nsid w:val="721D04BA"/>
     <w:multiLevelType w:val="hybridMultilevel"/>
     <w:tmpl w:val="02F270C4"/>
@@ -5390,61 +5853,64 @@
     </w:lvl>
   </w:abstractNum>
   <w:num w:numId="1" w16cid:durableId="1795630765">
+    <w:abstractNumId w:val="8"/>
+  </w:num>
+  <w:num w:numId="2" w16cid:durableId="1199199039">
+    <w:abstractNumId w:val="10"/>
+  </w:num>
+  <w:num w:numId="3" w16cid:durableId="249388554">
+    <w:abstractNumId w:val="15"/>
+  </w:num>
+  <w:num w:numId="4" w16cid:durableId="717431757">
+    <w:abstractNumId w:val="9"/>
+  </w:num>
+  <w:num w:numId="5" w16cid:durableId="2134857097">
     <w:abstractNumId w:val="7"/>
   </w:num>
-  <w:num w:numId="2" w16cid:durableId="1199199039">
-    <w:abstractNumId w:val="9"/>
+  <w:num w:numId="6" w16cid:durableId="486243361">
+    <w:abstractNumId w:val="12"/>
   </w:num>
-  <w:num w:numId="3" w16cid:durableId="249388554">
+  <w:num w:numId="7" w16cid:durableId="426195627">
+    <w:abstractNumId w:val="16"/>
+  </w:num>
+  <w:num w:numId="8" w16cid:durableId="2052876785">
+    <w:abstractNumId w:val="5"/>
+  </w:num>
+  <w:num w:numId="9" w16cid:durableId="895749252">
+    <w:abstractNumId w:val="11"/>
+  </w:num>
+  <w:num w:numId="10" w16cid:durableId="1574973628">
     <w:abstractNumId w:val="14"/>
   </w:num>
-  <w:num w:numId="4" w16cid:durableId="717431757">
-    <w:abstractNumId w:val="8"/>
+  <w:num w:numId="11" w16cid:durableId="1243294514">
+    <w:abstractNumId w:val="13"/>
   </w:num>
-  <w:num w:numId="5" w16cid:durableId="2134857097">
+  <w:num w:numId="12" w16cid:durableId="1592468375">
+    <w:abstractNumId w:val="4"/>
+  </w:num>
+  <w:num w:numId="13" w16cid:durableId="20055963">
+    <w:abstractNumId w:val="1"/>
+  </w:num>
+  <w:num w:numId="14" w16cid:durableId="1570770807">
+    <w:abstractNumId w:val="2"/>
+  </w:num>
+  <w:num w:numId="15" w16cid:durableId="1887987612">
     <w:abstractNumId w:val="6"/>
   </w:num>
-  <w:num w:numId="6" w16cid:durableId="486243361">
-    <w:abstractNumId w:val="11"/>
+  <w:num w:numId="16" w16cid:durableId="745879591">
+    <w:abstractNumId w:val="17"/>
   </w:num>
-  <w:num w:numId="7" w16cid:durableId="426195627">
-    <w:abstractNumId w:val="15"/>
-  </w:num>
-  <w:num w:numId="8" w16cid:durableId="2052876785">
-    <w:abstractNumId w:val="4"/>
-  </w:num>
-  <w:num w:numId="9" w16cid:durableId="895749252">
-    <w:abstractNumId w:val="10"/>
-  </w:num>
-  <w:num w:numId="10" w16cid:durableId="1574973628">
-    <w:abstractNumId w:val="13"/>
-  </w:num>
-  <w:num w:numId="11" w16cid:durableId="1243294514">
-    <w:abstractNumId w:val="12"/>
-  </w:num>
-  <w:num w:numId="12" w16cid:durableId="1592468375">
+  <w:num w:numId="17" w16cid:durableId="1494182071">
     <w:abstractNumId w:val="3"/>
   </w:num>
-  <w:num w:numId="13" w16cid:durableId="20055963">
+  <w:num w:numId="18" w16cid:durableId="292638561">
     <w:abstractNumId w:val="0"/>
-  </w:num>
-  <w:num w:numId="14" w16cid:durableId="1570770807">
-    <w:abstractNumId w:val="1"/>
-  </w:num>
-  <w:num w:numId="15" w16cid:durableId="1887987612">
-    <w:abstractNumId w:val="5"/>
-  </w:num>
-  <w:num w:numId="16" w16cid:durableId="745879591">
-    <w:abstractNumId w:val="16"/>
-  </w:num>
-  <w:num w:numId="17" w16cid:durableId="1494182071">
-    <w:abstractNumId w:val="2"/>
   </w:num>
 </w:numbering>
 </file>
 
 <file path=word/styles.xml><?xml version="1.0" encoding="utf-8"?>
-<w:styles xmlns:mc="http://schemas.openxmlformats.org/markup-compatibility/2006" xmlns:r="http://schemas.openxmlformats.org/officeDocument/2006/relationships" xmlns:w="http://schemas.openxmlformats.org/wordprocessingml/2006/main" xmlns:w14="http://schemas.microsoft.com/office/word/2010/wordml" xmlns:w15="http://schemas.microsoft.com/office/word/2012/wordml" xmlns:w16cex="http://schemas.microsoft.com/office/word/2018/wordml/cex" xmlns:w16cid="http://schemas.microsoft.com/office/word/2016/wordml/cid" xmlns:w16="http://schemas.microsoft.com/office/word/2018/wordml" xmlns:w16sdtdh="http://schemas.microsoft.com/office/word/2020/wordml/sdtdatahash" xmlns:w16se="http://schemas.microsoft.com/office/word/2015/wordml/symex" mc:Ignorable="w14 w15 w16se w16cid w16 w16cex w16sdtdh">
+<w:styles xmlns:mc="http://schemas.openxmlformats.org/markup-compatibility/2006" xmlns:r="http://schemas.openxmlformats.org/officeDocument/2006/relationships" xmlns:w="http://schemas.openxmlformats.org/wordprocessingml/2006/main" xmlns:w14="http://schemas.microsoft.com/office/word/2010/wordml" xmlns:w15="http://schemas.microsoft.com/office/word/2012/wordml" xmlns:w16cex="http://schemas.microsoft.com/office/word/2018/wordml/cex" xmlns:w16cid="http://schemas.microsoft.com/office/word/2016/wordml/cid" xmlns:w16="http://schemas.microsoft.com/office/word/2018/wordml" xmlns:w16du="http://schemas.microsoft.com/office/word/2023/wordml/word16du" xmlns:w16sdtdh="http://schemas.microsoft.com/office/word/2020/wordml/sdtdatahash" xmlns:w16se="http://schemas.microsoft.com/office/word/2015/wordml/symex" mc:Ignorable="w14 w15 w16se w16cid w16 w16cex w16sdtdh w16du">
   <w:docDefaults>
     <w:rPrDefault>
       <w:rPr>

</xml_diff>

<commit_message>
Fehler in Anlage 38 korrigiert
</commit_message>
<xml_diff>
--- a/Zeugnisse-Sek-1-Versionsgeschichte.docx
+++ b/Zeugnisse-Sek-1-Versionsgeschichte.docx
@@ -74,6 +74,78 @@
           <w:szCs w:val="36"/>
         </w:rPr>
         <w:t>)</w:t>
+      </w:r>
+    </w:p>
+    <w:p>
+      <w:pPr>
+        <w:spacing w:after="0" w:line="240" w:lineRule="auto"/>
+        <w:rPr>
+          <w:b/>
+          <w:bCs/>
+          <w:sz w:val="24"/>
+          <w:szCs w:val="24"/>
+        </w:rPr>
+      </w:pPr>
+    </w:p>
+    <w:p>
+      <w:pPr>
+        <w:spacing w:after="0" w:line="240" w:lineRule="auto"/>
+        <w:rPr>
+          <w:b/>
+          <w:bCs/>
+          <w:sz w:val="24"/>
+          <w:szCs w:val="24"/>
+        </w:rPr>
+      </w:pPr>
+      <w:r>
+        <w:rPr>
+          <w:b/>
+          <w:bCs/>
+          <w:sz w:val="24"/>
+          <w:szCs w:val="24"/>
+        </w:rPr>
+        <w:t>03.02.2025</w:t>
+      </w:r>
+    </w:p>
+    <w:p>
+      <w:pPr>
+        <w:spacing w:after="0" w:line="240" w:lineRule="auto"/>
+        <w:rPr>
+          <w:bCs/>
+          <w:sz w:val="24"/>
+          <w:szCs w:val="24"/>
+        </w:rPr>
+      </w:pPr>
+      <w:r>
+        <w:rPr>
+          <w:bCs/>
+          <w:sz w:val="24"/>
+          <w:szCs w:val="24"/>
+        </w:rPr>
+        <w:t>GE-Anlage 38 (Prognosemitteilung)</w:t>
+      </w:r>
+    </w:p>
+    <w:p>
+      <w:pPr>
+        <w:pStyle w:val="Listenabsatz"/>
+        <w:numPr>
+          <w:ilvl w:val="0"/>
+          <w:numId w:val="21"/>
+        </w:numPr>
+        <w:spacing w:after="0" w:line="240" w:lineRule="auto"/>
+        <w:rPr>
+          <w:bCs/>
+          <w:sz w:val="24"/>
+          <w:szCs w:val="24"/>
+        </w:rPr>
+      </w:pPr>
+      <w:r>
+        <w:rPr>
+          <w:bCs/>
+          <w:sz w:val="24"/>
+          <w:szCs w:val="24"/>
+        </w:rPr>
+        <w:t>Bei Schülern mit der neuen Prüfungsordnung APO-SI20 wurde der MSA nicht angezeigt, nun korrigiert.</w:t>
       </w:r>
     </w:p>
     <w:p>
@@ -855,7 +927,6 @@
           <w:sz w:val="24"/>
           <w:szCs w:val="24"/>
         </w:rPr>
-        <w:lastRenderedPageBreak/>
         <w:t>22.12.2023</w:t>
       </w:r>
     </w:p>
@@ -1382,6 +1453,7 @@
           <w:sz w:val="24"/>
           <w:szCs w:val="24"/>
         </w:rPr>
+        <w:lastRenderedPageBreak/>
         <w:t>Inklusions- und Lernstandszeugnisse:</w:t>
       </w:r>
       <w:r>
@@ -1438,7 +1510,6 @@
           <w:sz w:val="24"/>
           <w:szCs w:val="24"/>
         </w:rPr>
-        <w:lastRenderedPageBreak/>
         <w:t>SK-Anlagen 46, 48 und 49, 50:</w:t>
       </w:r>
       <w:r>
@@ -1991,6 +2062,7 @@
           <w:sz w:val="24"/>
           <w:szCs w:val="24"/>
         </w:rPr>
+        <w:lastRenderedPageBreak/>
         <w:t xml:space="preserve">RS-Anlage 30 (Abschlusszeugnis HA10 für HS-Gliederung): </w:t>
       </w:r>
       <w:r>
@@ -2047,7 +2119,6 @@
           <w:sz w:val="24"/>
           <w:szCs w:val="24"/>
         </w:rPr>
-        <w:lastRenderedPageBreak/>
         <w:t xml:space="preserve">HS-Anlage 15 (Abgangszeugnis): </w:t>
       </w:r>
       <w:r>
@@ -2690,7 +2761,6 @@
           <w:szCs w:val="24"/>
           <w:lang w:eastAsia="de-DE"/>
         </w:rPr>
-        <w:lastRenderedPageBreak/>
         <w:t>an neue Vorlage angepasst</w:t>
       </w:r>
       <w:r>
@@ -3266,6 +3336,7 @@
           <w:sz w:val="24"/>
           <w:szCs w:val="24"/>
         </w:rPr>
+        <w:lastRenderedPageBreak/>
         <w:t>In der INI-Datei gibt es einen Farbwert mit dem die Graustufen für die Notenfelder angegeben werden können, so kann an jedem Drucker der beste Wert eingestellt werden.</w:t>
       </w:r>
     </w:p>
@@ -3286,7 +3357,6 @@
           <w:sz w:val="24"/>
           <w:szCs w:val="24"/>
         </w:rPr>
-        <w:lastRenderedPageBreak/>
         <w:t>Wenn beim Schüler im akt. Abschnitt ein individueller Versetzungsvermerk eingetragen wird, dann wird dieser und nicht der Standardtext gedruckt.</w:t>
       </w:r>
     </w:p>
@@ -3737,6 +3807,7 @@
           <w:sz w:val="24"/>
           <w:szCs w:val="24"/>
         </w:rPr>
+        <w:lastRenderedPageBreak/>
         <w:t>Dann wurden noch die Fußnoten angepasst, die jetzt mit großem Buchstaben anfangen und mit einem Punkt enden.</w:t>
       </w:r>
     </w:p>
@@ -3752,7 +3823,6 @@
           <w:sz w:val="24"/>
           <w:szCs w:val="24"/>
         </w:rPr>
-        <w:lastRenderedPageBreak/>
         <w:t>Am Layout wurden einige Unschönheiten korrigiert, die Pakete stehen ab sofort nur noch in der Schriftart Calibri zur Verfügung.</w:t>
       </w:r>
     </w:p>
@@ -5975,6 +6045,119 @@
     </w:lvl>
   </w:abstractNum>
   <w:abstractNum w:abstractNumId="19" w15:restartNumberingAfterBreak="0">
+    <w:nsid w:val="7EF71364"/>
+    <w:multiLevelType w:val="hybridMultilevel"/>
+    <w:tmpl w:val="2F60FA80"/>
+    <w:lvl w:ilvl="0" w:tplc="04070001">
+      <w:start w:val="1"/>
+      <w:numFmt w:val="bullet"/>
+      <w:lvlText w:val=""/>
+      <w:lvlJc w:val="left"/>
+      <w:pPr>
+        <w:ind w:left="720" w:hanging="360"/>
+      </w:pPr>
+      <w:rPr>
+        <w:rFonts w:ascii="Symbol" w:hAnsi="Symbol" w:hint="default"/>
+      </w:rPr>
+    </w:lvl>
+    <w:lvl w:ilvl="1" w:tplc="04070003" w:tentative="1">
+      <w:start w:val="1"/>
+      <w:numFmt w:val="bullet"/>
+      <w:lvlText w:val="o"/>
+      <w:lvlJc w:val="left"/>
+      <w:pPr>
+        <w:ind w:left="1440" w:hanging="360"/>
+      </w:pPr>
+      <w:rPr>
+        <w:rFonts w:ascii="Courier New" w:hAnsi="Courier New" w:cs="Courier New" w:hint="default"/>
+      </w:rPr>
+    </w:lvl>
+    <w:lvl w:ilvl="2" w:tplc="04070005" w:tentative="1">
+      <w:start w:val="1"/>
+      <w:numFmt w:val="bullet"/>
+      <w:lvlText w:val=""/>
+      <w:lvlJc w:val="left"/>
+      <w:pPr>
+        <w:ind w:left="2160" w:hanging="360"/>
+      </w:pPr>
+      <w:rPr>
+        <w:rFonts w:ascii="Wingdings" w:hAnsi="Wingdings" w:hint="default"/>
+      </w:rPr>
+    </w:lvl>
+    <w:lvl w:ilvl="3" w:tplc="04070001" w:tentative="1">
+      <w:start w:val="1"/>
+      <w:numFmt w:val="bullet"/>
+      <w:lvlText w:val=""/>
+      <w:lvlJc w:val="left"/>
+      <w:pPr>
+        <w:ind w:left="2880" w:hanging="360"/>
+      </w:pPr>
+      <w:rPr>
+        <w:rFonts w:ascii="Symbol" w:hAnsi="Symbol" w:hint="default"/>
+      </w:rPr>
+    </w:lvl>
+    <w:lvl w:ilvl="4" w:tplc="04070003" w:tentative="1">
+      <w:start w:val="1"/>
+      <w:numFmt w:val="bullet"/>
+      <w:lvlText w:val="o"/>
+      <w:lvlJc w:val="left"/>
+      <w:pPr>
+        <w:ind w:left="3600" w:hanging="360"/>
+      </w:pPr>
+      <w:rPr>
+        <w:rFonts w:ascii="Courier New" w:hAnsi="Courier New" w:cs="Courier New" w:hint="default"/>
+      </w:rPr>
+    </w:lvl>
+    <w:lvl w:ilvl="5" w:tplc="04070005" w:tentative="1">
+      <w:start w:val="1"/>
+      <w:numFmt w:val="bullet"/>
+      <w:lvlText w:val=""/>
+      <w:lvlJc w:val="left"/>
+      <w:pPr>
+        <w:ind w:left="4320" w:hanging="360"/>
+      </w:pPr>
+      <w:rPr>
+        <w:rFonts w:ascii="Wingdings" w:hAnsi="Wingdings" w:hint="default"/>
+      </w:rPr>
+    </w:lvl>
+    <w:lvl w:ilvl="6" w:tplc="04070001" w:tentative="1">
+      <w:start w:val="1"/>
+      <w:numFmt w:val="bullet"/>
+      <w:lvlText w:val=""/>
+      <w:lvlJc w:val="left"/>
+      <w:pPr>
+        <w:ind w:left="5040" w:hanging="360"/>
+      </w:pPr>
+      <w:rPr>
+        <w:rFonts w:ascii="Symbol" w:hAnsi="Symbol" w:hint="default"/>
+      </w:rPr>
+    </w:lvl>
+    <w:lvl w:ilvl="7" w:tplc="04070003" w:tentative="1">
+      <w:start w:val="1"/>
+      <w:numFmt w:val="bullet"/>
+      <w:lvlText w:val="o"/>
+      <w:lvlJc w:val="left"/>
+      <w:pPr>
+        <w:ind w:left="5760" w:hanging="360"/>
+      </w:pPr>
+      <w:rPr>
+        <w:rFonts w:ascii="Courier New" w:hAnsi="Courier New" w:cs="Courier New" w:hint="default"/>
+      </w:rPr>
+    </w:lvl>
+    <w:lvl w:ilvl="8" w:tplc="04070005" w:tentative="1">
+      <w:start w:val="1"/>
+      <w:numFmt w:val="bullet"/>
+      <w:lvlText w:val=""/>
+      <w:lvlJc w:val="left"/>
+      <w:pPr>
+        <w:ind w:left="6480" w:hanging="360"/>
+      </w:pPr>
+      <w:rPr>
+        <w:rFonts w:ascii="Wingdings" w:hAnsi="Wingdings" w:hint="default"/>
+      </w:rPr>
+    </w:lvl>
+  </w:abstractNum>
+  <w:abstractNum w:abstractNumId="20" w15:restartNumberingAfterBreak="0">
     <w:nsid w:val="7FDC6D69"/>
     <w:multiLevelType w:val="hybridMultilevel"/>
     <w:tmpl w:val="6B7296A4"/>
@@ -6145,6 +6328,9 @@
     <w:abstractNumId w:val="17"/>
   </w:num>
   <w:num w:numId="20" w16cid:durableId="834614168">
+    <w:abstractNumId w:val="20"/>
+  </w:num>
+  <w:num w:numId="21" w16cid:durableId="1669794055">
     <w:abstractNumId w:val="19"/>
   </w:num>
 </w:numbering>

</xml_diff>

<commit_message>
Bug bei Angabe des Klassenlehrertextes korrigiert
</commit_message>
<xml_diff>
--- a/Zeugnisse-Sek-1-Versionsgeschichte.docx
+++ b/Zeugnisse-Sek-1-Versionsgeschichte.docx
@@ -104,6 +104,188 @@
           <w:sz w:val="24"/>
           <w:szCs w:val="24"/>
         </w:rPr>
+        <w:t>xx</w:t>
+      </w:r>
+      <w:r>
+        <w:rPr>
+          <w:b/>
+          <w:bCs/>
+          <w:sz w:val="24"/>
+          <w:szCs w:val="24"/>
+        </w:rPr>
+        <w:t>.</w:t>
+      </w:r>
+      <w:r>
+        <w:rPr>
+          <w:b/>
+          <w:bCs/>
+          <w:sz w:val="24"/>
+          <w:szCs w:val="24"/>
+        </w:rPr>
+        <w:t>xx</w:t>
+      </w:r>
+      <w:r>
+        <w:rPr>
+          <w:b/>
+          <w:bCs/>
+          <w:sz w:val="24"/>
+          <w:szCs w:val="24"/>
+        </w:rPr>
+        <w:t>.2025</w:t>
+      </w:r>
+    </w:p>
+    <w:p>
+      <w:pPr>
+        <w:rPr>
+          <w:sz w:val="24"/>
+          <w:szCs w:val="24"/>
+        </w:rPr>
+      </w:pPr>
+      <w:proofErr w:type="spellStart"/>
+      <w:r>
+        <w:rPr>
+          <w:sz w:val="24"/>
+          <w:szCs w:val="24"/>
+        </w:rPr>
+        <w:t>Lernstandszeugnisse</w:t>
+      </w:r>
+      <w:proofErr w:type="spellEnd"/>
+      <w:r>
+        <w:rPr>
+          <w:sz w:val="24"/>
+          <w:szCs w:val="24"/>
+        </w:rPr>
+        <w:t xml:space="preserve"> </w:t>
+      </w:r>
+      <w:r>
+        <w:rPr>
+          <w:sz w:val="24"/>
+          <w:szCs w:val="24"/>
+        </w:rPr>
+        <w:t>(</w:t>
+      </w:r>
+      <w:r>
+        <w:rPr>
+          <w:sz w:val="24"/>
+          <w:szCs w:val="24"/>
+        </w:rPr>
+        <w:t>Hybridform</w:t>
+      </w:r>
+      <w:r>
+        <w:rPr>
+          <w:sz w:val="24"/>
+          <w:szCs w:val="24"/>
+        </w:rPr>
+        <w:t>)</w:t>
+      </w:r>
+    </w:p>
+    <w:p>
+      <w:pPr>
+        <w:pStyle w:val="Listenabsatz"/>
+        <w:numPr>
+          <w:ilvl w:val="0"/>
+          <w:numId w:val="18"/>
+        </w:numPr>
+        <w:rPr>
+          <w:sz w:val="24"/>
+          <w:szCs w:val="24"/>
+        </w:rPr>
+      </w:pPr>
+      <w:r>
+        <w:rPr>
+          <w:sz w:val="24"/>
+          <w:szCs w:val="24"/>
+        </w:rPr>
+        <w:t>Ein Bug bei der Angabe des Klassenlehrertextes über die Ini-Datei wurde korrigiert.</w:t>
+      </w:r>
+    </w:p>
+    <w:p>
+      <w:pPr>
+        <w:pStyle w:val="Listenabsatz"/>
+        <w:numPr>
+          <w:ilvl w:val="0"/>
+          <w:numId w:val="18"/>
+        </w:numPr>
+        <w:rPr>
+          <w:sz w:val="24"/>
+          <w:szCs w:val="24"/>
+        </w:rPr>
+      </w:pPr>
+      <w:r>
+        <w:rPr>
+          <w:sz w:val="24"/>
+          <w:szCs w:val="24"/>
+        </w:rPr>
+        <w:t>Über die Ini-Datei kann nun gesteuert werden</w:t>
+      </w:r>
+      <w:r>
+        <w:rPr>
+          <w:sz w:val="24"/>
+          <w:szCs w:val="24"/>
+        </w:rPr>
+        <w:t>,</w:t>
+      </w:r>
+      <w:r>
+        <w:rPr>
+          <w:sz w:val="24"/>
+          <w:szCs w:val="24"/>
+        </w:rPr>
+        <w:t xml:space="preserve"> ob eine Abfrage erfolgen soll,</w:t>
+      </w:r>
+      <w:r>
+        <w:rPr>
+          <w:sz w:val="24"/>
+          <w:szCs w:val="24"/>
+        </w:rPr>
+        <w:t xml:space="preserve"> seit wann ein neu zugewanderter Schüler an einer deutschen Schule unterrichtet wird</w:t>
+      </w:r>
+      <w:r>
+        <w:rPr>
+          <w:sz w:val="24"/>
+          <w:szCs w:val="24"/>
+        </w:rPr>
+        <w:t xml:space="preserve">. </w:t>
+      </w:r>
+    </w:p>
+    <w:p>
+      <w:pPr>
+        <w:spacing w:after="0" w:line="240" w:lineRule="auto"/>
+        <w:rPr>
+          <w:b/>
+          <w:bCs/>
+          <w:sz w:val="24"/>
+          <w:szCs w:val="24"/>
+        </w:rPr>
+      </w:pPr>
+    </w:p>
+    <w:p>
+      <w:pPr>
+        <w:spacing w:after="0" w:line="240" w:lineRule="auto"/>
+        <w:rPr>
+          <w:b/>
+          <w:bCs/>
+          <w:sz w:val="24"/>
+          <w:szCs w:val="24"/>
+        </w:rPr>
+      </w:pPr>
+    </w:p>
+    <w:p>
+      <w:pPr>
+        <w:spacing w:after="0" w:line="240" w:lineRule="auto"/>
+        <w:rPr>
+          <w:b/>
+          <w:bCs/>
+          <w:sz w:val="24"/>
+          <w:szCs w:val="24"/>
+        </w:rPr>
+      </w:pPr>
+      <w:r>
+        <w:rPr>
+          <w:b/>
+          <w:bCs/>
+          <w:sz w:val="24"/>
+          <w:szCs w:val="24"/>
+        </w:rPr>
         <w:t>03.02.2025</w:t>
       </w:r>
     </w:p>
@@ -148,15 +330,7 @@
           <w:sz w:val="24"/>
           <w:szCs w:val="24"/>
         </w:rPr>
-        <w:t xml:space="preserve"> 47</w:t>
-      </w:r>
-      <w:r>
-        <w:rPr>
-          <w:bCs/>
-          <w:sz w:val="24"/>
-          <w:szCs w:val="24"/>
-        </w:rPr>
-        <w:t xml:space="preserve"> </w:t>
+        <w:t xml:space="preserve"> 47 </w:t>
       </w:r>
       <w:r>
         <w:rPr>
@@ -748,6 +922,7 @@
           <w:sz w:val="24"/>
           <w:szCs w:val="24"/>
         </w:rPr>
+        <w:lastRenderedPageBreak/>
         <w:t>Tippfehler korrigiert.</w:t>
       </w:r>
     </w:p>
@@ -1117,23 +1292,7 @@
           <w:sz w:val="24"/>
           <w:szCs w:val="24"/>
         </w:rPr>
-        <w:t xml:space="preserve">Hinweis: Die Nutzung der Ankreuzkompetenzen für den Wahlpflichtbereich ist erst ab der </w:t>
-      </w:r>
-      <w:proofErr w:type="spellStart"/>
-      <w:r>
-        <w:rPr>
-          <w:sz w:val="24"/>
-          <w:szCs w:val="24"/>
-        </w:rPr>
-        <w:t>SchILD</w:t>
-      </w:r>
-      <w:proofErr w:type="spellEnd"/>
-      <w:r>
-        <w:rPr>
-          <w:sz w:val="24"/>
-          <w:szCs w:val="24"/>
-        </w:rPr>
-        <w:t xml:space="preserve"> Version 2.0.32.4 möglich.</w:t>
+        <w:t>Hinweis: Die Nutzung der Ankreuzkompetenzen für den Wahlpflichtbereich ist erst ab der SchILD Version 2.0.32.4 möglich.</w:t>
       </w:r>
     </w:p>
     <w:p>
@@ -1515,23 +1674,7 @@
           <w:sz w:val="24"/>
           <w:szCs w:val="24"/>
         </w:rPr>
-        <w:t xml:space="preserve">In </w:t>
-      </w:r>
-      <w:proofErr w:type="spellStart"/>
-      <w:r>
-        <w:rPr>
-          <w:sz w:val="24"/>
-          <w:szCs w:val="24"/>
-        </w:rPr>
-        <w:t>SchILD</w:t>
-      </w:r>
-      <w:proofErr w:type="spellEnd"/>
-      <w:r>
-        <w:rPr>
-          <w:sz w:val="24"/>
-          <w:szCs w:val="24"/>
-        </w:rPr>
-        <w:t xml:space="preserve"> wurden neue Einträge für die neuen Abschlussbezeichnungen eingefügt. Diese wurde</w:t>
+        <w:t>In SchILD wurden neue Einträge für die neuen Abschlussbezeichnungen eingefügt. Diese wurde</w:t>
       </w:r>
       <w:r>
         <w:rPr>
@@ -1566,6 +1709,7 @@
           <w:sz w:val="24"/>
           <w:szCs w:val="24"/>
         </w:rPr>
+        <w:lastRenderedPageBreak/>
         <w:t>Die Option „</w:t>
       </w:r>
       <w:proofErr w:type="spellStart"/>
@@ -1643,7 +1787,6 @@
           <w:sz w:val="24"/>
           <w:szCs w:val="24"/>
         </w:rPr>
-        <w:lastRenderedPageBreak/>
         <w:t xml:space="preserve">Inklusions- und </w:t>
       </w:r>
       <w:proofErr w:type="spellStart"/>
@@ -2230,6 +2373,7 @@
           <w:sz w:val="24"/>
           <w:szCs w:val="24"/>
         </w:rPr>
+        <w:lastRenderedPageBreak/>
         <w:t>Die Programmierung des Versetzungsvermerks wurde angepasst, so dass bei der Versetzung in die gymnasiale Oberstufe auch dann der korrekte Text erscheint, wenn die Bezeichnung der Folgeklasse nicht „EF“ bzw. „Q1“ ist.</w:t>
       </w:r>
     </w:p>
@@ -2313,7 +2457,6 @@
           <w:sz w:val="24"/>
           <w:szCs w:val="24"/>
         </w:rPr>
-        <w:lastRenderedPageBreak/>
         <w:t xml:space="preserve">RS-Anlage 30 (Abschlusszeugnis HA10 für HS-Gliederung): </w:t>
       </w:r>
       <w:r>
@@ -2826,6 +2969,7 @@
           <w:sz w:val="24"/>
           <w:szCs w:val="24"/>
         </w:rPr>
+        <w:lastRenderedPageBreak/>
         <w:t>Erstellung des Versetzungsvermerk erfolgt für alle Schulformen einheitlich und im Hauptbericht, dabei kleinere Fehlerkorrekturen.</w:t>
       </w:r>
       <w:r>
@@ -3506,6 +3650,7 @@
           <w:sz w:val="24"/>
           <w:szCs w:val="24"/>
         </w:rPr>
+        <w:lastRenderedPageBreak/>
         <w:t>In den GE-Zeugnissen stand in Klasse 9 unter gewissen Umständen „in Klasse 11 versetzt“, nun korrigiert.</w:t>
       </w:r>
     </w:p>
@@ -3639,7 +3784,6 @@
           <w:sz w:val="24"/>
           <w:szCs w:val="24"/>
         </w:rPr>
-        <w:lastRenderedPageBreak/>
         <w:t xml:space="preserve">In der INI-Datei gibt es einen </w:t>
       </w:r>
       <w:proofErr w:type="gramStart"/>
@@ -4056,6 +4200,7 @@
           <w:sz w:val="24"/>
           <w:szCs w:val="24"/>
         </w:rPr>
+        <w:lastRenderedPageBreak/>
         <w:t xml:space="preserve">Im Paket HS wurde in Anlage 17 ein Fehler im </w:t>
       </w:r>
       <w:proofErr w:type="spellStart"/>
@@ -4190,7 +4335,6 @@
           <w:sz w:val="24"/>
           <w:szCs w:val="24"/>
         </w:rPr>
-        <w:lastRenderedPageBreak/>
         <w:t>Dann wurden noch die Fußnoten angepasst, die jetzt mit großem Buchstaben anfangen und mit einem Punkt enden.</w:t>
       </w:r>
     </w:p>

</xml_diff>

<commit_message>
Hinzufügen der Fächergruppe "Ergänzungsfächer"
</commit_message>
<xml_diff>
--- a/Zeugnisse-Sek-1-Versionsgeschichte.docx
+++ b/Zeugnisse-Sek-1-Versionsgeschichte.docx
@@ -104,79 +104,29 @@
           <w:sz w:val="24"/>
           <w:szCs w:val="24"/>
         </w:rPr>
-        <w:t>xx</w:t>
-      </w:r>
-      <w:r>
-        <w:rPr>
-          <w:b/>
-          <w:bCs/>
-          <w:sz w:val="24"/>
-          <w:szCs w:val="24"/>
-        </w:rPr>
-        <w:t>.</w:t>
-      </w:r>
-      <w:r>
-        <w:rPr>
-          <w:b/>
-          <w:bCs/>
-          <w:sz w:val="24"/>
-          <w:szCs w:val="24"/>
-        </w:rPr>
-        <w:t>xx</w:t>
-      </w:r>
-      <w:r>
-        <w:rPr>
-          <w:b/>
-          <w:bCs/>
-          <w:sz w:val="24"/>
-          <w:szCs w:val="24"/>
-        </w:rPr>
-        <w:t>.2025</w:t>
-      </w:r>
-    </w:p>
-    <w:p>
-      <w:pPr>
-        <w:rPr>
-          <w:sz w:val="24"/>
-          <w:szCs w:val="24"/>
-        </w:rPr>
-      </w:pPr>
-      <w:proofErr w:type="spellStart"/>
-      <w:r>
-        <w:rPr>
-          <w:sz w:val="24"/>
-          <w:szCs w:val="24"/>
-        </w:rPr>
-        <w:t>Lernstandszeugnisse</w:t>
-      </w:r>
-      <w:proofErr w:type="spellEnd"/>
-      <w:r>
-        <w:rPr>
-          <w:sz w:val="24"/>
-          <w:szCs w:val="24"/>
-        </w:rPr>
-        <w:t xml:space="preserve"> </w:t>
-      </w:r>
-      <w:r>
-        <w:rPr>
-          <w:sz w:val="24"/>
-          <w:szCs w:val="24"/>
-        </w:rPr>
-        <w:t>(</w:t>
-      </w:r>
-      <w:r>
-        <w:rPr>
-          <w:sz w:val="24"/>
-          <w:szCs w:val="24"/>
-        </w:rPr>
-        <w:t>Hybridform</w:t>
-      </w:r>
-      <w:r>
-        <w:rPr>
-          <w:sz w:val="24"/>
-          <w:szCs w:val="24"/>
-        </w:rPr>
-        <w:t>)</w:t>
+        <w:t>xx.xx.2025</w:t>
+      </w:r>
+    </w:p>
+    <w:p>
+      <w:pPr>
+        <w:rPr>
+          <w:sz w:val="24"/>
+          <w:szCs w:val="24"/>
+        </w:rPr>
+      </w:pPr>
+      <w:r>
+        <w:rPr>
+          <w:sz w:val="24"/>
+          <w:szCs w:val="24"/>
+        </w:rPr>
+        <w:t xml:space="preserve">Lernstandszeugnisse </w:t>
+      </w:r>
+      <w:r>
+        <w:rPr>
+          <w:sz w:val="24"/>
+          <w:szCs w:val="24"/>
+        </w:rPr>
+        <w:t>(Hybridform)</w:t>
       </w:r>
     </w:p>
     <w:p>
@@ -249,6 +199,61 @@
     </w:p>
     <w:p>
       <w:pPr>
+        <w:pStyle w:val="Listenabsatz"/>
+        <w:numPr>
+          <w:ilvl w:val="0"/>
+          <w:numId w:val="18"/>
+        </w:numPr>
+        <w:rPr>
+          <w:sz w:val="24"/>
+          <w:szCs w:val="24"/>
+        </w:rPr>
+      </w:pPr>
+      <w:r>
+        <w:rPr>
+          <w:sz w:val="24"/>
+          <w:szCs w:val="24"/>
+        </w:rPr>
+        <w:t>Die Fächergruppe</w:t>
+      </w:r>
+      <w:r>
+        <w:rPr>
+          <w:sz w:val="24"/>
+          <w:szCs w:val="24"/>
+        </w:rPr>
+        <w:t xml:space="preserve"> „Ergänzungsfächer</w:t>
+      </w:r>
+      <w:r>
+        <w:rPr>
+          <w:sz w:val="24"/>
+          <w:szCs w:val="24"/>
+        </w:rPr>
+        <w:t xml:space="preserve">“ wurden in die </w:t>
+      </w:r>
+      <w:r>
+        <w:rPr>
+          <w:sz w:val="24"/>
+          <w:szCs w:val="24"/>
+        </w:rPr>
+        <w:t>Z</w:t>
+      </w:r>
+      <w:r>
+        <w:rPr>
+          <w:sz w:val="24"/>
+          <w:szCs w:val="24"/>
+        </w:rPr>
+        <w:t>eugnisse integriert</w:t>
+      </w:r>
+      <w:r>
+        <w:rPr>
+          <w:sz w:val="24"/>
+          <w:szCs w:val="24"/>
+        </w:rPr>
+        <w:t>.</w:t>
+      </w:r>
+    </w:p>
+    <w:p>
+      <w:pPr>
         <w:spacing w:after="0" w:line="240" w:lineRule="auto"/>
         <w:rPr>
           <w:b/>
@@ -312,25 +317,7 @@
           <w:sz w:val="24"/>
           <w:szCs w:val="24"/>
         </w:rPr>
-        <w:t xml:space="preserve">und </w:t>
-      </w:r>
-      <w:proofErr w:type="gramStart"/>
-      <w:r>
-        <w:rPr>
-          <w:bCs/>
-          <w:sz w:val="24"/>
-          <w:szCs w:val="24"/>
-        </w:rPr>
-        <w:t>SK Anlage</w:t>
-      </w:r>
-      <w:proofErr w:type="gramEnd"/>
-      <w:r>
-        <w:rPr>
-          <w:bCs/>
-          <w:sz w:val="24"/>
-          <w:szCs w:val="24"/>
-        </w:rPr>
-        <w:t xml:space="preserve"> 47 </w:t>
+        <w:t xml:space="preserve">und SK Anlage 47 </w:t>
       </w:r>
       <w:r>
         <w:rPr>
@@ -661,25 +648,7 @@
           <w:sz w:val="24"/>
           <w:szCs w:val="24"/>
         </w:rPr>
-        <w:t>Bei den MSA(Q) Zeugnissen wurde die INI-Option „</w:t>
-      </w:r>
-      <w:proofErr w:type="spellStart"/>
-      <w:r>
-        <w:rPr>
-          <w:bCs/>
-          <w:sz w:val="24"/>
-          <w:szCs w:val="24"/>
-        </w:rPr>
-        <w:t>SchulabschlussQuelle</w:t>
-      </w:r>
-      <w:proofErr w:type="spellEnd"/>
-      <w:r>
-        <w:rPr>
-          <w:bCs/>
-          <w:sz w:val="24"/>
-          <w:szCs w:val="24"/>
-        </w:rPr>
-        <w:t>=F“ implementiert, mit der man eine Abfrage nach dem auszugebenden Abschluss aktivieren kann.</w:t>
+        <w:t>Bei den MSA(Q) Zeugnissen wurde die INI-Option „SchulabschlussQuelle=F“ implementiert, mit der man eine Abfrage nach dem auszugebenden Abschluss aktivieren kann.</w:t>
       </w:r>
     </w:p>
     <w:p>
@@ -724,23 +693,7 @@
           <w:sz w:val="24"/>
           <w:szCs w:val="24"/>
         </w:rPr>
-        <w:t xml:space="preserve">Inklusions- und </w:t>
-      </w:r>
-      <w:proofErr w:type="spellStart"/>
-      <w:r>
-        <w:rPr>
-          <w:sz w:val="24"/>
-          <w:szCs w:val="24"/>
-        </w:rPr>
-        <w:t>Lernstandszeugnisse</w:t>
-      </w:r>
-      <w:proofErr w:type="spellEnd"/>
-      <w:r>
-        <w:rPr>
-          <w:sz w:val="24"/>
-          <w:szCs w:val="24"/>
-        </w:rPr>
-        <w:t xml:space="preserve"> </w:t>
+        <w:t xml:space="preserve">Inklusions- und Lernstandszeugnisse </w:t>
       </w:r>
       <w:r>
         <w:rPr>
@@ -899,6 +852,7 @@
           <w:sz w:val="24"/>
           <w:szCs w:val="24"/>
         </w:rPr>
+        <w:lastRenderedPageBreak/>
         <w:t>GE-Anlage 38 und SK-Anlage 47:</w:t>
       </w:r>
     </w:p>
@@ -922,7 +876,6 @@
           <w:sz w:val="24"/>
           <w:szCs w:val="24"/>
         </w:rPr>
-        <w:lastRenderedPageBreak/>
         <w:t>Tippfehler korrigiert.</w:t>
       </w:r>
     </w:p>
@@ -1002,23 +955,7 @@
           <w:sz w:val="24"/>
           <w:szCs w:val="24"/>
         </w:rPr>
-        <w:t xml:space="preserve">Inklusions- und </w:t>
-      </w:r>
-      <w:proofErr w:type="spellStart"/>
-      <w:r>
-        <w:rPr>
-          <w:sz w:val="24"/>
-          <w:szCs w:val="24"/>
-        </w:rPr>
-        <w:t>Lernstandszeugnisse</w:t>
-      </w:r>
-      <w:proofErr w:type="spellEnd"/>
-      <w:r>
-        <w:rPr>
-          <w:sz w:val="24"/>
-          <w:szCs w:val="24"/>
-        </w:rPr>
-        <w:t xml:space="preserve"> </w:t>
+        <w:t xml:space="preserve">Inklusions- und Lernstandszeugnisse </w:t>
       </w:r>
     </w:p>
     <w:p>
@@ -1144,23 +1081,7 @@
           <w:sz w:val="24"/>
           <w:szCs w:val="24"/>
         </w:rPr>
-        <w:t xml:space="preserve">Inklusions- und </w:t>
-      </w:r>
-      <w:proofErr w:type="spellStart"/>
-      <w:r>
-        <w:rPr>
-          <w:sz w:val="24"/>
-          <w:szCs w:val="24"/>
-        </w:rPr>
-        <w:t>Lernstandszeugnisse</w:t>
-      </w:r>
-      <w:proofErr w:type="spellEnd"/>
-      <w:r>
-        <w:rPr>
-          <w:sz w:val="24"/>
-          <w:szCs w:val="24"/>
-        </w:rPr>
-        <w:t xml:space="preserve"> </w:t>
+        <w:t xml:space="preserve">Inklusions- und Lernstandszeugnisse </w:t>
       </w:r>
       <w:r>
         <w:rPr>
@@ -1234,23 +1155,7 @@
           <w:sz w:val="24"/>
           <w:szCs w:val="24"/>
         </w:rPr>
-        <w:t xml:space="preserve">Inklusions- und </w:t>
-      </w:r>
-      <w:proofErr w:type="spellStart"/>
-      <w:r>
-        <w:rPr>
-          <w:sz w:val="24"/>
-          <w:szCs w:val="24"/>
-        </w:rPr>
-        <w:t>Lernstandszeugnisse</w:t>
-      </w:r>
-      <w:proofErr w:type="spellEnd"/>
-      <w:r>
-        <w:rPr>
-          <w:sz w:val="24"/>
-          <w:szCs w:val="24"/>
-        </w:rPr>
-        <w:t xml:space="preserve"> (Ankreuz-Berichte)</w:t>
+        <w:t>Inklusions- und Lernstandszeugnisse (Ankreuz-Berichte)</w:t>
       </w:r>
     </w:p>
     <w:p>
@@ -1382,23 +1287,13 @@
         </w:rPr>
         <w:t>bei der INI-Option „</w:t>
       </w:r>
-      <w:proofErr w:type="spellStart"/>
-      <w:r>
-        <w:rPr>
-          <w:bCs/>
-          <w:sz w:val="24"/>
-          <w:szCs w:val="24"/>
-        </w:rPr>
-        <w:t>ZeugnisDatumQuelle</w:t>
-      </w:r>
-      <w:proofErr w:type="spellEnd"/>
-      <w:r>
-        <w:rPr>
-          <w:bCs/>
-          <w:sz w:val="24"/>
-          <w:szCs w:val="24"/>
-        </w:rPr>
-        <w:t>=</w:t>
+      <w:r>
+        <w:rPr>
+          <w:bCs/>
+          <w:sz w:val="24"/>
+          <w:szCs w:val="24"/>
+        </w:rPr>
+        <w:t>ZeugnisDatumQuelle=</w:t>
       </w:r>
       <w:r>
         <w:rPr>
@@ -1710,23 +1605,7 @@
           <w:szCs w:val="24"/>
         </w:rPr>
         <w:lastRenderedPageBreak/>
-        <w:t>Die Option „</w:t>
-      </w:r>
-      <w:proofErr w:type="spellStart"/>
-      <w:r>
-        <w:rPr>
-          <w:sz w:val="24"/>
-          <w:szCs w:val="24"/>
-        </w:rPr>
-        <w:t>UnterschriftenSLAL</w:t>
-      </w:r>
-      <w:proofErr w:type="spellEnd"/>
-      <w:r>
-        <w:rPr>
-          <w:sz w:val="24"/>
-          <w:szCs w:val="24"/>
-        </w:rPr>
-        <w:t>“ hat eine neue Funktion: wenn man B einträgt, wird die Abteilungsleitung aus der Datenbank genommen, aber als Bezeichnung erscheint nicht „Abteilungsleiter/in“, sondern der Eintrag aus der Tabelle „Klassengruppen/Abteilungen“.</w:t>
+        <w:t>Die Option „UnterschriftenSLAL“ hat eine neue Funktion: wenn man B einträgt, wird die Abteilungsleitung aus der Datenbank genommen, aber als Bezeichnung erscheint nicht „Abteilungsleiter/in“, sondern der Eintrag aus der Tabelle „Klassengruppen/Abteilungen“.</w:t>
       </w:r>
     </w:p>
     <w:p>
@@ -1787,23 +1666,7 @@
           <w:sz w:val="24"/>
           <w:szCs w:val="24"/>
         </w:rPr>
-        <w:t xml:space="preserve">Inklusions- und </w:t>
-      </w:r>
-      <w:proofErr w:type="spellStart"/>
-      <w:r>
-        <w:rPr>
-          <w:sz w:val="24"/>
-          <w:szCs w:val="24"/>
-        </w:rPr>
-        <w:t>Lernstandszeugnisse</w:t>
-      </w:r>
-      <w:proofErr w:type="spellEnd"/>
-      <w:r>
-        <w:rPr>
-          <w:sz w:val="24"/>
-          <w:szCs w:val="24"/>
-        </w:rPr>
-        <w:t>:</w:t>
+        <w:t>Inklusions- und Lernstandszeugnisse:</w:t>
       </w:r>
       <w:r>
         <w:rPr>
@@ -1980,43 +1843,7 @@
           <w:sz w:val="24"/>
           <w:szCs w:val="24"/>
         </w:rPr>
-        <w:t>Optionen „</w:t>
-      </w:r>
-      <w:proofErr w:type="spellStart"/>
-      <w:r>
-        <w:rPr>
-          <w:bCs/>
-          <w:sz w:val="24"/>
-          <w:szCs w:val="24"/>
-        </w:rPr>
-        <w:t>UnterschriftenSLAL</w:t>
-      </w:r>
-      <w:proofErr w:type="spellEnd"/>
-      <w:r>
-        <w:rPr>
-          <w:bCs/>
-          <w:sz w:val="24"/>
-          <w:szCs w:val="24"/>
-        </w:rPr>
-        <w:t>=I“ und „</w:t>
-      </w:r>
-      <w:proofErr w:type="spellStart"/>
-      <w:r>
-        <w:rPr>
-          <w:bCs/>
-          <w:sz w:val="24"/>
-          <w:szCs w:val="24"/>
-        </w:rPr>
-        <w:t>UnterschriftenKL</w:t>
-      </w:r>
-      <w:proofErr w:type="spellEnd"/>
-      <w:r>
-        <w:rPr>
-          <w:bCs/>
-          <w:sz w:val="24"/>
-          <w:szCs w:val="24"/>
-        </w:rPr>
-        <w:t>=I“ funktionierten nicht, jetzt korrigiert.</w:t>
+        <w:t>Optionen „UnterschriftenSLAL=I“ und „UnterschriftenKL=I“ funktionierten nicht, jetzt korrigiert.</w:t>
       </w:r>
     </w:p>
     <w:p>
@@ -2198,17 +2025,8 @@
           <w:sz w:val="24"/>
           <w:szCs w:val="24"/>
         </w:rPr>
-        <w:t xml:space="preserve">Inklusions- und </w:t>
-      </w:r>
-      <w:proofErr w:type="spellStart"/>
-      <w:r>
-        <w:rPr>
-          <w:sz w:val="24"/>
-          <w:szCs w:val="24"/>
-        </w:rPr>
-        <w:t>Lernstandszeugnisse</w:t>
-      </w:r>
-      <w:proofErr w:type="spellEnd"/>
+        <w:t>Inklusions- und Lernstandszeugnisse</w:t>
+      </w:r>
     </w:p>
     <w:p>
       <w:pPr>
@@ -3402,27 +3220,7 @@
           <w:szCs w:val="24"/>
           <w:lang w:eastAsia="de-DE"/>
         </w:rPr>
-        <w:t>einheitlich in allen Überweisungs-, Abgangs- und Abschlusszeugnissen für alle Fächer "</w:t>
-      </w:r>
-      <w:proofErr w:type="spellStart"/>
-      <w:r>
-        <w:rPr>
-          <w:rFonts w:eastAsia="Times New Roman" w:cstheme="minorHAnsi"/>
-          <w:sz w:val="24"/>
-          <w:szCs w:val="24"/>
-          <w:lang w:eastAsia="de-DE"/>
-        </w:rPr>
-        <w:t>UeZeugnisbezeichnung</w:t>
-      </w:r>
-      <w:proofErr w:type="spellEnd"/>
-      <w:r>
-        <w:rPr>
-          <w:rFonts w:eastAsia="Times New Roman" w:cstheme="minorHAnsi"/>
-          <w:sz w:val="24"/>
-          <w:szCs w:val="24"/>
-          <w:lang w:eastAsia="de-DE"/>
-        </w:rPr>
-        <w:t>" ausgewählt</w:t>
+        <w:t>einheitlich in allen Überweisungs-, Abgangs- und Abschlusszeugnissen für alle Fächer "UeZeugnisbezeichnung" ausgewählt</w:t>
       </w:r>
     </w:p>
     <w:p>
@@ -3666,56 +3464,24 @@
           <w:sz w:val="24"/>
           <w:szCs w:val="24"/>
         </w:rPr>
-        <w:t xml:space="preserve">Im SK-Paket wurden die </w:t>
-      </w:r>
-      <w:proofErr w:type="spellStart"/>
-      <w:r>
-        <w:rPr>
-          <w:sz w:val="24"/>
-          <w:szCs w:val="24"/>
-        </w:rPr>
-        <w:t>Epochalfächer</w:t>
-      </w:r>
-      <w:proofErr w:type="spellEnd"/>
-      <w:r>
-        <w:rPr>
-          <w:sz w:val="24"/>
-          <w:szCs w:val="24"/>
-        </w:rPr>
-        <w:t xml:space="preserve"> nicht gedruckt.</w:t>
-      </w:r>
-    </w:p>
-    <w:p>
-      <w:pPr>
-        <w:rPr>
-          <w:b/>
-          <w:bCs/>
-          <w:sz w:val="24"/>
-          <w:szCs w:val="24"/>
-        </w:rPr>
-      </w:pPr>
-      <w:r>
-        <w:rPr>
-          <w:sz w:val="24"/>
-          <w:szCs w:val="24"/>
-        </w:rPr>
-        <w:t xml:space="preserve">Es wurden erste Versionen der </w:t>
-      </w:r>
-      <w:proofErr w:type="spellStart"/>
-      <w:r>
-        <w:rPr>
-          <w:sz w:val="24"/>
-          <w:szCs w:val="24"/>
-        </w:rPr>
-        <w:t>Lernstandsberichte</w:t>
-      </w:r>
-      <w:proofErr w:type="spellEnd"/>
-      <w:r>
-        <w:rPr>
-          <w:sz w:val="24"/>
-          <w:szCs w:val="24"/>
-        </w:rPr>
-        <w:t xml:space="preserve"> und Inklusionszeugnisse ergänzt.</w:t>
+        <w:t>Im SK-Paket wurden die Epochalfächer nicht gedruckt.</w:t>
+      </w:r>
+    </w:p>
+    <w:p>
+      <w:pPr>
+        <w:rPr>
+          <w:b/>
+          <w:bCs/>
+          <w:sz w:val="24"/>
+          <w:szCs w:val="24"/>
+        </w:rPr>
+      </w:pPr>
+      <w:r>
+        <w:rPr>
+          <w:sz w:val="24"/>
+          <w:szCs w:val="24"/>
+        </w:rPr>
+        <w:t>Es wurden erste Versionen der Lernstandsberichte und Inklusionszeugnisse ergänzt.</w:t>
       </w:r>
       <w:r>
         <w:rPr>
@@ -3784,23 +3550,7 @@
           <w:sz w:val="24"/>
           <w:szCs w:val="24"/>
         </w:rPr>
-        <w:t xml:space="preserve">In der INI-Datei gibt es einen </w:t>
-      </w:r>
-      <w:proofErr w:type="gramStart"/>
-      <w:r>
-        <w:rPr>
-          <w:sz w:val="24"/>
-          <w:szCs w:val="24"/>
-        </w:rPr>
-        <w:t>Farbwert</w:t>
-      </w:r>
-      <w:proofErr w:type="gramEnd"/>
-      <w:r>
-        <w:rPr>
-          <w:sz w:val="24"/>
-          <w:szCs w:val="24"/>
-        </w:rPr>
-        <w:t xml:space="preserve"> mit dem die Graustufen für die Notenfelder angegeben werden können, so kann an jedem Drucker der beste Wert eingestellt werden.</w:t>
+        <w:t>In der INI-Datei gibt es einen Farbwert mit dem die Graustufen für die Notenfelder angegeben werden können, so kann an jedem Drucker der beste Wert eingestellt werden.</w:t>
       </w:r>
     </w:p>
     <w:p>
@@ -3897,23 +3647,7 @@
           <w:sz w:val="24"/>
           <w:szCs w:val="24"/>
         </w:rPr>
-        <w:t xml:space="preserve">Alle Änderungen sind im </w:t>
-      </w:r>
-      <w:proofErr w:type="gramStart"/>
-      <w:r>
-        <w:rPr>
-          <w:sz w:val="24"/>
-          <w:szCs w:val="24"/>
-        </w:rPr>
-        <w:t>PDF Hinweise</w:t>
-      </w:r>
-      <w:proofErr w:type="gramEnd"/>
-      <w:r>
-        <w:rPr>
-          <w:sz w:val="24"/>
-          <w:szCs w:val="24"/>
-        </w:rPr>
-        <w:t xml:space="preserve"> zur Nutzung beschrieben.</w:t>
+        <w:t>Alle Änderungen sind im PDF Hinweise zur Nutzung beschrieben.</w:t>
       </w:r>
     </w:p>
     <w:p>
@@ -4042,23 +3776,7 @@
           <w:sz w:val="24"/>
           <w:szCs w:val="24"/>
         </w:rPr>
-        <w:t>Im Paket RS Bildungsgang HS wurde ein Tippfehler „</w:t>
-      </w:r>
-      <w:proofErr w:type="spellStart"/>
-      <w:r>
-        <w:rPr>
-          <w:sz w:val="24"/>
-          <w:szCs w:val="24"/>
-        </w:rPr>
-        <w:t>Realschuele</w:t>
-      </w:r>
-      <w:proofErr w:type="spellEnd"/>
-      <w:r>
-        <w:rPr>
-          <w:sz w:val="24"/>
-          <w:szCs w:val="24"/>
-        </w:rPr>
-        <w:t>“ in den Hinweisen zum Zeugnis korrigiert.</w:t>
+        <w:t>Im Paket RS Bildungsgang HS wurde ein Tippfehler „Realschuele“ in den Hinweisen zum Zeugnis korrigiert.</w:t>
       </w:r>
       <w:r>
         <w:rPr>
@@ -4201,23 +3919,7 @@
           <w:szCs w:val="24"/>
         </w:rPr>
         <w:lastRenderedPageBreak/>
-        <w:t xml:space="preserve">Im Paket HS wurde in Anlage 17 ein Fehler im </w:t>
-      </w:r>
-      <w:proofErr w:type="spellStart"/>
-      <w:r>
-        <w:rPr>
-          <w:sz w:val="24"/>
-          <w:szCs w:val="24"/>
-        </w:rPr>
-        <w:t>Script</w:t>
-      </w:r>
-      <w:proofErr w:type="spellEnd"/>
-      <w:r>
-        <w:rPr>
-          <w:sz w:val="24"/>
-          <w:szCs w:val="24"/>
-        </w:rPr>
-        <w:t xml:space="preserve"> korrigiert.</w:t>
+        <w:t>Im Paket HS wurde in Anlage 17 ein Fehler im Script korrigiert.</w:t>
       </w:r>
     </w:p>
     <w:p>
@@ -4270,23 +3972,7 @@
           <w:sz w:val="24"/>
           <w:szCs w:val="24"/>
         </w:rPr>
-        <w:t xml:space="preserve"> Pakete wurden nochmals kontrolliert, weil sich in einigen Abschlusszeugnissen die Option „</w:t>
-      </w:r>
-      <w:proofErr w:type="spellStart"/>
-      <w:r>
-        <w:rPr>
-          <w:sz w:val="24"/>
-          <w:szCs w:val="24"/>
-        </w:rPr>
-        <w:t>MitRand</w:t>
-      </w:r>
-      <w:proofErr w:type="spellEnd"/>
-      <w:r>
-        <w:rPr>
-          <w:sz w:val="24"/>
-          <w:szCs w:val="24"/>
-        </w:rPr>
-        <w:t>“ nicht auf den Druck ausgewirkt hat.</w:t>
+        <w:t xml:space="preserve"> Pakete wurden nochmals kontrolliert, weil sich in einigen Abschlusszeugnissen die Option „MitRand“ nicht auf den Druck ausgewirkt hat.</w:t>
       </w:r>
     </w:p>
     <w:p>

</xml_diff>